<commit_message>
📝 Added contents table and possibly other changes
</commit_message>
<xml_diff>
--- a/Report/Laith_Hussam_Shono-TM471_Project_Report.docx
+++ b/Report/Laith_Hussam_Shono-TM471_Project_Report.docx
@@ -82,7 +82,7 @@
                     </pic:cNvPicPr>
                   </pic:nvPicPr>
                   <pic:blipFill>
-                    <a:blip r:embed="rId5">
+                    <a:blip r:embed="rId6">
                       <a:extLst>
                         <a:ext uri="{28A0092B-C50C-407E-A947-70E740481C1C}">
                           <a14:useLocalDpi xmlns:a14="http://schemas.microsoft.com/office/drawing/2010/main" val="0"/>
@@ -384,10 +384,1452 @@
         </w:sectPr>
       </w:pPr>
     </w:p>
+    <w:sdt>
+      <w:sdtPr>
+        <w:id w:val="-185222878"/>
+        <w:docPartObj>
+          <w:docPartGallery w:val="Table of Contents"/>
+          <w:docPartUnique/>
+        </w:docPartObj>
+      </w:sdtPr>
+      <w:sdtEndPr>
+        <w:rPr>
+          <w:rFonts w:asciiTheme="minorBidi" w:eastAsia="Times New Roman" w:hAnsiTheme="minorBidi" w:cs="Times New Roman"/>
+          <w:b/>
+          <w:bCs/>
+          <w:noProof/>
+          <w:color w:val="auto"/>
+          <w:sz w:val="24"/>
+          <w:szCs w:val="24"/>
+        </w:rPr>
+      </w:sdtEndPr>
+      <w:sdtContent>
+        <w:p>
+          <w:pPr>
+            <w:pStyle w:val="TOCHeading"/>
+            <w:rPr>
+              <w:rStyle w:val="Heading1Char"/>
+            </w:rPr>
+          </w:pPr>
+          <w:r>
+            <w:rPr>
+              <w:rStyle w:val="Heading1Char"/>
+            </w:rPr>
+            <w:t>Contents</w:t>
+          </w:r>
+          <w:r>
+            <w:rPr>
+              <w:rStyle w:val="Heading1Char"/>
+            </w:rPr>
+            <w:t>:</w:t>
+          </w:r>
+        </w:p>
+        <w:p>
+          <w:pPr>
+            <w:pStyle w:val="TOC1"/>
+            <w:tabs>
+              <w:tab w:val="right" w:leader="dot" w:pos="9350"/>
+            </w:tabs>
+            <w:rPr>
+              <w:noProof/>
+            </w:rPr>
+          </w:pPr>
+          <w:r>
+            <w:fldChar w:fldCharType="begin"/>
+          </w:r>
+          <w:r>
+            <w:instrText xml:space="preserve"> TOC \o "1-3" \h \z \u </w:instrText>
+          </w:r>
+          <w:r>
+            <w:fldChar w:fldCharType="separate"/>
+          </w:r>
+        </w:p>
+        <w:p>
+          <w:pPr>
+            <w:pStyle w:val="TOC1"/>
+            <w:tabs>
+              <w:tab w:val="right" w:leader="dot" w:pos="9350"/>
+            </w:tabs>
+            <w:rPr>
+              <w:noProof/>
+            </w:rPr>
+          </w:pPr>
+          <w:hyperlink w:anchor="_Toc68536036" w:history="1">
+            <w:r>
+              <w:rPr>
+                <w:rStyle w:val="Hyperlink"/>
+                <w:noProof/>
+              </w:rPr>
+              <w:t>Chapter 1 – Introduction</w:t>
+            </w:r>
+            <w:r>
+              <w:rPr>
+                <w:noProof/>
+                <w:webHidden/>
+              </w:rPr>
+              <w:tab/>
+            </w:r>
+            <w:r>
+              <w:rPr>
+                <w:noProof/>
+                <w:webHidden/>
+              </w:rPr>
+              <w:fldChar w:fldCharType="begin"/>
+            </w:r>
+            <w:r>
+              <w:rPr>
+                <w:noProof/>
+                <w:webHidden/>
+              </w:rPr>
+              <w:instrText xml:space="preserve"> PAGEREF _Toc68536036 \h </w:instrText>
+            </w:r>
+            <w:r>
+              <w:rPr>
+                <w:noProof/>
+                <w:webHidden/>
+              </w:rPr>
+            </w:r>
+            <w:r>
+              <w:rPr>
+                <w:noProof/>
+                <w:webHidden/>
+              </w:rPr>
+              <w:fldChar w:fldCharType="separate"/>
+            </w:r>
+            <w:r>
+              <w:rPr>
+                <w:noProof/>
+                <w:webHidden/>
+              </w:rPr>
+              <w:t>3</w:t>
+            </w:r>
+            <w:r>
+              <w:rPr>
+                <w:noProof/>
+                <w:webHidden/>
+              </w:rPr>
+              <w:fldChar w:fldCharType="end"/>
+            </w:r>
+          </w:hyperlink>
+        </w:p>
+        <w:p>
+          <w:pPr>
+            <w:pStyle w:val="TOC1"/>
+            <w:tabs>
+              <w:tab w:val="right" w:leader="dot" w:pos="9350"/>
+            </w:tabs>
+            <w:rPr>
+              <w:noProof/>
+            </w:rPr>
+          </w:pPr>
+          <w:hyperlink w:anchor="_Toc68536037" w:history="1">
+            <w:r>
+              <w:rPr>
+                <w:rStyle w:val="Hyperlink"/>
+                <w:noProof/>
+              </w:rPr>
+              <w:t>Chapter 2 - Literature Review</w:t>
+            </w:r>
+            <w:r>
+              <w:rPr>
+                <w:noProof/>
+                <w:webHidden/>
+              </w:rPr>
+              <w:tab/>
+            </w:r>
+            <w:r>
+              <w:rPr>
+                <w:noProof/>
+                <w:webHidden/>
+              </w:rPr>
+              <w:fldChar w:fldCharType="begin"/>
+            </w:r>
+            <w:r>
+              <w:rPr>
+                <w:noProof/>
+                <w:webHidden/>
+              </w:rPr>
+              <w:instrText xml:space="preserve"> PAGEREF _Toc68536037 \h </w:instrText>
+            </w:r>
+            <w:r>
+              <w:rPr>
+                <w:noProof/>
+                <w:webHidden/>
+              </w:rPr>
+            </w:r>
+            <w:r>
+              <w:rPr>
+                <w:noProof/>
+                <w:webHidden/>
+              </w:rPr>
+              <w:fldChar w:fldCharType="separate"/>
+            </w:r>
+            <w:r>
+              <w:rPr>
+                <w:noProof/>
+                <w:webHidden/>
+              </w:rPr>
+              <w:t>4</w:t>
+            </w:r>
+            <w:r>
+              <w:rPr>
+                <w:noProof/>
+                <w:webHidden/>
+              </w:rPr>
+              <w:fldChar w:fldCharType="end"/>
+            </w:r>
+          </w:hyperlink>
+        </w:p>
+        <w:p>
+          <w:pPr>
+            <w:pStyle w:val="TOC1"/>
+            <w:tabs>
+              <w:tab w:val="right" w:leader="dot" w:pos="9350"/>
+            </w:tabs>
+            <w:rPr>
+              <w:noProof/>
+            </w:rPr>
+          </w:pPr>
+          <w:hyperlink w:anchor="_Toc68536038" w:history="1">
+            <w:r>
+              <w:rPr>
+                <w:rStyle w:val="Hyperlink"/>
+                <w:noProof/>
+              </w:rPr>
+              <w:t>Chapter 3 - Requirements and analysis</w:t>
+            </w:r>
+            <w:r>
+              <w:rPr>
+                <w:noProof/>
+                <w:webHidden/>
+              </w:rPr>
+              <w:tab/>
+            </w:r>
+            <w:r>
+              <w:rPr>
+                <w:noProof/>
+                <w:webHidden/>
+              </w:rPr>
+              <w:fldChar w:fldCharType="begin"/>
+            </w:r>
+            <w:r>
+              <w:rPr>
+                <w:noProof/>
+                <w:webHidden/>
+              </w:rPr>
+              <w:instrText xml:space="preserve"> PAGEREF _Toc68536038 \h </w:instrText>
+            </w:r>
+            <w:r>
+              <w:rPr>
+                <w:noProof/>
+                <w:webHidden/>
+              </w:rPr>
+            </w:r>
+            <w:r>
+              <w:rPr>
+                <w:noProof/>
+                <w:webHidden/>
+              </w:rPr>
+              <w:fldChar w:fldCharType="separate"/>
+            </w:r>
+            <w:r>
+              <w:rPr>
+                <w:noProof/>
+                <w:webHidden/>
+              </w:rPr>
+              <w:t>5</w:t>
+            </w:r>
+            <w:r>
+              <w:rPr>
+                <w:noProof/>
+                <w:webHidden/>
+              </w:rPr>
+              <w:fldChar w:fldCharType="end"/>
+            </w:r>
+          </w:hyperlink>
+        </w:p>
+        <w:p>
+          <w:pPr>
+            <w:pStyle w:val="TOC2"/>
+            <w:tabs>
+              <w:tab w:val="right" w:leader="dot" w:pos="9350"/>
+            </w:tabs>
+            <w:rPr>
+              <w:noProof/>
+            </w:rPr>
+          </w:pPr>
+          <w:hyperlink w:anchor="_Toc68536039" w:history="1">
+            <w:r>
+              <w:rPr>
+                <w:rStyle w:val="Hyperlink"/>
+                <w:noProof/>
+              </w:rPr>
+              <w:t>3.1 Domain modelling:</w:t>
+            </w:r>
+            <w:r>
+              <w:rPr>
+                <w:noProof/>
+                <w:webHidden/>
+              </w:rPr>
+              <w:tab/>
+            </w:r>
+            <w:r>
+              <w:rPr>
+                <w:noProof/>
+                <w:webHidden/>
+              </w:rPr>
+              <w:fldChar w:fldCharType="begin"/>
+            </w:r>
+            <w:r>
+              <w:rPr>
+                <w:noProof/>
+                <w:webHidden/>
+              </w:rPr>
+              <w:instrText xml:space="preserve"> PAGEREF _Toc68536039 \h </w:instrText>
+            </w:r>
+            <w:r>
+              <w:rPr>
+                <w:noProof/>
+                <w:webHidden/>
+              </w:rPr>
+            </w:r>
+            <w:r>
+              <w:rPr>
+                <w:noProof/>
+                <w:webHidden/>
+              </w:rPr>
+              <w:fldChar w:fldCharType="separate"/>
+            </w:r>
+            <w:r>
+              <w:rPr>
+                <w:noProof/>
+                <w:webHidden/>
+              </w:rPr>
+              <w:t>5</w:t>
+            </w:r>
+            <w:r>
+              <w:rPr>
+                <w:noProof/>
+                <w:webHidden/>
+              </w:rPr>
+              <w:fldChar w:fldCharType="end"/>
+            </w:r>
+          </w:hyperlink>
+        </w:p>
+        <w:p>
+          <w:pPr>
+            <w:pStyle w:val="TOC3"/>
+            <w:tabs>
+              <w:tab w:val="right" w:leader="dot" w:pos="9350"/>
+            </w:tabs>
+            <w:rPr>
+              <w:noProof/>
+            </w:rPr>
+          </w:pPr>
+          <w:hyperlink w:anchor="_Toc68536040" w:history="1">
+            <w:r>
+              <w:rPr>
+                <w:rStyle w:val="Hyperlink"/>
+                <w:noProof/>
+              </w:rPr>
+              <w:t>3.1.1 Business use cases:</w:t>
+            </w:r>
+            <w:r>
+              <w:rPr>
+                <w:noProof/>
+                <w:webHidden/>
+              </w:rPr>
+              <w:tab/>
+            </w:r>
+            <w:r>
+              <w:rPr>
+                <w:noProof/>
+                <w:webHidden/>
+              </w:rPr>
+              <w:fldChar w:fldCharType="begin"/>
+            </w:r>
+            <w:r>
+              <w:rPr>
+                <w:noProof/>
+                <w:webHidden/>
+              </w:rPr>
+              <w:instrText xml:space="preserve"> PAGEREF _Toc68536040 \h </w:instrText>
+            </w:r>
+            <w:r>
+              <w:rPr>
+                <w:noProof/>
+                <w:webHidden/>
+              </w:rPr>
+            </w:r>
+            <w:r>
+              <w:rPr>
+                <w:noProof/>
+                <w:webHidden/>
+              </w:rPr>
+              <w:fldChar w:fldCharType="separate"/>
+            </w:r>
+            <w:r>
+              <w:rPr>
+                <w:noProof/>
+                <w:webHidden/>
+              </w:rPr>
+              <w:t>5</w:t>
+            </w:r>
+            <w:r>
+              <w:rPr>
+                <w:noProof/>
+                <w:webHidden/>
+              </w:rPr>
+              <w:fldChar w:fldCharType="end"/>
+            </w:r>
+          </w:hyperlink>
+        </w:p>
+        <w:p>
+          <w:pPr>
+            <w:pStyle w:val="TOC3"/>
+            <w:tabs>
+              <w:tab w:val="right" w:leader="dot" w:pos="9350"/>
+            </w:tabs>
+            <w:rPr>
+              <w:noProof/>
+            </w:rPr>
+          </w:pPr>
+          <w:hyperlink w:anchor="_Toc68536041" w:history="1">
+            <w:r>
+              <w:rPr>
+                <w:rStyle w:val="Hyperlink"/>
+                <w:noProof/>
+              </w:rPr>
+              <w:t>3.1.2 use case diagram:</w:t>
+            </w:r>
+            <w:r>
+              <w:rPr>
+                <w:noProof/>
+                <w:webHidden/>
+              </w:rPr>
+              <w:tab/>
+            </w:r>
+            <w:r>
+              <w:rPr>
+                <w:noProof/>
+                <w:webHidden/>
+              </w:rPr>
+              <w:fldChar w:fldCharType="begin"/>
+            </w:r>
+            <w:r>
+              <w:rPr>
+                <w:noProof/>
+                <w:webHidden/>
+              </w:rPr>
+              <w:instrText xml:space="preserve"> PAGEREF _Toc68536041 \h </w:instrText>
+            </w:r>
+            <w:r>
+              <w:rPr>
+                <w:noProof/>
+                <w:webHidden/>
+              </w:rPr>
+            </w:r>
+            <w:r>
+              <w:rPr>
+                <w:noProof/>
+                <w:webHidden/>
+              </w:rPr>
+              <w:fldChar w:fldCharType="separate"/>
+            </w:r>
+            <w:r>
+              <w:rPr>
+                <w:noProof/>
+                <w:webHidden/>
+              </w:rPr>
+              <w:t>5</w:t>
+            </w:r>
+            <w:r>
+              <w:rPr>
+                <w:noProof/>
+                <w:webHidden/>
+              </w:rPr>
+              <w:fldChar w:fldCharType="end"/>
+            </w:r>
+          </w:hyperlink>
+        </w:p>
+        <w:p>
+          <w:pPr>
+            <w:pStyle w:val="TOC3"/>
+            <w:tabs>
+              <w:tab w:val="right" w:leader="dot" w:pos="9350"/>
+            </w:tabs>
+            <w:rPr>
+              <w:noProof/>
+            </w:rPr>
+          </w:pPr>
+          <w:hyperlink w:anchor="_Toc68536042" w:history="1">
+            <w:r>
+              <w:rPr>
+                <w:rStyle w:val="Hyperlink"/>
+                <w:noProof/>
+              </w:rPr>
+              <w:t>3.1.3 Textural description of the use cases:</w:t>
+            </w:r>
+            <w:r>
+              <w:rPr>
+                <w:noProof/>
+                <w:webHidden/>
+              </w:rPr>
+              <w:tab/>
+            </w:r>
+            <w:r>
+              <w:rPr>
+                <w:noProof/>
+                <w:webHidden/>
+              </w:rPr>
+              <w:fldChar w:fldCharType="begin"/>
+            </w:r>
+            <w:r>
+              <w:rPr>
+                <w:noProof/>
+                <w:webHidden/>
+              </w:rPr>
+              <w:instrText xml:space="preserve"> PAGEREF _Toc68536042 \h </w:instrText>
+            </w:r>
+            <w:r>
+              <w:rPr>
+                <w:noProof/>
+                <w:webHidden/>
+              </w:rPr>
+            </w:r>
+            <w:r>
+              <w:rPr>
+                <w:noProof/>
+                <w:webHidden/>
+              </w:rPr>
+              <w:fldChar w:fldCharType="separate"/>
+            </w:r>
+            <w:r>
+              <w:rPr>
+                <w:noProof/>
+                <w:webHidden/>
+              </w:rPr>
+              <w:t>6</w:t>
+            </w:r>
+            <w:r>
+              <w:rPr>
+                <w:noProof/>
+                <w:webHidden/>
+              </w:rPr>
+              <w:fldChar w:fldCharType="end"/>
+            </w:r>
+          </w:hyperlink>
+        </w:p>
+        <w:p>
+          <w:pPr>
+            <w:pStyle w:val="TOC3"/>
+            <w:tabs>
+              <w:tab w:val="right" w:leader="dot" w:pos="9350"/>
+            </w:tabs>
+            <w:rPr>
+              <w:noProof/>
+            </w:rPr>
+          </w:pPr>
+          <w:hyperlink w:anchor="_Toc68536043" w:history="1">
+            <w:r>
+              <w:rPr>
+                <w:rStyle w:val="Hyperlink"/>
+                <w:noProof/>
+              </w:rPr>
+              <w:t>3.1.4 Activity diagrams</w:t>
+            </w:r>
+            <w:r>
+              <w:rPr>
+                <w:noProof/>
+                <w:webHidden/>
+              </w:rPr>
+              <w:tab/>
+            </w:r>
+            <w:r>
+              <w:rPr>
+                <w:noProof/>
+                <w:webHidden/>
+              </w:rPr>
+              <w:fldChar w:fldCharType="begin"/>
+            </w:r>
+            <w:r>
+              <w:rPr>
+                <w:noProof/>
+                <w:webHidden/>
+              </w:rPr>
+              <w:instrText xml:space="preserve"> PAGEREF _Toc68536043 \h </w:instrText>
+            </w:r>
+            <w:r>
+              <w:rPr>
+                <w:noProof/>
+                <w:webHidden/>
+              </w:rPr>
+            </w:r>
+            <w:r>
+              <w:rPr>
+                <w:noProof/>
+                <w:webHidden/>
+              </w:rPr>
+              <w:fldChar w:fldCharType="separate"/>
+            </w:r>
+            <w:r>
+              <w:rPr>
+                <w:noProof/>
+                <w:webHidden/>
+              </w:rPr>
+              <w:t>15</w:t>
+            </w:r>
+            <w:r>
+              <w:rPr>
+                <w:noProof/>
+                <w:webHidden/>
+              </w:rPr>
+              <w:fldChar w:fldCharType="end"/>
+            </w:r>
+          </w:hyperlink>
+        </w:p>
+        <w:p>
+          <w:pPr>
+            <w:pStyle w:val="TOC3"/>
+            <w:tabs>
+              <w:tab w:val="right" w:leader="dot" w:pos="9350"/>
+            </w:tabs>
+            <w:rPr>
+              <w:noProof/>
+            </w:rPr>
+          </w:pPr>
+          <w:hyperlink w:anchor="_Toc68536044" w:history="1">
+            <w:r>
+              <w:rPr>
+                <w:rStyle w:val="Hyperlink"/>
+                <w:noProof/>
+              </w:rPr>
+              <w:t>3.1.5 Conceptual model</w:t>
+            </w:r>
+            <w:r>
+              <w:rPr>
+                <w:noProof/>
+                <w:webHidden/>
+              </w:rPr>
+              <w:tab/>
+            </w:r>
+            <w:r>
+              <w:rPr>
+                <w:noProof/>
+                <w:webHidden/>
+              </w:rPr>
+              <w:fldChar w:fldCharType="begin"/>
+            </w:r>
+            <w:r>
+              <w:rPr>
+                <w:noProof/>
+                <w:webHidden/>
+              </w:rPr>
+              <w:instrText xml:space="preserve"> PAGEREF _Toc68536044 \h </w:instrText>
+            </w:r>
+            <w:r>
+              <w:rPr>
+                <w:noProof/>
+                <w:webHidden/>
+              </w:rPr>
+            </w:r>
+            <w:r>
+              <w:rPr>
+                <w:noProof/>
+                <w:webHidden/>
+              </w:rPr>
+              <w:fldChar w:fldCharType="separate"/>
+            </w:r>
+            <w:r>
+              <w:rPr>
+                <w:noProof/>
+                <w:webHidden/>
+              </w:rPr>
+              <w:t>18</w:t>
+            </w:r>
+            <w:r>
+              <w:rPr>
+                <w:noProof/>
+                <w:webHidden/>
+              </w:rPr>
+              <w:fldChar w:fldCharType="end"/>
+            </w:r>
+          </w:hyperlink>
+        </w:p>
+        <w:p>
+          <w:pPr>
+            <w:pStyle w:val="TOC2"/>
+            <w:tabs>
+              <w:tab w:val="right" w:leader="dot" w:pos="9350"/>
+            </w:tabs>
+            <w:rPr>
+              <w:noProof/>
+            </w:rPr>
+          </w:pPr>
+          <w:hyperlink w:anchor="_Toc68536045" w:history="1">
+            <w:r>
+              <w:rPr>
+                <w:rStyle w:val="Hyperlink"/>
+                <w:noProof/>
+              </w:rPr>
+              <w:t>3.2 Functional Requirements</w:t>
+            </w:r>
+            <w:r>
+              <w:rPr>
+                <w:noProof/>
+                <w:webHidden/>
+              </w:rPr>
+              <w:tab/>
+            </w:r>
+            <w:r>
+              <w:rPr>
+                <w:noProof/>
+                <w:webHidden/>
+              </w:rPr>
+              <w:fldChar w:fldCharType="begin"/>
+            </w:r>
+            <w:r>
+              <w:rPr>
+                <w:noProof/>
+                <w:webHidden/>
+              </w:rPr>
+              <w:instrText xml:space="preserve"> PAGEREF _Toc68536045 \h </w:instrText>
+            </w:r>
+            <w:r>
+              <w:rPr>
+                <w:noProof/>
+                <w:webHidden/>
+              </w:rPr>
+            </w:r>
+            <w:r>
+              <w:rPr>
+                <w:noProof/>
+                <w:webHidden/>
+              </w:rPr>
+              <w:fldChar w:fldCharType="separate"/>
+            </w:r>
+            <w:r>
+              <w:rPr>
+                <w:noProof/>
+                <w:webHidden/>
+              </w:rPr>
+              <w:t>19</w:t>
+            </w:r>
+            <w:r>
+              <w:rPr>
+                <w:noProof/>
+                <w:webHidden/>
+              </w:rPr>
+              <w:fldChar w:fldCharType="end"/>
+            </w:r>
+          </w:hyperlink>
+        </w:p>
+        <w:p>
+          <w:pPr>
+            <w:pStyle w:val="TOC2"/>
+            <w:tabs>
+              <w:tab w:val="right" w:leader="dot" w:pos="9350"/>
+            </w:tabs>
+            <w:rPr>
+              <w:noProof/>
+            </w:rPr>
+          </w:pPr>
+          <w:hyperlink w:anchor="_Toc68536083" w:history="1">
+            <w:r>
+              <w:rPr>
+                <w:rStyle w:val="Hyperlink"/>
+                <w:noProof/>
+              </w:rPr>
+              <w:t>3.3 Non-Functional Requirements</w:t>
+            </w:r>
+            <w:r>
+              <w:rPr>
+                <w:noProof/>
+                <w:webHidden/>
+              </w:rPr>
+              <w:tab/>
+            </w:r>
+            <w:r>
+              <w:rPr>
+                <w:noProof/>
+                <w:webHidden/>
+              </w:rPr>
+              <w:fldChar w:fldCharType="begin"/>
+            </w:r>
+            <w:r>
+              <w:rPr>
+                <w:noProof/>
+                <w:webHidden/>
+              </w:rPr>
+              <w:instrText xml:space="preserve"> PAGEREF _Toc68536083 \h </w:instrText>
+            </w:r>
+            <w:r>
+              <w:rPr>
+                <w:noProof/>
+                <w:webHidden/>
+              </w:rPr>
+            </w:r>
+            <w:r>
+              <w:rPr>
+                <w:noProof/>
+                <w:webHidden/>
+              </w:rPr>
+              <w:fldChar w:fldCharType="separate"/>
+            </w:r>
+            <w:r>
+              <w:rPr>
+                <w:noProof/>
+                <w:webHidden/>
+              </w:rPr>
+              <w:t>31</w:t>
+            </w:r>
+            <w:r>
+              <w:rPr>
+                <w:noProof/>
+                <w:webHidden/>
+              </w:rPr>
+              <w:fldChar w:fldCharType="end"/>
+            </w:r>
+          </w:hyperlink>
+        </w:p>
+        <w:p>
+          <w:pPr>
+            <w:pStyle w:val="TOC3"/>
+            <w:tabs>
+              <w:tab w:val="right" w:leader="dot" w:pos="9350"/>
+            </w:tabs>
+            <w:rPr>
+              <w:noProof/>
+            </w:rPr>
+          </w:pPr>
+          <w:hyperlink w:anchor="_Toc68536084" w:history="1">
+            <w:r>
+              <w:rPr>
+                <w:rStyle w:val="Hyperlink"/>
+                <w:noProof/>
+              </w:rPr>
+              <w:t>3.3.1 Look and feel requirements</w:t>
+            </w:r>
+            <w:r>
+              <w:rPr>
+                <w:noProof/>
+                <w:webHidden/>
+              </w:rPr>
+              <w:tab/>
+            </w:r>
+            <w:r>
+              <w:rPr>
+                <w:noProof/>
+                <w:webHidden/>
+              </w:rPr>
+              <w:fldChar w:fldCharType="begin"/>
+            </w:r>
+            <w:r>
+              <w:rPr>
+                <w:noProof/>
+                <w:webHidden/>
+              </w:rPr>
+              <w:instrText xml:space="preserve"> PAGEREF _Toc68536084 \h </w:instrText>
+            </w:r>
+            <w:r>
+              <w:rPr>
+                <w:noProof/>
+                <w:webHidden/>
+              </w:rPr>
+            </w:r>
+            <w:r>
+              <w:rPr>
+                <w:noProof/>
+                <w:webHidden/>
+              </w:rPr>
+              <w:fldChar w:fldCharType="separate"/>
+            </w:r>
+            <w:r>
+              <w:rPr>
+                <w:noProof/>
+                <w:webHidden/>
+              </w:rPr>
+              <w:t>31</w:t>
+            </w:r>
+            <w:r>
+              <w:rPr>
+                <w:noProof/>
+                <w:webHidden/>
+              </w:rPr>
+              <w:fldChar w:fldCharType="end"/>
+            </w:r>
+          </w:hyperlink>
+        </w:p>
+        <w:p>
+          <w:pPr>
+            <w:pStyle w:val="TOC3"/>
+            <w:tabs>
+              <w:tab w:val="right" w:leader="dot" w:pos="9350"/>
+            </w:tabs>
+            <w:rPr>
+              <w:noProof/>
+            </w:rPr>
+          </w:pPr>
+          <w:hyperlink w:anchor="_Toc68536085" w:history="1">
+            <w:r>
+              <w:rPr>
+                <w:rStyle w:val="Hyperlink"/>
+                <w:noProof/>
+              </w:rPr>
+              <w:t>3.3.2 Usability and humanity requirements</w:t>
+            </w:r>
+            <w:r>
+              <w:rPr>
+                <w:noProof/>
+                <w:webHidden/>
+              </w:rPr>
+              <w:tab/>
+            </w:r>
+            <w:r>
+              <w:rPr>
+                <w:noProof/>
+                <w:webHidden/>
+              </w:rPr>
+              <w:fldChar w:fldCharType="begin"/>
+            </w:r>
+            <w:r>
+              <w:rPr>
+                <w:noProof/>
+                <w:webHidden/>
+              </w:rPr>
+              <w:instrText xml:space="preserve"> PAGEREF _Toc68536085 \h </w:instrText>
+            </w:r>
+            <w:r>
+              <w:rPr>
+                <w:noProof/>
+                <w:webHidden/>
+              </w:rPr>
+            </w:r>
+            <w:r>
+              <w:rPr>
+                <w:noProof/>
+                <w:webHidden/>
+              </w:rPr>
+              <w:fldChar w:fldCharType="separate"/>
+            </w:r>
+            <w:r>
+              <w:rPr>
+                <w:noProof/>
+                <w:webHidden/>
+              </w:rPr>
+              <w:t>31</w:t>
+            </w:r>
+            <w:r>
+              <w:rPr>
+                <w:noProof/>
+                <w:webHidden/>
+              </w:rPr>
+              <w:fldChar w:fldCharType="end"/>
+            </w:r>
+          </w:hyperlink>
+        </w:p>
+        <w:p>
+          <w:pPr>
+            <w:pStyle w:val="TOC3"/>
+            <w:tabs>
+              <w:tab w:val="right" w:leader="dot" w:pos="9350"/>
+            </w:tabs>
+            <w:rPr>
+              <w:noProof/>
+            </w:rPr>
+          </w:pPr>
+          <w:hyperlink w:anchor="_Toc68536086" w:history="1">
+            <w:r>
+              <w:rPr>
+                <w:rStyle w:val="Hyperlink"/>
+                <w:noProof/>
+              </w:rPr>
+              <w:t>3.3.3 Performance requirements</w:t>
+            </w:r>
+            <w:r>
+              <w:rPr>
+                <w:noProof/>
+                <w:webHidden/>
+              </w:rPr>
+              <w:tab/>
+            </w:r>
+            <w:r>
+              <w:rPr>
+                <w:noProof/>
+                <w:webHidden/>
+              </w:rPr>
+              <w:fldChar w:fldCharType="begin"/>
+            </w:r>
+            <w:r>
+              <w:rPr>
+                <w:noProof/>
+                <w:webHidden/>
+              </w:rPr>
+              <w:instrText xml:space="preserve"> PAGEREF _Toc68536086 \h </w:instrText>
+            </w:r>
+            <w:r>
+              <w:rPr>
+                <w:noProof/>
+                <w:webHidden/>
+              </w:rPr>
+            </w:r>
+            <w:r>
+              <w:rPr>
+                <w:noProof/>
+                <w:webHidden/>
+              </w:rPr>
+              <w:fldChar w:fldCharType="separate"/>
+            </w:r>
+            <w:r>
+              <w:rPr>
+                <w:noProof/>
+                <w:webHidden/>
+              </w:rPr>
+              <w:t>31</w:t>
+            </w:r>
+            <w:r>
+              <w:rPr>
+                <w:noProof/>
+                <w:webHidden/>
+              </w:rPr>
+              <w:fldChar w:fldCharType="end"/>
+            </w:r>
+          </w:hyperlink>
+        </w:p>
+        <w:p>
+          <w:pPr>
+            <w:pStyle w:val="TOC3"/>
+            <w:tabs>
+              <w:tab w:val="right" w:leader="dot" w:pos="9350"/>
+            </w:tabs>
+            <w:rPr>
+              <w:noProof/>
+            </w:rPr>
+          </w:pPr>
+          <w:hyperlink w:anchor="_Toc68536087" w:history="1">
+            <w:r>
+              <w:rPr>
+                <w:rStyle w:val="Hyperlink"/>
+                <w:noProof/>
+              </w:rPr>
+              <w:t>3.3.4 Maintainability and support requirements</w:t>
+            </w:r>
+            <w:r>
+              <w:rPr>
+                <w:noProof/>
+                <w:webHidden/>
+              </w:rPr>
+              <w:tab/>
+            </w:r>
+            <w:r>
+              <w:rPr>
+                <w:noProof/>
+                <w:webHidden/>
+              </w:rPr>
+              <w:fldChar w:fldCharType="begin"/>
+            </w:r>
+            <w:r>
+              <w:rPr>
+                <w:noProof/>
+                <w:webHidden/>
+              </w:rPr>
+              <w:instrText xml:space="preserve"> PAGEREF _Toc68536087 \h </w:instrText>
+            </w:r>
+            <w:r>
+              <w:rPr>
+                <w:noProof/>
+                <w:webHidden/>
+              </w:rPr>
+            </w:r>
+            <w:r>
+              <w:rPr>
+                <w:noProof/>
+                <w:webHidden/>
+              </w:rPr>
+              <w:fldChar w:fldCharType="separate"/>
+            </w:r>
+            <w:r>
+              <w:rPr>
+                <w:noProof/>
+                <w:webHidden/>
+              </w:rPr>
+              <w:t>32</w:t>
+            </w:r>
+            <w:r>
+              <w:rPr>
+                <w:noProof/>
+                <w:webHidden/>
+              </w:rPr>
+              <w:fldChar w:fldCharType="end"/>
+            </w:r>
+          </w:hyperlink>
+        </w:p>
+        <w:p>
+          <w:pPr>
+            <w:pStyle w:val="TOC3"/>
+            <w:tabs>
+              <w:tab w:val="right" w:leader="dot" w:pos="9350"/>
+            </w:tabs>
+            <w:rPr>
+              <w:noProof/>
+            </w:rPr>
+          </w:pPr>
+          <w:hyperlink w:anchor="_Toc68536088" w:history="1">
+            <w:r>
+              <w:rPr>
+                <w:rStyle w:val="Hyperlink"/>
+                <w:noProof/>
+              </w:rPr>
+              <w:t>3.3.5 Legal requirements</w:t>
+            </w:r>
+            <w:r>
+              <w:rPr>
+                <w:noProof/>
+                <w:webHidden/>
+              </w:rPr>
+              <w:tab/>
+            </w:r>
+            <w:r>
+              <w:rPr>
+                <w:noProof/>
+                <w:webHidden/>
+              </w:rPr>
+              <w:fldChar w:fldCharType="begin"/>
+            </w:r>
+            <w:r>
+              <w:rPr>
+                <w:noProof/>
+                <w:webHidden/>
+              </w:rPr>
+              <w:instrText xml:space="preserve"> PAGEREF _Toc68536088 \h </w:instrText>
+            </w:r>
+            <w:r>
+              <w:rPr>
+                <w:noProof/>
+                <w:webHidden/>
+              </w:rPr>
+            </w:r>
+            <w:r>
+              <w:rPr>
+                <w:noProof/>
+                <w:webHidden/>
+              </w:rPr>
+              <w:fldChar w:fldCharType="separate"/>
+            </w:r>
+            <w:r>
+              <w:rPr>
+                <w:noProof/>
+                <w:webHidden/>
+              </w:rPr>
+              <w:t>32</w:t>
+            </w:r>
+            <w:r>
+              <w:rPr>
+                <w:noProof/>
+                <w:webHidden/>
+              </w:rPr>
+              <w:fldChar w:fldCharType="end"/>
+            </w:r>
+          </w:hyperlink>
+        </w:p>
+        <w:p>
+          <w:pPr>
+            <w:pStyle w:val="TOC2"/>
+            <w:tabs>
+              <w:tab w:val="right" w:leader="dot" w:pos="9350"/>
+            </w:tabs>
+            <w:rPr>
+              <w:noProof/>
+            </w:rPr>
+          </w:pPr>
+          <w:hyperlink w:anchor="_Toc68536089" w:history="1">
+            <w:r>
+              <w:rPr>
+                <w:rStyle w:val="Hyperlink"/>
+                <w:noProof/>
+              </w:rPr>
+              <w:t>3.4 Analysis</w:t>
+            </w:r>
+            <w:r>
+              <w:rPr>
+                <w:noProof/>
+                <w:webHidden/>
+              </w:rPr>
+              <w:tab/>
+            </w:r>
+            <w:r>
+              <w:rPr>
+                <w:noProof/>
+                <w:webHidden/>
+              </w:rPr>
+              <w:fldChar w:fldCharType="begin"/>
+            </w:r>
+            <w:r>
+              <w:rPr>
+                <w:noProof/>
+                <w:webHidden/>
+              </w:rPr>
+              <w:instrText xml:space="preserve"> PAGEREF _Toc68536089 \h </w:instrText>
+            </w:r>
+            <w:r>
+              <w:rPr>
+                <w:noProof/>
+                <w:webHidden/>
+              </w:rPr>
+            </w:r>
+            <w:r>
+              <w:rPr>
+                <w:noProof/>
+                <w:webHidden/>
+              </w:rPr>
+              <w:fldChar w:fldCharType="separate"/>
+            </w:r>
+            <w:r>
+              <w:rPr>
+                <w:noProof/>
+                <w:webHidden/>
+              </w:rPr>
+              <w:t>33</w:t>
+            </w:r>
+            <w:r>
+              <w:rPr>
+                <w:noProof/>
+                <w:webHidden/>
+              </w:rPr>
+              <w:fldChar w:fldCharType="end"/>
+            </w:r>
+          </w:hyperlink>
+        </w:p>
+        <w:p>
+          <w:pPr>
+            <w:pStyle w:val="TOC3"/>
+            <w:tabs>
+              <w:tab w:val="right" w:leader="dot" w:pos="9350"/>
+            </w:tabs>
+            <w:rPr>
+              <w:noProof/>
+            </w:rPr>
+          </w:pPr>
+          <w:hyperlink w:anchor="_Toc68536090" w:history="1">
+            <w:r>
+              <w:rPr>
+                <w:rStyle w:val="Hyperlink"/>
+                <w:noProof/>
+              </w:rPr>
+              <w:t>3.4.1 Constraints on objects attributes</w:t>
+            </w:r>
+            <w:r>
+              <w:rPr>
+                <w:noProof/>
+                <w:webHidden/>
+              </w:rPr>
+              <w:tab/>
+            </w:r>
+            <w:r>
+              <w:rPr>
+                <w:noProof/>
+                <w:webHidden/>
+              </w:rPr>
+              <w:fldChar w:fldCharType="begin"/>
+            </w:r>
+            <w:r>
+              <w:rPr>
+                <w:noProof/>
+                <w:webHidden/>
+              </w:rPr>
+              <w:instrText xml:space="preserve"> PAGEREF _Toc68536090 \h </w:instrText>
+            </w:r>
+            <w:r>
+              <w:rPr>
+                <w:noProof/>
+                <w:webHidden/>
+              </w:rPr>
+            </w:r>
+            <w:r>
+              <w:rPr>
+                <w:noProof/>
+                <w:webHidden/>
+              </w:rPr>
+              <w:fldChar w:fldCharType="separate"/>
+            </w:r>
+            <w:r>
+              <w:rPr>
+                <w:noProof/>
+                <w:webHidden/>
+              </w:rPr>
+              <w:t>33</w:t>
+            </w:r>
+            <w:r>
+              <w:rPr>
+                <w:noProof/>
+                <w:webHidden/>
+              </w:rPr>
+              <w:fldChar w:fldCharType="end"/>
+            </w:r>
+          </w:hyperlink>
+        </w:p>
+        <w:p>
+          <w:pPr>
+            <w:pStyle w:val="TOC3"/>
+            <w:tabs>
+              <w:tab w:val="right" w:leader="dot" w:pos="9350"/>
+            </w:tabs>
+            <w:rPr>
+              <w:noProof/>
+            </w:rPr>
+          </w:pPr>
+          <w:hyperlink w:anchor="_Toc68536091" w:history="1">
+            <w:r>
+              <w:rPr>
+                <w:rStyle w:val="Hyperlink"/>
+                <w:noProof/>
+              </w:rPr>
+              <w:t>3.4.2 System Operations</w:t>
+            </w:r>
+            <w:r>
+              <w:rPr>
+                <w:noProof/>
+                <w:webHidden/>
+              </w:rPr>
+              <w:tab/>
+            </w:r>
+            <w:r>
+              <w:rPr>
+                <w:noProof/>
+                <w:webHidden/>
+              </w:rPr>
+              <w:fldChar w:fldCharType="begin"/>
+            </w:r>
+            <w:r>
+              <w:rPr>
+                <w:noProof/>
+                <w:webHidden/>
+              </w:rPr>
+              <w:instrText xml:space="preserve"> PAGEREF _Toc68536091 \h </w:instrText>
+            </w:r>
+            <w:r>
+              <w:rPr>
+                <w:noProof/>
+                <w:webHidden/>
+              </w:rPr>
+            </w:r>
+            <w:r>
+              <w:rPr>
+                <w:noProof/>
+                <w:webHidden/>
+              </w:rPr>
+              <w:fldChar w:fldCharType="separate"/>
+            </w:r>
+            <w:r>
+              <w:rPr>
+                <w:noProof/>
+                <w:webHidden/>
+              </w:rPr>
+              <w:t>35</w:t>
+            </w:r>
+            <w:r>
+              <w:rPr>
+                <w:noProof/>
+                <w:webHidden/>
+              </w:rPr>
+              <w:fldChar w:fldCharType="end"/>
+            </w:r>
+          </w:hyperlink>
+        </w:p>
+        <w:p>
+          <w:pPr>
+            <w:pStyle w:val="TOC3"/>
+            <w:tabs>
+              <w:tab w:val="right" w:leader="dot" w:pos="9350"/>
+            </w:tabs>
+            <w:rPr>
+              <w:noProof/>
+            </w:rPr>
+          </w:pPr>
+          <w:hyperlink w:anchor="_Toc68536092" w:history="1">
+            <w:r>
+              <w:rPr>
+                <w:rStyle w:val="Hyperlink"/>
+                <w:noProof/>
+              </w:rPr>
+              <w:t>3.4.3 Analysis class diagram</w:t>
+            </w:r>
+            <w:r>
+              <w:rPr>
+                <w:noProof/>
+                <w:webHidden/>
+              </w:rPr>
+              <w:tab/>
+            </w:r>
+            <w:r>
+              <w:rPr>
+                <w:noProof/>
+                <w:webHidden/>
+              </w:rPr>
+              <w:fldChar w:fldCharType="begin"/>
+            </w:r>
+            <w:r>
+              <w:rPr>
+                <w:noProof/>
+                <w:webHidden/>
+              </w:rPr>
+              <w:instrText xml:space="preserve"> PAGEREF _Toc68536092 \h </w:instrText>
+            </w:r>
+            <w:r>
+              <w:rPr>
+                <w:noProof/>
+                <w:webHidden/>
+              </w:rPr>
+            </w:r>
+            <w:r>
+              <w:rPr>
+                <w:noProof/>
+                <w:webHidden/>
+              </w:rPr>
+              <w:fldChar w:fldCharType="separate"/>
+            </w:r>
+            <w:r>
+              <w:rPr>
+                <w:noProof/>
+                <w:webHidden/>
+              </w:rPr>
+              <w:t>39</w:t>
+            </w:r>
+            <w:r>
+              <w:rPr>
+                <w:noProof/>
+                <w:webHidden/>
+              </w:rPr>
+              <w:fldChar w:fldCharType="end"/>
+            </w:r>
+          </w:hyperlink>
+        </w:p>
+        <w:p>
+          <w:r>
+            <w:rPr>
+              <w:b/>
+              <w:bCs/>
+              <w:noProof/>
+            </w:rPr>
+            <w:fldChar w:fldCharType="end"/>
+          </w:r>
+        </w:p>
+      </w:sdtContent>
+    </w:sdt>
+    <w:p>
+      <w:pPr>
+        <w:sectPr>
+          <w:pgSz w:w="12240" w:h="15840"/>
+          <w:pgMar w:top="990" w:right="1440" w:bottom="720" w:left="1440" w:header="720" w:footer="720" w:gutter="0"/>
+          <w:cols w:space="720"/>
+        </w:sectPr>
+      </w:pPr>
+    </w:p>
     <w:p>
       <w:pPr>
         <w:pStyle w:val="Heading1"/>
       </w:pPr>
+      <w:bookmarkStart w:id="0" w:name="_Toc68536036"/>
       <w:r>
         <w:lastRenderedPageBreak/>
         <w:t xml:space="preserve">Chapter 1 </w:t>
@@ -398,6 +1840,7 @@
       <w:r>
         <w:t xml:space="preserve"> Introduction</w:t>
       </w:r>
+      <w:bookmarkEnd w:id="0"/>
     </w:p>
     <w:p/>
     <w:p/>
@@ -415,10 +1858,12 @@
       <w:pPr>
         <w:pStyle w:val="Heading1"/>
       </w:pPr>
+      <w:bookmarkStart w:id="1" w:name="_Toc68536037"/>
       <w:r>
         <w:lastRenderedPageBreak/>
         <w:t>Chapter 2 - Literature Review</w:t>
       </w:r>
+      <w:bookmarkEnd w:id="1"/>
     </w:p>
     <w:p/>
     <w:p/>
@@ -435,26 +1880,32 @@
       <w:pPr>
         <w:pStyle w:val="Heading1"/>
       </w:pPr>
+      <w:bookmarkStart w:id="2" w:name="_Toc68536038"/>
       <w:r>
         <w:lastRenderedPageBreak/>
         <w:t>Chapter 3 - Requirements and analysis</w:t>
       </w:r>
+      <w:bookmarkEnd w:id="2"/>
     </w:p>
     <w:p>
       <w:pPr>
         <w:pStyle w:val="Heading2"/>
       </w:pPr>
+      <w:bookmarkStart w:id="3" w:name="_Toc68536039"/>
       <w:r>
         <w:t>3.1 Domain modelling:</w:t>
       </w:r>
+      <w:bookmarkEnd w:id="3"/>
     </w:p>
     <w:p>
       <w:pPr>
         <w:pStyle w:val="Heading3"/>
       </w:pPr>
+      <w:bookmarkStart w:id="4" w:name="_Toc68536040"/>
       <w:r>
         <w:t>3.1.1 Business use cases:</w:t>
       </w:r>
+      <w:bookmarkEnd w:id="4"/>
     </w:p>
     <w:p>
       <w:pPr>
@@ -593,9 +2044,11 @@
       <w:pPr>
         <w:pStyle w:val="Heading3"/>
       </w:pPr>
+      <w:bookmarkStart w:id="5" w:name="_Toc68536041"/>
       <w:r>
         <w:t>3.1.2 use case diagram:</w:t>
       </w:r>
+      <w:bookmarkEnd w:id="5"/>
     </w:p>
     <w:p>
       <w:pPr>
@@ -624,7 +2077,7 @@
                     </pic:cNvPicPr>
                   </pic:nvPicPr>
                   <pic:blipFill>
-                    <a:blip r:embed="rId6">
+                    <a:blip r:embed="rId7">
                       <a:extLst>
                         <a:ext uri="{28A0092B-C50C-407E-A947-70E740481C1C}">
                           <a14:useLocalDpi xmlns:a14="http://schemas.microsoft.com/office/drawing/2010/main" val="0"/>
@@ -661,19 +2114,32 @@
         <w:pStyle w:val="Caption"/>
         <w:jc w:val="center"/>
       </w:pPr>
-      <w:bookmarkStart w:id="0" w:name="_Ref68449192"/>
+      <w:bookmarkStart w:id="6" w:name="_Ref68449192"/>
       <w:r>
         <w:t xml:space="preserve">Figure </w:t>
       </w:r>
-      <w:fldSimple w:instr=" SEQ Figure \* ARABIC ">
-        <w:r>
-          <w:rPr>
-            <w:noProof/>
-          </w:rPr>
-          <w:t>1</w:t>
-        </w:r>
-      </w:fldSimple>
-      <w:bookmarkEnd w:id="0"/>
+      <w:r>
+        <w:fldChar w:fldCharType="begin"/>
+      </w:r>
+      <w:r>
+        <w:instrText xml:space="preserve"> SEQ Figure \* ARABIC </w:instrText>
+      </w:r>
+      <w:r>
+        <w:fldChar w:fldCharType="separate"/>
+      </w:r>
+      <w:r>
+        <w:rPr>
+          <w:noProof/>
+        </w:rPr>
+        <w:t>1</w:t>
+      </w:r>
+      <w:r>
+        <w:rPr>
+          <w:noProof/>
+        </w:rPr>
+        <w:fldChar w:fldCharType="end"/>
+      </w:r>
+      <w:bookmarkEnd w:id="6"/>
       <w:r>
         <w:t xml:space="preserve"> - use case diagram</w:t>
       </w:r>
@@ -696,10 +2162,12 @@
       <w:pPr>
         <w:pStyle w:val="Heading3"/>
       </w:pPr>
+      <w:bookmarkStart w:id="7" w:name="_Toc68536042"/>
       <w:r>
         <w:lastRenderedPageBreak/>
         <w:t>3.1.3 Textural description of the use cases:</w:t>
       </w:r>
+      <w:bookmarkEnd w:id="7"/>
     </w:p>
     <w:p/>
     <w:p>
@@ -5484,9 +6952,11 @@
       <w:pPr>
         <w:pStyle w:val="Heading3"/>
       </w:pPr>
+      <w:bookmarkStart w:id="8" w:name="_Toc68536043"/>
       <w:r>
         <w:t>3.1.4 Activity diagrams</w:t>
       </w:r>
+      <w:bookmarkEnd w:id="8"/>
     </w:p>
     <w:p>
       <w:pPr>
@@ -5514,7 +6984,7 @@
                     </pic:cNvPicPr>
                   </pic:nvPicPr>
                   <pic:blipFill>
-                    <a:blip r:embed="rId7">
+                    <a:blip r:embed="rId8">
                       <a:extLst>
                         <a:ext uri="{28A0092B-C50C-407E-A947-70E740481C1C}">
                           <a14:useLocalDpi xmlns:a14="http://schemas.microsoft.com/office/drawing/2010/main" val="0"/>
@@ -5550,19 +7020,32 @@
       <w:pPr>
         <w:pStyle w:val="Caption"/>
       </w:pPr>
-      <w:bookmarkStart w:id="1" w:name="_Ref68449198"/>
+      <w:bookmarkStart w:id="9" w:name="_Ref68449198"/>
       <w:r>
         <w:t xml:space="preserve">Figure </w:t>
       </w:r>
-      <w:fldSimple w:instr=" SEQ Figure \* ARABIC ">
-        <w:r>
-          <w:rPr>
-            <w:noProof/>
-          </w:rPr>
-          <w:t>2</w:t>
-        </w:r>
-      </w:fldSimple>
-      <w:bookmarkEnd w:id="1"/>
+      <w:r>
+        <w:fldChar w:fldCharType="begin"/>
+      </w:r>
+      <w:r>
+        <w:instrText xml:space="preserve"> SEQ Figure \* ARABIC </w:instrText>
+      </w:r>
+      <w:r>
+        <w:fldChar w:fldCharType="separate"/>
+      </w:r>
+      <w:r>
+        <w:rPr>
+          <w:noProof/>
+        </w:rPr>
+        <w:t>2</w:t>
+      </w:r>
+      <w:r>
+        <w:rPr>
+          <w:noProof/>
+        </w:rPr>
+        <w:fldChar w:fldCharType="end"/>
+      </w:r>
+      <w:bookmarkEnd w:id="9"/>
       <w:r>
         <w:t xml:space="preserve"> - Activity diagram of accepting/rejecting tool-requests</w:t>
       </w:r>
@@ -5594,7 +7077,7 @@
                     </pic:cNvPicPr>
                   </pic:nvPicPr>
                   <pic:blipFill>
-                    <a:blip r:embed="rId8">
+                    <a:blip r:embed="rId9">
                       <a:extLst>
                         <a:ext uri="{28A0092B-C50C-407E-A947-70E740481C1C}">
                           <a14:useLocalDpi xmlns:a14="http://schemas.microsoft.com/office/drawing/2010/main" val="0"/>
@@ -5630,19 +7113,32 @@
       <w:pPr>
         <w:pStyle w:val="Caption"/>
       </w:pPr>
-      <w:bookmarkStart w:id="2" w:name="_Ref68449266"/>
+      <w:bookmarkStart w:id="10" w:name="_Ref68449266"/>
       <w:r>
         <w:t xml:space="preserve">Figure </w:t>
       </w:r>
-      <w:fldSimple w:instr=" SEQ Figure \* ARABIC ">
-        <w:r>
-          <w:rPr>
-            <w:noProof/>
-          </w:rPr>
-          <w:t>3</w:t>
-        </w:r>
-      </w:fldSimple>
-      <w:bookmarkEnd w:id="2"/>
+      <w:r>
+        <w:fldChar w:fldCharType="begin"/>
+      </w:r>
+      <w:r>
+        <w:instrText xml:space="preserve"> SEQ Figure \* ARABIC </w:instrText>
+      </w:r>
+      <w:r>
+        <w:fldChar w:fldCharType="separate"/>
+      </w:r>
+      <w:r>
+        <w:rPr>
+          <w:noProof/>
+        </w:rPr>
+        <w:t>3</w:t>
+      </w:r>
+      <w:r>
+        <w:rPr>
+          <w:noProof/>
+        </w:rPr>
+        <w:fldChar w:fldCharType="end"/>
+      </w:r>
+      <w:bookmarkEnd w:id="10"/>
       <w:r>
         <w:t xml:space="preserve"> - Activity diagram of delivering a tool</w:t>
       </w:r>
@@ -5674,7 +7170,7 @@
                     </pic:cNvPicPr>
                   </pic:nvPicPr>
                   <pic:blipFill>
-                    <a:blip r:embed="rId9" cstate="print">
+                    <a:blip r:embed="rId10" cstate="print">
                       <a:extLst>
                         <a:ext uri="{28A0092B-C50C-407E-A947-70E740481C1C}">
                           <a14:useLocalDpi xmlns:a14="http://schemas.microsoft.com/office/drawing/2010/main" val="0"/>
@@ -5710,19 +7206,32 @@
       <w:pPr>
         <w:pStyle w:val="Caption"/>
       </w:pPr>
-      <w:bookmarkStart w:id="3" w:name="_Ref68449328"/>
+      <w:bookmarkStart w:id="11" w:name="_Ref68449328"/>
       <w:r>
         <w:t xml:space="preserve">Figure </w:t>
       </w:r>
-      <w:fldSimple w:instr=" SEQ Figure \* ARABIC ">
-        <w:r>
-          <w:rPr>
-            <w:noProof/>
-          </w:rPr>
-          <w:t>4</w:t>
-        </w:r>
-      </w:fldSimple>
-      <w:bookmarkEnd w:id="3"/>
+      <w:r>
+        <w:fldChar w:fldCharType="begin"/>
+      </w:r>
+      <w:r>
+        <w:instrText xml:space="preserve"> SEQ Figure \* ARABIC </w:instrText>
+      </w:r>
+      <w:r>
+        <w:fldChar w:fldCharType="separate"/>
+      </w:r>
+      <w:r>
+        <w:rPr>
+          <w:noProof/>
+        </w:rPr>
+        <w:t>4</w:t>
+      </w:r>
+      <w:r>
+        <w:rPr>
+          <w:noProof/>
+        </w:rPr>
+        <w:fldChar w:fldCharType="end"/>
+      </w:r>
+      <w:bookmarkEnd w:id="11"/>
       <w:r>
         <w:t xml:space="preserve"> - Activity diagram of returning a tool</w:t>
       </w:r>
@@ -5745,10 +7254,12 @@
       <w:pPr>
         <w:pStyle w:val="Heading3"/>
       </w:pPr>
+      <w:bookmarkStart w:id="12" w:name="_Toc68536044"/>
       <w:r>
         <w:lastRenderedPageBreak/>
         <w:t>3.1.5 Conceptual model</w:t>
       </w:r>
+      <w:bookmarkEnd w:id="12"/>
     </w:p>
     <w:p/>
     <w:p>
@@ -5777,7 +7288,7 @@
                     </pic:cNvPicPr>
                   </pic:nvPicPr>
                   <pic:blipFill>
-                    <a:blip r:embed="rId10">
+                    <a:blip r:embed="rId11">
                       <a:extLst>
                         <a:ext uri="{28A0092B-C50C-407E-A947-70E740481C1C}">
                           <a14:useLocalDpi xmlns:a14="http://schemas.microsoft.com/office/drawing/2010/main" val="0"/>
@@ -5816,14 +7327,27 @@
       <w:r>
         <w:t xml:space="preserve">Figure </w:t>
       </w:r>
-      <w:fldSimple w:instr=" SEQ Figure \* ARABIC ">
-        <w:r>
-          <w:rPr>
-            <w:noProof/>
-          </w:rPr>
-          <w:t>5</w:t>
-        </w:r>
-      </w:fldSimple>
+      <w:r>
+        <w:fldChar w:fldCharType="begin"/>
+      </w:r>
+      <w:r>
+        <w:instrText xml:space="preserve"> SEQ Figure \* ARABIC </w:instrText>
+      </w:r>
+      <w:r>
+        <w:fldChar w:fldCharType="separate"/>
+      </w:r>
+      <w:r>
+        <w:rPr>
+          <w:noProof/>
+        </w:rPr>
+        <w:t>5</w:t>
+      </w:r>
+      <w:r>
+        <w:rPr>
+          <w:noProof/>
+        </w:rPr>
+        <w:fldChar w:fldCharType="end"/>
+      </w:r>
       <w:r>
         <w:t xml:space="preserve"> - The Conceptual model</w:t>
       </w:r>
@@ -5847,18 +7371,22 @@
           <w:szCs w:val="24"/>
         </w:rPr>
       </w:pPr>
+      <w:bookmarkStart w:id="13" w:name="_Toc68536045"/>
       <w:r>
         <w:lastRenderedPageBreak/>
         <w:t>3.2 Functional Requirements</w:t>
       </w:r>
+      <w:bookmarkEnd w:id="13"/>
     </w:p>
     <w:p>
       <w:pPr>
         <w:pStyle w:val="Heading3"/>
       </w:pPr>
+      <w:bookmarkStart w:id="14" w:name="_Toc68536046"/>
       <w:r>
         <w:t>3.2.1. Functional requirement 1</w:t>
       </w:r>
+      <w:bookmarkEnd w:id="14"/>
     </w:p>
     <w:p>
       <w:pPr>
@@ -6061,9 +7589,11 @@
       <w:pPr>
         <w:pStyle w:val="Heading3"/>
       </w:pPr>
+      <w:bookmarkStart w:id="15" w:name="_Toc68536047"/>
       <w:r>
         <w:t>3.2.2. Functional requirement 2</w:t>
       </w:r>
+      <w:bookmarkEnd w:id="15"/>
     </w:p>
     <w:p>
       <w:pPr>
@@ -6266,9 +7796,11 @@
       <w:pPr>
         <w:pStyle w:val="Heading3"/>
       </w:pPr>
+      <w:bookmarkStart w:id="16" w:name="_Toc68536048"/>
       <w:r>
         <w:t>3.2.3. Functional requirement 3</w:t>
       </w:r>
+      <w:bookmarkEnd w:id="16"/>
     </w:p>
     <w:p>
       <w:pPr>
@@ -6455,10 +7987,12 @@
       <w:pPr>
         <w:pStyle w:val="Heading3"/>
       </w:pPr>
+      <w:bookmarkStart w:id="17" w:name="_Toc68536049"/>
       <w:r>
         <w:lastRenderedPageBreak/>
         <w:t>3.2.4. Functional requirement 4</w:t>
       </w:r>
+      <w:bookmarkEnd w:id="17"/>
     </w:p>
     <w:p>
       <w:pPr>
@@ -6645,9 +8179,11 @@
       <w:pPr>
         <w:pStyle w:val="Heading3"/>
       </w:pPr>
+      <w:bookmarkStart w:id="18" w:name="_Toc68536050"/>
       <w:r>
         <w:t>3.2.5. Functional requirement 5</w:t>
       </w:r>
+      <w:bookmarkEnd w:id="18"/>
     </w:p>
     <w:p>
       <w:pPr>
@@ -6834,9 +8370,11 @@
       <w:pPr>
         <w:pStyle w:val="Heading3"/>
       </w:pPr>
+      <w:bookmarkStart w:id="19" w:name="_Toc68536051"/>
       <w:r>
         <w:t>3.2.6. Functional requirement 6</w:t>
       </w:r>
+      <w:bookmarkEnd w:id="19"/>
     </w:p>
     <w:p>
       <w:pPr>
@@ -7023,9 +8561,11 @@
       <w:pPr>
         <w:pStyle w:val="Heading3"/>
       </w:pPr>
+      <w:bookmarkStart w:id="20" w:name="_Toc68536052"/>
       <w:r>
         <w:t>3.2.7. Functional requirement 7</w:t>
       </w:r>
+      <w:bookmarkEnd w:id="20"/>
     </w:p>
     <w:p>
       <w:pPr>
@@ -7213,9 +8753,11 @@
       <w:pPr>
         <w:pStyle w:val="Heading3"/>
       </w:pPr>
+      <w:bookmarkStart w:id="21" w:name="_Toc68536053"/>
       <w:r>
         <w:t>3.2.8. Functional requirement 8</w:t>
       </w:r>
+      <w:bookmarkEnd w:id="21"/>
     </w:p>
     <w:p>
       <w:pPr>
@@ -7414,9 +8956,11 @@
       <w:pPr>
         <w:pStyle w:val="Heading3"/>
       </w:pPr>
+      <w:bookmarkStart w:id="22" w:name="_Toc68536054"/>
       <w:r>
         <w:t>3.2.9. Functional requirement 9</w:t>
       </w:r>
+      <w:bookmarkEnd w:id="22"/>
     </w:p>
     <w:p>
       <w:pPr>
@@ -7615,9 +9159,11 @@
       <w:pPr>
         <w:pStyle w:val="Heading3"/>
       </w:pPr>
+      <w:bookmarkStart w:id="23" w:name="_Toc68536055"/>
       <w:r>
         <w:t>3.2.10. Functional requirement 10</w:t>
       </w:r>
+      <w:bookmarkEnd w:id="23"/>
     </w:p>
     <w:p>
       <w:pPr>
@@ -7805,6 +9351,7 @@
       <w:pPr>
         <w:pStyle w:val="Heading3"/>
       </w:pPr>
+      <w:bookmarkStart w:id="24" w:name="_Toc68536056"/>
       <w:r>
         <w:t xml:space="preserve">3.2.11. </w:t>
       </w:r>
@@ -7814,6 +9361,7 @@
       <w:r>
         <w:t xml:space="preserve"> requirement 11</w:t>
       </w:r>
+      <w:bookmarkEnd w:id="24"/>
     </w:p>
     <w:p>
       <w:pPr>
@@ -8000,9 +9548,11 @@
       <w:pPr>
         <w:pStyle w:val="Heading3"/>
       </w:pPr>
+      <w:bookmarkStart w:id="25" w:name="_Toc68536057"/>
       <w:r>
         <w:t>3.2.12. Functional requirement 12</w:t>
       </w:r>
+      <w:bookmarkEnd w:id="25"/>
     </w:p>
     <w:p>
       <w:pPr>
@@ -8189,9 +9739,11 @@
       <w:pPr>
         <w:pStyle w:val="Heading3"/>
       </w:pPr>
+      <w:bookmarkStart w:id="26" w:name="_Toc68536058"/>
       <w:r>
         <w:t>3.2.13. Functional requirement 13</w:t>
       </w:r>
+      <w:bookmarkEnd w:id="26"/>
     </w:p>
     <w:p>
       <w:pPr>
@@ -8391,9 +9943,11 @@
       <w:pPr>
         <w:pStyle w:val="Heading3"/>
       </w:pPr>
+      <w:bookmarkStart w:id="27" w:name="_Toc68536059"/>
       <w:r>
         <w:t>3.2.14. Functional requirement 14</w:t>
       </w:r>
+      <w:bookmarkEnd w:id="27"/>
     </w:p>
     <w:p>
       <w:pPr>
@@ -8580,9 +10134,11 @@
       <w:pPr>
         <w:pStyle w:val="Heading3"/>
       </w:pPr>
+      <w:bookmarkStart w:id="28" w:name="_Toc68536060"/>
       <w:r>
         <w:t>3.2.15. Functional requirement 15</w:t>
       </w:r>
+      <w:bookmarkEnd w:id="28"/>
     </w:p>
     <w:p>
       <w:pPr>
@@ -8769,9 +10325,11 @@
       <w:pPr>
         <w:pStyle w:val="Heading3"/>
       </w:pPr>
+      <w:bookmarkStart w:id="29" w:name="_Toc68536061"/>
       <w:r>
         <w:t>3.2.16. Functional requirement 16</w:t>
       </w:r>
+      <w:bookmarkEnd w:id="29"/>
     </w:p>
     <w:p>
       <w:pPr>
@@ -8959,9 +10517,11 @@
       <w:pPr>
         <w:pStyle w:val="Heading3"/>
       </w:pPr>
+      <w:bookmarkStart w:id="30" w:name="_Toc68536062"/>
       <w:r>
         <w:t>3.2.17. Functional requirement 17</w:t>
       </w:r>
+      <w:bookmarkEnd w:id="30"/>
     </w:p>
     <w:p>
       <w:pPr>
@@ -9160,9 +10720,11 @@
       <w:pPr>
         <w:pStyle w:val="Heading3"/>
       </w:pPr>
+      <w:bookmarkStart w:id="31" w:name="_Toc68536063"/>
       <w:r>
         <w:t>3.2.18. Functional requirement 18</w:t>
       </w:r>
+      <w:bookmarkEnd w:id="31"/>
     </w:p>
     <w:p>
       <w:pPr>
@@ -9335,6 +10897,18 @@
         <w:instrText xml:space="preserve"> REF _Ref68449192 \h </w:instrText>
       </w:r>
       <w:r>
+        <w:fldChar w:fldCharType="separate"/>
+      </w:r>
+      <w:r>
+        <w:t xml:space="preserve">Figure </w:t>
+      </w:r>
+      <w:r>
+        <w:rPr>
+          <w:noProof/>
+        </w:rPr>
+        <w:t>1</w:t>
+      </w:r>
+      <w:r>
         <w:fldChar w:fldCharType="end"/>
       </w:r>
     </w:p>
@@ -9391,9 +10965,11 @@
       <w:pPr>
         <w:pStyle w:val="Heading3"/>
       </w:pPr>
+      <w:bookmarkStart w:id="32" w:name="_Toc68536064"/>
       <w:r>
         <w:t>3.2.19. Functional requirement 19</w:t>
       </w:r>
+      <w:bookmarkEnd w:id="32"/>
     </w:p>
     <w:p>
       <w:pPr>
@@ -9581,9 +11157,11 @@
       <w:pPr>
         <w:pStyle w:val="Heading3"/>
       </w:pPr>
+      <w:bookmarkStart w:id="33" w:name="_Toc68536065"/>
       <w:r>
         <w:t>3.2.20. Functional requirement 20</w:t>
       </w:r>
+      <w:bookmarkEnd w:id="33"/>
     </w:p>
     <w:p>
       <w:pPr>
@@ -9770,9 +11348,11 @@
       <w:pPr>
         <w:pStyle w:val="Heading3"/>
       </w:pPr>
+      <w:bookmarkStart w:id="34" w:name="_Toc68536066"/>
       <w:r>
         <w:t>3.2.21. Functional requirement 21</w:t>
       </w:r>
+      <w:bookmarkEnd w:id="34"/>
     </w:p>
     <w:p>
       <w:pPr>
@@ -9971,9 +11551,11 @@
       <w:pPr>
         <w:pStyle w:val="Heading3"/>
       </w:pPr>
+      <w:bookmarkStart w:id="35" w:name="_Toc68536067"/>
       <w:r>
         <w:t>3.2.22. Functional requirement 22</w:t>
       </w:r>
+      <w:bookmarkEnd w:id="35"/>
     </w:p>
     <w:p>
       <w:pPr>
@@ -10173,9 +11755,11 @@
       <w:pPr>
         <w:pStyle w:val="Heading3"/>
       </w:pPr>
+      <w:bookmarkStart w:id="36" w:name="_Toc68536068"/>
       <w:r>
         <w:t>3.2.23. Functional requirement 23</w:t>
       </w:r>
+      <w:bookmarkEnd w:id="36"/>
     </w:p>
     <w:p>
       <w:pPr>
@@ -10362,9 +11946,11 @@
       <w:pPr>
         <w:pStyle w:val="Heading3"/>
       </w:pPr>
+      <w:bookmarkStart w:id="37" w:name="_Toc68536069"/>
       <w:r>
         <w:t>3.2.24. Functional requirement 24</w:t>
       </w:r>
+      <w:bookmarkEnd w:id="37"/>
     </w:p>
     <w:p>
       <w:pPr>
@@ -10551,9 +12137,11 @@
       <w:pPr>
         <w:pStyle w:val="Heading3"/>
       </w:pPr>
+      <w:bookmarkStart w:id="38" w:name="_Toc68536070"/>
       <w:r>
         <w:t>3.2.25. Functional requirement 25</w:t>
       </w:r>
+      <w:bookmarkEnd w:id="38"/>
     </w:p>
     <w:p>
       <w:pPr>
@@ -10741,9 +12329,11 @@
       <w:pPr>
         <w:pStyle w:val="Heading3"/>
       </w:pPr>
+      <w:bookmarkStart w:id="39" w:name="_Toc68536071"/>
       <w:r>
         <w:t>3.2.26. Functional requirement 26</w:t>
       </w:r>
+      <w:bookmarkEnd w:id="39"/>
     </w:p>
     <w:p>
       <w:pPr>
@@ -10930,9 +12520,11 @@
       <w:pPr>
         <w:pStyle w:val="Heading3"/>
       </w:pPr>
+      <w:bookmarkStart w:id="40" w:name="_Toc68536072"/>
       <w:r>
         <w:t>3.2.27. Functional requirement 27</w:t>
       </w:r>
+      <w:bookmarkEnd w:id="40"/>
     </w:p>
     <w:p>
       <w:pPr>
@@ -11140,9 +12732,11 @@
       <w:pPr>
         <w:pStyle w:val="Heading3"/>
       </w:pPr>
+      <w:bookmarkStart w:id="41" w:name="_Toc68536073"/>
       <w:r>
         <w:t>3.2.28. Functional requirement 28</w:t>
       </w:r>
+      <w:bookmarkEnd w:id="41"/>
     </w:p>
     <w:p>
       <w:pPr>
@@ -11351,9 +12945,11 @@
       <w:pPr>
         <w:pStyle w:val="Heading3"/>
       </w:pPr>
+      <w:bookmarkStart w:id="42" w:name="_Toc68536074"/>
       <w:r>
         <w:t>3.2.29. Functional requirement 29</w:t>
       </w:r>
+      <w:bookmarkEnd w:id="42"/>
     </w:p>
     <w:p>
       <w:pPr>
@@ -11552,9 +13148,11 @@
       <w:pPr>
         <w:pStyle w:val="Heading3"/>
       </w:pPr>
+      <w:bookmarkStart w:id="43" w:name="_Toc68536075"/>
       <w:r>
         <w:t>3.2.30. Functional requirement 30</w:t>
       </w:r>
+      <w:bookmarkEnd w:id="43"/>
     </w:p>
     <w:p>
       <w:pPr>
@@ -11741,9 +13339,11 @@
       <w:pPr>
         <w:pStyle w:val="Heading3"/>
       </w:pPr>
+      <w:bookmarkStart w:id="44" w:name="_Toc68536076"/>
       <w:r>
         <w:t>3.2.31. Functional requirement 31</w:t>
       </w:r>
+      <w:bookmarkEnd w:id="44"/>
     </w:p>
     <w:p>
       <w:pPr>
@@ -11952,9 +13552,11 @@
       <w:pPr>
         <w:pStyle w:val="Heading3"/>
       </w:pPr>
+      <w:bookmarkStart w:id="45" w:name="_Toc68536077"/>
       <w:r>
         <w:t>3.2.32. Functional requirement 32</w:t>
       </w:r>
+      <w:bookmarkEnd w:id="45"/>
     </w:p>
     <w:p>
       <w:pPr>
@@ -12162,9 +13764,11 @@
       <w:pPr>
         <w:pStyle w:val="Heading3"/>
       </w:pPr>
+      <w:bookmarkStart w:id="46" w:name="_Toc68536078"/>
       <w:r>
         <w:t>3.2.33. Functional requirement 33</w:t>
       </w:r>
+      <w:bookmarkEnd w:id="46"/>
     </w:p>
     <w:p>
       <w:pPr>
@@ -12384,9 +13988,11 @@
       <w:pPr>
         <w:pStyle w:val="Heading3"/>
       </w:pPr>
+      <w:bookmarkStart w:id="47" w:name="_Toc68536079"/>
       <w:r>
         <w:t>3.2.34. Functional requirement 34</w:t>
       </w:r>
+      <w:bookmarkEnd w:id="47"/>
     </w:p>
     <w:p>
       <w:pPr>
@@ -12595,9 +14201,11 @@
       <w:pPr>
         <w:pStyle w:val="Heading3"/>
       </w:pPr>
+      <w:bookmarkStart w:id="48" w:name="_Toc68536080"/>
       <w:r>
         <w:t>3.2.35. Functional requirement 35</w:t>
       </w:r>
+      <w:bookmarkEnd w:id="48"/>
     </w:p>
     <w:p>
       <w:pPr>
@@ -12805,9 +14413,11 @@
       <w:pPr>
         <w:pStyle w:val="Heading3"/>
       </w:pPr>
+      <w:bookmarkStart w:id="49" w:name="_Toc68536081"/>
       <w:r>
         <w:t>3.2.36. Functional requirement 36</w:t>
       </w:r>
+      <w:bookmarkEnd w:id="49"/>
     </w:p>
     <w:p>
       <w:pPr>
@@ -13015,9 +14625,11 @@
       <w:pPr>
         <w:pStyle w:val="Heading3"/>
       </w:pPr>
+      <w:bookmarkStart w:id="50" w:name="_Toc68536082"/>
       <w:r>
         <w:t>3.2.37. Functional requirement 37</w:t>
       </w:r>
+      <w:bookmarkEnd w:id="50"/>
     </w:p>
     <w:p>
       <w:pPr>
@@ -13217,17 +14829,21 @@
       <w:pPr>
         <w:pStyle w:val="Heading2"/>
       </w:pPr>
+      <w:bookmarkStart w:id="51" w:name="_Toc68536083"/>
       <w:r>
         <w:t>3.3 Non-Functional Requirements</w:t>
       </w:r>
+      <w:bookmarkEnd w:id="51"/>
     </w:p>
     <w:p>
       <w:pPr>
         <w:pStyle w:val="Heading3"/>
       </w:pPr>
+      <w:bookmarkStart w:id="52" w:name="_Toc68536084"/>
       <w:r>
         <w:t>3.3.1 Look and feel requirements</w:t>
       </w:r>
+      <w:bookmarkEnd w:id="52"/>
     </w:p>
     <w:p>
       <w:pPr>
@@ -13407,48 +15023,188 @@
         <w:t xml:space="preserve"> The system </w:t>
       </w:r>
       <w:r>
-        <w:t xml:space="preserve">design colors </w:t>
+        <w:t xml:space="preserve">design colors must </w:t>
+      </w:r>
+      <w:r>
+        <w:t>rely mainly on the two primary colors of the brand, while following LFR1</w:t>
+      </w:r>
+      <w:r>
+        <w:t xml:space="preserve">. </w:t>
+      </w:r>
+    </w:p>
+    <w:p>
+      <w:pPr>
+        <w:pStyle w:val="ListParagraph"/>
+        <w:numPr>
+          <w:ilvl w:val="0"/>
+          <w:numId w:val="92"/>
+        </w:numPr>
+        <w:rPr>
+          <w:b/>
+          <w:bCs/>
+        </w:rPr>
+      </w:pPr>
+      <w:r>
+        <w:rPr>
+          <w:b/>
+          <w:bCs/>
+        </w:rPr>
+        <w:t xml:space="preserve">History: </w:t>
+      </w:r>
+      <w:r>
+        <w:t>Created 4/4/2021</w:t>
+      </w:r>
+    </w:p>
+    <w:p>
+      <w:pPr>
+        <w:pStyle w:val="ListParagraph"/>
+        <w:numPr>
+          <w:ilvl w:val="0"/>
+          <w:numId w:val="92"/>
+        </w:numPr>
+        <w:rPr>
+          <w:b/>
+          <w:bCs/>
+        </w:rPr>
+      </w:pPr>
+      <w:r>
+        <w:rPr>
+          <w:b/>
+          <w:bCs/>
+        </w:rPr>
+        <w:t>Type:</w:t>
+      </w:r>
+      <w:r>
+        <w:t xml:space="preserve"> Look and feel</w:t>
+      </w:r>
+      <w:r>
+        <w:t xml:space="preserve"> </w:t>
+      </w:r>
+      <w:r>
+        <w:t>requirement</w:t>
+      </w:r>
+    </w:p>
+    <w:p>
+      <w:pPr>
+        <w:rPr>
+          <w:b/>
+          <w:bCs/>
+        </w:rPr>
+      </w:pPr>
+    </w:p>
+    <w:p>
+      <w:pPr>
+        <w:pStyle w:val="Heading3"/>
+      </w:pPr>
+      <w:bookmarkStart w:id="53" w:name="_Toc68536085"/>
+      <w:r>
+        <w:t xml:space="preserve">3.3.2 </w:t>
+      </w:r>
+      <w:r>
+        <w:t>Usability and humanity requirements</w:t>
+      </w:r>
+      <w:bookmarkEnd w:id="53"/>
+    </w:p>
+    <w:p>
+      <w:pPr>
+        <w:pStyle w:val="Heading4"/>
+      </w:pPr>
+      <w:r>
+        <w:t xml:space="preserve">3.3.2.1 </w:t>
+      </w:r>
+      <w:r>
+        <w:t>Ease of use</w:t>
+      </w:r>
+    </w:p>
+    <w:p>
+      <w:pPr>
+        <w:pStyle w:val="ListParagraph"/>
+        <w:numPr>
+          <w:ilvl w:val="0"/>
+          <w:numId w:val="93"/>
+        </w:numPr>
+        <w:spacing w:line="254" w:lineRule="auto"/>
+        <w:rPr>
+          <w:b/>
+          <w:bCs/>
+        </w:rPr>
+      </w:pPr>
+      <w:r>
+        <w:rPr>
+          <w:b/>
+          <w:bCs/>
+        </w:rPr>
+        <w:t xml:space="preserve">ID: </w:t>
+      </w:r>
+      <w:r>
+        <w:t>UR1</w:t>
+      </w:r>
+    </w:p>
+    <w:p>
+      <w:pPr>
+        <w:pStyle w:val="ListParagraph"/>
+        <w:numPr>
+          <w:ilvl w:val="0"/>
+          <w:numId w:val="93"/>
+        </w:numPr>
+        <w:spacing w:line="254" w:lineRule="auto"/>
+        <w:rPr>
+          <w:b/>
+          <w:bCs/>
+        </w:rPr>
+      </w:pPr>
+      <w:r>
+        <w:rPr>
+          <w:b/>
+          <w:bCs/>
+        </w:rPr>
+        <w:t>Description:</w:t>
+      </w:r>
+      <w:r>
+        <w:t xml:space="preserve"> </w:t>
+      </w:r>
+      <w:r>
+        <w:t xml:space="preserve">The system </w:t>
       </w:r>
       <w:r>
         <w:t xml:space="preserve">must </w:t>
       </w:r>
       <w:r>
-        <w:t>rely mainly on the two primary colors of the brand, while following LFR1</w:t>
-      </w:r>
-      <w:r>
-        <w:t xml:space="preserve">. </w:t>
-      </w:r>
-    </w:p>
-    <w:p>
-      <w:pPr>
-        <w:pStyle w:val="ListParagraph"/>
-        <w:numPr>
-          <w:ilvl w:val="0"/>
-          <w:numId w:val="92"/>
-        </w:numPr>
-        <w:rPr>
-          <w:b/>
-          <w:bCs/>
-        </w:rPr>
-      </w:pPr>
-      <w:r>
-        <w:rPr>
-          <w:b/>
-          <w:bCs/>
-        </w:rPr>
-        <w:t xml:space="preserve">History: </w:t>
-      </w:r>
-      <w:r>
-        <w:t>Created 4/4/2021</w:t>
-      </w:r>
-    </w:p>
-    <w:p>
-      <w:pPr>
-        <w:pStyle w:val="ListParagraph"/>
-        <w:numPr>
-          <w:ilvl w:val="0"/>
-          <w:numId w:val="92"/>
-        </w:numPr>
+        <w:t>be easy to use and learn by different users.</w:t>
+      </w:r>
+    </w:p>
+    <w:p>
+      <w:pPr>
+        <w:pStyle w:val="ListParagraph"/>
+        <w:numPr>
+          <w:ilvl w:val="0"/>
+          <w:numId w:val="93"/>
+        </w:numPr>
+        <w:spacing w:line="254" w:lineRule="auto"/>
+        <w:rPr>
+          <w:b/>
+          <w:bCs/>
+        </w:rPr>
+      </w:pPr>
+      <w:r>
+        <w:rPr>
+          <w:b/>
+          <w:bCs/>
+        </w:rPr>
+        <w:t>History:</w:t>
+      </w:r>
+      <w:r>
+        <w:t xml:space="preserve"> Created 4/4/2021</w:t>
+      </w:r>
+    </w:p>
+    <w:p>
+      <w:pPr>
+        <w:pStyle w:val="ListParagraph"/>
+        <w:numPr>
+          <w:ilvl w:val="0"/>
+          <w:numId w:val="93"/>
+        </w:numPr>
+        <w:spacing w:line="254" w:lineRule="auto"/>
         <w:rPr>
           <w:b/>
           <w:bCs/>
@@ -13462,289 +15218,150 @@
         <w:t>Type:</w:t>
       </w:r>
       <w:r>
-        <w:t xml:space="preserve"> Look and feel</w:t>
-      </w:r>
-      <w:r>
         <w:t xml:space="preserve"> </w:t>
       </w:r>
       <w:r>
+        <w:t>Usability and humanity</w:t>
+      </w:r>
+      <w:r>
+        <w:t xml:space="preserve"> </w:t>
+      </w:r>
+      <w:r>
         <w:t>requirement</w:t>
       </w:r>
     </w:p>
     <w:p>
       <w:pPr>
-        <w:rPr>
-          <w:b/>
-          <w:bCs/>
-        </w:rPr>
-      </w:pPr>
-    </w:p>
+        <w:pStyle w:val="Heading4"/>
+      </w:pPr>
+      <w:r>
+        <w:t>3.3.2.2 Localization</w:t>
+      </w:r>
+    </w:p>
+    <w:p>
+      <w:pPr>
+        <w:pStyle w:val="ListParagraph"/>
+        <w:numPr>
+          <w:ilvl w:val="0"/>
+          <w:numId w:val="93"/>
+        </w:numPr>
+        <w:spacing w:line="252" w:lineRule="auto"/>
+        <w:rPr>
+          <w:b/>
+          <w:bCs/>
+        </w:rPr>
+      </w:pPr>
+      <w:r>
+        <w:rPr>
+          <w:b/>
+          <w:bCs/>
+        </w:rPr>
+        <w:t>ID:</w:t>
+      </w:r>
+      <w:r>
+        <w:t xml:space="preserve"> UR2</w:t>
+      </w:r>
+    </w:p>
+    <w:p>
+      <w:pPr>
+        <w:pStyle w:val="ListParagraph"/>
+        <w:numPr>
+          <w:ilvl w:val="0"/>
+          <w:numId w:val="93"/>
+        </w:numPr>
+        <w:spacing w:line="252" w:lineRule="auto"/>
+        <w:rPr>
+          <w:b/>
+          <w:bCs/>
+        </w:rPr>
+      </w:pPr>
+      <w:r>
+        <w:rPr>
+          <w:b/>
+          <w:bCs/>
+        </w:rPr>
+        <w:t>Description:</w:t>
+      </w:r>
+      <w:r>
+        <w:t xml:space="preserve"> The system </w:t>
+      </w:r>
+      <w:r>
+        <w:t xml:space="preserve">must </w:t>
+      </w:r>
+      <w:r>
+        <w:t>be available in Arabic and English</w:t>
+      </w:r>
+    </w:p>
+    <w:p>
+      <w:pPr>
+        <w:pStyle w:val="ListParagraph"/>
+        <w:numPr>
+          <w:ilvl w:val="0"/>
+          <w:numId w:val="93"/>
+        </w:numPr>
+        <w:spacing w:line="252" w:lineRule="auto"/>
+        <w:rPr>
+          <w:b/>
+          <w:bCs/>
+        </w:rPr>
+      </w:pPr>
+      <w:r>
+        <w:rPr>
+          <w:b/>
+          <w:bCs/>
+        </w:rPr>
+        <w:t>History:</w:t>
+      </w:r>
+      <w:r>
+        <w:t xml:space="preserve"> Created 4/4/2021</w:t>
+      </w:r>
+    </w:p>
+    <w:p>
+      <w:pPr>
+        <w:pStyle w:val="ListParagraph"/>
+        <w:numPr>
+          <w:ilvl w:val="0"/>
+          <w:numId w:val="93"/>
+        </w:numPr>
+        <w:spacing w:line="252" w:lineRule="auto"/>
+        <w:rPr>
+          <w:b/>
+          <w:bCs/>
+        </w:rPr>
+      </w:pPr>
+      <w:r>
+        <w:rPr>
+          <w:b/>
+          <w:bCs/>
+        </w:rPr>
+        <w:t>Type:</w:t>
+      </w:r>
+      <w:r>
+        <w:t xml:space="preserve"> </w:t>
+      </w:r>
+      <w:r>
+        <w:t>Usability and humanity</w:t>
+      </w:r>
+      <w:r>
+        <w:t xml:space="preserve"> </w:t>
+      </w:r>
+      <w:r>
+        <w:t>requirement</w:t>
+      </w:r>
+    </w:p>
+    <w:p/>
     <w:p>
       <w:pPr>
         <w:pStyle w:val="Heading3"/>
       </w:pPr>
-      <w:r>
-        <w:t xml:space="preserve">3.3.2 </w:t>
-      </w:r>
-      <w:r>
-        <w:t>Usability and humanity requirements</w:t>
-      </w:r>
-    </w:p>
-    <w:p>
-      <w:pPr>
-        <w:pStyle w:val="Heading4"/>
-      </w:pPr>
-      <w:r>
-        <w:t xml:space="preserve">3.3.2.1 </w:t>
-      </w:r>
-      <w:r>
-        <w:t>Ease of use</w:t>
-      </w:r>
-    </w:p>
-    <w:p>
-      <w:pPr>
-        <w:pStyle w:val="ListParagraph"/>
-        <w:numPr>
-          <w:ilvl w:val="0"/>
-          <w:numId w:val="93"/>
-        </w:numPr>
-        <w:spacing w:line="254" w:lineRule="auto"/>
-        <w:rPr>
-          <w:b/>
-          <w:bCs/>
-        </w:rPr>
-      </w:pPr>
-      <w:r>
-        <w:rPr>
-          <w:b/>
-          <w:bCs/>
-        </w:rPr>
-        <w:t xml:space="preserve">ID: </w:t>
-      </w:r>
-      <w:r>
-        <w:t>UR1</w:t>
-      </w:r>
-    </w:p>
-    <w:p>
-      <w:pPr>
-        <w:pStyle w:val="ListParagraph"/>
-        <w:numPr>
-          <w:ilvl w:val="0"/>
-          <w:numId w:val="93"/>
-        </w:numPr>
-        <w:spacing w:line="254" w:lineRule="auto"/>
-        <w:rPr>
-          <w:b/>
-          <w:bCs/>
-        </w:rPr>
-      </w:pPr>
-      <w:r>
-        <w:rPr>
-          <w:b/>
-          <w:bCs/>
-        </w:rPr>
-        <w:t>Description:</w:t>
-      </w:r>
-      <w:r>
-        <w:t xml:space="preserve"> </w:t>
-      </w:r>
-      <w:r>
-        <w:t xml:space="preserve">The system </w:t>
-      </w:r>
-      <w:r>
-        <w:t xml:space="preserve">must </w:t>
-      </w:r>
-      <w:r>
-        <w:t>be easy to use and learn by different users.</w:t>
-      </w:r>
-    </w:p>
-    <w:p>
-      <w:pPr>
-        <w:pStyle w:val="ListParagraph"/>
-        <w:numPr>
-          <w:ilvl w:val="0"/>
-          <w:numId w:val="93"/>
-        </w:numPr>
-        <w:spacing w:line="254" w:lineRule="auto"/>
-        <w:rPr>
-          <w:b/>
-          <w:bCs/>
-        </w:rPr>
-      </w:pPr>
-      <w:r>
-        <w:rPr>
-          <w:b/>
-          <w:bCs/>
-        </w:rPr>
-        <w:t>History:</w:t>
-      </w:r>
-      <w:r>
-        <w:t xml:space="preserve"> Created 4/4/2021</w:t>
-      </w:r>
-    </w:p>
-    <w:p>
-      <w:pPr>
-        <w:pStyle w:val="ListParagraph"/>
-        <w:numPr>
-          <w:ilvl w:val="0"/>
-          <w:numId w:val="93"/>
-        </w:numPr>
-        <w:spacing w:line="254" w:lineRule="auto"/>
-        <w:rPr>
-          <w:b/>
-          <w:bCs/>
-        </w:rPr>
-      </w:pPr>
-      <w:r>
-        <w:rPr>
-          <w:b/>
-          <w:bCs/>
-        </w:rPr>
-        <w:t>Type:</w:t>
-      </w:r>
-      <w:r>
-        <w:t xml:space="preserve"> </w:t>
-      </w:r>
-      <w:r>
-        <w:t>Usability and humanity</w:t>
-      </w:r>
-      <w:r>
-        <w:t xml:space="preserve"> </w:t>
-      </w:r>
-      <w:r>
-        <w:t>requirement</w:t>
-      </w:r>
-    </w:p>
-    <w:p>
-      <w:pPr>
-        <w:pStyle w:val="Heading4"/>
-      </w:pPr>
-      <w:r>
-        <w:t>3.3.2.2 Localization</w:t>
-      </w:r>
-    </w:p>
-    <w:p>
-      <w:pPr>
-        <w:pStyle w:val="ListParagraph"/>
-        <w:numPr>
-          <w:ilvl w:val="0"/>
-          <w:numId w:val="93"/>
-        </w:numPr>
-        <w:spacing w:line="252" w:lineRule="auto"/>
-        <w:rPr>
-          <w:b/>
-          <w:bCs/>
-        </w:rPr>
-      </w:pPr>
-      <w:r>
-        <w:rPr>
-          <w:b/>
-          <w:bCs/>
-        </w:rPr>
-        <w:t>ID:</w:t>
-      </w:r>
-      <w:r>
-        <w:t xml:space="preserve"> UR2</w:t>
-      </w:r>
-    </w:p>
-    <w:p>
-      <w:pPr>
-        <w:pStyle w:val="ListParagraph"/>
-        <w:numPr>
-          <w:ilvl w:val="0"/>
-          <w:numId w:val="93"/>
-        </w:numPr>
-        <w:spacing w:line="252" w:lineRule="auto"/>
-        <w:rPr>
-          <w:b/>
-          <w:bCs/>
-        </w:rPr>
-      </w:pPr>
-      <w:r>
-        <w:rPr>
-          <w:b/>
-          <w:bCs/>
-        </w:rPr>
-        <w:t>Description:</w:t>
-      </w:r>
-      <w:r>
-        <w:t xml:space="preserve"> The system </w:t>
-      </w:r>
-      <w:r>
-        <w:t xml:space="preserve">must </w:t>
-      </w:r>
-      <w:r>
-        <w:t>be available in Arabic and English</w:t>
-      </w:r>
-    </w:p>
-    <w:p>
-      <w:pPr>
-        <w:pStyle w:val="ListParagraph"/>
-        <w:numPr>
-          <w:ilvl w:val="0"/>
-          <w:numId w:val="93"/>
-        </w:numPr>
-        <w:spacing w:line="252" w:lineRule="auto"/>
-        <w:rPr>
-          <w:b/>
-          <w:bCs/>
-        </w:rPr>
-      </w:pPr>
-      <w:r>
-        <w:rPr>
-          <w:b/>
-          <w:bCs/>
-        </w:rPr>
-        <w:t>History:</w:t>
-      </w:r>
-      <w:r>
-        <w:t xml:space="preserve"> Created 4/4/2021</w:t>
-      </w:r>
-    </w:p>
-    <w:p>
-      <w:pPr>
-        <w:pStyle w:val="ListParagraph"/>
-        <w:numPr>
-          <w:ilvl w:val="0"/>
-          <w:numId w:val="93"/>
-        </w:numPr>
-        <w:spacing w:line="252" w:lineRule="auto"/>
-        <w:rPr>
-          <w:b/>
-          <w:bCs/>
-        </w:rPr>
-      </w:pPr>
-      <w:r>
-        <w:rPr>
-          <w:b/>
-          <w:bCs/>
-        </w:rPr>
-        <w:t>Type:</w:t>
-      </w:r>
-      <w:r>
-        <w:t xml:space="preserve"> </w:t>
-      </w:r>
-      <w:r>
-        <w:t>Usability and humanity</w:t>
-      </w:r>
-      <w:r>
-        <w:t xml:space="preserve"> </w:t>
-      </w:r>
-      <w:r>
-        <w:t>requirement</w:t>
-      </w:r>
-    </w:p>
-    <w:p/>
-    <w:p>
-      <w:pPr>
-        <w:pStyle w:val="Heading3"/>
-      </w:pPr>
+      <w:bookmarkStart w:id="54" w:name="_Toc68536086"/>
       <w:r>
         <w:t xml:space="preserve">3.3.3 </w:t>
       </w:r>
       <w:r>
         <w:t>Performance requirements</w:t>
       </w:r>
+      <w:bookmarkEnd w:id="54"/>
     </w:p>
     <w:p>
       <w:pPr>
@@ -14252,6 +15869,7 @@
       <w:pPr>
         <w:pStyle w:val="Heading3"/>
       </w:pPr>
+      <w:bookmarkStart w:id="55" w:name="_Toc68536087"/>
       <w:r>
         <w:t>3.3.</w:t>
       </w:r>
@@ -14264,6 +15882,7 @@
       <w:r>
         <w:t>Maintainability and support requirements</w:t>
       </w:r>
+      <w:bookmarkEnd w:id="55"/>
     </w:p>
     <w:p>
       <w:pPr>
@@ -14391,6 +16010,7 @@
       <w:pPr>
         <w:pStyle w:val="Heading3"/>
       </w:pPr>
+      <w:bookmarkStart w:id="56" w:name="_Toc68536088"/>
       <w:r>
         <w:t>3.3.</w:t>
       </w:r>
@@ -14403,6 +16023,7 @@
       <w:r>
         <w:t>Legal requirements</w:t>
       </w:r>
+      <w:bookmarkEnd w:id="56"/>
     </w:p>
     <w:p>
       <w:pPr>
@@ -14531,18 +16152,22 @@
       <w:pPr>
         <w:pStyle w:val="Heading2"/>
       </w:pPr>
+      <w:bookmarkStart w:id="57" w:name="_Toc68536089"/>
       <w:r>
         <w:lastRenderedPageBreak/>
         <w:t>3.4 Analysis</w:t>
       </w:r>
+      <w:bookmarkEnd w:id="57"/>
     </w:p>
     <w:p>
       <w:pPr>
         <w:pStyle w:val="Heading3"/>
       </w:pPr>
+      <w:bookmarkStart w:id="58" w:name="_Toc68536090"/>
       <w:r>
         <w:t>3.4.1 Constraints on objects attributes</w:t>
       </w:r>
+      <w:bookmarkEnd w:id="58"/>
     </w:p>
     <w:p>
       <w:pPr>
@@ -14595,9 +16220,21 @@
       <w:pPr>
         <w:pStyle w:val="ListParagraph"/>
       </w:pPr>
-      <w:r>
-        <w:t>self.uid == self.ownedTool.ownerUID</w:t>
-      </w:r>
+      <w:proofErr w:type="spellStart"/>
+      <w:r>
+        <w:t>self.uid</w:t>
+      </w:r>
+      <w:proofErr w:type="spellEnd"/>
+      <w:r>
+        <w:t xml:space="preserve"> == </w:t>
+      </w:r>
+      <w:proofErr w:type="spellStart"/>
+      <w:proofErr w:type="gramStart"/>
+      <w:r>
+        <w:t>self.ownedTool.ownerUID</w:t>
+      </w:r>
+      <w:proofErr w:type="spellEnd"/>
+      <w:proofErr w:type="gramEnd"/>
     </w:p>
     <w:p>
       <w:pPr>
@@ -14642,9 +16279,24 @@
       <w:pPr>
         <w:pStyle w:val="ListParagraph"/>
       </w:pPr>
-      <w:r>
-        <w:t>self.uid == self.request.renterID</w:t>
-      </w:r>
+      <w:proofErr w:type="spellStart"/>
+      <w:r>
+        <w:t>self.uid</w:t>
+      </w:r>
+      <w:proofErr w:type="spellEnd"/>
+      <w:r>
+        <w:t xml:space="preserve"> == </w:t>
+      </w:r>
+      <w:proofErr w:type="spellStart"/>
+      <w:proofErr w:type="gramStart"/>
+      <w:r>
+        <w:t>self.request</w:t>
+      </w:r>
+      <w:proofErr w:type="gramEnd"/>
+      <w:r>
+        <w:t>.renterID</w:t>
+      </w:r>
+      <w:proofErr w:type="spellEnd"/>
     </w:p>
     <w:p>
       <w:pPr>
@@ -14685,9 +16337,24 @@
       <w:pPr>
         <w:pStyle w:val="ListParagraph"/>
       </w:pPr>
-      <w:r>
-        <w:t>self.uid &lt;&gt; Self.request.tool.ownerUID</w:t>
-      </w:r>
+      <w:proofErr w:type="spellStart"/>
+      <w:r>
+        <w:t>self.uid</w:t>
+      </w:r>
+      <w:proofErr w:type="spellEnd"/>
+      <w:r>
+        <w:t xml:space="preserve"> &lt;&gt; </w:t>
+      </w:r>
+      <w:proofErr w:type="spellStart"/>
+      <w:proofErr w:type="gramStart"/>
+      <w:r>
+        <w:t>Self.request.tool</w:t>
+      </w:r>
+      <w:proofErr w:type="gramEnd"/>
+      <w:r>
+        <w:t>.ownerUID</w:t>
+      </w:r>
+      <w:proofErr w:type="spellEnd"/>
     </w:p>
     <w:p>
       <w:pPr>
@@ -14728,8 +16395,15 @@
       <w:pPr>
         <w:pStyle w:val="ListParagraph"/>
       </w:pPr>
-      <w:r>
-        <w:t xml:space="preserve">self.rating &gt;= 0 </w:t>
+      <w:proofErr w:type="spellStart"/>
+      <w:proofErr w:type="gramStart"/>
+      <w:r>
+        <w:t>self.rating</w:t>
+      </w:r>
+      <w:proofErr w:type="spellEnd"/>
+      <w:proofErr w:type="gramEnd"/>
+      <w:r>
+        <w:t xml:space="preserve"> &gt;= 0 </w:t>
       </w:r>
       <w:r>
         <w:rPr>
@@ -14739,7 +16413,15 @@
         <w:t>AND</w:t>
       </w:r>
       <w:r>
-        <w:t xml:space="preserve"> self.rating &lt;= 5</w:t>
+        <w:t xml:space="preserve"> </w:t>
+      </w:r>
+      <w:proofErr w:type="spellStart"/>
+      <w:r>
+        <w:t>self.rating</w:t>
+      </w:r>
+      <w:proofErr w:type="spellEnd"/>
+      <w:r>
+        <w:t xml:space="preserve"> &lt;= 5</w:t>
       </w:r>
     </w:p>
     <w:p/>
@@ -14750,12 +16432,14 @@
       <w:r>
         <w:t xml:space="preserve">3.4.1.2 Constraints on </w:t>
       </w:r>
+      <w:proofErr w:type="spellStart"/>
       <w:r>
         <w:rPr>
           <w:u w:val="single"/>
         </w:rPr>
         <w:t>ToolsRequest</w:t>
       </w:r>
+      <w:proofErr w:type="spellEnd"/>
       <w:r>
         <w:t xml:space="preserve"> objects:</w:t>
       </w:r>
@@ -14775,8 +16459,13 @@
         </w:rPr>
         <w:t xml:space="preserve">Context </w:t>
       </w:r>
-      <w:r>
-        <w:t xml:space="preserve">ToolsRequest </w:t>
+      <w:proofErr w:type="spellStart"/>
+      <w:r>
+        <w:t>ToolsRequest</w:t>
+      </w:r>
+      <w:proofErr w:type="spellEnd"/>
+      <w:r>
+        <w:t xml:space="preserve"> </w:t>
       </w:r>
       <w:r>
         <w:rPr>
@@ -14790,8 +16479,13 @@
       <w:pPr>
         <w:pStyle w:val="ListParagraph"/>
       </w:pPr>
-      <w:r>
-        <w:t xml:space="preserve">Self.isAccepted == true </w:t>
+      <w:proofErr w:type="spellStart"/>
+      <w:r>
+        <w:t>Self.isAccepted</w:t>
+      </w:r>
+      <w:proofErr w:type="spellEnd"/>
+      <w:r>
+        <w:t xml:space="preserve"> == true </w:t>
       </w:r>
       <w:r>
         <w:rPr>
@@ -14801,8 +16495,18 @@
         <w:t>implies</w:t>
       </w:r>
       <w:r>
-        <w:t xml:space="preserve"> self.id == self.tool.acceptedRequestID</w:t>
-      </w:r>
+        <w:t xml:space="preserve"> self.id == </w:t>
+      </w:r>
+      <w:proofErr w:type="spellStart"/>
+      <w:proofErr w:type="gramStart"/>
+      <w:r>
+        <w:t>self.tool</w:t>
+      </w:r>
+      <w:proofErr w:type="gramEnd"/>
+      <w:r>
+        <w:t>.acceptedRequestID</w:t>
+      </w:r>
+      <w:proofErr w:type="spellEnd"/>
     </w:p>
     <w:p>
       <w:pPr>
@@ -14824,8 +16528,13 @@
         </w:rPr>
         <w:t xml:space="preserve">Context </w:t>
       </w:r>
-      <w:r>
-        <w:t xml:space="preserve">ToolsRequest </w:t>
+      <w:proofErr w:type="spellStart"/>
+      <w:r>
+        <w:t>ToolsRequest</w:t>
+      </w:r>
+      <w:proofErr w:type="spellEnd"/>
+      <w:r>
+        <w:t xml:space="preserve"> </w:t>
       </w:r>
       <w:r>
         <w:rPr>
@@ -14839,9 +16548,21 @@
       <w:pPr>
         <w:pStyle w:val="ListParagraph"/>
       </w:pPr>
-      <w:r>
-        <w:t>self.renterUID &lt;&gt; self.tool.ownerUID</w:t>
-      </w:r>
+      <w:proofErr w:type="spellStart"/>
+      <w:proofErr w:type="gramStart"/>
+      <w:r>
+        <w:t>self.renterUID</w:t>
+      </w:r>
+      <w:proofErr w:type="spellEnd"/>
+      <w:proofErr w:type="gramEnd"/>
+      <w:r>
+        <w:t xml:space="preserve"> &lt;&gt; </w:t>
+      </w:r>
+      <w:proofErr w:type="spellStart"/>
+      <w:r>
+        <w:t>self.tool.ownerUID</w:t>
+      </w:r>
+      <w:proofErr w:type="spellEnd"/>
     </w:p>
     <w:p>
       <w:pPr>
@@ -14863,8 +16584,13 @@
         </w:rPr>
         <w:t xml:space="preserve">Context </w:t>
       </w:r>
-      <w:r>
-        <w:t xml:space="preserve">ToolsRequest </w:t>
+      <w:proofErr w:type="spellStart"/>
+      <w:r>
+        <w:t>ToolsRequest</w:t>
+      </w:r>
+      <w:proofErr w:type="spellEnd"/>
+      <w:r>
+        <w:t xml:space="preserve"> </w:t>
       </w:r>
       <w:r>
         <w:rPr>
@@ -14878,8 +16604,15 @@
       <w:pPr>
         <w:pStyle w:val="ListParagraph"/>
       </w:pPr>
-      <w:r>
-        <w:t>self.numOfDays &gt; 0</w:t>
+      <w:proofErr w:type="spellStart"/>
+      <w:proofErr w:type="gramStart"/>
+      <w:r>
+        <w:t>self.numOfDays</w:t>
+      </w:r>
+      <w:proofErr w:type="spellEnd"/>
+      <w:proofErr w:type="gramEnd"/>
+      <w:r>
+        <w:t xml:space="preserve"> &gt; 0</w:t>
       </w:r>
     </w:p>
     <w:p/>
@@ -14937,9 +16670,21 @@
           <w:numId w:val="86"/>
         </w:numPr>
       </w:pPr>
-      <w:r>
-        <w:t>self.toolID == self.request.toolID</w:t>
-      </w:r>
+      <w:proofErr w:type="spellStart"/>
+      <w:proofErr w:type="gramStart"/>
+      <w:r>
+        <w:t>self.toolID</w:t>
+      </w:r>
+      <w:proofErr w:type="spellEnd"/>
+      <w:proofErr w:type="gramEnd"/>
+      <w:r>
+        <w:t xml:space="preserve"> == </w:t>
+      </w:r>
+      <w:proofErr w:type="spellStart"/>
+      <w:r>
+        <w:t>self.request.toolID</w:t>
+      </w:r>
+      <w:proofErr w:type="spellEnd"/>
     </w:p>
     <w:p>
       <w:pPr>
@@ -14983,9 +16728,21 @@
           <w:numId w:val="86"/>
         </w:numPr>
       </w:pPr>
-      <w:r>
-        <w:t>self.tool == self.request.tool</w:t>
-      </w:r>
+      <w:proofErr w:type="spellStart"/>
+      <w:proofErr w:type="gramStart"/>
+      <w:r>
+        <w:t>self.tool</w:t>
+      </w:r>
+      <w:proofErr w:type="spellEnd"/>
+      <w:proofErr w:type="gramEnd"/>
+      <w:r>
+        <w:t xml:space="preserve"> == </w:t>
+      </w:r>
+      <w:proofErr w:type="spellStart"/>
+      <w:r>
+        <w:t>self.request.tool</w:t>
+      </w:r>
+      <w:proofErr w:type="spellEnd"/>
     </w:p>
     <w:p>
       <w:pPr>
@@ -15032,8 +16789,15 @@
           <w:numId w:val="86"/>
         </w:numPr>
       </w:pPr>
-      <w:r>
-        <w:t xml:space="preserve">self.endTime </w:t>
+      <w:proofErr w:type="spellStart"/>
+      <w:proofErr w:type="gramStart"/>
+      <w:r>
+        <w:t>self.endTime</w:t>
+      </w:r>
+      <w:proofErr w:type="spellEnd"/>
+      <w:proofErr w:type="gramEnd"/>
+      <w:r>
+        <w:t xml:space="preserve"> </w:t>
       </w:r>
       <w:r>
         <w:rPr>
@@ -15042,9 +16806,11 @@
         </w:rPr>
         <w:t xml:space="preserve">after </w:t>
       </w:r>
+      <w:proofErr w:type="spellStart"/>
       <w:r>
         <w:t>self.startTime</w:t>
       </w:r>
+      <w:proofErr w:type="spellEnd"/>
     </w:p>
     <w:p/>
     <w:p>
@@ -15054,11 +16820,19 @@
       <w:r>
         <w:t xml:space="preserve">3.4.1.4 Constraints on </w:t>
       </w:r>
+      <w:proofErr w:type="spellStart"/>
       <w:r>
         <w:rPr>
           <w:u w:val="single"/>
         </w:rPr>
-        <w:t xml:space="preserve">UserReview </w:t>
+        <w:t>UserReview</w:t>
+      </w:r>
+      <w:proofErr w:type="spellEnd"/>
+      <w:r>
+        <w:rPr>
+          <w:u w:val="single"/>
+        </w:rPr>
+        <w:t xml:space="preserve"> </w:t>
       </w:r>
       <w:r>
         <w:t>objects:</w:t>
@@ -15080,7 +16854,15 @@
         <w:t>Context</w:t>
       </w:r>
       <w:r>
-        <w:t xml:space="preserve"> UserReview </w:t>
+        <w:t xml:space="preserve"> </w:t>
+      </w:r>
+      <w:proofErr w:type="spellStart"/>
+      <w:r>
+        <w:t>UserReview</w:t>
+      </w:r>
+      <w:proofErr w:type="spellEnd"/>
+      <w:r>
+        <w:t xml:space="preserve"> </w:t>
       </w:r>
       <w:r>
         <w:rPr>
@@ -15101,9 +16883,21 @@
           <w:numId w:val="87"/>
         </w:numPr>
       </w:pPr>
-      <w:r>
-        <w:t>self.creatorUID &lt;&gt; self.targetUID</w:t>
-      </w:r>
+      <w:proofErr w:type="spellStart"/>
+      <w:proofErr w:type="gramStart"/>
+      <w:r>
+        <w:t>self.creatorUID</w:t>
+      </w:r>
+      <w:proofErr w:type="spellEnd"/>
+      <w:proofErr w:type="gramEnd"/>
+      <w:r>
+        <w:t xml:space="preserve"> &lt;&gt; </w:t>
+      </w:r>
+      <w:proofErr w:type="spellStart"/>
+      <w:r>
+        <w:t>self.targetUID</w:t>
+      </w:r>
+      <w:proofErr w:type="spellEnd"/>
     </w:p>
     <w:p>
       <w:pPr>
@@ -15126,7 +16920,15 @@
         <w:t>Context</w:t>
       </w:r>
       <w:r>
-        <w:t xml:space="preserve"> UserReview </w:t>
+        <w:t xml:space="preserve"> </w:t>
+      </w:r>
+      <w:proofErr w:type="spellStart"/>
+      <w:r>
+        <w:t>UserReview</w:t>
+      </w:r>
+      <w:proofErr w:type="spellEnd"/>
+      <w:r>
+        <w:t xml:space="preserve"> </w:t>
       </w:r>
       <w:r>
         <w:rPr>
@@ -15147,9 +16949,14 @@
           <w:numId w:val="86"/>
         </w:numPr>
       </w:pPr>
+      <w:proofErr w:type="spellStart"/>
       <w:r>
         <w:lastRenderedPageBreak/>
-        <w:t xml:space="preserve">self.value &gt;= 0 </w:t>
+        <w:t>self.value</w:t>
+      </w:r>
+      <w:proofErr w:type="spellEnd"/>
+      <w:r>
+        <w:t xml:space="preserve"> &gt;= 0 </w:t>
       </w:r>
       <w:r>
         <w:rPr>
@@ -15166,7 +16973,15 @@
         <w:tab/>
       </w:r>
       <w:r>
-        <w:t xml:space="preserve"> self.value &lt;= 5</w:t>
+        <w:t xml:space="preserve"> </w:t>
+      </w:r>
+      <w:proofErr w:type="spellStart"/>
+      <w:r>
+        <w:t>self.value</w:t>
+      </w:r>
+      <w:proofErr w:type="spellEnd"/>
+      <w:r>
+        <w:t xml:space="preserve"> &lt;= 5</w:t>
       </w:r>
     </w:p>
     <w:p/>
@@ -15188,10 +17003,12 @@
       <w:pPr>
         <w:pStyle w:val="Heading3"/>
       </w:pPr>
+      <w:bookmarkStart w:id="59" w:name="_Toc68536091"/>
       <w:r>
         <w:lastRenderedPageBreak/>
         <w:t>3.4.2 System Operations</w:t>
       </w:r>
+      <w:bookmarkEnd w:id="59"/>
     </w:p>
     <w:p>
       <w:r>
@@ -15203,7 +17020,15 @@
         <w:pStyle w:val="Heading4"/>
       </w:pPr>
       <w:r>
-        <w:t>3.4.2.1 User.createPost()</w:t>
+        <w:t xml:space="preserve">3.4.2.1 </w:t>
+      </w:r>
+      <w:proofErr w:type="spellStart"/>
+      <w:r>
+        <w:t>User.createPost</w:t>
+      </w:r>
+      <w:proofErr w:type="spellEnd"/>
+      <w:r>
+        <w:t>()</w:t>
       </w:r>
     </w:p>
     <w:p>
@@ -15215,7 +17040,39 @@
         <w:t>Context</w:t>
       </w:r>
       <w:r>
-        <w:t xml:space="preserve"> User:: createPost(name: String, description: String, rentPrice: Double, insuranceAmount: Double, media: List&lt;String&gt;, location: String)</w:t>
+        <w:t xml:space="preserve"> </w:t>
+      </w:r>
+      <w:proofErr w:type="gramStart"/>
+      <w:r>
+        <w:t>User::</w:t>
+      </w:r>
+      <w:proofErr w:type="gramEnd"/>
+      <w:r>
+        <w:t xml:space="preserve"> </w:t>
+      </w:r>
+      <w:proofErr w:type="spellStart"/>
+      <w:r>
+        <w:t>createPost</w:t>
+      </w:r>
+      <w:proofErr w:type="spellEnd"/>
+      <w:r>
+        <w:t xml:space="preserve">(name: String, description: String, </w:t>
+      </w:r>
+      <w:proofErr w:type="spellStart"/>
+      <w:r>
+        <w:t>rentPrice</w:t>
+      </w:r>
+      <w:proofErr w:type="spellEnd"/>
+      <w:r>
+        <w:t xml:space="preserve">: Double, </w:t>
+      </w:r>
+      <w:proofErr w:type="spellStart"/>
+      <w:r>
+        <w:t>insuranceAmount</w:t>
+      </w:r>
+      <w:proofErr w:type="spellEnd"/>
+      <w:r>
+        <w:t>: Double, media: List&lt;String&gt;, location: String)</w:t>
       </w:r>
     </w:p>
     <w:p>
@@ -15241,8 +17098,15 @@
           <w:numId w:val="88"/>
         </w:numPr>
       </w:pPr>
-      <w:r>
-        <w:t>name.length &gt; 0</w:t>
+      <w:proofErr w:type="spellStart"/>
+      <w:proofErr w:type="gramStart"/>
+      <w:r>
+        <w:t>name.length</w:t>
+      </w:r>
+      <w:proofErr w:type="spellEnd"/>
+      <w:proofErr w:type="gramEnd"/>
+      <w:r>
+        <w:t xml:space="preserve"> &gt; 0</w:t>
       </w:r>
     </w:p>
     <w:p>
@@ -15253,8 +17117,13 @@
           <w:numId w:val="88"/>
         </w:numPr>
       </w:pPr>
-      <w:r>
-        <w:t>rentPrice &gt; 0</w:t>
+      <w:proofErr w:type="spellStart"/>
+      <w:r>
+        <w:t>rentPrice</w:t>
+      </w:r>
+      <w:proofErr w:type="spellEnd"/>
+      <w:r>
+        <w:t xml:space="preserve"> &gt; 0</w:t>
       </w:r>
     </w:p>
     <w:p>
@@ -15265,8 +17134,13 @@
           <w:numId w:val="88"/>
         </w:numPr>
       </w:pPr>
-      <w:r>
-        <w:t>insuranceAmount &gt; 0</w:t>
+      <w:proofErr w:type="spellStart"/>
+      <w:r>
+        <w:t>insuranceAmount</w:t>
+      </w:r>
+      <w:proofErr w:type="spellEnd"/>
+      <w:r>
+        <w:t xml:space="preserve"> &gt; 0</w:t>
       </w:r>
     </w:p>
     <w:p>
@@ -15277,8 +17151,15 @@
           <w:numId w:val="88"/>
         </w:numPr>
       </w:pPr>
-      <w:r>
-        <w:t>location.length &gt; 0</w:t>
+      <w:proofErr w:type="spellStart"/>
+      <w:proofErr w:type="gramStart"/>
+      <w:r>
+        <w:t>location.length</w:t>
+      </w:r>
+      <w:proofErr w:type="spellEnd"/>
+      <w:proofErr w:type="gramEnd"/>
+      <w:r>
+        <w:t xml:space="preserve"> &gt; 0</w:t>
       </w:r>
     </w:p>
     <w:p>
@@ -15350,7 +17231,15 @@
         <w:pStyle w:val="Heading4"/>
       </w:pPr>
       <w:r>
-        <w:t>3.4.2.2 Tool.edit()</w:t>
+        <w:t xml:space="preserve">3.4.2.2 </w:t>
+      </w:r>
+      <w:proofErr w:type="spellStart"/>
+      <w:r>
+        <w:t>Tool.edit</w:t>
+      </w:r>
+      <w:proofErr w:type="spellEnd"/>
+      <w:r>
+        <w:t>()</w:t>
       </w:r>
     </w:p>
     <w:p>
@@ -15362,7 +17251,31 @@
         <w:t>Context</w:t>
       </w:r>
       <w:r>
-        <w:t xml:space="preserve"> Tool::edit(name: String, description: String, rentPrice: Double, insuranceAmount: Double, media: List&lt;String&gt;, location: String)</w:t>
+        <w:t xml:space="preserve"> </w:t>
+      </w:r>
+      <w:proofErr w:type="gramStart"/>
+      <w:r>
+        <w:t>Tool::</w:t>
+      </w:r>
+      <w:proofErr w:type="gramEnd"/>
+      <w:r>
+        <w:t xml:space="preserve">edit(name: String, description: String, </w:t>
+      </w:r>
+      <w:proofErr w:type="spellStart"/>
+      <w:r>
+        <w:t>rentPrice</w:t>
+      </w:r>
+      <w:proofErr w:type="spellEnd"/>
+      <w:r>
+        <w:t xml:space="preserve">: Double, </w:t>
+      </w:r>
+      <w:proofErr w:type="spellStart"/>
+      <w:r>
+        <w:t>insuranceAmount</w:t>
+      </w:r>
+      <w:proofErr w:type="spellEnd"/>
+      <w:r>
+        <w:t>: Double, media: List&lt;String&gt;, location: String)</w:t>
       </w:r>
     </w:p>
     <w:p>
@@ -15385,8 +17298,15 @@
           <w:numId w:val="90"/>
         </w:numPr>
       </w:pPr>
-      <w:r>
-        <w:t>name.length &gt; 0</w:t>
+      <w:proofErr w:type="spellStart"/>
+      <w:proofErr w:type="gramStart"/>
+      <w:r>
+        <w:t>name.length</w:t>
+      </w:r>
+      <w:proofErr w:type="spellEnd"/>
+      <w:proofErr w:type="gramEnd"/>
+      <w:r>
+        <w:t xml:space="preserve"> &gt; 0</w:t>
       </w:r>
     </w:p>
     <w:p>
@@ -15397,8 +17317,13 @@
           <w:numId w:val="90"/>
         </w:numPr>
       </w:pPr>
-      <w:r>
-        <w:t>rentPrice &gt; 0</w:t>
+      <w:proofErr w:type="spellStart"/>
+      <w:r>
+        <w:t>rentPrice</w:t>
+      </w:r>
+      <w:proofErr w:type="spellEnd"/>
+      <w:r>
+        <w:t xml:space="preserve"> &gt; 0</w:t>
       </w:r>
     </w:p>
     <w:p>
@@ -15409,8 +17334,13 @@
           <w:numId w:val="90"/>
         </w:numPr>
       </w:pPr>
-      <w:r>
-        <w:t>insuranceAmount &gt; 0</w:t>
+      <w:proofErr w:type="spellStart"/>
+      <w:r>
+        <w:t>insuranceAmount</w:t>
+      </w:r>
+      <w:proofErr w:type="spellEnd"/>
+      <w:r>
+        <w:t xml:space="preserve"> &gt; 0</w:t>
       </w:r>
     </w:p>
     <w:p>
@@ -15421,8 +17351,15 @@
           <w:numId w:val="90"/>
         </w:numPr>
       </w:pPr>
-      <w:r>
-        <w:t>location.length &gt; 0</w:t>
+      <w:proofErr w:type="spellStart"/>
+      <w:proofErr w:type="gramStart"/>
+      <w:r>
+        <w:t>location.length</w:t>
+      </w:r>
+      <w:proofErr w:type="spellEnd"/>
+      <w:proofErr w:type="gramEnd"/>
+      <w:r>
+        <w:t xml:space="preserve"> &gt; 0</w:t>
       </w:r>
     </w:p>
     <w:p>
@@ -15479,7 +17416,15 @@
         <w:pStyle w:val="Heading4"/>
       </w:pPr>
       <w:r>
-        <w:t>3.4.2.3 Tool.acceptRequest()</w:t>
+        <w:t xml:space="preserve">3.4.2.3 </w:t>
+      </w:r>
+      <w:proofErr w:type="spellStart"/>
+      <w:r>
+        <w:t>Tool.acceptRequest</w:t>
+      </w:r>
+      <w:proofErr w:type="spellEnd"/>
+      <w:r>
+        <w:t>()</w:t>
       </w:r>
     </w:p>
     <w:p>
@@ -15491,7 +17436,28 @@
         <w:t>Context</w:t>
       </w:r>
       <w:r>
-        <w:t xml:space="preserve"> Tool::acceptRequest(toolRequestID)</w:t>
+        <w:t xml:space="preserve"> </w:t>
+      </w:r>
+      <w:proofErr w:type="gramStart"/>
+      <w:r>
+        <w:t>Tool::</w:t>
+      </w:r>
+      <w:proofErr w:type="spellStart"/>
+      <w:proofErr w:type="gramEnd"/>
+      <w:r>
+        <w:t>acceptRequest</w:t>
+      </w:r>
+      <w:proofErr w:type="spellEnd"/>
+      <w:r>
+        <w:t>(</w:t>
+      </w:r>
+      <w:proofErr w:type="spellStart"/>
+      <w:r>
+        <w:t>toolRequestID</w:t>
+      </w:r>
+      <w:proofErr w:type="spellEnd"/>
+      <w:r>
+        <w:t>)</w:t>
       </w:r>
     </w:p>
     <w:p>
@@ -15514,14 +17480,27 @@
           <w:numId w:val="91"/>
         </w:numPr>
       </w:pPr>
-      <w:r>
-        <w:t xml:space="preserve">Tool.requests </w:t>
+      <w:proofErr w:type="spellStart"/>
+      <w:r>
+        <w:t>Tool.requests</w:t>
+      </w:r>
+      <w:proofErr w:type="spellEnd"/>
+      <w:r>
+        <w:t xml:space="preserve"> </w:t>
       </w:r>
       <w:r>
         <w:t>must</w:t>
       </w:r>
       <w:r>
-        <w:t xml:space="preserve"> include toolRequestID.</w:t>
+        <w:t xml:space="preserve"> include </w:t>
+      </w:r>
+      <w:proofErr w:type="spellStart"/>
+      <w:r>
+        <w:t>toolRequestID</w:t>
+      </w:r>
+      <w:proofErr w:type="spellEnd"/>
+      <w:r>
+        <w:t>.</w:t>
       </w:r>
     </w:p>
     <w:p>
@@ -15532,8 +17511,13 @@
           <w:numId w:val="91"/>
         </w:numPr>
       </w:pPr>
-      <w:r>
-        <w:t>Tool.isAvailable == true</w:t>
+      <w:proofErr w:type="spellStart"/>
+      <w:r>
+        <w:t>Tool.isAvailable</w:t>
+      </w:r>
+      <w:proofErr w:type="spellEnd"/>
+      <w:r>
+        <w:t xml:space="preserve"> == true</w:t>
       </w:r>
     </w:p>
     <w:p>
@@ -15580,8 +17564,13 @@
           <w:numId w:val="91"/>
         </w:numPr>
       </w:pPr>
-      <w:r>
-        <w:t>Tool.isAvailable will become false</w:t>
+      <w:proofErr w:type="spellStart"/>
+      <w:r>
+        <w:t>Tool.isAvailable</w:t>
+      </w:r>
+      <w:proofErr w:type="spellEnd"/>
+      <w:r>
+        <w:t xml:space="preserve"> will become false</w:t>
       </w:r>
     </w:p>
     <w:p>
@@ -15651,7 +17640,15 @@
         <w:pStyle w:val="Heading4"/>
       </w:pPr>
       <w:r>
-        <w:t>3.4.2.4 Tool.startRent()</w:t>
+        <w:t xml:space="preserve">3.4.2.4 </w:t>
+      </w:r>
+      <w:proofErr w:type="spellStart"/>
+      <w:r>
+        <w:t>Tool.startRent</w:t>
+      </w:r>
+      <w:proofErr w:type="spellEnd"/>
+      <w:r>
+        <w:t>()</w:t>
       </w:r>
     </w:p>
     <w:p>
@@ -15663,7 +17660,23 @@
         <w:t>Context</w:t>
       </w:r>
       <w:r>
-        <w:t xml:space="preserve"> Tool :: startRent()</w:t>
+        <w:t xml:space="preserve"> </w:t>
+      </w:r>
+      <w:proofErr w:type="gramStart"/>
+      <w:r>
+        <w:t>Tool :</w:t>
+      </w:r>
+      <w:proofErr w:type="gramEnd"/>
+      <w:r>
+        <w:t xml:space="preserve">: </w:t>
+      </w:r>
+      <w:proofErr w:type="spellStart"/>
+      <w:r>
+        <w:t>startRent</w:t>
+      </w:r>
+      <w:proofErr w:type="spellEnd"/>
+      <w:r>
+        <w:t>()</w:t>
       </w:r>
     </w:p>
     <w:p>
@@ -15693,7 +17706,15 @@
         <w:t>must</w:t>
       </w:r>
       <w:r>
-        <w:t xml:space="preserve"> have an accepted tool-request (i.e., Tool.isAvailable == false)</w:t>
+        <w:t xml:space="preserve"> have an accepted tool-request (i.e., </w:t>
+      </w:r>
+      <w:proofErr w:type="spellStart"/>
+      <w:r>
+        <w:t>Tool.isAvailable</w:t>
+      </w:r>
+      <w:proofErr w:type="spellEnd"/>
+      <w:r>
+        <w:t xml:space="preserve"> == false)</w:t>
       </w:r>
     </w:p>
     <w:p>
@@ -15734,8 +17755,15 @@
         <w:pStyle w:val="ListParagraph"/>
         <w:ind w:left="1440"/>
       </w:pPr>
-      <w:r>
-        <w:t>rent.toolID will become tool.ID</w:t>
+      <w:proofErr w:type="spellStart"/>
+      <w:proofErr w:type="gramStart"/>
+      <w:r>
+        <w:t>rent.toolID</w:t>
+      </w:r>
+      <w:proofErr w:type="spellEnd"/>
+      <w:proofErr w:type="gramEnd"/>
+      <w:r>
+        <w:t xml:space="preserve"> will become tool.ID</w:t>
       </w:r>
     </w:p>
     <w:p>
@@ -15743,17 +17771,44 @@
         <w:pStyle w:val="ListParagraph"/>
         <w:ind w:left="1440"/>
       </w:pPr>
-      <w:r>
-        <w:t>rent.requestID will become tool.acceptedRequestID</w:t>
-      </w:r>
+      <w:proofErr w:type="spellStart"/>
+      <w:proofErr w:type="gramStart"/>
+      <w:r>
+        <w:t>rent.requestID</w:t>
+      </w:r>
+      <w:proofErr w:type="spellEnd"/>
+      <w:proofErr w:type="gramEnd"/>
+      <w:r>
+        <w:t xml:space="preserve"> will become </w:t>
+      </w:r>
+      <w:proofErr w:type="spellStart"/>
+      <w:r>
+        <w:t>tool.acceptedRequestID</w:t>
+      </w:r>
+      <w:proofErr w:type="spellEnd"/>
     </w:p>
     <w:p>
       <w:pPr>
         <w:pStyle w:val="ListParagraph"/>
         <w:ind w:left="1440"/>
       </w:pPr>
-      <w:r>
-        <w:t>rent.startTime will become DateTime.now()</w:t>
+      <w:proofErr w:type="spellStart"/>
+      <w:proofErr w:type="gramStart"/>
+      <w:r>
+        <w:t>rent.startTime</w:t>
+      </w:r>
+      <w:proofErr w:type="spellEnd"/>
+      <w:proofErr w:type="gramEnd"/>
+      <w:r>
+        <w:t xml:space="preserve"> will become </w:t>
+      </w:r>
+      <w:proofErr w:type="spellStart"/>
+      <w:r>
+        <w:t>DateTime.now</w:t>
+      </w:r>
+      <w:proofErr w:type="spellEnd"/>
+      <w:r>
+        <w:t>()</w:t>
       </w:r>
     </w:p>
     <w:p>
@@ -15764,8 +17819,15 @@
           <w:numId w:val="91"/>
         </w:numPr>
       </w:pPr>
-      <w:r>
-        <w:t>tool.currentRentID will become rent.ID</w:t>
+      <w:proofErr w:type="spellStart"/>
+      <w:proofErr w:type="gramStart"/>
+      <w:r>
+        <w:t>tool.currentRentID</w:t>
+      </w:r>
+      <w:proofErr w:type="spellEnd"/>
+      <w:proofErr w:type="gramEnd"/>
+      <w:r>
+        <w:t xml:space="preserve"> will become rent.ID</w:t>
       </w:r>
     </w:p>
     <w:p>
@@ -15776,8 +17838,15 @@
           <w:numId w:val="91"/>
         </w:numPr>
       </w:pPr>
-      <w:r>
-        <w:t>tool.acceptedToolRequest.rentID will rent.ID</w:t>
+      <w:proofErr w:type="spellStart"/>
+      <w:proofErr w:type="gramStart"/>
+      <w:r>
+        <w:t>tool.acceptedToolRequest.rentID</w:t>
+      </w:r>
+      <w:proofErr w:type="spellEnd"/>
+      <w:proofErr w:type="gramEnd"/>
+      <w:r>
+        <w:t xml:space="preserve"> will rent.ID</w:t>
       </w:r>
     </w:p>
     <w:p>
@@ -15788,8 +17857,15 @@
           <w:numId w:val="91"/>
         </w:numPr>
       </w:pPr>
-      <w:r>
-        <w:t>tool.acceptedToolRequest.isRented will become true</w:t>
+      <w:proofErr w:type="spellStart"/>
+      <w:proofErr w:type="gramStart"/>
+      <w:r>
+        <w:t>tool.acceptedToolRequest.isRented</w:t>
+      </w:r>
+      <w:proofErr w:type="spellEnd"/>
+      <w:proofErr w:type="gramEnd"/>
+      <w:r>
+        <w:t xml:space="preserve"> will become true</w:t>
       </w:r>
     </w:p>
     <w:p>
@@ -15845,7 +17921,15 @@
         <w:pStyle w:val="Heading4"/>
       </w:pPr>
       <w:r>
-        <w:t>3.4.2.5 Tool.addRequest()</w:t>
+        <w:t xml:space="preserve">3.4.2.5 </w:t>
+      </w:r>
+      <w:proofErr w:type="spellStart"/>
+      <w:r>
+        <w:t>Tool.addRequest</w:t>
+      </w:r>
+      <w:proofErr w:type="spellEnd"/>
+      <w:r>
+        <w:t>()</w:t>
       </w:r>
     </w:p>
     <w:p>
@@ -15857,7 +17941,63 @@
         <w:t>Context</w:t>
       </w:r>
       <w:r>
-        <w:t xml:space="preserve"> Tool:: addRequest(renterUID: String, toolID: String, numOfDays: Integer, rentPrice: Double, insuranceAmount: Double)</w:t>
+        <w:t xml:space="preserve"> </w:t>
+      </w:r>
+      <w:proofErr w:type="gramStart"/>
+      <w:r>
+        <w:t>Tool::</w:t>
+      </w:r>
+      <w:proofErr w:type="gramEnd"/>
+      <w:r>
+        <w:t xml:space="preserve"> </w:t>
+      </w:r>
+      <w:proofErr w:type="spellStart"/>
+      <w:r>
+        <w:t>addRequest</w:t>
+      </w:r>
+      <w:proofErr w:type="spellEnd"/>
+      <w:r>
+        <w:t>(</w:t>
+      </w:r>
+      <w:proofErr w:type="spellStart"/>
+      <w:r>
+        <w:t>renterUID</w:t>
+      </w:r>
+      <w:proofErr w:type="spellEnd"/>
+      <w:r>
+        <w:t xml:space="preserve">: String, </w:t>
+      </w:r>
+      <w:proofErr w:type="spellStart"/>
+      <w:r>
+        <w:t>toolID</w:t>
+      </w:r>
+      <w:proofErr w:type="spellEnd"/>
+      <w:r>
+        <w:t xml:space="preserve">: String, </w:t>
+      </w:r>
+      <w:proofErr w:type="spellStart"/>
+      <w:r>
+        <w:t>numOfDays</w:t>
+      </w:r>
+      <w:proofErr w:type="spellEnd"/>
+      <w:r>
+        <w:t xml:space="preserve">: Integer, </w:t>
+      </w:r>
+      <w:proofErr w:type="spellStart"/>
+      <w:r>
+        <w:t>rentPrice</w:t>
+      </w:r>
+      <w:proofErr w:type="spellEnd"/>
+      <w:r>
+        <w:t xml:space="preserve">: Double, </w:t>
+      </w:r>
+      <w:proofErr w:type="spellStart"/>
+      <w:r>
+        <w:t>insuranceAmount</w:t>
+      </w:r>
+      <w:proofErr w:type="spellEnd"/>
+      <w:r>
+        <w:t>: Double)</w:t>
       </w:r>
     </w:p>
     <w:p>
@@ -15880,8 +18020,13 @@
           <w:numId w:val="91"/>
         </w:numPr>
       </w:pPr>
-      <w:r>
-        <w:t>renterUID is a valid user ID</w:t>
+      <w:proofErr w:type="spellStart"/>
+      <w:r>
+        <w:t>renterUID</w:t>
+      </w:r>
+      <w:proofErr w:type="spellEnd"/>
+      <w:r>
+        <w:t xml:space="preserve"> is a valid user ID</w:t>
       </w:r>
     </w:p>
     <w:p>
@@ -15892,8 +18037,13 @@
           <w:numId w:val="91"/>
         </w:numPr>
       </w:pPr>
-      <w:r>
-        <w:t>toolID is a valid tool ID</w:t>
+      <w:proofErr w:type="spellStart"/>
+      <w:r>
+        <w:t>toolID</w:t>
+      </w:r>
+      <w:proofErr w:type="spellEnd"/>
+      <w:r>
+        <w:t xml:space="preserve"> is a valid tool ID</w:t>
       </w:r>
     </w:p>
     <w:p>
@@ -15904,8 +18054,31 @@
           <w:numId w:val="91"/>
         </w:numPr>
       </w:pPr>
-      <w:r>
-        <w:t>toolID doesn’t reference a tool where tool.ownerID == renterID (i.e., a user can’t request his/her own tool)</w:t>
+      <w:proofErr w:type="spellStart"/>
+      <w:r>
+        <w:t>toolID</w:t>
+      </w:r>
+      <w:proofErr w:type="spellEnd"/>
+      <w:r>
+        <w:t xml:space="preserve"> doesn’t reference a tool where </w:t>
+      </w:r>
+      <w:proofErr w:type="spellStart"/>
+      <w:proofErr w:type="gramStart"/>
+      <w:r>
+        <w:t>tool.ownerID</w:t>
+      </w:r>
+      <w:proofErr w:type="spellEnd"/>
+      <w:proofErr w:type="gramEnd"/>
+      <w:r>
+        <w:t xml:space="preserve"> == </w:t>
+      </w:r>
+      <w:proofErr w:type="spellStart"/>
+      <w:r>
+        <w:t>renterID</w:t>
+      </w:r>
+      <w:proofErr w:type="spellEnd"/>
+      <w:r>
+        <w:t xml:space="preserve"> (i.e., a user can’t request his/her own tool)</w:t>
       </w:r>
     </w:p>
     <w:p>
@@ -15916,8 +18089,13 @@
           <w:numId w:val="91"/>
         </w:numPr>
       </w:pPr>
-      <w:r>
-        <w:t>numOfDays &gt; 0</w:t>
+      <w:proofErr w:type="spellStart"/>
+      <w:r>
+        <w:t>numOfDays</w:t>
+      </w:r>
+      <w:proofErr w:type="spellEnd"/>
+      <w:r>
+        <w:t xml:space="preserve"> &gt; 0</w:t>
       </w:r>
     </w:p>
     <w:p>
@@ -15928,8 +18106,13 @@
           <w:numId w:val="91"/>
         </w:numPr>
       </w:pPr>
-      <w:r>
-        <w:t>rentPrice &gt; 0</w:t>
+      <w:proofErr w:type="spellStart"/>
+      <w:r>
+        <w:t>rentPrice</w:t>
+      </w:r>
+      <w:proofErr w:type="spellEnd"/>
+      <w:r>
+        <w:t xml:space="preserve"> &gt; 0</w:t>
       </w:r>
     </w:p>
     <w:p>
@@ -15940,8 +18123,13 @@
           <w:numId w:val="91"/>
         </w:numPr>
       </w:pPr>
-      <w:r>
-        <w:t>insuranceAmount &gt; 0</w:t>
+      <w:proofErr w:type="spellStart"/>
+      <w:r>
+        <w:t>insuranceAmount</w:t>
+      </w:r>
+      <w:proofErr w:type="spellEnd"/>
+      <w:r>
+        <w:t xml:space="preserve"> &gt; 0</w:t>
       </w:r>
     </w:p>
     <w:p>
@@ -16023,7 +18211,15 @@
       </w:pPr>
       <w:r>
         <w:lastRenderedPageBreak/>
-        <w:t>3.4.2.6 ToolRequest.edit()</w:t>
+        <w:t xml:space="preserve">3.4.2.6 </w:t>
+      </w:r>
+      <w:proofErr w:type="spellStart"/>
+      <w:r>
+        <w:t>ToolRequest.edit</w:t>
+      </w:r>
+      <w:proofErr w:type="spellEnd"/>
+      <w:r>
+        <w:t>()</w:t>
       </w:r>
     </w:p>
     <w:p>
@@ -16035,7 +18231,39 @@
         <w:t>Context</w:t>
       </w:r>
       <w:r>
-        <w:t xml:space="preserve"> ToolRequest:: edit(numOfDays: Integer, rentPrice: Double, insuranceAmount: Double)</w:t>
+        <w:t xml:space="preserve"> </w:t>
+      </w:r>
+      <w:proofErr w:type="gramStart"/>
+      <w:r>
+        <w:t>ToolRequest::</w:t>
+      </w:r>
+      <w:proofErr w:type="gramEnd"/>
+      <w:r>
+        <w:t xml:space="preserve"> edit(</w:t>
+      </w:r>
+      <w:proofErr w:type="spellStart"/>
+      <w:r>
+        <w:t>numOfDays</w:t>
+      </w:r>
+      <w:proofErr w:type="spellEnd"/>
+      <w:r>
+        <w:t xml:space="preserve">: Integer, </w:t>
+      </w:r>
+      <w:proofErr w:type="spellStart"/>
+      <w:r>
+        <w:t>rentPrice</w:t>
+      </w:r>
+      <w:proofErr w:type="spellEnd"/>
+      <w:r>
+        <w:t xml:space="preserve">: Double, </w:t>
+      </w:r>
+      <w:proofErr w:type="spellStart"/>
+      <w:r>
+        <w:t>insuranceAmount</w:t>
+      </w:r>
+      <w:proofErr w:type="spellEnd"/>
+      <w:r>
+        <w:t>: Double)</w:t>
       </w:r>
     </w:p>
     <w:p>
@@ -16051,8 +18279,13 @@
           <w:numId w:val="91"/>
         </w:numPr>
       </w:pPr>
-      <w:r>
-        <w:t>numOfDays &gt; 0</w:t>
+      <w:proofErr w:type="spellStart"/>
+      <w:r>
+        <w:t>numOfDays</w:t>
+      </w:r>
+      <w:proofErr w:type="spellEnd"/>
+      <w:r>
+        <w:t xml:space="preserve"> &gt; 0</w:t>
       </w:r>
     </w:p>
     <w:p>
@@ -16063,8 +18296,13 @@
           <w:numId w:val="91"/>
         </w:numPr>
       </w:pPr>
-      <w:r>
-        <w:t>rentPrice &gt; 0</w:t>
+      <w:proofErr w:type="spellStart"/>
+      <w:r>
+        <w:t>rentPrice</w:t>
+      </w:r>
+      <w:proofErr w:type="spellEnd"/>
+      <w:r>
+        <w:t xml:space="preserve"> &gt; 0</w:t>
       </w:r>
     </w:p>
     <w:p>
@@ -16075,8 +18313,13 @@
           <w:numId w:val="91"/>
         </w:numPr>
       </w:pPr>
-      <w:r>
-        <w:t>insuranceAmount &gt; 0</w:t>
+      <w:proofErr w:type="spellStart"/>
+      <w:r>
+        <w:t>insuranceAmount</w:t>
+      </w:r>
+      <w:proofErr w:type="spellEnd"/>
+      <w:r>
+        <w:t xml:space="preserve"> &gt; 0</w:t>
       </w:r>
     </w:p>
     <w:p>
@@ -16133,7 +18376,15 @@
         <w:pStyle w:val="Heading4"/>
       </w:pPr>
       <w:r>
-        <w:t>3.4.2.7 Tool.endRent()</w:t>
+        <w:t xml:space="preserve">3.4.2.7 </w:t>
+      </w:r>
+      <w:proofErr w:type="spellStart"/>
+      <w:r>
+        <w:t>Tool.endRent</w:t>
+      </w:r>
+      <w:proofErr w:type="spellEnd"/>
+      <w:r>
+        <w:t>()</w:t>
       </w:r>
     </w:p>
     <w:p>
@@ -16145,7 +18396,23 @@
         <w:t>Context</w:t>
       </w:r>
       <w:r>
-        <w:t xml:space="preserve"> Tool:: endRent()</w:t>
+        <w:t xml:space="preserve"> </w:t>
+      </w:r>
+      <w:proofErr w:type="gramStart"/>
+      <w:r>
+        <w:t>Tool::</w:t>
+      </w:r>
+      <w:proofErr w:type="gramEnd"/>
+      <w:r>
+        <w:t xml:space="preserve"> </w:t>
+      </w:r>
+      <w:proofErr w:type="spellStart"/>
+      <w:r>
+        <w:t>endRent</w:t>
+      </w:r>
+      <w:proofErr w:type="spellEnd"/>
+      <w:r>
+        <w:t>()</w:t>
       </w:r>
     </w:p>
     <w:p>
@@ -16168,8 +18435,13 @@
           <w:numId w:val="91"/>
         </w:numPr>
       </w:pPr>
-      <w:r>
-        <w:t xml:space="preserve">currentRentID &lt;&gt; null (i.e., there </w:t>
+      <w:proofErr w:type="spellStart"/>
+      <w:r>
+        <w:t>currentRentID</w:t>
+      </w:r>
+      <w:proofErr w:type="spellEnd"/>
+      <w:r>
+        <w:t xml:space="preserve"> &lt;&gt; null (i.e., there </w:t>
       </w:r>
       <w:r>
         <w:t>must</w:t>
@@ -16198,8 +18470,23 @@
           <w:numId w:val="91"/>
         </w:numPr>
       </w:pPr>
-      <w:r>
-        <w:t>tool.currentRent.endTime will become DateTime.now()</w:t>
+      <w:proofErr w:type="spellStart"/>
+      <w:proofErr w:type="gramStart"/>
+      <w:r>
+        <w:t>tool.currentRent.endTime</w:t>
+      </w:r>
+      <w:proofErr w:type="spellEnd"/>
+      <w:proofErr w:type="gramEnd"/>
+      <w:r>
+        <w:t xml:space="preserve"> will become </w:t>
+      </w:r>
+      <w:proofErr w:type="spellStart"/>
+      <w:r>
+        <w:t>DateTime.now</w:t>
+      </w:r>
+      <w:proofErr w:type="spellEnd"/>
+      <w:r>
+        <w:t>()</w:t>
       </w:r>
     </w:p>
     <w:p>
@@ -16210,8 +18497,15 @@
           <w:numId w:val="91"/>
         </w:numPr>
       </w:pPr>
-      <w:r>
-        <w:t>tool.isAvailable will become true</w:t>
+      <w:proofErr w:type="spellStart"/>
+      <w:proofErr w:type="gramStart"/>
+      <w:r>
+        <w:t>tool.isAvailable</w:t>
+      </w:r>
+      <w:proofErr w:type="spellEnd"/>
+      <w:proofErr w:type="gramEnd"/>
+      <w:r>
+        <w:t xml:space="preserve"> will become true</w:t>
       </w:r>
     </w:p>
     <w:p>
@@ -16222,8 +18516,15 @@
           <w:numId w:val="91"/>
         </w:numPr>
       </w:pPr>
-      <w:r>
-        <w:t>tool.currentRentID will become null</w:t>
+      <w:proofErr w:type="spellStart"/>
+      <w:proofErr w:type="gramStart"/>
+      <w:r>
+        <w:t>tool.currentRentID</w:t>
+      </w:r>
+      <w:proofErr w:type="spellEnd"/>
+      <w:proofErr w:type="gramEnd"/>
+      <w:r>
+        <w:t xml:space="preserve"> will become null</w:t>
       </w:r>
     </w:p>
     <w:p>
@@ -16234,8 +18535,15 @@
           <w:numId w:val="91"/>
         </w:numPr>
       </w:pPr>
-      <w:r>
-        <w:t>tool.acceptedToolRequest.isArchived will become true</w:t>
+      <w:proofErr w:type="spellStart"/>
+      <w:proofErr w:type="gramStart"/>
+      <w:r>
+        <w:t>tool.acceptedToolRequest.isArchived</w:t>
+      </w:r>
+      <w:proofErr w:type="spellEnd"/>
+      <w:proofErr w:type="gramEnd"/>
+      <w:r>
+        <w:t xml:space="preserve"> will become true</w:t>
       </w:r>
     </w:p>
     <w:p>
@@ -16246,8 +18554,15 @@
           <w:numId w:val="91"/>
         </w:numPr>
       </w:pPr>
-      <w:r>
-        <w:t>tool.acceptedToolRequest.isRented will become false</w:t>
+      <w:proofErr w:type="spellStart"/>
+      <w:proofErr w:type="gramStart"/>
+      <w:r>
+        <w:t>tool.acceptedToolRequest.isRented</w:t>
+      </w:r>
+      <w:proofErr w:type="spellEnd"/>
+      <w:proofErr w:type="gramEnd"/>
+      <w:r>
+        <w:t xml:space="preserve"> will become false</w:t>
       </w:r>
     </w:p>
     <w:p>
@@ -16258,8 +18573,15 @@
           <w:numId w:val="91"/>
         </w:numPr>
       </w:pPr>
-      <w:r>
-        <w:t>tool.acceptedRequestID will become null</w:t>
+      <w:proofErr w:type="spellStart"/>
+      <w:proofErr w:type="gramStart"/>
+      <w:r>
+        <w:t>tool.acceptedRequestID</w:t>
+      </w:r>
+      <w:proofErr w:type="spellEnd"/>
+      <w:proofErr w:type="gramEnd"/>
+      <w:r>
+        <w:t xml:space="preserve"> will become null</w:t>
       </w:r>
     </w:p>
     <w:p>
@@ -16280,7 +18602,15 @@
         <w:pStyle w:val="Heading4"/>
       </w:pPr>
       <w:r>
-        <w:t>3.4.2.8 User.addReview()</w:t>
+        <w:t xml:space="preserve">3.4.2.8 </w:t>
+      </w:r>
+      <w:proofErr w:type="spellStart"/>
+      <w:r>
+        <w:t>User.addReview</w:t>
+      </w:r>
+      <w:proofErr w:type="spellEnd"/>
+      <w:r>
+        <w:t>()</w:t>
       </w:r>
     </w:p>
     <w:p>
@@ -16292,7 +18622,23 @@
         <w:t>Context</w:t>
       </w:r>
       <w:r>
-        <w:t xml:space="preserve"> User:: addReview(value: Double, description: String)</w:t>
+        <w:t xml:space="preserve"> </w:t>
+      </w:r>
+      <w:proofErr w:type="gramStart"/>
+      <w:r>
+        <w:t>User::</w:t>
+      </w:r>
+      <w:proofErr w:type="gramEnd"/>
+      <w:r>
+        <w:t xml:space="preserve"> </w:t>
+      </w:r>
+      <w:proofErr w:type="spellStart"/>
+      <w:r>
+        <w:t>addReview</w:t>
+      </w:r>
+      <w:proofErr w:type="spellEnd"/>
+      <w:r>
+        <w:t>(value: Double, description: String)</w:t>
       </w:r>
     </w:p>
     <w:p>
@@ -16315,8 +18661,15 @@
           <w:numId w:val="91"/>
         </w:numPr>
       </w:pPr>
-      <w:r>
-        <w:t>user.hadAPreviousRentWith() == true</w:t>
+      <w:proofErr w:type="spellStart"/>
+      <w:proofErr w:type="gramStart"/>
+      <w:r>
+        <w:t>user.hadAPreviousRentWith</w:t>
+      </w:r>
+      <w:proofErr w:type="spellEnd"/>
+      <w:proofErr w:type="gramEnd"/>
+      <w:r>
+        <w:t>() == true</w:t>
       </w:r>
     </w:p>
     <w:p>
@@ -16409,7 +18762,20 @@
         <w:pStyle w:val="Heading4"/>
       </w:pPr>
       <w:r>
-        <w:t>3.4.2.9 User.ban()</w:t>
+        <w:t xml:space="preserve">3.4.2.9 </w:t>
+      </w:r>
+      <w:proofErr w:type="spellStart"/>
+      <w:proofErr w:type="gramStart"/>
+      <w:r>
+        <w:t>User.ban</w:t>
+      </w:r>
+      <w:proofErr w:type="spellEnd"/>
+      <w:r>
+        <w:t>(</w:t>
+      </w:r>
+      <w:proofErr w:type="gramEnd"/>
+      <w:r>
+        <w:t>)</w:t>
       </w:r>
     </w:p>
     <w:p>
@@ -16421,7 +18787,15 @@
         <w:t>Context</w:t>
       </w:r>
       <w:r>
-        <w:t xml:space="preserve"> User:: ban()</w:t>
+        <w:t xml:space="preserve"> </w:t>
+      </w:r>
+      <w:proofErr w:type="gramStart"/>
+      <w:r>
+        <w:t>User::</w:t>
+      </w:r>
+      <w:proofErr w:type="gramEnd"/>
+      <w:r>
+        <w:t xml:space="preserve"> ban()</w:t>
       </w:r>
     </w:p>
     <w:p>
@@ -16445,8 +18819,15 @@
           <w:numId w:val="91"/>
         </w:numPr>
       </w:pPr>
-      <w:r>
-        <w:t>initiator.isAdmin == true (i.e., the initiator must be an administrator)</w:t>
+      <w:proofErr w:type="spellStart"/>
+      <w:proofErr w:type="gramStart"/>
+      <w:r>
+        <w:t>initiator.isAdmin</w:t>
+      </w:r>
+      <w:proofErr w:type="spellEnd"/>
+      <w:proofErr w:type="gramEnd"/>
+      <w:r>
+        <w:t xml:space="preserve"> == true (i.e., the initiator must be an administrator)</w:t>
       </w:r>
     </w:p>
     <w:p>
@@ -16469,8 +18850,15 @@
           <w:numId w:val="91"/>
         </w:numPr>
       </w:pPr>
-      <w:r>
-        <w:t>user.IDNumber will be added to the banned list</w:t>
+      <w:proofErr w:type="spellStart"/>
+      <w:proofErr w:type="gramStart"/>
+      <w:r>
+        <w:t>user.IDNumber</w:t>
+      </w:r>
+      <w:proofErr w:type="spellEnd"/>
+      <w:proofErr w:type="gramEnd"/>
+      <w:r>
+        <w:t xml:space="preserve"> will be added to the banned list</w:t>
       </w:r>
     </w:p>
     <w:p>
@@ -16481,8 +18869,15 @@
           <w:numId w:val="91"/>
         </w:numPr>
       </w:pPr>
-      <w:r>
-        <w:t>user.emailAddress will be added to the banned list</w:t>
+      <w:proofErr w:type="spellStart"/>
+      <w:proofErr w:type="gramStart"/>
+      <w:r>
+        <w:t>user.emailAddress</w:t>
+      </w:r>
+      <w:proofErr w:type="spellEnd"/>
+      <w:proofErr w:type="gramEnd"/>
+      <w:r>
+        <w:t xml:space="preserve"> will be added to the banned list</w:t>
       </w:r>
     </w:p>
     <w:p>
@@ -16510,10 +18905,12 @@
       <w:pPr>
         <w:pStyle w:val="Heading3"/>
       </w:pPr>
+      <w:bookmarkStart w:id="60" w:name="_Toc68536092"/>
       <w:r>
         <w:lastRenderedPageBreak/>
         <w:t>3.4.3 Analysis class diagram</w:t>
       </w:r>
+      <w:bookmarkEnd w:id="60"/>
     </w:p>
     <w:p/>
     <w:p>
@@ -16539,7 +18936,7 @@
                     </pic:cNvPicPr>
                   </pic:nvPicPr>
                   <pic:blipFill>
-                    <a:blip r:embed="rId11" cstate="print">
+                    <a:blip r:embed="rId12" cstate="print">
                       <a:extLst>
                         <a:ext uri="{28A0092B-C50C-407E-A947-70E740481C1C}">
                           <a14:useLocalDpi xmlns:a14="http://schemas.microsoft.com/office/drawing/2010/main" val="0"/>
@@ -27874,6 +30271,72 @@
       <w:color w:val="404040" w:themeColor="text1" w:themeTint="BF"/>
     </w:rPr>
   </w:style>
+  <w:style w:type="paragraph" w:styleId="TOCHeading">
+    <w:name w:val="TOC Heading"/>
+    <w:basedOn w:val="Heading1"/>
+    <w:next w:val="Normal"/>
+    <w:uiPriority w:val="39"/>
+    <w:unhideWhenUsed/>
+    <w:qFormat/>
+    <w:rsid w:val="002D6F83"/>
+    <w:pPr>
+      <w:spacing w:line="259" w:lineRule="auto"/>
+      <w:outlineLvl w:val="9"/>
+    </w:pPr>
+    <w:rPr>
+      <w:rFonts w:asciiTheme="majorHAnsi" w:hAnsiTheme="majorHAnsi"/>
+      <w:b w:val="0"/>
+    </w:rPr>
+  </w:style>
+  <w:style w:type="paragraph" w:styleId="TOC1">
+    <w:name w:val="toc 1"/>
+    <w:basedOn w:val="Normal"/>
+    <w:next w:val="Normal"/>
+    <w:autoRedefine/>
+    <w:uiPriority w:val="39"/>
+    <w:unhideWhenUsed/>
+    <w:rsid w:val="002D6F83"/>
+    <w:pPr>
+      <w:spacing w:after="100"/>
+    </w:pPr>
+  </w:style>
+  <w:style w:type="paragraph" w:styleId="TOC2">
+    <w:name w:val="toc 2"/>
+    <w:basedOn w:val="Normal"/>
+    <w:next w:val="Normal"/>
+    <w:autoRedefine/>
+    <w:uiPriority w:val="39"/>
+    <w:unhideWhenUsed/>
+    <w:rsid w:val="002D6F83"/>
+    <w:pPr>
+      <w:spacing w:after="100"/>
+      <w:ind w:left="240"/>
+    </w:pPr>
+  </w:style>
+  <w:style w:type="paragraph" w:styleId="TOC3">
+    <w:name w:val="toc 3"/>
+    <w:basedOn w:val="Normal"/>
+    <w:next w:val="Normal"/>
+    <w:autoRedefine/>
+    <w:uiPriority w:val="39"/>
+    <w:unhideWhenUsed/>
+    <w:rsid w:val="002D6F83"/>
+    <w:pPr>
+      <w:spacing w:after="100"/>
+      <w:ind w:left="480"/>
+    </w:pPr>
+  </w:style>
+  <w:style w:type="character" w:styleId="Hyperlink">
+    <w:name w:val="Hyperlink"/>
+    <w:basedOn w:val="DefaultParagraphFont"/>
+    <w:uiPriority w:val="99"/>
+    <w:unhideWhenUsed/>
+    <w:rsid w:val="002D6F83"/>
+    <w:rPr>
+      <w:color w:val="0563C1" w:themeColor="hyperlink"/>
+      <w:u w:val="single"/>
+    </w:rPr>
+  </w:style>
 </w:styles>
 </file>
 
@@ -28170,4 +30633,16 @@
     </a:ext>
   </a:extLst>
 </a:theme>
+</file>
+
+<file path=customXml/item1.xml><?xml version="1.0" encoding="utf-8"?>
+<b:Sources xmlns:b="http://schemas.openxmlformats.org/officeDocument/2006/bibliography" xmlns="http://schemas.openxmlformats.org/officeDocument/2006/bibliography" SelectedStyle="\HarvardAnglia2008OfficeOnline.xsl" StyleName="Harvard - Anglia" Version="2008"/>
+</file>
+
+<file path=customXml/itemProps1.xml><?xml version="1.0" encoding="utf-8"?>
+<ds:datastoreItem xmlns:ds="http://schemas.openxmlformats.org/officeDocument/2006/customXml" ds:itemID="{6720D37E-0D72-4FAE-807F-7C2E5D686508}">
+  <ds:schemaRefs>
+    <ds:schemaRef ds:uri="http://schemas.openxmlformats.org/officeDocument/2006/bibliography"/>
+  </ds:schemaRefs>
+</ds:datastoreItem>
 </file>
</xml_diff>

<commit_message>
📝 renamed 'tool-post' to 'post'
</commit_message>
<xml_diff>
--- a/Report/Laith_Hussam_Shono-TM471_Project_Report.docx
+++ b/Report/Laith_Hussam_Shono-TM471_Project_Report.docx
@@ -386,6 +386,12 @@
     </w:p>
     <w:sdt>
       <w:sdtPr>
+        <w:rPr>
+          <w:rFonts w:asciiTheme="minorBidi" w:eastAsia="Times New Roman" w:hAnsiTheme="minorBidi" w:cs="Times New Roman"/>
+          <w:color w:val="auto"/>
+          <w:sz w:val="24"/>
+          <w:szCs w:val="24"/>
+        </w:rPr>
         <w:id w:val="-185222878"/>
         <w:docPartObj>
           <w:docPartGallery w:val="Table of Contents"/>
@@ -394,13 +400,9 @@
       </w:sdtPr>
       <w:sdtEndPr>
         <w:rPr>
-          <w:rFonts w:asciiTheme="minorBidi" w:eastAsia="Times New Roman" w:hAnsiTheme="minorBidi" w:cs="Times New Roman"/>
           <w:b/>
           <w:bCs/>
           <w:noProof/>
-          <w:color w:val="auto"/>
-          <w:sz w:val="24"/>
-          <w:szCs w:val="24"/>
         </w:rPr>
       </w:sdtEndPr>
       <w:sdtContent>
@@ -7331,7 +7333,10 @@
         <w:fldChar w:fldCharType="begin"/>
       </w:r>
       <w:r>
-        <w:instrText xml:space="preserve"> SEQ Figure \* ARABIC </w:instrText>
+        <w:instrText xml:space="preserve"> SEQ Fi</w:instrText>
+      </w:r>
+      <w:r>
+        <w:instrText xml:space="preserve">gure \* ARABIC </w:instrText>
       </w:r>
       <w:r>
         <w:fldChar w:fldCharType="separate"/>
@@ -11214,7 +11219,13 @@
         <w:t>Description:</w:t>
       </w:r>
       <w:r>
-        <w:t xml:space="preserve"> The system must be able to determine if a user is authorized to send, edit, or remove a tool-request to a tool-post.</w:t>
+        <w:t xml:space="preserve"> The system must be able to determine if a user is authorized to send, edit, or remove a tool-request to </w:t>
+      </w:r>
+      <w:r>
+        <w:t xml:space="preserve">a </w:t>
+      </w:r>
+      <w:r>
+        <w:t>post.</w:t>
       </w:r>
     </w:p>
     <w:p>
@@ -14682,7 +14693,13 @@
         <w:t>Description:</w:t>
       </w:r>
       <w:r>
-        <w:t xml:space="preserve"> The system must allow the user to search for a tool-post.</w:t>
+        <w:t xml:space="preserve"> The system must allow the user to search for a tool</w:t>
+      </w:r>
+      <w:r>
+        <w:t xml:space="preserve"> </w:t>
+      </w:r>
+      <w:r>
+        <w:t>post.</w:t>
       </w:r>
     </w:p>
     <w:p>
@@ -14712,7 +14729,7 @@
         </w:numPr>
       </w:pPr>
       <w:r>
-        <w:t>When the user searches, a list of tool-posts that match the search query will be displayed</w:t>
+        <w:t>When the user searches, a list of posts that match the search query will be displayed</w:t>
       </w:r>
     </w:p>
     <w:p>
@@ -14730,7 +14747,10 @@
         <w:t>Rationale:</w:t>
       </w:r>
       <w:r>
-        <w:t xml:space="preserve"> To find a tool-post of a specific tool so the renter can send a tool-request</w:t>
+        <w:t xml:space="preserve"> To find a post of a specific tool so the renter can send a tool-request</w:t>
+      </w:r>
+      <w:r>
+        <w:t xml:space="preserve"> to.</w:t>
       </w:r>
     </w:p>
     <w:p>
@@ -30020,7 +30040,6 @@
     <w:next w:val="Normal"/>
     <w:link w:val="Heading2Char"/>
     <w:uiPriority w:val="9"/>
-    <w:semiHidden/>
     <w:unhideWhenUsed/>
     <w:qFormat/>
     <w:rsid w:val="00A03444"/>
@@ -30152,7 +30171,6 @@
     <w:basedOn w:val="DefaultParagraphFont"/>
     <w:link w:val="Heading2"/>
     <w:uiPriority w:val="9"/>
-    <w:semiHidden/>
     <w:rsid w:val="00A03444"/>
     <w:rPr>
       <w:rFonts w:ascii="Arial" w:eastAsiaTheme="majorEastAsia" w:hAnsi="Arial" w:cstheme="majorBidi"/>

</xml_diff>

<commit_message>
📝 Updated report idk
</commit_message>
<xml_diff>
--- a/Report/Laith_Hussam_Shono-TM471_Project_Report.docx
+++ b/Report/Laith_Hussam_Shono-TM471_Project_Report.docx
@@ -2120,27 +2120,14 @@
       <w:r>
         <w:t xml:space="preserve">Figure </w:t>
       </w:r>
-      <w:r>
-        <w:fldChar w:fldCharType="begin"/>
-      </w:r>
-      <w:r>
-        <w:instrText xml:space="preserve"> SEQ Figure \* ARABIC </w:instrText>
-      </w:r>
-      <w:r>
-        <w:fldChar w:fldCharType="separate"/>
-      </w:r>
-      <w:r>
-        <w:rPr>
-          <w:noProof/>
-        </w:rPr>
-        <w:t>1</w:t>
-      </w:r>
-      <w:r>
-        <w:rPr>
-          <w:noProof/>
-        </w:rPr>
-        <w:fldChar w:fldCharType="end"/>
-      </w:r>
+      <w:fldSimple w:instr=" SEQ Figure \* ARABIC ">
+        <w:r>
+          <w:rPr>
+            <w:noProof/>
+          </w:rPr>
+          <w:t>1</w:t>
+        </w:r>
+      </w:fldSimple>
       <w:bookmarkEnd w:id="6"/>
       <w:r>
         <w:t xml:space="preserve"> - use case diagram</w:t>
@@ -7026,27 +7013,14 @@
       <w:r>
         <w:t xml:space="preserve">Figure </w:t>
       </w:r>
-      <w:r>
-        <w:fldChar w:fldCharType="begin"/>
-      </w:r>
-      <w:r>
-        <w:instrText xml:space="preserve"> SEQ Figure \* ARABIC </w:instrText>
-      </w:r>
-      <w:r>
-        <w:fldChar w:fldCharType="separate"/>
-      </w:r>
-      <w:r>
-        <w:rPr>
-          <w:noProof/>
-        </w:rPr>
-        <w:t>2</w:t>
-      </w:r>
-      <w:r>
-        <w:rPr>
-          <w:noProof/>
-        </w:rPr>
-        <w:fldChar w:fldCharType="end"/>
-      </w:r>
+      <w:fldSimple w:instr=" SEQ Figure \* ARABIC ">
+        <w:r>
+          <w:rPr>
+            <w:noProof/>
+          </w:rPr>
+          <w:t>2</w:t>
+        </w:r>
+      </w:fldSimple>
       <w:bookmarkEnd w:id="9"/>
       <w:r>
         <w:t xml:space="preserve"> - Activity diagram of accepting/rejecting tool-requests</w:t>
@@ -7119,27 +7093,14 @@
       <w:r>
         <w:t xml:space="preserve">Figure </w:t>
       </w:r>
-      <w:r>
-        <w:fldChar w:fldCharType="begin"/>
-      </w:r>
-      <w:r>
-        <w:instrText xml:space="preserve"> SEQ Figure \* ARABIC </w:instrText>
-      </w:r>
-      <w:r>
-        <w:fldChar w:fldCharType="separate"/>
-      </w:r>
-      <w:r>
-        <w:rPr>
-          <w:noProof/>
-        </w:rPr>
-        <w:t>3</w:t>
-      </w:r>
-      <w:r>
-        <w:rPr>
-          <w:noProof/>
-        </w:rPr>
-        <w:fldChar w:fldCharType="end"/>
-      </w:r>
+      <w:fldSimple w:instr=" SEQ Figure \* ARABIC ">
+        <w:r>
+          <w:rPr>
+            <w:noProof/>
+          </w:rPr>
+          <w:t>3</w:t>
+        </w:r>
+      </w:fldSimple>
       <w:bookmarkEnd w:id="10"/>
       <w:r>
         <w:t xml:space="preserve"> - Activity diagram of delivering a tool</w:t>
@@ -7212,27 +7173,14 @@
       <w:r>
         <w:t xml:space="preserve">Figure </w:t>
       </w:r>
-      <w:r>
-        <w:fldChar w:fldCharType="begin"/>
-      </w:r>
-      <w:r>
-        <w:instrText xml:space="preserve"> SEQ Figure \* ARABIC </w:instrText>
-      </w:r>
-      <w:r>
-        <w:fldChar w:fldCharType="separate"/>
-      </w:r>
-      <w:r>
-        <w:rPr>
-          <w:noProof/>
-        </w:rPr>
-        <w:t>4</w:t>
-      </w:r>
-      <w:r>
-        <w:rPr>
-          <w:noProof/>
-        </w:rPr>
-        <w:fldChar w:fldCharType="end"/>
-      </w:r>
+      <w:fldSimple w:instr=" SEQ Figure \* ARABIC ">
+        <w:r>
+          <w:rPr>
+            <w:noProof/>
+          </w:rPr>
+          <w:t>4</w:t>
+        </w:r>
+      </w:fldSimple>
       <w:bookmarkEnd w:id="11"/>
       <w:r>
         <w:t xml:space="preserve"> - Activity diagram of returning a tool</w:t>
@@ -7329,30 +7277,14 @@
       <w:r>
         <w:t xml:space="preserve">Figure </w:t>
       </w:r>
-      <w:r>
-        <w:fldChar w:fldCharType="begin"/>
-      </w:r>
-      <w:r>
-        <w:instrText xml:space="preserve"> SEQ Fi</w:instrText>
-      </w:r>
-      <w:r>
-        <w:instrText xml:space="preserve">gure \* ARABIC </w:instrText>
-      </w:r>
-      <w:r>
-        <w:fldChar w:fldCharType="separate"/>
-      </w:r>
-      <w:r>
-        <w:rPr>
-          <w:noProof/>
-        </w:rPr>
-        <w:t>5</w:t>
-      </w:r>
-      <w:r>
-        <w:rPr>
-          <w:noProof/>
-        </w:rPr>
-        <w:fldChar w:fldCharType="end"/>
-      </w:r>
+      <w:fldSimple w:instr=" SEQ Figure \* ARABIC ">
+        <w:r>
+          <w:rPr>
+            <w:noProof/>
+          </w:rPr>
+          <w:t>5</w:t>
+        </w:r>
+      </w:fldSimple>
       <w:r>
         <w:t xml:space="preserve"> - The Conceptual model</w:t>
       </w:r>
@@ -10894,6 +10826,9 @@
       </w:r>
       <w:r>
         <w:fldChar w:fldCharType="end"/>
+      </w:r>
+      <w:r>
+        <w:t>,</w:t>
       </w:r>
       <w:r>
         <w:fldChar w:fldCharType="begin"/>

</xml_diff>

<commit_message>
📝 Updated report - imprioved numbering, table, and c2
</commit_message>
<xml_diff>
--- a/Report/Laith_Hussam_Shono-TM471_Project_Report.docx
+++ b/Report/Laith_Hussam_Shono-TM471_Project_Report.docx
@@ -82,7 +82,7 @@
                     </pic:cNvPicPr>
                   </pic:nvPicPr>
                   <pic:blipFill>
-                    <a:blip r:embed="rId6">
+                    <a:blip r:embed="rId8">
                       <a:extLst>
                         <a:ext uri="{28A0092B-C50C-407E-A947-70E740481C1C}">
                           <a14:useLocalDpi xmlns:a14="http://schemas.microsoft.com/office/drawing/2010/main" val="0"/>
@@ -377,17 +377,22 @@
           <w:lang w:val="en"/>
         </w:rPr>
         <w:sectPr>
+          <w:footerReference w:type="default" r:id="rId9"/>
           <w:pgSz w:w="12240" w:h="15840"/>
           <w:pgMar w:top="1440" w:right="1440" w:bottom="1440" w:left="1440" w:header="720" w:footer="720" w:gutter="0"/>
+          <w:pgNumType w:fmt="lowerRoman" w:start="1"/>
           <w:cols w:space="720"/>
+          <w:titlePg/>
           <w:docGrid w:linePitch="360"/>
         </w:sectPr>
       </w:pPr>
     </w:p>
+    <w:bookmarkStart w:id="0" w:name="_Toc68627227" w:displacedByCustomXml="next"/>
     <w:sdt>
       <w:sdtPr>
         <w:rPr>
           <w:rFonts w:asciiTheme="minorBidi" w:eastAsia="Times New Roman" w:hAnsiTheme="minorBidi" w:cs="Times New Roman"/>
+          <w:b w:val="0"/>
           <w:color w:val="auto"/>
           <w:sz w:val="24"/>
           <w:szCs w:val="24"/>
@@ -400,7 +405,6 @@
       </w:sdtPr>
       <w:sdtEndPr>
         <w:rPr>
-          <w:b/>
           <w:bCs/>
           <w:noProof/>
         </w:rPr>
@@ -408,7 +412,7 @@
       <w:sdtContent>
         <w:p>
           <w:pPr>
-            <w:pStyle w:val="TOCHeading"/>
+            <w:pStyle w:val="Heading1"/>
             <w:rPr>
               <w:rStyle w:val="Heading1Char"/>
             </w:rPr>
@@ -416,6 +420,7 @@
           <w:r>
             <w:rPr>
               <w:rStyle w:val="Heading1Char"/>
+              <w:b/>
             </w:rPr>
             <w:t>Contents</w:t>
           </w:r>
@@ -425,6 +430,14 @@
             </w:rPr>
             <w:t>:</w:t>
           </w:r>
+          <w:bookmarkEnd w:id="0"/>
+        </w:p>
+        <w:p>
+          <w:pPr>
+            <w:rPr>
+              <w:rFonts w:eastAsiaTheme="majorEastAsia"/>
+            </w:rPr>
+          </w:pPr>
         </w:p>
         <w:p>
           <w:pPr>
@@ -433,7 +446,10 @@
               <w:tab w:val="right" w:leader="dot" w:pos="9350"/>
             </w:tabs>
             <w:rPr>
+              <w:rFonts w:asciiTheme="minorHAnsi" w:eastAsiaTheme="minorEastAsia" w:hAnsiTheme="minorHAnsi" w:cstheme="minorBidi"/>
               <w:noProof/>
+              <w:sz w:val="22"/>
+              <w:szCs w:val="22"/>
             </w:rPr>
           </w:pPr>
           <w:r>
@@ -445,6 +461,63 @@
           <w:r>
             <w:fldChar w:fldCharType="separate"/>
           </w:r>
+          <w:hyperlink w:anchor="_Toc68627227" w:history="1">
+            <w:r>
+              <w:rPr>
+                <w:rStyle w:val="Hyperlink"/>
+                <w:noProof/>
+              </w:rPr>
+              <w:t>Contents:</w:t>
+            </w:r>
+            <w:r>
+              <w:rPr>
+                <w:noProof/>
+                <w:webHidden/>
+              </w:rPr>
+              <w:tab/>
+            </w:r>
+            <w:r>
+              <w:rPr>
+                <w:noProof/>
+                <w:webHidden/>
+              </w:rPr>
+              <w:fldChar w:fldCharType="begin"/>
+            </w:r>
+            <w:r>
+              <w:rPr>
+                <w:noProof/>
+                <w:webHidden/>
+              </w:rPr>
+              <w:instrText xml:space="preserve"> PAGEREF _Toc68627227 \h </w:instrText>
+            </w:r>
+            <w:r>
+              <w:rPr>
+                <w:noProof/>
+                <w:webHidden/>
+              </w:rPr>
+            </w:r>
+            <w:r>
+              <w:rPr>
+                <w:noProof/>
+                <w:webHidden/>
+              </w:rPr>
+              <w:fldChar w:fldCharType="separate"/>
+            </w:r>
+            <w:r>
+              <w:rPr>
+                <w:noProof/>
+                <w:webHidden/>
+              </w:rPr>
+              <w:t>ii</w:t>
+            </w:r>
+            <w:r>
+              <w:rPr>
+                <w:noProof/>
+                <w:webHidden/>
+              </w:rPr>
+              <w:fldChar w:fldCharType="end"/>
+            </w:r>
+          </w:hyperlink>
         </w:p>
         <w:p>
           <w:pPr>
@@ -453,10 +526,13 @@
               <w:tab w:val="right" w:leader="dot" w:pos="9350"/>
             </w:tabs>
             <w:rPr>
+              <w:rFonts w:asciiTheme="minorHAnsi" w:eastAsiaTheme="minorEastAsia" w:hAnsiTheme="minorHAnsi" w:cstheme="minorBidi"/>
               <w:noProof/>
+              <w:sz w:val="22"/>
+              <w:szCs w:val="22"/>
             </w:rPr>
           </w:pPr>
-          <w:hyperlink w:anchor="_Toc68536036" w:history="1">
+          <w:hyperlink w:anchor="_Toc68627228" w:history="1">
             <w:r>
               <w:rPr>
                 <w:rStyle w:val="Hyperlink"/>
@@ -483,7 +559,149 @@
                 <w:noProof/>
                 <w:webHidden/>
               </w:rPr>
-              <w:instrText xml:space="preserve"> PAGEREF _Toc68536036 \h </w:instrText>
+              <w:instrText xml:space="preserve"> PAGEREF _Toc68627228 \h </w:instrText>
+            </w:r>
+            <w:r>
+              <w:rPr>
+                <w:noProof/>
+                <w:webHidden/>
+              </w:rPr>
+            </w:r>
+            <w:r>
+              <w:rPr>
+                <w:noProof/>
+                <w:webHidden/>
+              </w:rPr>
+              <w:fldChar w:fldCharType="separate"/>
+            </w:r>
+            <w:r>
+              <w:rPr>
+                <w:noProof/>
+                <w:webHidden/>
+              </w:rPr>
+              <w:t>1</w:t>
+            </w:r>
+            <w:r>
+              <w:rPr>
+                <w:noProof/>
+                <w:webHidden/>
+              </w:rPr>
+              <w:fldChar w:fldCharType="end"/>
+            </w:r>
+          </w:hyperlink>
+        </w:p>
+        <w:p>
+          <w:pPr>
+            <w:pStyle w:val="TOC1"/>
+            <w:tabs>
+              <w:tab w:val="right" w:leader="dot" w:pos="9350"/>
+            </w:tabs>
+            <w:rPr>
+              <w:rFonts w:asciiTheme="minorHAnsi" w:eastAsiaTheme="minorEastAsia" w:hAnsiTheme="minorHAnsi" w:cstheme="minorBidi"/>
+              <w:noProof/>
+              <w:sz w:val="22"/>
+              <w:szCs w:val="22"/>
+            </w:rPr>
+          </w:pPr>
+          <w:hyperlink w:anchor="_Toc68627229" w:history="1">
+            <w:r>
+              <w:rPr>
+                <w:rStyle w:val="Hyperlink"/>
+                <w:noProof/>
+              </w:rPr>
+              <w:t>Chapter 2 - Literature Review</w:t>
+            </w:r>
+            <w:r>
+              <w:rPr>
+                <w:noProof/>
+                <w:webHidden/>
+              </w:rPr>
+              <w:tab/>
+            </w:r>
+            <w:r>
+              <w:rPr>
+                <w:noProof/>
+                <w:webHidden/>
+              </w:rPr>
+              <w:fldChar w:fldCharType="begin"/>
+            </w:r>
+            <w:r>
+              <w:rPr>
+                <w:noProof/>
+                <w:webHidden/>
+              </w:rPr>
+              <w:instrText xml:space="preserve"> PAGEREF _Toc68627229 \h </w:instrText>
+            </w:r>
+            <w:r>
+              <w:rPr>
+                <w:noProof/>
+                <w:webHidden/>
+              </w:rPr>
+            </w:r>
+            <w:r>
+              <w:rPr>
+                <w:noProof/>
+                <w:webHidden/>
+              </w:rPr>
+              <w:fldChar w:fldCharType="separate"/>
+            </w:r>
+            <w:r>
+              <w:rPr>
+                <w:noProof/>
+                <w:webHidden/>
+              </w:rPr>
+              <w:t>2</w:t>
+            </w:r>
+            <w:r>
+              <w:rPr>
+                <w:noProof/>
+                <w:webHidden/>
+              </w:rPr>
+              <w:fldChar w:fldCharType="end"/>
+            </w:r>
+          </w:hyperlink>
+        </w:p>
+        <w:p>
+          <w:pPr>
+            <w:pStyle w:val="TOC1"/>
+            <w:tabs>
+              <w:tab w:val="right" w:leader="dot" w:pos="9350"/>
+            </w:tabs>
+            <w:rPr>
+              <w:rFonts w:asciiTheme="minorHAnsi" w:eastAsiaTheme="minorEastAsia" w:hAnsiTheme="minorHAnsi" w:cstheme="minorBidi"/>
+              <w:noProof/>
+              <w:sz w:val="22"/>
+              <w:szCs w:val="22"/>
+            </w:rPr>
+          </w:pPr>
+          <w:hyperlink w:anchor="_Toc68627230" w:history="1">
+            <w:r>
+              <w:rPr>
+                <w:rStyle w:val="Hyperlink"/>
+                <w:noProof/>
+              </w:rPr>
+              <w:t>Chapter 3 - Requirements and analysis</w:t>
+            </w:r>
+            <w:r>
+              <w:rPr>
+                <w:noProof/>
+                <w:webHidden/>
+              </w:rPr>
+              <w:tab/>
+            </w:r>
+            <w:r>
+              <w:rPr>
+                <w:noProof/>
+                <w:webHidden/>
+              </w:rPr>
+              <w:fldChar w:fldCharType="begin"/>
+            </w:r>
+            <w:r>
+              <w:rPr>
+                <w:noProof/>
+                <w:webHidden/>
+              </w:rPr>
+              <w:instrText xml:space="preserve"> PAGEREF _Toc68627230 \h </w:instrText>
             </w:r>
             <w:r>
               <w:rPr>
@@ -516,21 +734,24 @@
         </w:p>
         <w:p>
           <w:pPr>
-            <w:pStyle w:val="TOC1"/>
+            <w:pStyle w:val="TOC2"/>
             <w:tabs>
               <w:tab w:val="right" w:leader="dot" w:pos="9350"/>
             </w:tabs>
             <w:rPr>
+              <w:rFonts w:asciiTheme="minorHAnsi" w:eastAsiaTheme="minorEastAsia" w:hAnsiTheme="minorHAnsi" w:cstheme="minorBidi"/>
               <w:noProof/>
+              <w:sz w:val="22"/>
+              <w:szCs w:val="22"/>
             </w:rPr>
           </w:pPr>
-          <w:hyperlink w:anchor="_Toc68536037" w:history="1">
+          <w:hyperlink w:anchor="_Toc68627231" w:history="1">
             <w:r>
               <w:rPr>
                 <w:rStyle w:val="Hyperlink"/>
                 <w:noProof/>
               </w:rPr>
-              <w:t>Chapter 2 - Literature Review</w:t>
+              <w:t>3.1 Domain modelling:</w:t>
             </w:r>
             <w:r>
               <w:rPr>
@@ -551,7 +772,220 @@
                 <w:noProof/>
                 <w:webHidden/>
               </w:rPr>
-              <w:instrText xml:space="preserve"> PAGEREF _Toc68536037 \h </w:instrText>
+              <w:instrText xml:space="preserve"> PAGEREF _Toc68627231 \h </w:instrText>
+            </w:r>
+            <w:r>
+              <w:rPr>
+                <w:noProof/>
+                <w:webHidden/>
+              </w:rPr>
+            </w:r>
+            <w:r>
+              <w:rPr>
+                <w:noProof/>
+                <w:webHidden/>
+              </w:rPr>
+              <w:fldChar w:fldCharType="separate"/>
+            </w:r>
+            <w:r>
+              <w:rPr>
+                <w:noProof/>
+                <w:webHidden/>
+              </w:rPr>
+              <w:t>3</w:t>
+            </w:r>
+            <w:r>
+              <w:rPr>
+                <w:noProof/>
+                <w:webHidden/>
+              </w:rPr>
+              <w:fldChar w:fldCharType="end"/>
+            </w:r>
+          </w:hyperlink>
+        </w:p>
+        <w:p>
+          <w:pPr>
+            <w:pStyle w:val="TOC3"/>
+            <w:tabs>
+              <w:tab w:val="right" w:leader="dot" w:pos="9350"/>
+            </w:tabs>
+            <w:rPr>
+              <w:rFonts w:asciiTheme="minorHAnsi" w:eastAsiaTheme="minorEastAsia" w:hAnsiTheme="minorHAnsi" w:cstheme="minorBidi"/>
+              <w:noProof/>
+              <w:sz w:val="22"/>
+              <w:szCs w:val="22"/>
+            </w:rPr>
+          </w:pPr>
+          <w:hyperlink w:anchor="_Toc68627232" w:history="1">
+            <w:r>
+              <w:rPr>
+                <w:rStyle w:val="Hyperlink"/>
+                <w:noProof/>
+              </w:rPr>
+              <w:t>3.1.1 Business use cases:</w:t>
+            </w:r>
+            <w:r>
+              <w:rPr>
+                <w:noProof/>
+                <w:webHidden/>
+              </w:rPr>
+              <w:tab/>
+            </w:r>
+            <w:r>
+              <w:rPr>
+                <w:noProof/>
+                <w:webHidden/>
+              </w:rPr>
+              <w:fldChar w:fldCharType="begin"/>
+            </w:r>
+            <w:r>
+              <w:rPr>
+                <w:noProof/>
+                <w:webHidden/>
+              </w:rPr>
+              <w:instrText xml:space="preserve"> PAGEREF _Toc68627232 \h </w:instrText>
+            </w:r>
+            <w:r>
+              <w:rPr>
+                <w:noProof/>
+                <w:webHidden/>
+              </w:rPr>
+            </w:r>
+            <w:r>
+              <w:rPr>
+                <w:noProof/>
+                <w:webHidden/>
+              </w:rPr>
+              <w:fldChar w:fldCharType="separate"/>
+            </w:r>
+            <w:r>
+              <w:rPr>
+                <w:noProof/>
+                <w:webHidden/>
+              </w:rPr>
+              <w:t>3</w:t>
+            </w:r>
+            <w:r>
+              <w:rPr>
+                <w:noProof/>
+                <w:webHidden/>
+              </w:rPr>
+              <w:fldChar w:fldCharType="end"/>
+            </w:r>
+          </w:hyperlink>
+        </w:p>
+        <w:p>
+          <w:pPr>
+            <w:pStyle w:val="TOC3"/>
+            <w:tabs>
+              <w:tab w:val="right" w:leader="dot" w:pos="9350"/>
+            </w:tabs>
+            <w:rPr>
+              <w:rFonts w:asciiTheme="minorHAnsi" w:eastAsiaTheme="minorEastAsia" w:hAnsiTheme="minorHAnsi" w:cstheme="minorBidi"/>
+              <w:noProof/>
+              <w:sz w:val="22"/>
+              <w:szCs w:val="22"/>
+            </w:rPr>
+          </w:pPr>
+          <w:hyperlink w:anchor="_Toc68627233" w:history="1">
+            <w:r>
+              <w:rPr>
+                <w:rStyle w:val="Hyperlink"/>
+                <w:noProof/>
+              </w:rPr>
+              <w:t>3.1.2 use case diagram:</w:t>
+            </w:r>
+            <w:r>
+              <w:rPr>
+                <w:noProof/>
+                <w:webHidden/>
+              </w:rPr>
+              <w:tab/>
+            </w:r>
+            <w:r>
+              <w:rPr>
+                <w:noProof/>
+                <w:webHidden/>
+              </w:rPr>
+              <w:fldChar w:fldCharType="begin"/>
+            </w:r>
+            <w:r>
+              <w:rPr>
+                <w:noProof/>
+                <w:webHidden/>
+              </w:rPr>
+              <w:instrText xml:space="preserve"> PAGEREF _Toc68627233 \h </w:instrText>
+            </w:r>
+            <w:r>
+              <w:rPr>
+                <w:noProof/>
+                <w:webHidden/>
+              </w:rPr>
+            </w:r>
+            <w:r>
+              <w:rPr>
+                <w:noProof/>
+                <w:webHidden/>
+              </w:rPr>
+              <w:fldChar w:fldCharType="separate"/>
+            </w:r>
+            <w:r>
+              <w:rPr>
+                <w:noProof/>
+                <w:webHidden/>
+              </w:rPr>
+              <w:t>3</w:t>
+            </w:r>
+            <w:r>
+              <w:rPr>
+                <w:noProof/>
+                <w:webHidden/>
+              </w:rPr>
+              <w:fldChar w:fldCharType="end"/>
+            </w:r>
+          </w:hyperlink>
+        </w:p>
+        <w:p>
+          <w:pPr>
+            <w:pStyle w:val="TOC3"/>
+            <w:tabs>
+              <w:tab w:val="right" w:leader="dot" w:pos="9350"/>
+            </w:tabs>
+            <w:rPr>
+              <w:rFonts w:asciiTheme="minorHAnsi" w:eastAsiaTheme="minorEastAsia" w:hAnsiTheme="minorHAnsi" w:cstheme="minorBidi"/>
+              <w:noProof/>
+              <w:sz w:val="22"/>
+              <w:szCs w:val="22"/>
+            </w:rPr>
+          </w:pPr>
+          <w:hyperlink w:anchor="_Toc68627234" w:history="1">
+            <w:r>
+              <w:rPr>
+                <w:rStyle w:val="Hyperlink"/>
+                <w:noProof/>
+              </w:rPr>
+              <w:t>3.1.3 Textural description of the use cases:</w:t>
+            </w:r>
+            <w:r>
+              <w:rPr>
+                <w:noProof/>
+                <w:webHidden/>
+              </w:rPr>
+              <w:tab/>
+            </w:r>
+            <w:r>
+              <w:rPr>
+                <w:noProof/>
+                <w:webHidden/>
+              </w:rPr>
+              <w:fldChar w:fldCharType="begin"/>
+            </w:r>
+            <w:r>
+              <w:rPr>
+                <w:noProof/>
+                <w:webHidden/>
+              </w:rPr>
+              <w:instrText xml:space="preserve"> PAGEREF _Toc68627234 \h </w:instrText>
             </w:r>
             <w:r>
               <w:rPr>
@@ -584,355 +1018,18 @@
         </w:p>
         <w:p>
           <w:pPr>
-            <w:pStyle w:val="TOC1"/>
-            <w:tabs>
-              <w:tab w:val="right" w:leader="dot" w:pos="9350"/>
-            </w:tabs>
-            <w:rPr>
-              <w:noProof/>
-            </w:rPr>
-          </w:pPr>
-          <w:hyperlink w:anchor="_Toc68536038" w:history="1">
-            <w:r>
-              <w:rPr>
-                <w:rStyle w:val="Hyperlink"/>
-                <w:noProof/>
-              </w:rPr>
-              <w:t>Chapter 3 - Requirements and analysis</w:t>
-            </w:r>
-            <w:r>
-              <w:rPr>
-                <w:noProof/>
-                <w:webHidden/>
-              </w:rPr>
-              <w:tab/>
-            </w:r>
-            <w:r>
-              <w:rPr>
-                <w:noProof/>
-                <w:webHidden/>
-              </w:rPr>
-              <w:fldChar w:fldCharType="begin"/>
-            </w:r>
-            <w:r>
-              <w:rPr>
-                <w:noProof/>
-                <w:webHidden/>
-              </w:rPr>
-              <w:instrText xml:space="preserve"> PAGEREF _Toc68536038 \h </w:instrText>
-            </w:r>
-            <w:r>
-              <w:rPr>
-                <w:noProof/>
-                <w:webHidden/>
-              </w:rPr>
-            </w:r>
-            <w:r>
-              <w:rPr>
-                <w:noProof/>
-                <w:webHidden/>
-              </w:rPr>
-              <w:fldChar w:fldCharType="separate"/>
-            </w:r>
-            <w:r>
-              <w:rPr>
-                <w:noProof/>
-                <w:webHidden/>
-              </w:rPr>
-              <w:t>5</w:t>
-            </w:r>
-            <w:r>
-              <w:rPr>
-                <w:noProof/>
-                <w:webHidden/>
-              </w:rPr>
-              <w:fldChar w:fldCharType="end"/>
-            </w:r>
-          </w:hyperlink>
-        </w:p>
-        <w:p>
-          <w:pPr>
-            <w:pStyle w:val="TOC2"/>
-            <w:tabs>
-              <w:tab w:val="right" w:leader="dot" w:pos="9350"/>
-            </w:tabs>
-            <w:rPr>
-              <w:noProof/>
-            </w:rPr>
-          </w:pPr>
-          <w:hyperlink w:anchor="_Toc68536039" w:history="1">
-            <w:r>
-              <w:rPr>
-                <w:rStyle w:val="Hyperlink"/>
-                <w:noProof/>
-              </w:rPr>
-              <w:t>3.1 Domain modelling:</w:t>
-            </w:r>
-            <w:r>
-              <w:rPr>
-                <w:noProof/>
-                <w:webHidden/>
-              </w:rPr>
-              <w:tab/>
-            </w:r>
-            <w:r>
-              <w:rPr>
-                <w:noProof/>
-                <w:webHidden/>
-              </w:rPr>
-              <w:fldChar w:fldCharType="begin"/>
-            </w:r>
-            <w:r>
-              <w:rPr>
-                <w:noProof/>
-                <w:webHidden/>
-              </w:rPr>
-              <w:instrText xml:space="preserve"> PAGEREF _Toc68536039 \h </w:instrText>
-            </w:r>
-            <w:r>
-              <w:rPr>
-                <w:noProof/>
-                <w:webHidden/>
-              </w:rPr>
-            </w:r>
-            <w:r>
-              <w:rPr>
-                <w:noProof/>
-                <w:webHidden/>
-              </w:rPr>
-              <w:fldChar w:fldCharType="separate"/>
-            </w:r>
-            <w:r>
-              <w:rPr>
-                <w:noProof/>
-                <w:webHidden/>
-              </w:rPr>
-              <w:t>5</w:t>
-            </w:r>
-            <w:r>
-              <w:rPr>
-                <w:noProof/>
-                <w:webHidden/>
-              </w:rPr>
-              <w:fldChar w:fldCharType="end"/>
-            </w:r>
-          </w:hyperlink>
-        </w:p>
-        <w:p>
-          <w:pPr>
             <w:pStyle w:val="TOC3"/>
             <w:tabs>
               <w:tab w:val="right" w:leader="dot" w:pos="9350"/>
             </w:tabs>
             <w:rPr>
+              <w:rFonts w:asciiTheme="minorHAnsi" w:eastAsiaTheme="minorEastAsia" w:hAnsiTheme="minorHAnsi" w:cstheme="minorBidi"/>
               <w:noProof/>
+              <w:sz w:val="22"/>
+              <w:szCs w:val="22"/>
             </w:rPr>
           </w:pPr>
-          <w:hyperlink w:anchor="_Toc68536040" w:history="1">
-            <w:r>
-              <w:rPr>
-                <w:rStyle w:val="Hyperlink"/>
-                <w:noProof/>
-              </w:rPr>
-              <w:t>3.1.1 Business use cases:</w:t>
-            </w:r>
-            <w:r>
-              <w:rPr>
-                <w:noProof/>
-                <w:webHidden/>
-              </w:rPr>
-              <w:tab/>
-            </w:r>
-            <w:r>
-              <w:rPr>
-                <w:noProof/>
-                <w:webHidden/>
-              </w:rPr>
-              <w:fldChar w:fldCharType="begin"/>
-            </w:r>
-            <w:r>
-              <w:rPr>
-                <w:noProof/>
-                <w:webHidden/>
-              </w:rPr>
-              <w:instrText xml:space="preserve"> PAGEREF _Toc68536040 \h </w:instrText>
-            </w:r>
-            <w:r>
-              <w:rPr>
-                <w:noProof/>
-                <w:webHidden/>
-              </w:rPr>
-            </w:r>
-            <w:r>
-              <w:rPr>
-                <w:noProof/>
-                <w:webHidden/>
-              </w:rPr>
-              <w:fldChar w:fldCharType="separate"/>
-            </w:r>
-            <w:r>
-              <w:rPr>
-                <w:noProof/>
-                <w:webHidden/>
-              </w:rPr>
-              <w:t>5</w:t>
-            </w:r>
-            <w:r>
-              <w:rPr>
-                <w:noProof/>
-                <w:webHidden/>
-              </w:rPr>
-              <w:fldChar w:fldCharType="end"/>
-            </w:r>
-          </w:hyperlink>
-        </w:p>
-        <w:p>
-          <w:pPr>
-            <w:pStyle w:val="TOC3"/>
-            <w:tabs>
-              <w:tab w:val="right" w:leader="dot" w:pos="9350"/>
-            </w:tabs>
-            <w:rPr>
-              <w:noProof/>
-            </w:rPr>
-          </w:pPr>
-          <w:hyperlink w:anchor="_Toc68536041" w:history="1">
-            <w:r>
-              <w:rPr>
-                <w:rStyle w:val="Hyperlink"/>
-                <w:noProof/>
-              </w:rPr>
-              <w:t>3.1.2 use case diagram:</w:t>
-            </w:r>
-            <w:r>
-              <w:rPr>
-                <w:noProof/>
-                <w:webHidden/>
-              </w:rPr>
-              <w:tab/>
-            </w:r>
-            <w:r>
-              <w:rPr>
-                <w:noProof/>
-                <w:webHidden/>
-              </w:rPr>
-              <w:fldChar w:fldCharType="begin"/>
-            </w:r>
-            <w:r>
-              <w:rPr>
-                <w:noProof/>
-                <w:webHidden/>
-              </w:rPr>
-              <w:instrText xml:space="preserve"> PAGEREF _Toc68536041 \h </w:instrText>
-            </w:r>
-            <w:r>
-              <w:rPr>
-                <w:noProof/>
-                <w:webHidden/>
-              </w:rPr>
-            </w:r>
-            <w:r>
-              <w:rPr>
-                <w:noProof/>
-                <w:webHidden/>
-              </w:rPr>
-              <w:fldChar w:fldCharType="separate"/>
-            </w:r>
-            <w:r>
-              <w:rPr>
-                <w:noProof/>
-                <w:webHidden/>
-              </w:rPr>
-              <w:t>5</w:t>
-            </w:r>
-            <w:r>
-              <w:rPr>
-                <w:noProof/>
-                <w:webHidden/>
-              </w:rPr>
-              <w:fldChar w:fldCharType="end"/>
-            </w:r>
-          </w:hyperlink>
-        </w:p>
-        <w:p>
-          <w:pPr>
-            <w:pStyle w:val="TOC3"/>
-            <w:tabs>
-              <w:tab w:val="right" w:leader="dot" w:pos="9350"/>
-            </w:tabs>
-            <w:rPr>
-              <w:noProof/>
-            </w:rPr>
-          </w:pPr>
-          <w:hyperlink w:anchor="_Toc68536042" w:history="1">
-            <w:r>
-              <w:rPr>
-                <w:rStyle w:val="Hyperlink"/>
-                <w:noProof/>
-              </w:rPr>
-              <w:t>3.1.3 Textural description of the use cases:</w:t>
-            </w:r>
-            <w:r>
-              <w:rPr>
-                <w:noProof/>
-                <w:webHidden/>
-              </w:rPr>
-              <w:tab/>
-            </w:r>
-            <w:r>
-              <w:rPr>
-                <w:noProof/>
-                <w:webHidden/>
-              </w:rPr>
-              <w:fldChar w:fldCharType="begin"/>
-            </w:r>
-            <w:r>
-              <w:rPr>
-                <w:noProof/>
-                <w:webHidden/>
-              </w:rPr>
-              <w:instrText xml:space="preserve"> PAGEREF _Toc68536042 \h </w:instrText>
-            </w:r>
-            <w:r>
-              <w:rPr>
-                <w:noProof/>
-                <w:webHidden/>
-              </w:rPr>
-            </w:r>
-            <w:r>
-              <w:rPr>
-                <w:noProof/>
-                <w:webHidden/>
-              </w:rPr>
-              <w:fldChar w:fldCharType="separate"/>
-            </w:r>
-            <w:r>
-              <w:rPr>
-                <w:noProof/>
-                <w:webHidden/>
-              </w:rPr>
-              <w:t>6</w:t>
-            </w:r>
-            <w:r>
-              <w:rPr>
-                <w:noProof/>
-                <w:webHidden/>
-              </w:rPr>
-              <w:fldChar w:fldCharType="end"/>
-            </w:r>
-          </w:hyperlink>
-        </w:p>
-        <w:p>
-          <w:pPr>
-            <w:pStyle w:val="TOC3"/>
-            <w:tabs>
-              <w:tab w:val="right" w:leader="dot" w:pos="9350"/>
-            </w:tabs>
-            <w:rPr>
-              <w:noProof/>
-            </w:rPr>
-          </w:pPr>
-          <w:hyperlink w:anchor="_Toc68536043" w:history="1">
+          <w:hyperlink w:anchor="_Toc68627235" w:history="1">
             <w:r>
               <w:rPr>
                 <w:rStyle w:val="Hyperlink"/>
@@ -959,7 +1056,7 @@
                 <w:noProof/>
                 <w:webHidden/>
               </w:rPr>
-              <w:instrText xml:space="preserve"> PAGEREF _Toc68536043 \h </w:instrText>
+              <w:instrText xml:space="preserve"> PAGEREF _Toc68627235 \h </w:instrText>
             </w:r>
             <w:r>
               <w:rPr>
@@ -979,7 +1076,7 @@
                 <w:noProof/>
                 <w:webHidden/>
               </w:rPr>
-              <w:t>15</w:t>
+              <w:t>14</w:t>
             </w:r>
             <w:r>
               <w:rPr>
@@ -997,10 +1094,13 @@
               <w:tab w:val="right" w:leader="dot" w:pos="9350"/>
             </w:tabs>
             <w:rPr>
+              <w:rFonts w:asciiTheme="minorHAnsi" w:eastAsiaTheme="minorEastAsia" w:hAnsiTheme="minorHAnsi" w:cstheme="minorBidi"/>
               <w:noProof/>
+              <w:sz w:val="22"/>
+              <w:szCs w:val="22"/>
             </w:rPr>
           </w:pPr>
-          <w:hyperlink w:anchor="_Toc68536044" w:history="1">
+          <w:hyperlink w:anchor="_Toc68627236" w:history="1">
             <w:r>
               <w:rPr>
                 <w:rStyle w:val="Hyperlink"/>
@@ -1027,7 +1127,78 @@
                 <w:noProof/>
                 <w:webHidden/>
               </w:rPr>
-              <w:instrText xml:space="preserve"> PAGEREF _Toc68536044 \h </w:instrText>
+              <w:instrText xml:space="preserve"> PAGEREF _Toc68627236 \h </w:instrText>
+            </w:r>
+            <w:r>
+              <w:rPr>
+                <w:noProof/>
+                <w:webHidden/>
+              </w:rPr>
+            </w:r>
+            <w:r>
+              <w:rPr>
+                <w:noProof/>
+                <w:webHidden/>
+              </w:rPr>
+              <w:fldChar w:fldCharType="separate"/>
+            </w:r>
+            <w:r>
+              <w:rPr>
+                <w:noProof/>
+                <w:webHidden/>
+              </w:rPr>
+              <w:t>17</w:t>
+            </w:r>
+            <w:r>
+              <w:rPr>
+                <w:noProof/>
+                <w:webHidden/>
+              </w:rPr>
+              <w:fldChar w:fldCharType="end"/>
+            </w:r>
+          </w:hyperlink>
+        </w:p>
+        <w:p>
+          <w:pPr>
+            <w:pStyle w:val="TOC2"/>
+            <w:tabs>
+              <w:tab w:val="right" w:leader="dot" w:pos="9350"/>
+            </w:tabs>
+            <w:rPr>
+              <w:rFonts w:asciiTheme="minorHAnsi" w:eastAsiaTheme="minorEastAsia" w:hAnsiTheme="minorHAnsi" w:cstheme="minorBidi"/>
+              <w:noProof/>
+              <w:sz w:val="22"/>
+              <w:szCs w:val="22"/>
+            </w:rPr>
+          </w:pPr>
+          <w:hyperlink w:anchor="_Toc68627237" w:history="1">
+            <w:r>
+              <w:rPr>
+                <w:rStyle w:val="Hyperlink"/>
+                <w:noProof/>
+              </w:rPr>
+              <w:t>3.2 Functional Requirements</w:t>
+            </w:r>
+            <w:r>
+              <w:rPr>
+                <w:noProof/>
+                <w:webHidden/>
+              </w:rPr>
+              <w:tab/>
+            </w:r>
+            <w:r>
+              <w:rPr>
+                <w:noProof/>
+                <w:webHidden/>
+              </w:rPr>
+              <w:fldChar w:fldCharType="begin"/>
+            </w:r>
+            <w:r>
+              <w:rPr>
+                <w:noProof/>
+                <w:webHidden/>
+              </w:rPr>
+              <w:instrText xml:space="preserve"> PAGEREF _Toc68627237 \h </w:instrText>
             </w:r>
             <w:r>
               <w:rPr>
@@ -1065,78 +1236,13 @@
               <w:tab w:val="right" w:leader="dot" w:pos="9350"/>
             </w:tabs>
             <w:rPr>
+              <w:rFonts w:asciiTheme="minorHAnsi" w:eastAsiaTheme="minorEastAsia" w:hAnsiTheme="minorHAnsi" w:cstheme="minorBidi"/>
               <w:noProof/>
+              <w:sz w:val="22"/>
+              <w:szCs w:val="22"/>
             </w:rPr>
           </w:pPr>
-          <w:hyperlink w:anchor="_Toc68536045" w:history="1">
-            <w:r>
-              <w:rPr>
-                <w:rStyle w:val="Hyperlink"/>
-                <w:noProof/>
-              </w:rPr>
-              <w:t>3.2 Functional Requirements</w:t>
-            </w:r>
-            <w:r>
-              <w:rPr>
-                <w:noProof/>
-                <w:webHidden/>
-              </w:rPr>
-              <w:tab/>
-            </w:r>
-            <w:r>
-              <w:rPr>
-                <w:noProof/>
-                <w:webHidden/>
-              </w:rPr>
-              <w:fldChar w:fldCharType="begin"/>
-            </w:r>
-            <w:r>
-              <w:rPr>
-                <w:noProof/>
-                <w:webHidden/>
-              </w:rPr>
-              <w:instrText xml:space="preserve"> PAGEREF _Toc68536045 \h </w:instrText>
-            </w:r>
-            <w:r>
-              <w:rPr>
-                <w:noProof/>
-                <w:webHidden/>
-              </w:rPr>
-            </w:r>
-            <w:r>
-              <w:rPr>
-                <w:noProof/>
-                <w:webHidden/>
-              </w:rPr>
-              <w:fldChar w:fldCharType="separate"/>
-            </w:r>
-            <w:r>
-              <w:rPr>
-                <w:noProof/>
-                <w:webHidden/>
-              </w:rPr>
-              <w:t>19</w:t>
-            </w:r>
-            <w:r>
-              <w:rPr>
-                <w:noProof/>
-                <w:webHidden/>
-              </w:rPr>
-              <w:fldChar w:fldCharType="end"/>
-            </w:r>
-          </w:hyperlink>
-        </w:p>
-        <w:p>
-          <w:pPr>
-            <w:pStyle w:val="TOC2"/>
-            <w:tabs>
-              <w:tab w:val="right" w:leader="dot" w:pos="9350"/>
-            </w:tabs>
-            <w:rPr>
-              <w:noProof/>
-            </w:rPr>
-          </w:pPr>
-          <w:hyperlink w:anchor="_Toc68536083" w:history="1">
+          <w:hyperlink w:anchor="_Toc68627275" w:history="1">
             <w:r>
               <w:rPr>
                 <w:rStyle w:val="Hyperlink"/>
@@ -1163,7 +1269,291 @@
                 <w:noProof/>
                 <w:webHidden/>
               </w:rPr>
-              <w:instrText xml:space="preserve"> PAGEREF _Toc68536083 \h </w:instrText>
+              <w:instrText xml:space="preserve"> PAGEREF _Toc68627275 \h </w:instrText>
+            </w:r>
+            <w:r>
+              <w:rPr>
+                <w:noProof/>
+                <w:webHidden/>
+              </w:rPr>
+            </w:r>
+            <w:r>
+              <w:rPr>
+                <w:noProof/>
+                <w:webHidden/>
+              </w:rPr>
+              <w:fldChar w:fldCharType="separate"/>
+            </w:r>
+            <w:r>
+              <w:rPr>
+                <w:noProof/>
+                <w:webHidden/>
+              </w:rPr>
+              <w:t>30</w:t>
+            </w:r>
+            <w:r>
+              <w:rPr>
+                <w:noProof/>
+                <w:webHidden/>
+              </w:rPr>
+              <w:fldChar w:fldCharType="end"/>
+            </w:r>
+          </w:hyperlink>
+        </w:p>
+        <w:p>
+          <w:pPr>
+            <w:pStyle w:val="TOC3"/>
+            <w:tabs>
+              <w:tab w:val="right" w:leader="dot" w:pos="9350"/>
+            </w:tabs>
+            <w:rPr>
+              <w:rFonts w:asciiTheme="minorHAnsi" w:eastAsiaTheme="minorEastAsia" w:hAnsiTheme="minorHAnsi" w:cstheme="minorBidi"/>
+              <w:noProof/>
+              <w:sz w:val="22"/>
+              <w:szCs w:val="22"/>
+            </w:rPr>
+          </w:pPr>
+          <w:hyperlink w:anchor="_Toc68627276" w:history="1">
+            <w:r>
+              <w:rPr>
+                <w:rStyle w:val="Hyperlink"/>
+                <w:noProof/>
+              </w:rPr>
+              <w:t>3.3.1 Look and feel requirements</w:t>
+            </w:r>
+            <w:r>
+              <w:rPr>
+                <w:noProof/>
+                <w:webHidden/>
+              </w:rPr>
+              <w:tab/>
+            </w:r>
+            <w:r>
+              <w:rPr>
+                <w:noProof/>
+                <w:webHidden/>
+              </w:rPr>
+              <w:fldChar w:fldCharType="begin"/>
+            </w:r>
+            <w:r>
+              <w:rPr>
+                <w:noProof/>
+                <w:webHidden/>
+              </w:rPr>
+              <w:instrText xml:space="preserve"> PAGEREF _Toc68627276 \h </w:instrText>
+            </w:r>
+            <w:r>
+              <w:rPr>
+                <w:noProof/>
+                <w:webHidden/>
+              </w:rPr>
+            </w:r>
+            <w:r>
+              <w:rPr>
+                <w:noProof/>
+                <w:webHidden/>
+              </w:rPr>
+              <w:fldChar w:fldCharType="separate"/>
+            </w:r>
+            <w:r>
+              <w:rPr>
+                <w:noProof/>
+                <w:webHidden/>
+              </w:rPr>
+              <w:t>30</w:t>
+            </w:r>
+            <w:r>
+              <w:rPr>
+                <w:noProof/>
+                <w:webHidden/>
+              </w:rPr>
+              <w:fldChar w:fldCharType="end"/>
+            </w:r>
+          </w:hyperlink>
+        </w:p>
+        <w:p>
+          <w:pPr>
+            <w:pStyle w:val="TOC3"/>
+            <w:tabs>
+              <w:tab w:val="right" w:leader="dot" w:pos="9350"/>
+            </w:tabs>
+            <w:rPr>
+              <w:rFonts w:asciiTheme="minorHAnsi" w:eastAsiaTheme="minorEastAsia" w:hAnsiTheme="minorHAnsi" w:cstheme="minorBidi"/>
+              <w:noProof/>
+              <w:sz w:val="22"/>
+              <w:szCs w:val="22"/>
+            </w:rPr>
+          </w:pPr>
+          <w:hyperlink w:anchor="_Toc68627277" w:history="1">
+            <w:r>
+              <w:rPr>
+                <w:rStyle w:val="Hyperlink"/>
+                <w:noProof/>
+              </w:rPr>
+              <w:t>3.3.2 Usability and humanity requirements</w:t>
+            </w:r>
+            <w:r>
+              <w:rPr>
+                <w:noProof/>
+                <w:webHidden/>
+              </w:rPr>
+              <w:tab/>
+            </w:r>
+            <w:r>
+              <w:rPr>
+                <w:noProof/>
+                <w:webHidden/>
+              </w:rPr>
+              <w:fldChar w:fldCharType="begin"/>
+            </w:r>
+            <w:r>
+              <w:rPr>
+                <w:noProof/>
+                <w:webHidden/>
+              </w:rPr>
+              <w:instrText xml:space="preserve"> PAGEREF _Toc68627277 \h </w:instrText>
+            </w:r>
+            <w:r>
+              <w:rPr>
+                <w:noProof/>
+                <w:webHidden/>
+              </w:rPr>
+            </w:r>
+            <w:r>
+              <w:rPr>
+                <w:noProof/>
+                <w:webHidden/>
+              </w:rPr>
+              <w:fldChar w:fldCharType="separate"/>
+            </w:r>
+            <w:r>
+              <w:rPr>
+                <w:noProof/>
+                <w:webHidden/>
+              </w:rPr>
+              <w:t>30</w:t>
+            </w:r>
+            <w:r>
+              <w:rPr>
+                <w:noProof/>
+                <w:webHidden/>
+              </w:rPr>
+              <w:fldChar w:fldCharType="end"/>
+            </w:r>
+          </w:hyperlink>
+        </w:p>
+        <w:p>
+          <w:pPr>
+            <w:pStyle w:val="TOC3"/>
+            <w:tabs>
+              <w:tab w:val="right" w:leader="dot" w:pos="9350"/>
+            </w:tabs>
+            <w:rPr>
+              <w:rFonts w:asciiTheme="minorHAnsi" w:eastAsiaTheme="minorEastAsia" w:hAnsiTheme="minorHAnsi" w:cstheme="minorBidi"/>
+              <w:noProof/>
+              <w:sz w:val="22"/>
+              <w:szCs w:val="22"/>
+            </w:rPr>
+          </w:pPr>
+          <w:hyperlink w:anchor="_Toc68627278" w:history="1">
+            <w:r>
+              <w:rPr>
+                <w:rStyle w:val="Hyperlink"/>
+                <w:noProof/>
+              </w:rPr>
+              <w:t>3.3.3 Performance requirements</w:t>
+            </w:r>
+            <w:r>
+              <w:rPr>
+                <w:noProof/>
+                <w:webHidden/>
+              </w:rPr>
+              <w:tab/>
+            </w:r>
+            <w:r>
+              <w:rPr>
+                <w:noProof/>
+                <w:webHidden/>
+              </w:rPr>
+              <w:fldChar w:fldCharType="begin"/>
+            </w:r>
+            <w:r>
+              <w:rPr>
+                <w:noProof/>
+                <w:webHidden/>
+              </w:rPr>
+              <w:instrText xml:space="preserve"> PAGEREF _Toc68627278 \h </w:instrText>
+            </w:r>
+            <w:r>
+              <w:rPr>
+                <w:noProof/>
+                <w:webHidden/>
+              </w:rPr>
+            </w:r>
+            <w:r>
+              <w:rPr>
+                <w:noProof/>
+                <w:webHidden/>
+              </w:rPr>
+              <w:fldChar w:fldCharType="separate"/>
+            </w:r>
+            <w:r>
+              <w:rPr>
+                <w:noProof/>
+                <w:webHidden/>
+              </w:rPr>
+              <w:t>30</w:t>
+            </w:r>
+            <w:r>
+              <w:rPr>
+                <w:noProof/>
+                <w:webHidden/>
+              </w:rPr>
+              <w:fldChar w:fldCharType="end"/>
+            </w:r>
+          </w:hyperlink>
+        </w:p>
+        <w:p>
+          <w:pPr>
+            <w:pStyle w:val="TOC3"/>
+            <w:tabs>
+              <w:tab w:val="right" w:leader="dot" w:pos="9350"/>
+            </w:tabs>
+            <w:rPr>
+              <w:rFonts w:asciiTheme="minorHAnsi" w:eastAsiaTheme="minorEastAsia" w:hAnsiTheme="minorHAnsi" w:cstheme="minorBidi"/>
+              <w:noProof/>
+              <w:sz w:val="22"/>
+              <w:szCs w:val="22"/>
+            </w:rPr>
+          </w:pPr>
+          <w:hyperlink w:anchor="_Toc68627279" w:history="1">
+            <w:r>
+              <w:rPr>
+                <w:rStyle w:val="Hyperlink"/>
+                <w:noProof/>
+              </w:rPr>
+              <w:t>3.3.4 Maintainability and support requirements</w:t>
+            </w:r>
+            <w:r>
+              <w:rPr>
+                <w:noProof/>
+                <w:webHidden/>
+              </w:rPr>
+              <w:tab/>
+            </w:r>
+            <w:r>
+              <w:rPr>
+                <w:noProof/>
+                <w:webHidden/>
+              </w:rPr>
+              <w:fldChar w:fldCharType="begin"/>
+            </w:r>
+            <w:r>
+              <w:rPr>
+                <w:noProof/>
+                <w:webHidden/>
+              </w:rPr>
+              <w:instrText xml:space="preserve"> PAGEREF _Toc68627279 \h </w:instrText>
             </w:r>
             <w:r>
               <w:rPr>
@@ -1201,16 +1591,19 @@
               <w:tab w:val="right" w:leader="dot" w:pos="9350"/>
             </w:tabs>
             <w:rPr>
+              <w:rFonts w:asciiTheme="minorHAnsi" w:eastAsiaTheme="minorEastAsia" w:hAnsiTheme="minorHAnsi" w:cstheme="minorBidi"/>
               <w:noProof/>
+              <w:sz w:val="22"/>
+              <w:szCs w:val="22"/>
             </w:rPr>
           </w:pPr>
-          <w:hyperlink w:anchor="_Toc68536084" w:history="1">
+          <w:hyperlink w:anchor="_Toc68627280" w:history="1">
             <w:r>
               <w:rPr>
                 <w:rStyle w:val="Hyperlink"/>
                 <w:noProof/>
               </w:rPr>
-              <w:t>3.3.1 Look and feel requirements</w:t>
+              <w:t>3.3.5 Legal requirements</w:t>
             </w:r>
             <w:r>
               <w:rPr>
@@ -1231,7 +1624,7 @@
                 <w:noProof/>
                 <w:webHidden/>
               </w:rPr>
-              <w:instrText xml:space="preserve"> PAGEREF _Toc68536084 \h </w:instrText>
+              <w:instrText xml:space="preserve"> PAGEREF _Toc68627280 \h </w:instrText>
             </w:r>
             <w:r>
               <w:rPr>
@@ -1264,21 +1657,24 @@
         </w:p>
         <w:p>
           <w:pPr>
-            <w:pStyle w:val="TOC3"/>
+            <w:pStyle w:val="TOC2"/>
             <w:tabs>
               <w:tab w:val="right" w:leader="dot" w:pos="9350"/>
             </w:tabs>
             <w:rPr>
+              <w:rFonts w:asciiTheme="minorHAnsi" w:eastAsiaTheme="minorEastAsia" w:hAnsiTheme="minorHAnsi" w:cstheme="minorBidi"/>
               <w:noProof/>
+              <w:sz w:val="22"/>
+              <w:szCs w:val="22"/>
             </w:rPr>
           </w:pPr>
-          <w:hyperlink w:anchor="_Toc68536085" w:history="1">
+          <w:hyperlink w:anchor="_Toc68627281" w:history="1">
             <w:r>
               <w:rPr>
                 <w:rStyle w:val="Hyperlink"/>
                 <w:noProof/>
               </w:rPr>
-              <w:t>3.3.2 Usability and humanity requirements</w:t>
+              <w:t>3.4 Analysis</w:t>
             </w:r>
             <w:r>
               <w:rPr>
@@ -1299,143 +1695,7 @@
                 <w:noProof/>
                 <w:webHidden/>
               </w:rPr>
-              <w:instrText xml:space="preserve"> PAGEREF _Toc68536085 \h </w:instrText>
-            </w:r>
-            <w:r>
-              <w:rPr>
-                <w:noProof/>
-                <w:webHidden/>
-              </w:rPr>
-            </w:r>
-            <w:r>
-              <w:rPr>
-                <w:noProof/>
-                <w:webHidden/>
-              </w:rPr>
-              <w:fldChar w:fldCharType="separate"/>
-            </w:r>
-            <w:r>
-              <w:rPr>
-                <w:noProof/>
-                <w:webHidden/>
-              </w:rPr>
-              <w:t>31</w:t>
-            </w:r>
-            <w:r>
-              <w:rPr>
-                <w:noProof/>
-                <w:webHidden/>
-              </w:rPr>
-              <w:fldChar w:fldCharType="end"/>
-            </w:r>
-          </w:hyperlink>
-        </w:p>
-        <w:p>
-          <w:pPr>
-            <w:pStyle w:val="TOC3"/>
-            <w:tabs>
-              <w:tab w:val="right" w:leader="dot" w:pos="9350"/>
-            </w:tabs>
-            <w:rPr>
-              <w:noProof/>
-            </w:rPr>
-          </w:pPr>
-          <w:hyperlink w:anchor="_Toc68536086" w:history="1">
-            <w:r>
-              <w:rPr>
-                <w:rStyle w:val="Hyperlink"/>
-                <w:noProof/>
-              </w:rPr>
-              <w:t>3.3.3 Performance requirements</w:t>
-            </w:r>
-            <w:r>
-              <w:rPr>
-                <w:noProof/>
-                <w:webHidden/>
-              </w:rPr>
-              <w:tab/>
-            </w:r>
-            <w:r>
-              <w:rPr>
-                <w:noProof/>
-                <w:webHidden/>
-              </w:rPr>
-              <w:fldChar w:fldCharType="begin"/>
-            </w:r>
-            <w:r>
-              <w:rPr>
-                <w:noProof/>
-                <w:webHidden/>
-              </w:rPr>
-              <w:instrText xml:space="preserve"> PAGEREF _Toc68536086 \h </w:instrText>
-            </w:r>
-            <w:r>
-              <w:rPr>
-                <w:noProof/>
-                <w:webHidden/>
-              </w:rPr>
-            </w:r>
-            <w:r>
-              <w:rPr>
-                <w:noProof/>
-                <w:webHidden/>
-              </w:rPr>
-              <w:fldChar w:fldCharType="separate"/>
-            </w:r>
-            <w:r>
-              <w:rPr>
-                <w:noProof/>
-                <w:webHidden/>
-              </w:rPr>
-              <w:t>31</w:t>
-            </w:r>
-            <w:r>
-              <w:rPr>
-                <w:noProof/>
-                <w:webHidden/>
-              </w:rPr>
-              <w:fldChar w:fldCharType="end"/>
-            </w:r>
-          </w:hyperlink>
-        </w:p>
-        <w:p>
-          <w:pPr>
-            <w:pStyle w:val="TOC3"/>
-            <w:tabs>
-              <w:tab w:val="right" w:leader="dot" w:pos="9350"/>
-            </w:tabs>
-            <w:rPr>
-              <w:noProof/>
-            </w:rPr>
-          </w:pPr>
-          <w:hyperlink w:anchor="_Toc68536087" w:history="1">
-            <w:r>
-              <w:rPr>
-                <w:rStyle w:val="Hyperlink"/>
-                <w:noProof/>
-              </w:rPr>
-              <w:t>3.3.4 Maintainability and support requirements</w:t>
-            </w:r>
-            <w:r>
-              <w:rPr>
-                <w:noProof/>
-                <w:webHidden/>
-              </w:rPr>
-              <w:tab/>
-            </w:r>
-            <w:r>
-              <w:rPr>
-                <w:noProof/>
-                <w:webHidden/>
-              </w:rPr>
-              <w:fldChar w:fldCharType="begin"/>
-            </w:r>
-            <w:r>
-              <w:rPr>
-                <w:noProof/>
-                <w:webHidden/>
-              </w:rPr>
-              <w:instrText xml:space="preserve"> PAGEREF _Toc68536087 \h </w:instrText>
+              <w:instrText xml:space="preserve"> PAGEREF _Toc68627281 \h </w:instrText>
             </w:r>
             <w:r>
               <w:rPr>
@@ -1473,16 +1733,19 @@
               <w:tab w:val="right" w:leader="dot" w:pos="9350"/>
             </w:tabs>
             <w:rPr>
+              <w:rFonts w:asciiTheme="minorHAnsi" w:eastAsiaTheme="minorEastAsia" w:hAnsiTheme="minorHAnsi" w:cstheme="minorBidi"/>
               <w:noProof/>
+              <w:sz w:val="22"/>
+              <w:szCs w:val="22"/>
             </w:rPr>
           </w:pPr>
-          <w:hyperlink w:anchor="_Toc68536088" w:history="1">
+          <w:hyperlink w:anchor="_Toc68627282" w:history="1">
             <w:r>
               <w:rPr>
                 <w:rStyle w:val="Hyperlink"/>
                 <w:noProof/>
               </w:rPr>
-              <w:t>3.3.5 Legal requirements</w:t>
+              <w:t>3.4.1 Constraints on objects attributes</w:t>
             </w:r>
             <w:r>
               <w:rPr>
@@ -1503,7 +1766,7 @@
                 <w:noProof/>
                 <w:webHidden/>
               </w:rPr>
-              <w:instrText xml:space="preserve"> PAGEREF _Toc68536088 \h </w:instrText>
+              <w:instrText xml:space="preserve"> PAGEREF _Toc68627282 \h </w:instrText>
             </w:r>
             <w:r>
               <w:rPr>
@@ -1536,151 +1799,18 @@
         </w:p>
         <w:p>
           <w:pPr>
-            <w:pStyle w:val="TOC2"/>
-            <w:tabs>
-              <w:tab w:val="right" w:leader="dot" w:pos="9350"/>
-            </w:tabs>
-            <w:rPr>
-              <w:noProof/>
-            </w:rPr>
-          </w:pPr>
-          <w:hyperlink w:anchor="_Toc68536089" w:history="1">
-            <w:r>
-              <w:rPr>
-                <w:rStyle w:val="Hyperlink"/>
-                <w:noProof/>
-              </w:rPr>
-              <w:t>3.4 Analysis</w:t>
-            </w:r>
-            <w:r>
-              <w:rPr>
-                <w:noProof/>
-                <w:webHidden/>
-              </w:rPr>
-              <w:tab/>
-            </w:r>
-            <w:r>
-              <w:rPr>
-                <w:noProof/>
-                <w:webHidden/>
-              </w:rPr>
-              <w:fldChar w:fldCharType="begin"/>
-            </w:r>
-            <w:r>
-              <w:rPr>
-                <w:noProof/>
-                <w:webHidden/>
-              </w:rPr>
-              <w:instrText xml:space="preserve"> PAGEREF _Toc68536089 \h </w:instrText>
-            </w:r>
-            <w:r>
-              <w:rPr>
-                <w:noProof/>
-                <w:webHidden/>
-              </w:rPr>
-            </w:r>
-            <w:r>
-              <w:rPr>
-                <w:noProof/>
-                <w:webHidden/>
-              </w:rPr>
-              <w:fldChar w:fldCharType="separate"/>
-            </w:r>
-            <w:r>
-              <w:rPr>
-                <w:noProof/>
-                <w:webHidden/>
-              </w:rPr>
-              <w:t>33</w:t>
-            </w:r>
-            <w:r>
-              <w:rPr>
-                <w:noProof/>
-                <w:webHidden/>
-              </w:rPr>
-              <w:fldChar w:fldCharType="end"/>
-            </w:r>
-          </w:hyperlink>
-        </w:p>
-        <w:p>
-          <w:pPr>
             <w:pStyle w:val="TOC3"/>
             <w:tabs>
               <w:tab w:val="right" w:leader="dot" w:pos="9350"/>
             </w:tabs>
             <w:rPr>
+              <w:rFonts w:asciiTheme="minorHAnsi" w:eastAsiaTheme="minorEastAsia" w:hAnsiTheme="minorHAnsi" w:cstheme="minorBidi"/>
               <w:noProof/>
+              <w:sz w:val="22"/>
+              <w:szCs w:val="22"/>
             </w:rPr>
           </w:pPr>
-          <w:hyperlink w:anchor="_Toc68536090" w:history="1">
-            <w:r>
-              <w:rPr>
-                <w:rStyle w:val="Hyperlink"/>
-                <w:noProof/>
-              </w:rPr>
-              <w:t>3.4.1 Constraints on objects attributes</w:t>
-            </w:r>
-            <w:r>
-              <w:rPr>
-                <w:noProof/>
-                <w:webHidden/>
-              </w:rPr>
-              <w:tab/>
-            </w:r>
-            <w:r>
-              <w:rPr>
-                <w:noProof/>
-                <w:webHidden/>
-              </w:rPr>
-              <w:fldChar w:fldCharType="begin"/>
-            </w:r>
-            <w:r>
-              <w:rPr>
-                <w:noProof/>
-                <w:webHidden/>
-              </w:rPr>
-              <w:instrText xml:space="preserve"> PAGEREF _Toc68536090 \h </w:instrText>
-            </w:r>
-            <w:r>
-              <w:rPr>
-                <w:noProof/>
-                <w:webHidden/>
-              </w:rPr>
-            </w:r>
-            <w:r>
-              <w:rPr>
-                <w:noProof/>
-                <w:webHidden/>
-              </w:rPr>
-              <w:fldChar w:fldCharType="separate"/>
-            </w:r>
-            <w:r>
-              <w:rPr>
-                <w:noProof/>
-                <w:webHidden/>
-              </w:rPr>
-              <w:t>33</w:t>
-            </w:r>
-            <w:r>
-              <w:rPr>
-                <w:noProof/>
-                <w:webHidden/>
-              </w:rPr>
-              <w:fldChar w:fldCharType="end"/>
-            </w:r>
-          </w:hyperlink>
-        </w:p>
-        <w:p>
-          <w:pPr>
-            <w:pStyle w:val="TOC3"/>
-            <w:tabs>
-              <w:tab w:val="right" w:leader="dot" w:pos="9350"/>
-            </w:tabs>
-            <w:rPr>
-              <w:noProof/>
-            </w:rPr>
-          </w:pPr>
-          <w:hyperlink w:anchor="_Toc68536091" w:history="1">
+          <w:hyperlink w:anchor="_Toc68627283" w:history="1">
             <w:r>
               <w:rPr>
                 <w:rStyle w:val="Hyperlink"/>
@@ -1707,7 +1837,7 @@
                 <w:noProof/>
                 <w:webHidden/>
               </w:rPr>
-              <w:instrText xml:space="preserve"> PAGEREF _Toc68536091 \h </w:instrText>
+              <w:instrText xml:space="preserve"> PAGEREF _Toc68627283 \h </w:instrText>
             </w:r>
             <w:r>
               <w:rPr>
@@ -1727,7 +1857,7 @@
                 <w:noProof/>
                 <w:webHidden/>
               </w:rPr>
-              <w:t>35</w:t>
+              <w:t>34</w:t>
             </w:r>
             <w:r>
               <w:rPr>
@@ -1745,10 +1875,13 @@
               <w:tab w:val="right" w:leader="dot" w:pos="9350"/>
             </w:tabs>
             <w:rPr>
+              <w:rFonts w:asciiTheme="minorHAnsi" w:eastAsiaTheme="minorEastAsia" w:hAnsiTheme="minorHAnsi" w:cstheme="minorBidi"/>
               <w:noProof/>
+              <w:sz w:val="22"/>
+              <w:szCs w:val="22"/>
             </w:rPr>
           </w:pPr>
-          <w:hyperlink w:anchor="_Toc68536092" w:history="1">
+          <w:hyperlink w:anchor="_Toc68627284" w:history="1">
             <w:r>
               <w:rPr>
                 <w:rStyle w:val="Hyperlink"/>
@@ -1775,7 +1908,78 @@
                 <w:noProof/>
                 <w:webHidden/>
               </w:rPr>
-              <w:instrText xml:space="preserve"> PAGEREF _Toc68536092 \h </w:instrText>
+              <w:instrText xml:space="preserve"> PAGEREF _Toc68627284 \h </w:instrText>
+            </w:r>
+            <w:r>
+              <w:rPr>
+                <w:noProof/>
+                <w:webHidden/>
+              </w:rPr>
+            </w:r>
+            <w:r>
+              <w:rPr>
+                <w:noProof/>
+                <w:webHidden/>
+              </w:rPr>
+              <w:fldChar w:fldCharType="separate"/>
+            </w:r>
+            <w:r>
+              <w:rPr>
+                <w:noProof/>
+                <w:webHidden/>
+              </w:rPr>
+              <w:t>38</w:t>
+            </w:r>
+            <w:r>
+              <w:rPr>
+                <w:noProof/>
+                <w:webHidden/>
+              </w:rPr>
+              <w:fldChar w:fldCharType="end"/>
+            </w:r>
+          </w:hyperlink>
+        </w:p>
+        <w:p>
+          <w:pPr>
+            <w:pStyle w:val="TOC1"/>
+            <w:tabs>
+              <w:tab w:val="right" w:leader="dot" w:pos="9350"/>
+            </w:tabs>
+            <w:rPr>
+              <w:rFonts w:asciiTheme="minorHAnsi" w:eastAsiaTheme="minorEastAsia" w:hAnsiTheme="minorHAnsi" w:cstheme="minorBidi"/>
+              <w:noProof/>
+              <w:sz w:val="22"/>
+              <w:szCs w:val="22"/>
+            </w:rPr>
+          </w:pPr>
+          <w:hyperlink w:anchor="_Toc68627285" w:history="1">
+            <w:r>
+              <w:rPr>
+                <w:rStyle w:val="Hyperlink"/>
+                <w:noProof/>
+              </w:rPr>
+              <w:t>References</w:t>
+            </w:r>
+            <w:r>
+              <w:rPr>
+                <w:noProof/>
+                <w:webHidden/>
+              </w:rPr>
+              <w:tab/>
+            </w:r>
+            <w:r>
+              <w:rPr>
+                <w:noProof/>
+                <w:webHidden/>
+              </w:rPr>
+              <w:fldChar w:fldCharType="begin"/>
+            </w:r>
+            <w:r>
+              <w:rPr>
+                <w:noProof/>
+                <w:webHidden/>
+              </w:rPr>
+              <w:instrText xml:space="preserve"> PAGEREF _Toc68627285 \h </w:instrText>
             </w:r>
             <w:r>
               <w:rPr>
@@ -1818,6 +2022,503 @@
         </w:p>
       </w:sdtContent>
     </w:sdt>
+    <w:p/>
+    <w:p/>
+    <w:p>
+      <w:pPr>
+        <w:sectPr>
+          <w:pgSz w:w="12240" w:h="15840"/>
+          <w:pgMar w:top="990" w:right="1440" w:bottom="720" w:left="1440" w:header="720" w:footer="720" w:gutter="0"/>
+          <w:pgNumType w:fmt="lowerRoman"/>
+          <w:cols w:space="720"/>
+        </w:sectPr>
+      </w:pPr>
+    </w:p>
+    <w:p>
+      <w:pPr>
+        <w:pStyle w:val="Heading1"/>
+        <w:spacing w:after="240"/>
+      </w:pPr>
+      <w:bookmarkStart w:id="1" w:name="_Toc68627228"/>
+      <w:r>
+        <w:lastRenderedPageBreak/>
+        <w:t xml:space="preserve">Chapter 1 </w:t>
+      </w:r>
+      <w:r>
+        <w:t>–</w:t>
+      </w:r>
+      <w:r>
+        <w:t xml:space="preserve"> Introduction</w:t>
+      </w:r>
+      <w:bookmarkEnd w:id="1"/>
+    </w:p>
+    <w:p>
+      <w:pPr>
+        <w:spacing w:before="240" w:after="240"/>
+      </w:pPr>
+      <w:r>
+        <w:t>The internet helped chang</w:t>
+      </w:r>
+      <w:r>
+        <w:t>e</w:t>
+      </w:r>
+      <w:r>
+        <w:t xml:space="preserve"> the way we live. It allowed information to be available to everyone</w:t>
+      </w:r>
+      <w:r>
+        <w:t>.</w:t>
+      </w:r>
+      <w:r>
+        <w:t xml:space="preserve"> </w:t>
+      </w:r>
+      <w:r>
+        <w:t>I</w:t>
+      </w:r>
+      <w:r>
+        <w:t>ncluding information on how to do specific jobs</w:t>
+      </w:r>
+      <w:r>
+        <w:t>, some</w:t>
+      </w:r>
+      <w:r>
+        <w:t xml:space="preserve"> of which</w:t>
+      </w:r>
+      <w:r>
+        <w:t xml:space="preserve"> </w:t>
+      </w:r>
+      <w:r>
+        <w:t xml:space="preserve">we always hired a professional </w:t>
+      </w:r>
+      <w:r>
+        <w:t>to do</w:t>
+      </w:r>
+      <w:r>
+        <w:t xml:space="preserve">. This resulted in a lot of people start doing these jobs themselves. </w:t>
+      </w:r>
+      <w:r>
+        <w:t xml:space="preserve">According to </w:t>
+      </w:r>
+      <w:sdt>
+        <w:sdtPr>
+          <w:id w:val="-2094159433"/>
+          <w:citation/>
+        </w:sdtPr>
+        <w:sdtEndPr/>
+        <w:sdtContent>
+          <w:r>
+            <w:fldChar w:fldCharType="begin"/>
+          </w:r>
+          <w:r>
+            <w:instrText xml:space="preserve"> CITATION Nat19 \l 1033 </w:instrText>
+          </w:r>
+          <w:r>
+            <w:fldChar w:fldCharType="separate"/>
+          </w:r>
+          <w:r>
+            <w:rPr>
+              <w:noProof/>
+            </w:rPr>
+            <w:t>(National Association of REALTORS, 2019)</w:t>
+          </w:r>
+          <w:r>
+            <w:fldChar w:fldCharType="end"/>
+          </w:r>
+        </w:sdtContent>
+      </w:sdt>
+      <w:r>
+        <w:t>,</w:t>
+      </w:r>
+      <w:r>
+        <w:t xml:space="preserve"> 47% of homeowners do </w:t>
+      </w:r>
+      <w:r>
+        <w:t>projects on their homes by themselves. However, some of these jobs require specific tools that not everyone may have</w:t>
+      </w:r>
+      <w:r>
+        <w:t xml:space="preserve">. Some people may go and buy such tools, just to end up using </w:t>
+      </w:r>
+      <w:r>
+        <w:t>them</w:t>
+      </w:r>
+      <w:r>
+        <w:t xml:space="preserve"> once and never again. Which results in</w:t>
+      </w:r>
+      <w:r>
+        <w:t xml:space="preserve"> a loss of money, and</w:t>
+      </w:r>
+      <w:r>
+        <w:t xml:space="preserve"> the tool</w:t>
+      </w:r>
+      <w:r>
+        <w:t>s</w:t>
+      </w:r>
+      <w:r>
+        <w:t xml:space="preserve"> taking space</w:t>
+      </w:r>
+      <w:r>
+        <w:t xml:space="preserve"> and</w:t>
+      </w:r>
+      <w:r>
+        <w:t xml:space="preserve"> cluttering up the place</w:t>
+      </w:r>
+      <w:r>
+        <w:t>.</w:t>
+      </w:r>
+    </w:p>
+    <w:p>
+      <w:pPr>
+        <w:spacing w:before="240" w:after="240"/>
+      </w:pPr>
+      <w:r>
+        <w:t>A solution is to rent the tools instead of buying them. However, this may be harder than it sounds,</w:t>
+      </w:r>
+      <w:r>
+        <w:t xml:space="preserve"> as it’s not easy to find a place to rent specialized tools,</w:t>
+      </w:r>
+      <w:r>
+        <w:t xml:space="preserve"> </w:t>
+      </w:r>
+      <w:r>
+        <w:t>and</w:t>
+      </w:r>
+      <w:r>
+        <w:t xml:space="preserve"> there are not many rental platforms online. And most of the ones available are businesses-to-consumer websites</w:t>
+      </w:r>
+      <w:r>
+        <w:t>, which don’t allow people to rent their own tools</w:t>
+      </w:r>
+      <w:r>
+        <w:t>. The few ones that are peer-to-peer either lack major features or are not available for everyone.</w:t>
+      </w:r>
+    </w:p>
+    <w:p>
+      <w:pPr>
+        <w:spacing w:before="240" w:after="240"/>
+        <w:sectPr>
+          <w:footerReference w:type="default" r:id="rId10"/>
+          <w:pgSz w:w="12240" w:h="15840"/>
+          <w:pgMar w:top="990" w:right="1440" w:bottom="720" w:left="1440" w:header="720" w:footer="720" w:gutter="0"/>
+          <w:pgNumType w:start="1"/>
+          <w:cols w:space="720"/>
+        </w:sectPr>
+      </w:pPr>
+      <w:r>
+        <w:t>The solution is a</w:t>
+      </w:r>
+      <w:r>
+        <w:t xml:space="preserve"> peer-to-peer e-commerce rental platform. Allowing</w:t>
+      </w:r>
+      <w:r>
+        <w:t xml:space="preserve"> the o</w:t>
+      </w:r>
+      <w:r>
+        <w:t>wners to offer their tools for rent</w:t>
+      </w:r>
+      <w:r>
+        <w:t xml:space="preserve">, </w:t>
+      </w:r>
+      <w:r>
+        <w:t xml:space="preserve">and </w:t>
+      </w:r>
+      <w:r>
+        <w:t>making a profit</w:t>
+      </w:r>
+      <w:r>
+        <w:t xml:space="preserve"> out of them</w:t>
+      </w:r>
+      <w:r>
+        <w:t>.</w:t>
+      </w:r>
+      <w:r>
+        <w:t xml:space="preserve"> And allowing others </w:t>
+      </w:r>
+      <w:r>
+        <w:t xml:space="preserve">to request </w:t>
+      </w:r>
+      <w:r>
+        <w:t xml:space="preserve">to rent </w:t>
+      </w:r>
+      <w:r>
+        <w:t>other people’s tools</w:t>
+      </w:r>
+      <w:r>
+        <w:t>, and avoid buying a new one</w:t>
+      </w:r>
+      <w:r>
+        <w:t>.</w:t>
+      </w:r>
+      <w:r>
+        <w:t xml:space="preserve"> </w:t>
+      </w:r>
+      <w:r>
+        <w:t>The platforms also p</w:t>
+      </w:r>
+      <w:r>
+        <w:t xml:space="preserve">rovide a unified place </w:t>
+      </w:r>
+      <w:r>
+        <w:t xml:space="preserve">where people can </w:t>
+      </w:r>
+      <w:r>
+        <w:t>look for tools to rent</w:t>
+      </w:r>
+      <w:r>
+        <w:t xml:space="preserve">, instead of searching </w:t>
+      </w:r>
+      <w:r>
+        <w:t xml:space="preserve">for hours across </w:t>
+      </w:r>
+      <w:r>
+        <w:t>multiple sites online</w:t>
+      </w:r>
+      <w:r>
+        <w:t>.</w:t>
+      </w:r>
+    </w:p>
+    <w:p>
+      <w:pPr>
+        <w:pStyle w:val="Heading1"/>
+        <w:spacing w:after="240"/>
+      </w:pPr>
+      <w:bookmarkStart w:id="2" w:name="_Toc68627229"/>
+      <w:r>
+        <w:lastRenderedPageBreak/>
+        <w:t>Chapter 2 - Literature Review</w:t>
+      </w:r>
+      <w:bookmarkEnd w:id="2"/>
+    </w:p>
+    <w:p>
+      <w:pPr>
+        <w:spacing w:after="240"/>
+      </w:pPr>
+      <w:r>
+        <w:t xml:space="preserve">When I chose this subject, I was mostly concerned with people stealing or damaging the tools. </w:t>
+      </w:r>
+      <w:r>
+        <w:t>So, I</w:t>
+      </w:r>
+      <w:r>
+        <w:t xml:space="preserve"> searched for methods </w:t>
+      </w:r>
+      <w:r>
+        <w:t xml:space="preserve">people use </w:t>
+      </w:r>
+      <w:r>
+        <w:t>to prevent that. I was also curious on why there is no such platforms yet (a big one at least).</w:t>
+      </w:r>
+    </w:p>
+    <w:p>
+      <w:pPr>
+        <w:spacing w:after="240"/>
+      </w:pPr>
+      <w:r>
+        <w:t>First, I started searching for platforms and methods of renting tools online.</w:t>
+      </w:r>
+      <w:r>
+        <w:t xml:space="preserve"> </w:t>
+      </w:r>
+      <w:r>
+        <w:t xml:space="preserve">I found most of them were </w:t>
+      </w:r>
+      <w:r>
+        <w:t>business</w:t>
+      </w:r>
+      <w:r>
+        <w:t>-to-</w:t>
+      </w:r>
+      <w:r>
+        <w:t>consumer</w:t>
+      </w:r>
+      <w:r>
+        <w:t xml:space="preserve"> (</w:t>
+      </w:r>
+      <w:r>
+        <w:t>B</w:t>
+      </w:r>
+      <w:r>
+        <w:t>2</w:t>
+      </w:r>
+      <w:r>
+        <w:t>C</w:t>
+      </w:r>
+      <w:r>
+        <w:t>)</w:t>
+      </w:r>
+      <w:r>
+        <w:t>, meaning</w:t>
+      </w:r>
+      <w:r>
+        <w:t xml:space="preserve"> they were businesses offering their own tools for rent/hire</w:t>
+      </w:r>
+      <w:r>
+        <w:t>.</w:t>
+      </w:r>
+      <w:r>
+        <w:t xml:space="preserve"> </w:t>
+      </w:r>
+      <w:r>
+        <w:t>W</w:t>
+      </w:r>
+      <w:r>
+        <w:t>here you select a tool</w:t>
+      </w:r>
+      <w:r>
+        <w:t>,</w:t>
+      </w:r>
+      <w:r>
+        <w:t xml:space="preserve"> check for availability in one of their stores</w:t>
+      </w:r>
+      <w:r>
+        <w:t>, and pick it up from there</w:t>
+      </w:r>
+      <w:r>
+        <w:t xml:space="preserve">. Two of these businesses </w:t>
+      </w:r>
+      <w:r>
+        <w:t>were</w:t>
+      </w:r>
+      <w:r>
+        <w:t xml:space="preserve"> HSS Hire and United Rentals. I</w:t>
+      </w:r>
+      <w:r>
+        <w:t xml:space="preserve"> only</w:t>
+      </w:r>
+      <w:r>
+        <w:t xml:space="preserve"> found </w:t>
+      </w:r>
+      <w:r>
+        <w:t xml:space="preserve">one app </w:t>
+      </w:r>
+      <w:r>
+        <w:t>that did offer a good peer-to-peer (P2P) renting services</w:t>
+      </w:r>
+      <w:r>
+        <w:t>, which means that it allowed people to offer their own tools and rent other’s tools.</w:t>
+      </w:r>
+      <w:r>
+        <w:t xml:space="preserve"> </w:t>
+      </w:r>
+      <w:r>
+        <w:t xml:space="preserve">The app </w:t>
+      </w:r>
+      <w:r>
+        <w:t xml:space="preserve">was </w:t>
+      </w:r>
+      <w:r>
+        <w:t>Sparetoolz</w:t>
+      </w:r>
+      <w:r>
+        <w:t xml:space="preserve">. However, </w:t>
+      </w:r>
+      <w:r>
+        <w:t xml:space="preserve">I found that </w:t>
+      </w:r>
+      <w:r>
+        <w:t xml:space="preserve">the app is only available on </w:t>
+      </w:r>
+      <w:r>
+        <w:t>the Apple App Store and that it is coming soon to Google Play</w:t>
+      </w:r>
+      <w:r>
+        <w:t>, With no announced plans for the web</w:t>
+      </w:r>
+      <w:r>
+        <w:t>.</w:t>
+      </w:r>
+      <w:r>
+        <w:t xml:space="preserve"> </w:t>
+      </w:r>
+      <w:r>
+        <w:t>Another method I found lots of people using is renting through social media platforms such as Instagram, Twitter, Facebook…etc. Where they post about their tools and receive requests in the direct-messages. Then paying in-cash on delivery.</w:t>
+      </w:r>
+    </w:p>
+    <w:p>
+      <w:pPr>
+        <w:spacing w:after="240"/>
+      </w:pPr>
+      <w:r>
+        <w:t xml:space="preserve">Then, I started to search for the best methods of </w:t>
+      </w:r>
+      <w:r>
+        <w:t xml:space="preserve">the </w:t>
+      </w:r>
+      <w:r>
+        <w:t>renting</w:t>
+      </w:r>
+      <w:r>
+        <w:t xml:space="preserve"> process</w:t>
+      </w:r>
+      <w:r>
+        <w:t>, while protecting the owner, the renter, and the tool.</w:t>
+      </w:r>
+      <w:r>
+        <w:t xml:space="preserve"> </w:t>
+      </w:r>
+      <w:r>
+        <w:t>I found the best method is for the owner to set an insurance amount that will be held on the renter’s credit card, and will be returned once the tool is returned in a good condition.</w:t>
+      </w:r>
+      <w:r>
+        <w:t xml:space="preserve"> </w:t>
+      </w:r>
+      <w:r>
+        <w:t>Another method</w:t>
+      </w:r>
+      <w:r>
+        <w:t>,</w:t>
+      </w:r>
+      <w:r>
+        <w:t xml:space="preserve"> is</w:t>
+      </w:r>
+      <w:r>
+        <w:t xml:space="preserve"> the renter and owner </w:t>
+      </w:r>
+      <w:r>
+        <w:t>providing</w:t>
+      </w:r>
+      <w:r>
+        <w:t xml:space="preserve"> their IDs so they could</w:t>
+      </w:r>
+      <w:r>
+        <w:t xml:space="preserve"> </w:t>
+      </w:r>
+      <w:r>
+        <w:t>be held legally accountable</w:t>
+      </w:r>
+      <w:r>
+        <w:t xml:space="preserve"> more easily</w:t>
+      </w:r>
+      <w:r>
+        <w:t xml:space="preserve">. This is also helpful </w:t>
+      </w:r>
+      <w:r>
+        <w:t xml:space="preserve">on the system side, </w:t>
+      </w:r>
+      <w:r>
+        <w:t>as it</w:t>
+      </w:r>
+      <w:r>
+        <w:t xml:space="preserve"> make</w:t>
+      </w:r>
+      <w:r>
+        <w:t>s</w:t>
+      </w:r>
+      <w:r>
+        <w:t xml:space="preserve"> banning a user from the system </w:t>
+      </w:r>
+      <w:r>
+        <w:t xml:space="preserve">much </w:t>
+      </w:r>
+      <w:r>
+        <w:t>easier</w:t>
+      </w:r>
+      <w:r>
+        <w:t xml:space="preserve"> as everyone has only one ID</w:t>
+      </w:r>
+      <w:r>
+        <w:t>.</w:t>
+      </w:r>
+    </w:p>
+    <w:p/>
     <w:p>
       <w:pPr>
         <w:sectPr>
@@ -1831,83 +2532,32 @@
       <w:pPr>
         <w:pStyle w:val="Heading1"/>
       </w:pPr>
-      <w:bookmarkStart w:id="0" w:name="_Toc68536036"/>
-      <w:r>
-        <w:lastRenderedPageBreak/>
-        <w:t xml:space="preserve">Chapter 1 </w:t>
-      </w:r>
-      <w:r>
-        <w:t>–</w:t>
-      </w:r>
-      <w:r>
-        <w:t xml:space="preserve"> Introduction</w:t>
-      </w:r>
-      <w:bookmarkEnd w:id="0"/>
-    </w:p>
-    <w:p/>
-    <w:p/>
-    <w:p>
-      <w:pPr>
-        <w:pStyle w:val="Heading1"/>
-        <w:sectPr>
-          <w:pgSz w:w="12240" w:h="15840"/>
-          <w:pgMar w:top="990" w:right="1440" w:bottom="720" w:left="1440" w:header="720" w:footer="720" w:gutter="0"/>
-          <w:cols w:space="720"/>
-        </w:sectPr>
-      </w:pPr>
-    </w:p>
-    <w:p>
-      <w:pPr>
-        <w:pStyle w:val="Heading1"/>
-      </w:pPr>
-      <w:bookmarkStart w:id="1" w:name="_Toc68536037"/>
-      <w:r>
-        <w:lastRenderedPageBreak/>
-        <w:t>Chapter 2 - Literature Review</w:t>
-      </w:r>
-      <w:bookmarkEnd w:id="1"/>
-    </w:p>
-    <w:p/>
-    <w:p/>
-    <w:p>
-      <w:pPr>
-        <w:sectPr>
-          <w:pgSz w:w="12240" w:h="15840"/>
-          <w:pgMar w:top="990" w:right="1440" w:bottom="720" w:left="1440" w:header="720" w:footer="720" w:gutter="0"/>
-          <w:cols w:space="720"/>
-        </w:sectPr>
-      </w:pPr>
-    </w:p>
-    <w:p>
-      <w:pPr>
-        <w:pStyle w:val="Heading1"/>
-      </w:pPr>
-      <w:bookmarkStart w:id="2" w:name="_Toc68536038"/>
+      <w:bookmarkStart w:id="3" w:name="_Toc68627230"/>
       <w:r>
         <w:lastRenderedPageBreak/>
         <w:t>Chapter 3 - Requirements and analysis</w:t>
       </w:r>
-      <w:bookmarkEnd w:id="2"/>
+      <w:bookmarkEnd w:id="3"/>
     </w:p>
     <w:p>
       <w:pPr>
         <w:pStyle w:val="Heading2"/>
       </w:pPr>
-      <w:bookmarkStart w:id="3" w:name="_Toc68536039"/>
+      <w:bookmarkStart w:id="4" w:name="_Toc68627231"/>
       <w:r>
         <w:t>3.1 Domain modelling:</w:t>
       </w:r>
-      <w:bookmarkEnd w:id="3"/>
+      <w:bookmarkEnd w:id="4"/>
     </w:p>
     <w:p>
       <w:pPr>
         <w:pStyle w:val="Heading3"/>
       </w:pPr>
-      <w:bookmarkStart w:id="4" w:name="_Toc68536040"/>
+      <w:bookmarkStart w:id="5" w:name="_Toc68627232"/>
       <w:r>
         <w:t>3.1.1 Business use cases:</w:t>
       </w:r>
-      <w:bookmarkEnd w:id="4"/>
+      <w:bookmarkEnd w:id="5"/>
     </w:p>
     <w:p>
       <w:pPr>
@@ -2046,11 +2696,11 @@
       <w:pPr>
         <w:pStyle w:val="Heading3"/>
       </w:pPr>
-      <w:bookmarkStart w:id="5" w:name="_Toc68536041"/>
+      <w:bookmarkStart w:id="6" w:name="_Toc68627233"/>
       <w:r>
         <w:t>3.1.2 use case diagram:</w:t>
       </w:r>
-      <w:bookmarkEnd w:id="5"/>
+      <w:bookmarkEnd w:id="6"/>
     </w:p>
     <w:p>
       <w:pPr>
@@ -2062,9 +2712,9 @@
           <w:noProof/>
         </w:rPr>
         <w:drawing>
-          <wp:inline distT="0" distB="0" distL="0" distR="0" wp14:anchorId="65675F87" wp14:editId="26A643E7">
-            <wp:extent cx="2940685" cy="5135245"/>
-            <wp:effectExtent l="0" t="0" r="0" b="8255"/>
+          <wp:inline distT="0" distB="0" distL="0" distR="0" wp14:anchorId="65675F87" wp14:editId="2C9B9A76">
+            <wp:extent cx="2806996" cy="4901787"/>
+            <wp:effectExtent l="0" t="0" r="0" b="0"/>
             <wp:docPr id="7" name="Picture 7"/>
             <wp:cNvGraphicFramePr>
               <a:graphicFrameLocks xmlns:a="http://schemas.openxmlformats.org/drawingml/2006/main" noChangeAspect="1"/>
@@ -2079,7 +2729,7 @@
                     </pic:cNvPicPr>
                   </pic:nvPicPr>
                   <pic:blipFill>
-                    <a:blip r:embed="rId7">
+                    <a:blip r:embed="rId11">
                       <a:extLst>
                         <a:ext uri="{28A0092B-C50C-407E-A947-70E740481C1C}">
                           <a14:useLocalDpi xmlns:a14="http://schemas.microsoft.com/office/drawing/2010/main" val="0"/>
@@ -2094,7 +2744,7 @@
                   <pic:spPr bwMode="auto">
                     <a:xfrm>
                       <a:off x="0" y="0"/>
-                      <a:ext cx="2940685" cy="5135245"/>
+                      <a:ext cx="2836089" cy="4952591"/>
                     </a:xfrm>
                     <a:prstGeom prst="rect">
                       <a:avLst/>
@@ -2116,7 +2766,7 @@
         <w:pStyle w:val="Caption"/>
         <w:jc w:val="center"/>
       </w:pPr>
-      <w:bookmarkStart w:id="6" w:name="_Ref68449192"/>
+      <w:bookmarkStart w:id="7" w:name="_Ref68449192"/>
       <w:r>
         <w:t xml:space="preserve">Figure </w:t>
       </w:r>
@@ -2128,7 +2778,7 @@
           <w:t>1</w:t>
         </w:r>
       </w:fldSimple>
-      <w:bookmarkEnd w:id="6"/>
+      <w:bookmarkEnd w:id="7"/>
       <w:r>
         <w:t xml:space="preserve"> - use case diagram</w:t>
       </w:r>
@@ -2151,12 +2801,12 @@
       <w:pPr>
         <w:pStyle w:val="Heading3"/>
       </w:pPr>
-      <w:bookmarkStart w:id="7" w:name="_Toc68536042"/>
+      <w:bookmarkStart w:id="8" w:name="_Toc68627234"/>
       <w:r>
         <w:lastRenderedPageBreak/>
         <w:t>3.1.3 Textural description of the use cases:</w:t>
       </w:r>
-      <w:bookmarkEnd w:id="7"/>
+      <w:bookmarkEnd w:id="8"/>
     </w:p>
     <w:p/>
     <w:p>
@@ -2662,6 +3312,7 @@
           <w:b/>
           <w:bCs/>
         </w:rPr>
+        <w:lastRenderedPageBreak/>
         <w:t>Extensions:</w:t>
       </w:r>
     </w:p>
@@ -2686,7 +3337,6 @@
         </w:numPr>
       </w:pPr>
       <w:r>
-        <w:lastRenderedPageBreak/>
         <w:t>The request will be denied.</w:t>
       </w:r>
     </w:p>
@@ -3145,6 +3795,7 @@
         </w:numPr>
       </w:pPr>
       <w:r>
+        <w:lastRenderedPageBreak/>
         <w:t>The owner accepts the renter’s request.</w:t>
       </w:r>
     </w:p>
@@ -3196,7 +3847,6 @@
           <w:b/>
           <w:bCs/>
         </w:rPr>
-        <w:lastRenderedPageBreak/>
         <w:t>Extensions:</w:t>
       </w:r>
     </w:p>
@@ -3615,6 +4265,7 @@
         </w:numPr>
       </w:pPr>
       <w:r>
+        <w:lastRenderedPageBreak/>
         <w:t>The tool is marked as available.</w:t>
       </w:r>
     </w:p>
@@ -3687,7 +4338,6 @@
         </w:numPr>
       </w:pPr>
       <w:r>
-        <w:lastRenderedPageBreak/>
         <w:t>The system fails to deduct the money</w:t>
       </w:r>
     </w:p>
@@ -4103,6 +4753,7 @@
         <w:spacing w:line="254" w:lineRule="auto"/>
       </w:pPr>
       <w:r>
+        <w:lastRenderedPageBreak/>
         <w:t>The tool-request will not be created.</w:t>
       </w:r>
     </w:p>
@@ -4191,7 +4842,6 @@
           <w:b/>
           <w:bCs/>
         </w:rPr>
-        <w:lastRenderedPageBreak/>
         <w:t>Goal:</w:t>
       </w:r>
       <w:r>
@@ -4754,7 +5404,6 @@
         </w:numPr>
       </w:pPr>
       <w:r>
-        <w:lastRenderedPageBreak/>
         <w:t>The owner confirms the state of the tool is unchanged.</w:t>
       </w:r>
     </w:p>
@@ -5216,7 +5865,6 @@
           <w:b/>
           <w:bCs/>
         </w:rPr>
-        <w:lastRenderedPageBreak/>
         <w:t>Main success scenario:</w:t>
       </w:r>
       <w:r>
@@ -5606,6 +6254,7 @@
         </w:numPr>
       </w:pPr>
       <w:r>
+        <w:lastRenderedPageBreak/>
         <w:t>The system ensures the user isn’t on the banned-list.</w:t>
       </w:r>
     </w:p>
@@ -5752,7 +6401,6 @@
           <w:b/>
           <w:bCs/>
         </w:rPr>
-        <w:lastRenderedPageBreak/>
         <w:t>Initiator:</w:t>
       </w:r>
       <w:r>
@@ -6130,6 +6778,7 @@
           <w:b/>
           <w:bCs/>
         </w:rPr>
+        <w:lastRenderedPageBreak/>
         <w:t>Postcondition:</w:t>
       </w:r>
       <w:r>
@@ -6617,6 +7266,7 @@
           <w:b/>
           <w:bCs/>
         </w:rPr>
+        <w:lastRenderedPageBreak/>
         <w:t>Initiator:</w:t>
       </w:r>
       <w:r>
@@ -6802,7 +7452,6 @@
           <w:b/>
           <w:bCs/>
         </w:rPr>
-        <w:lastRenderedPageBreak/>
         <w:t>ID:</w:t>
       </w:r>
       <w:r>
@@ -6941,11 +7590,12 @@
       <w:pPr>
         <w:pStyle w:val="Heading3"/>
       </w:pPr>
-      <w:bookmarkStart w:id="8" w:name="_Toc68536043"/>
-      <w:r>
+      <w:bookmarkStart w:id="9" w:name="_Toc68627235"/>
+      <w:r>
+        <w:lastRenderedPageBreak/>
         <w:t>3.1.4 Activity diagrams</w:t>
       </w:r>
-      <w:bookmarkEnd w:id="8"/>
+      <w:bookmarkEnd w:id="9"/>
     </w:p>
     <w:p>
       <w:pPr>
@@ -6973,7 +7623,7 @@
                     </pic:cNvPicPr>
                   </pic:nvPicPr>
                   <pic:blipFill>
-                    <a:blip r:embed="rId8">
+                    <a:blip r:embed="rId12">
                       <a:extLst>
                         <a:ext uri="{28A0092B-C50C-407E-A947-70E740481C1C}">
                           <a14:useLocalDpi xmlns:a14="http://schemas.microsoft.com/office/drawing/2010/main" val="0"/>
@@ -7009,7 +7659,7 @@
       <w:pPr>
         <w:pStyle w:val="Caption"/>
       </w:pPr>
-      <w:bookmarkStart w:id="9" w:name="_Ref68449198"/>
+      <w:bookmarkStart w:id="10" w:name="_Ref68449198"/>
       <w:r>
         <w:t xml:space="preserve">Figure </w:t>
       </w:r>
@@ -7021,7 +7671,7 @@
           <w:t>2</w:t>
         </w:r>
       </w:fldSimple>
-      <w:bookmarkEnd w:id="9"/>
+      <w:bookmarkEnd w:id="10"/>
       <w:r>
         <w:t xml:space="preserve"> - Activity diagram of accepting/rejecting tool-requests</w:t>
       </w:r>
@@ -7053,7 +7703,7 @@
                     </pic:cNvPicPr>
                   </pic:nvPicPr>
                   <pic:blipFill>
-                    <a:blip r:embed="rId9">
+                    <a:blip r:embed="rId13">
                       <a:extLst>
                         <a:ext uri="{28A0092B-C50C-407E-A947-70E740481C1C}">
                           <a14:useLocalDpi xmlns:a14="http://schemas.microsoft.com/office/drawing/2010/main" val="0"/>
@@ -7089,7 +7739,7 @@
       <w:pPr>
         <w:pStyle w:val="Caption"/>
       </w:pPr>
-      <w:bookmarkStart w:id="10" w:name="_Ref68449266"/>
+      <w:bookmarkStart w:id="11" w:name="_Ref68449266"/>
       <w:r>
         <w:t xml:space="preserve">Figure </w:t>
       </w:r>
@@ -7101,7 +7751,7 @@
           <w:t>3</w:t>
         </w:r>
       </w:fldSimple>
-      <w:bookmarkEnd w:id="10"/>
+      <w:bookmarkEnd w:id="11"/>
       <w:r>
         <w:t xml:space="preserve"> - Activity diagram of delivering a tool</w:t>
       </w:r>
@@ -7133,7 +7783,7 @@
                     </pic:cNvPicPr>
                   </pic:nvPicPr>
                   <pic:blipFill>
-                    <a:blip r:embed="rId10" cstate="print">
+                    <a:blip r:embed="rId14" cstate="print">
                       <a:extLst>
                         <a:ext uri="{28A0092B-C50C-407E-A947-70E740481C1C}">
                           <a14:useLocalDpi xmlns:a14="http://schemas.microsoft.com/office/drawing/2010/main" val="0"/>
@@ -7169,7 +7819,7 @@
       <w:pPr>
         <w:pStyle w:val="Caption"/>
       </w:pPr>
-      <w:bookmarkStart w:id="11" w:name="_Ref68449328"/>
+      <w:bookmarkStart w:id="12" w:name="_Ref68449328"/>
       <w:r>
         <w:t xml:space="preserve">Figure </w:t>
       </w:r>
@@ -7181,7 +7831,7 @@
           <w:t>4</w:t>
         </w:r>
       </w:fldSimple>
-      <w:bookmarkEnd w:id="11"/>
+      <w:bookmarkEnd w:id="12"/>
       <w:r>
         <w:t xml:space="preserve"> - Activity diagram of returning a tool</w:t>
       </w:r>
@@ -7204,12 +7854,12 @@
       <w:pPr>
         <w:pStyle w:val="Heading3"/>
       </w:pPr>
-      <w:bookmarkStart w:id="12" w:name="_Toc68536044"/>
+      <w:bookmarkStart w:id="13" w:name="_Toc68627236"/>
       <w:r>
         <w:lastRenderedPageBreak/>
         <w:t>3.1.5 Conceptual model</w:t>
       </w:r>
-      <w:bookmarkEnd w:id="12"/>
+      <w:bookmarkEnd w:id="13"/>
     </w:p>
     <w:p/>
     <w:p>
@@ -7238,7 +7888,7 @@
                     </pic:cNvPicPr>
                   </pic:nvPicPr>
                   <pic:blipFill>
-                    <a:blip r:embed="rId11">
+                    <a:blip r:embed="rId15">
                       <a:extLst>
                         <a:ext uri="{28A0092B-C50C-407E-A947-70E740481C1C}">
                           <a14:useLocalDpi xmlns:a14="http://schemas.microsoft.com/office/drawing/2010/main" val="0"/>
@@ -7308,22 +7958,24 @@
           <w:szCs w:val="24"/>
         </w:rPr>
       </w:pPr>
-      <w:bookmarkStart w:id="13" w:name="_Toc68536045"/>
+      <w:bookmarkStart w:id="14" w:name="_Toc68627237"/>
       <w:r>
         <w:lastRenderedPageBreak/>
         <w:t>3.2 Functional Requirements</w:t>
       </w:r>
-      <w:bookmarkEnd w:id="13"/>
+      <w:bookmarkEnd w:id="14"/>
     </w:p>
     <w:p>
       <w:pPr>
         <w:pStyle w:val="Heading3"/>
       </w:pPr>
-      <w:bookmarkStart w:id="14" w:name="_Toc68536046"/>
+      <w:bookmarkStart w:id="15" w:name="_Toc68536046"/>
+      <w:bookmarkStart w:id="16" w:name="_Toc68627238"/>
       <w:r>
         <w:t>3.2.1. Functional requirement 1</w:t>
       </w:r>
-      <w:bookmarkEnd w:id="14"/>
+      <w:bookmarkEnd w:id="15"/>
+      <w:bookmarkEnd w:id="16"/>
     </w:p>
     <w:p>
       <w:pPr>
@@ -7526,11 +8178,13 @@
       <w:pPr>
         <w:pStyle w:val="Heading3"/>
       </w:pPr>
-      <w:bookmarkStart w:id="15" w:name="_Toc68536047"/>
+      <w:bookmarkStart w:id="17" w:name="_Toc68536047"/>
+      <w:bookmarkStart w:id="18" w:name="_Toc68627239"/>
       <w:r>
         <w:t>3.2.2. Functional requirement 2</w:t>
       </w:r>
-      <w:bookmarkEnd w:id="15"/>
+      <w:bookmarkEnd w:id="17"/>
+      <w:bookmarkEnd w:id="18"/>
     </w:p>
     <w:p>
       <w:pPr>
@@ -7733,11 +8387,13 @@
       <w:pPr>
         <w:pStyle w:val="Heading3"/>
       </w:pPr>
-      <w:bookmarkStart w:id="16" w:name="_Toc68536048"/>
+      <w:bookmarkStart w:id="19" w:name="_Toc68536048"/>
+      <w:bookmarkStart w:id="20" w:name="_Toc68627240"/>
       <w:r>
         <w:t>3.2.3. Functional requirement 3</w:t>
       </w:r>
-      <w:bookmarkEnd w:id="16"/>
+      <w:bookmarkEnd w:id="19"/>
+      <w:bookmarkEnd w:id="20"/>
     </w:p>
     <w:p>
       <w:pPr>
@@ -7924,12 +8580,14 @@
       <w:pPr>
         <w:pStyle w:val="Heading3"/>
       </w:pPr>
-      <w:bookmarkStart w:id="17" w:name="_Toc68536049"/>
+      <w:bookmarkStart w:id="21" w:name="_Toc68536049"/>
+      <w:bookmarkStart w:id="22" w:name="_Toc68627241"/>
       <w:r>
         <w:lastRenderedPageBreak/>
         <w:t>3.2.4. Functional requirement 4</w:t>
       </w:r>
-      <w:bookmarkEnd w:id="17"/>
+      <w:bookmarkEnd w:id="21"/>
+      <w:bookmarkEnd w:id="22"/>
     </w:p>
     <w:p>
       <w:pPr>
@@ -8116,11 +8774,13 @@
       <w:pPr>
         <w:pStyle w:val="Heading3"/>
       </w:pPr>
-      <w:bookmarkStart w:id="18" w:name="_Toc68536050"/>
+      <w:bookmarkStart w:id="23" w:name="_Toc68536050"/>
+      <w:bookmarkStart w:id="24" w:name="_Toc68627242"/>
       <w:r>
         <w:t>3.2.5. Functional requirement 5</w:t>
       </w:r>
-      <w:bookmarkEnd w:id="18"/>
+      <w:bookmarkEnd w:id="23"/>
+      <w:bookmarkEnd w:id="24"/>
     </w:p>
     <w:p>
       <w:pPr>
@@ -8307,11 +8967,13 @@
       <w:pPr>
         <w:pStyle w:val="Heading3"/>
       </w:pPr>
-      <w:bookmarkStart w:id="19" w:name="_Toc68536051"/>
+      <w:bookmarkStart w:id="25" w:name="_Toc68536051"/>
+      <w:bookmarkStart w:id="26" w:name="_Toc68627243"/>
       <w:r>
         <w:t>3.2.6. Functional requirement 6</w:t>
       </w:r>
-      <w:bookmarkEnd w:id="19"/>
+      <w:bookmarkEnd w:id="25"/>
+      <w:bookmarkEnd w:id="26"/>
     </w:p>
     <w:p>
       <w:pPr>
@@ -8498,11 +9160,13 @@
       <w:pPr>
         <w:pStyle w:val="Heading3"/>
       </w:pPr>
-      <w:bookmarkStart w:id="20" w:name="_Toc68536052"/>
+      <w:bookmarkStart w:id="27" w:name="_Toc68536052"/>
+      <w:bookmarkStart w:id="28" w:name="_Toc68627244"/>
       <w:r>
         <w:t>3.2.7. Functional requirement 7</w:t>
       </w:r>
-      <w:bookmarkEnd w:id="20"/>
+      <w:bookmarkEnd w:id="27"/>
+      <w:bookmarkEnd w:id="28"/>
     </w:p>
     <w:p>
       <w:pPr>
@@ -8690,11 +9354,13 @@
       <w:pPr>
         <w:pStyle w:val="Heading3"/>
       </w:pPr>
-      <w:bookmarkStart w:id="21" w:name="_Toc68536053"/>
+      <w:bookmarkStart w:id="29" w:name="_Toc68536053"/>
+      <w:bookmarkStart w:id="30" w:name="_Toc68627245"/>
       <w:r>
         <w:t>3.2.8. Functional requirement 8</w:t>
       </w:r>
-      <w:bookmarkEnd w:id="21"/>
+      <w:bookmarkEnd w:id="29"/>
+      <w:bookmarkEnd w:id="30"/>
     </w:p>
     <w:p>
       <w:pPr>
@@ -8893,11 +9559,13 @@
       <w:pPr>
         <w:pStyle w:val="Heading3"/>
       </w:pPr>
-      <w:bookmarkStart w:id="22" w:name="_Toc68536054"/>
+      <w:bookmarkStart w:id="31" w:name="_Toc68536054"/>
+      <w:bookmarkStart w:id="32" w:name="_Toc68627246"/>
       <w:r>
         <w:t>3.2.9. Functional requirement 9</w:t>
       </w:r>
-      <w:bookmarkEnd w:id="22"/>
+      <w:bookmarkEnd w:id="31"/>
+      <w:bookmarkEnd w:id="32"/>
     </w:p>
     <w:p>
       <w:pPr>
@@ -9096,11 +9764,13 @@
       <w:pPr>
         <w:pStyle w:val="Heading3"/>
       </w:pPr>
-      <w:bookmarkStart w:id="23" w:name="_Toc68536055"/>
+      <w:bookmarkStart w:id="33" w:name="_Toc68536055"/>
+      <w:bookmarkStart w:id="34" w:name="_Toc68627247"/>
       <w:r>
         <w:t>3.2.10. Functional requirement 10</w:t>
       </w:r>
-      <w:bookmarkEnd w:id="23"/>
+      <w:bookmarkEnd w:id="33"/>
+      <w:bookmarkEnd w:id="34"/>
     </w:p>
     <w:p>
       <w:pPr>
@@ -9288,7 +9958,8 @@
       <w:pPr>
         <w:pStyle w:val="Heading3"/>
       </w:pPr>
-      <w:bookmarkStart w:id="24" w:name="_Toc68536056"/>
+      <w:bookmarkStart w:id="35" w:name="_Toc68536056"/>
+      <w:bookmarkStart w:id="36" w:name="_Toc68627248"/>
       <w:r>
         <w:t xml:space="preserve">3.2.11. </w:t>
       </w:r>
@@ -9298,7 +9969,8 @@
       <w:r>
         <w:t xml:space="preserve"> requirement 11</w:t>
       </w:r>
-      <w:bookmarkEnd w:id="24"/>
+      <w:bookmarkEnd w:id="35"/>
+      <w:bookmarkEnd w:id="36"/>
     </w:p>
     <w:p>
       <w:pPr>
@@ -9485,11 +10157,13 @@
       <w:pPr>
         <w:pStyle w:val="Heading3"/>
       </w:pPr>
-      <w:bookmarkStart w:id="25" w:name="_Toc68536057"/>
+      <w:bookmarkStart w:id="37" w:name="_Toc68536057"/>
+      <w:bookmarkStart w:id="38" w:name="_Toc68627249"/>
       <w:r>
         <w:t>3.2.12. Functional requirement 12</w:t>
       </w:r>
-      <w:bookmarkEnd w:id="25"/>
+      <w:bookmarkEnd w:id="37"/>
+      <w:bookmarkEnd w:id="38"/>
     </w:p>
     <w:p>
       <w:pPr>
@@ -9676,11 +10350,13 @@
       <w:pPr>
         <w:pStyle w:val="Heading3"/>
       </w:pPr>
-      <w:bookmarkStart w:id="26" w:name="_Toc68536058"/>
+      <w:bookmarkStart w:id="39" w:name="_Toc68536058"/>
+      <w:bookmarkStart w:id="40" w:name="_Toc68627250"/>
       <w:r>
         <w:t>3.2.13. Functional requirement 13</w:t>
       </w:r>
-      <w:bookmarkEnd w:id="26"/>
+      <w:bookmarkEnd w:id="39"/>
+      <w:bookmarkEnd w:id="40"/>
     </w:p>
     <w:p>
       <w:pPr>
@@ -9880,11 +10556,13 @@
       <w:pPr>
         <w:pStyle w:val="Heading3"/>
       </w:pPr>
-      <w:bookmarkStart w:id="27" w:name="_Toc68536059"/>
+      <w:bookmarkStart w:id="41" w:name="_Toc68536059"/>
+      <w:bookmarkStart w:id="42" w:name="_Toc68627251"/>
       <w:r>
         <w:t>3.2.14. Functional requirement 14</w:t>
       </w:r>
-      <w:bookmarkEnd w:id="27"/>
+      <w:bookmarkEnd w:id="41"/>
+      <w:bookmarkEnd w:id="42"/>
     </w:p>
     <w:p>
       <w:pPr>
@@ -10071,11 +10749,13 @@
       <w:pPr>
         <w:pStyle w:val="Heading3"/>
       </w:pPr>
-      <w:bookmarkStart w:id="28" w:name="_Toc68536060"/>
+      <w:bookmarkStart w:id="43" w:name="_Toc68536060"/>
+      <w:bookmarkStart w:id="44" w:name="_Toc68627252"/>
       <w:r>
         <w:t>3.2.15. Functional requirement 15</w:t>
       </w:r>
-      <w:bookmarkEnd w:id="28"/>
+      <w:bookmarkEnd w:id="43"/>
+      <w:bookmarkEnd w:id="44"/>
     </w:p>
     <w:p>
       <w:pPr>
@@ -10262,11 +10942,13 @@
       <w:pPr>
         <w:pStyle w:val="Heading3"/>
       </w:pPr>
-      <w:bookmarkStart w:id="29" w:name="_Toc68536061"/>
+      <w:bookmarkStart w:id="45" w:name="_Toc68536061"/>
+      <w:bookmarkStart w:id="46" w:name="_Toc68627253"/>
       <w:r>
         <w:t>3.2.16. Functional requirement 16</w:t>
       </w:r>
-      <w:bookmarkEnd w:id="29"/>
+      <w:bookmarkEnd w:id="45"/>
+      <w:bookmarkEnd w:id="46"/>
     </w:p>
     <w:p>
       <w:pPr>
@@ -10454,11 +11136,13 @@
       <w:pPr>
         <w:pStyle w:val="Heading3"/>
       </w:pPr>
-      <w:bookmarkStart w:id="30" w:name="_Toc68536062"/>
+      <w:bookmarkStart w:id="47" w:name="_Toc68536062"/>
+      <w:bookmarkStart w:id="48" w:name="_Toc68627254"/>
       <w:r>
         <w:t>3.2.17. Functional requirement 17</w:t>
       </w:r>
-      <w:bookmarkEnd w:id="30"/>
+      <w:bookmarkEnd w:id="47"/>
+      <w:bookmarkEnd w:id="48"/>
     </w:p>
     <w:p>
       <w:pPr>
@@ -10657,11 +11341,13 @@
       <w:pPr>
         <w:pStyle w:val="Heading3"/>
       </w:pPr>
-      <w:bookmarkStart w:id="31" w:name="_Toc68536063"/>
+      <w:bookmarkStart w:id="49" w:name="_Toc68536063"/>
+      <w:bookmarkStart w:id="50" w:name="_Toc68627255"/>
       <w:r>
         <w:t>3.2.18. Functional requirement 18</w:t>
       </w:r>
-      <w:bookmarkEnd w:id="31"/>
+      <w:bookmarkEnd w:id="49"/>
+      <w:bookmarkEnd w:id="50"/>
     </w:p>
     <w:p>
       <w:pPr>
@@ -10905,11 +11591,13 @@
       <w:pPr>
         <w:pStyle w:val="Heading3"/>
       </w:pPr>
-      <w:bookmarkStart w:id="32" w:name="_Toc68536064"/>
+      <w:bookmarkStart w:id="51" w:name="_Toc68536064"/>
+      <w:bookmarkStart w:id="52" w:name="_Toc68627256"/>
       <w:r>
         <w:t>3.2.19. Functional requirement 19</w:t>
       </w:r>
-      <w:bookmarkEnd w:id="32"/>
+      <w:bookmarkEnd w:id="51"/>
+      <w:bookmarkEnd w:id="52"/>
     </w:p>
     <w:p>
       <w:pPr>
@@ -11097,11 +11785,13 @@
       <w:pPr>
         <w:pStyle w:val="Heading3"/>
       </w:pPr>
-      <w:bookmarkStart w:id="33" w:name="_Toc68536065"/>
+      <w:bookmarkStart w:id="53" w:name="_Toc68536065"/>
+      <w:bookmarkStart w:id="54" w:name="_Toc68627257"/>
       <w:r>
         <w:t>3.2.20. Functional requirement 20</w:t>
       </w:r>
-      <w:bookmarkEnd w:id="33"/>
+      <w:bookmarkEnd w:id="53"/>
+      <w:bookmarkEnd w:id="54"/>
     </w:p>
     <w:p>
       <w:pPr>
@@ -11294,11 +11984,13 @@
       <w:pPr>
         <w:pStyle w:val="Heading3"/>
       </w:pPr>
-      <w:bookmarkStart w:id="34" w:name="_Toc68536066"/>
+      <w:bookmarkStart w:id="55" w:name="_Toc68536066"/>
+      <w:bookmarkStart w:id="56" w:name="_Toc68627258"/>
       <w:r>
         <w:t>3.2.21. Functional requirement 21</w:t>
       </w:r>
-      <w:bookmarkEnd w:id="34"/>
+      <w:bookmarkEnd w:id="55"/>
+      <w:bookmarkEnd w:id="56"/>
     </w:p>
     <w:p>
       <w:pPr>
@@ -11497,11 +12189,13 @@
       <w:pPr>
         <w:pStyle w:val="Heading3"/>
       </w:pPr>
-      <w:bookmarkStart w:id="35" w:name="_Toc68536067"/>
+      <w:bookmarkStart w:id="57" w:name="_Toc68536067"/>
+      <w:bookmarkStart w:id="58" w:name="_Toc68627259"/>
       <w:r>
         <w:t>3.2.22. Functional requirement 22</w:t>
       </w:r>
-      <w:bookmarkEnd w:id="35"/>
+      <w:bookmarkEnd w:id="57"/>
+      <w:bookmarkEnd w:id="58"/>
     </w:p>
     <w:p>
       <w:pPr>
@@ -11701,11 +12395,13 @@
       <w:pPr>
         <w:pStyle w:val="Heading3"/>
       </w:pPr>
-      <w:bookmarkStart w:id="36" w:name="_Toc68536068"/>
+      <w:bookmarkStart w:id="59" w:name="_Toc68536068"/>
+      <w:bookmarkStart w:id="60" w:name="_Toc68627260"/>
       <w:r>
         <w:t>3.2.23. Functional requirement 23</w:t>
       </w:r>
-      <w:bookmarkEnd w:id="36"/>
+      <w:bookmarkEnd w:id="59"/>
+      <w:bookmarkEnd w:id="60"/>
     </w:p>
     <w:p>
       <w:pPr>
@@ -11892,11 +12588,13 @@
       <w:pPr>
         <w:pStyle w:val="Heading3"/>
       </w:pPr>
-      <w:bookmarkStart w:id="37" w:name="_Toc68536069"/>
+      <w:bookmarkStart w:id="61" w:name="_Toc68536069"/>
+      <w:bookmarkStart w:id="62" w:name="_Toc68627261"/>
       <w:r>
         <w:t>3.2.24. Functional requirement 24</w:t>
       </w:r>
-      <w:bookmarkEnd w:id="37"/>
+      <w:bookmarkEnd w:id="61"/>
+      <w:bookmarkEnd w:id="62"/>
     </w:p>
     <w:p>
       <w:pPr>
@@ -12083,11 +12781,13 @@
       <w:pPr>
         <w:pStyle w:val="Heading3"/>
       </w:pPr>
-      <w:bookmarkStart w:id="38" w:name="_Toc68536070"/>
+      <w:bookmarkStart w:id="63" w:name="_Toc68536070"/>
+      <w:bookmarkStart w:id="64" w:name="_Toc68627262"/>
       <w:r>
         <w:t>3.2.25. Functional requirement 25</w:t>
       </w:r>
-      <w:bookmarkEnd w:id="38"/>
+      <w:bookmarkEnd w:id="63"/>
+      <w:bookmarkEnd w:id="64"/>
     </w:p>
     <w:p>
       <w:pPr>
@@ -12275,11 +12975,13 @@
       <w:pPr>
         <w:pStyle w:val="Heading3"/>
       </w:pPr>
-      <w:bookmarkStart w:id="39" w:name="_Toc68536071"/>
+      <w:bookmarkStart w:id="65" w:name="_Toc68536071"/>
+      <w:bookmarkStart w:id="66" w:name="_Toc68627263"/>
       <w:r>
         <w:t>3.2.26. Functional requirement 26</w:t>
       </w:r>
-      <w:bookmarkEnd w:id="39"/>
+      <w:bookmarkEnd w:id="65"/>
+      <w:bookmarkEnd w:id="66"/>
     </w:p>
     <w:p>
       <w:pPr>
@@ -12466,11 +13168,13 @@
       <w:pPr>
         <w:pStyle w:val="Heading3"/>
       </w:pPr>
-      <w:bookmarkStart w:id="40" w:name="_Toc68536072"/>
+      <w:bookmarkStart w:id="67" w:name="_Toc68536072"/>
+      <w:bookmarkStart w:id="68" w:name="_Toc68627264"/>
       <w:r>
         <w:t>3.2.27. Functional requirement 27</w:t>
       </w:r>
-      <w:bookmarkEnd w:id="40"/>
+      <w:bookmarkEnd w:id="67"/>
+      <w:bookmarkEnd w:id="68"/>
     </w:p>
     <w:p>
       <w:pPr>
@@ -12678,11 +13382,13 @@
       <w:pPr>
         <w:pStyle w:val="Heading3"/>
       </w:pPr>
-      <w:bookmarkStart w:id="41" w:name="_Toc68536073"/>
+      <w:bookmarkStart w:id="69" w:name="_Toc68536073"/>
+      <w:bookmarkStart w:id="70" w:name="_Toc68627265"/>
       <w:r>
         <w:t>3.2.28. Functional requirement 28</w:t>
       </w:r>
-      <w:bookmarkEnd w:id="41"/>
+      <w:bookmarkEnd w:id="69"/>
+      <w:bookmarkEnd w:id="70"/>
     </w:p>
     <w:p>
       <w:pPr>
@@ -12891,11 +13597,13 @@
       <w:pPr>
         <w:pStyle w:val="Heading3"/>
       </w:pPr>
-      <w:bookmarkStart w:id="42" w:name="_Toc68536074"/>
+      <w:bookmarkStart w:id="71" w:name="_Toc68536074"/>
+      <w:bookmarkStart w:id="72" w:name="_Toc68627266"/>
       <w:r>
         <w:t>3.2.29. Functional requirement 29</w:t>
       </w:r>
-      <w:bookmarkEnd w:id="42"/>
+      <w:bookmarkEnd w:id="71"/>
+      <w:bookmarkEnd w:id="72"/>
     </w:p>
     <w:p>
       <w:pPr>
@@ -13094,11 +13802,13 @@
       <w:pPr>
         <w:pStyle w:val="Heading3"/>
       </w:pPr>
-      <w:bookmarkStart w:id="43" w:name="_Toc68536075"/>
+      <w:bookmarkStart w:id="73" w:name="_Toc68536075"/>
+      <w:bookmarkStart w:id="74" w:name="_Toc68627267"/>
       <w:r>
         <w:t>3.2.30. Functional requirement 30</w:t>
       </w:r>
-      <w:bookmarkEnd w:id="43"/>
+      <w:bookmarkEnd w:id="73"/>
+      <w:bookmarkEnd w:id="74"/>
     </w:p>
     <w:p>
       <w:pPr>
@@ -13285,11 +13995,13 @@
       <w:pPr>
         <w:pStyle w:val="Heading3"/>
       </w:pPr>
-      <w:bookmarkStart w:id="44" w:name="_Toc68536076"/>
+      <w:bookmarkStart w:id="75" w:name="_Toc68536076"/>
+      <w:bookmarkStart w:id="76" w:name="_Toc68627268"/>
       <w:r>
         <w:t>3.2.31. Functional requirement 31</w:t>
       </w:r>
-      <w:bookmarkEnd w:id="44"/>
+      <w:bookmarkEnd w:id="75"/>
+      <w:bookmarkEnd w:id="76"/>
     </w:p>
     <w:p>
       <w:pPr>
@@ -13498,11 +14210,13 @@
       <w:pPr>
         <w:pStyle w:val="Heading3"/>
       </w:pPr>
-      <w:bookmarkStart w:id="45" w:name="_Toc68536077"/>
+      <w:bookmarkStart w:id="77" w:name="_Toc68536077"/>
+      <w:bookmarkStart w:id="78" w:name="_Toc68627269"/>
       <w:r>
         <w:t>3.2.32. Functional requirement 32</w:t>
       </w:r>
-      <w:bookmarkEnd w:id="45"/>
+      <w:bookmarkEnd w:id="77"/>
+      <w:bookmarkEnd w:id="78"/>
     </w:p>
     <w:p>
       <w:pPr>
@@ -13710,11 +14424,13 @@
       <w:pPr>
         <w:pStyle w:val="Heading3"/>
       </w:pPr>
-      <w:bookmarkStart w:id="46" w:name="_Toc68536078"/>
+      <w:bookmarkStart w:id="79" w:name="_Toc68536078"/>
+      <w:bookmarkStart w:id="80" w:name="_Toc68627270"/>
       <w:r>
         <w:t>3.2.33. Functional requirement 33</w:t>
       </w:r>
-      <w:bookmarkEnd w:id="46"/>
+      <w:bookmarkEnd w:id="79"/>
+      <w:bookmarkEnd w:id="80"/>
     </w:p>
     <w:p>
       <w:pPr>
@@ -13934,11 +14650,13 @@
       <w:pPr>
         <w:pStyle w:val="Heading3"/>
       </w:pPr>
-      <w:bookmarkStart w:id="47" w:name="_Toc68536079"/>
+      <w:bookmarkStart w:id="81" w:name="_Toc68536079"/>
+      <w:bookmarkStart w:id="82" w:name="_Toc68627271"/>
       <w:r>
         <w:t>3.2.34. Functional requirement 34</w:t>
       </w:r>
-      <w:bookmarkEnd w:id="47"/>
+      <w:bookmarkEnd w:id="81"/>
+      <w:bookmarkEnd w:id="82"/>
     </w:p>
     <w:p>
       <w:pPr>
@@ -14147,11 +14865,13 @@
       <w:pPr>
         <w:pStyle w:val="Heading3"/>
       </w:pPr>
-      <w:bookmarkStart w:id="48" w:name="_Toc68536080"/>
+      <w:bookmarkStart w:id="83" w:name="_Toc68536080"/>
+      <w:bookmarkStart w:id="84" w:name="_Toc68627272"/>
       <w:r>
         <w:t>3.2.35. Functional requirement 35</w:t>
       </w:r>
-      <w:bookmarkEnd w:id="48"/>
+      <w:bookmarkEnd w:id="83"/>
+      <w:bookmarkEnd w:id="84"/>
     </w:p>
     <w:p>
       <w:pPr>
@@ -14359,11 +15079,13 @@
       <w:pPr>
         <w:pStyle w:val="Heading3"/>
       </w:pPr>
-      <w:bookmarkStart w:id="49" w:name="_Toc68536081"/>
+      <w:bookmarkStart w:id="85" w:name="_Toc68536081"/>
+      <w:bookmarkStart w:id="86" w:name="_Toc68627273"/>
       <w:r>
         <w:t>3.2.36. Functional requirement 36</w:t>
       </w:r>
-      <w:bookmarkEnd w:id="49"/>
+      <w:bookmarkEnd w:id="85"/>
+      <w:bookmarkEnd w:id="86"/>
     </w:p>
     <w:p>
       <w:pPr>
@@ -14571,11 +15293,13 @@
       <w:pPr>
         <w:pStyle w:val="Heading3"/>
       </w:pPr>
-      <w:bookmarkStart w:id="50" w:name="_Toc68536082"/>
+      <w:bookmarkStart w:id="87" w:name="_Toc68536082"/>
+      <w:bookmarkStart w:id="88" w:name="_Toc68627274"/>
       <w:r>
         <w:t>3.2.37. Functional requirement 37</w:t>
       </w:r>
-      <w:bookmarkEnd w:id="50"/>
+      <w:bookmarkEnd w:id="87"/>
+      <w:bookmarkEnd w:id="88"/>
     </w:p>
     <w:p>
       <w:pPr>
@@ -14784,21 +15508,21 @@
       <w:pPr>
         <w:pStyle w:val="Heading2"/>
       </w:pPr>
-      <w:bookmarkStart w:id="51" w:name="_Toc68536083"/>
+      <w:bookmarkStart w:id="89" w:name="_Toc68627275"/>
       <w:r>
         <w:t>3.3 Non-Functional Requirements</w:t>
       </w:r>
-      <w:bookmarkEnd w:id="51"/>
+      <w:bookmarkEnd w:id="89"/>
     </w:p>
     <w:p>
       <w:pPr>
         <w:pStyle w:val="Heading3"/>
       </w:pPr>
-      <w:bookmarkStart w:id="52" w:name="_Toc68536084"/>
+      <w:bookmarkStart w:id="90" w:name="_Toc68627276"/>
       <w:r>
         <w:t>3.3.1 Look and feel requirements</w:t>
       </w:r>
-      <w:bookmarkEnd w:id="52"/>
+      <w:bookmarkEnd w:id="90"/>
     </w:p>
     <w:p>
       <w:pPr>
@@ -15051,14 +15775,14 @@
       <w:pPr>
         <w:pStyle w:val="Heading3"/>
       </w:pPr>
-      <w:bookmarkStart w:id="53" w:name="_Toc68536085"/>
+      <w:bookmarkStart w:id="91" w:name="_Toc68627277"/>
       <w:r>
         <w:t xml:space="preserve">3.3.2 </w:t>
       </w:r>
       <w:r>
         <w:t>Usability and humanity requirements</w:t>
       </w:r>
-      <w:bookmarkEnd w:id="53"/>
+      <w:bookmarkEnd w:id="91"/>
     </w:p>
     <w:p>
       <w:pPr>
@@ -15309,14 +16033,14 @@
       <w:pPr>
         <w:pStyle w:val="Heading3"/>
       </w:pPr>
-      <w:bookmarkStart w:id="54" w:name="_Toc68536086"/>
+      <w:bookmarkStart w:id="92" w:name="_Toc68627278"/>
       <w:r>
         <w:t xml:space="preserve">3.3.3 </w:t>
       </w:r>
       <w:r>
         <w:t>Performance requirements</w:t>
       </w:r>
-      <w:bookmarkEnd w:id="54"/>
+      <w:bookmarkEnd w:id="92"/>
     </w:p>
     <w:p>
       <w:pPr>
@@ -15824,7 +16548,7 @@
       <w:pPr>
         <w:pStyle w:val="Heading3"/>
       </w:pPr>
-      <w:bookmarkStart w:id="55" w:name="_Toc68536087"/>
+      <w:bookmarkStart w:id="93" w:name="_Toc68627279"/>
       <w:r>
         <w:t>3.3.</w:t>
       </w:r>
@@ -15837,7 +16561,7 @@
       <w:r>
         <w:t>Maintainability and support requirements</w:t>
       </w:r>
-      <w:bookmarkEnd w:id="55"/>
+      <w:bookmarkEnd w:id="93"/>
     </w:p>
     <w:p>
       <w:pPr>
@@ -15965,7 +16689,7 @@
       <w:pPr>
         <w:pStyle w:val="Heading3"/>
       </w:pPr>
-      <w:bookmarkStart w:id="56" w:name="_Toc68536088"/>
+      <w:bookmarkStart w:id="94" w:name="_Toc68627280"/>
       <w:r>
         <w:t>3.3.</w:t>
       </w:r>
@@ -15978,7 +16702,7 @@
       <w:r>
         <w:t>Legal requirements</w:t>
       </w:r>
-      <w:bookmarkEnd w:id="56"/>
+      <w:bookmarkEnd w:id="94"/>
     </w:p>
     <w:p>
       <w:pPr>
@@ -16107,22 +16831,22 @@
       <w:pPr>
         <w:pStyle w:val="Heading2"/>
       </w:pPr>
-      <w:bookmarkStart w:id="57" w:name="_Toc68536089"/>
+      <w:bookmarkStart w:id="95" w:name="_Toc68627281"/>
       <w:r>
         <w:lastRenderedPageBreak/>
         <w:t>3.4 Analysis</w:t>
       </w:r>
-      <w:bookmarkEnd w:id="57"/>
+      <w:bookmarkEnd w:id="95"/>
     </w:p>
     <w:p>
       <w:pPr>
         <w:pStyle w:val="Heading3"/>
       </w:pPr>
-      <w:bookmarkStart w:id="58" w:name="_Toc68536090"/>
+      <w:bookmarkStart w:id="96" w:name="_Toc68627282"/>
       <w:r>
         <w:t>3.4.1 Constraints on objects attributes</w:t>
       </w:r>
-      <w:bookmarkEnd w:id="58"/>
+      <w:bookmarkEnd w:id="96"/>
     </w:p>
     <w:p>
       <w:pPr>
@@ -16958,12 +17682,12 @@
       <w:pPr>
         <w:pStyle w:val="Heading3"/>
       </w:pPr>
-      <w:bookmarkStart w:id="59" w:name="_Toc68536091"/>
+      <w:bookmarkStart w:id="97" w:name="_Toc68627283"/>
       <w:r>
         <w:lastRenderedPageBreak/>
         <w:t>3.4.2 System Operations</w:t>
       </w:r>
-      <w:bookmarkEnd w:id="59"/>
+      <w:bookmarkEnd w:id="97"/>
     </w:p>
     <w:p>
       <w:r>
@@ -18860,12 +19584,12 @@
       <w:pPr>
         <w:pStyle w:val="Heading3"/>
       </w:pPr>
-      <w:bookmarkStart w:id="60" w:name="_Toc68536092"/>
+      <w:bookmarkStart w:id="98" w:name="_Toc68627284"/>
       <w:r>
         <w:lastRenderedPageBreak/>
         <w:t>3.4.3 Analysis class diagram</w:t>
       </w:r>
-      <w:bookmarkEnd w:id="60"/>
+      <w:bookmarkEnd w:id="98"/>
     </w:p>
     <w:p/>
     <w:p>
@@ -18891,7 +19615,7 @@
                     </pic:cNvPicPr>
                   </pic:nvPicPr>
                   <pic:blipFill>
-                    <a:blip r:embed="rId12" cstate="print">
+                    <a:blip r:embed="rId16" cstate="print">
                       <a:extLst>
                         <a:ext uri="{28A0092B-C50C-407E-A947-70E740481C1C}">
                           <a14:useLocalDpi xmlns:a14="http://schemas.microsoft.com/office/drawing/2010/main" val="0"/>
@@ -18930,6 +19654,263 @@
         </w:rPr>
       </w:pPr>
     </w:p>
+    <w:p>
+      <w:pPr>
+        <w:rPr>
+          <w:lang w:val="en"/>
+        </w:rPr>
+        <w:sectPr>
+          <w:pgSz w:w="12240" w:h="15840"/>
+          <w:pgMar w:top="1440" w:right="1440" w:bottom="1440" w:left="1440" w:header="720" w:footer="720" w:gutter="0"/>
+          <w:cols w:space="720"/>
+          <w:docGrid w:linePitch="360"/>
+        </w:sectPr>
+      </w:pPr>
+    </w:p>
+    <w:bookmarkStart w:id="99" w:name="_Toc68627285" w:displacedByCustomXml="next"/>
+    <w:sdt>
+      <w:sdtPr>
+        <w:rPr>
+          <w:rFonts w:asciiTheme="minorBidi" w:eastAsia="Times New Roman" w:hAnsiTheme="minorBidi" w:cs="Times New Roman"/>
+          <w:b w:val="0"/>
+          <w:color w:val="auto"/>
+          <w:sz w:val="24"/>
+          <w:szCs w:val="24"/>
+        </w:rPr>
+        <w:id w:val="1493447203"/>
+        <w:docPartObj>
+          <w:docPartGallery w:val="Bibliographies"/>
+          <w:docPartUnique/>
+        </w:docPartObj>
+      </w:sdtPr>
+      <w:sdtEndPr/>
+      <w:sdtContent>
+        <w:p>
+          <w:pPr>
+            <w:pStyle w:val="Heading1"/>
+          </w:pPr>
+          <w:r>
+            <w:t>References</w:t>
+          </w:r>
+          <w:bookmarkEnd w:id="99"/>
+        </w:p>
+        <w:sdt>
+          <w:sdtPr>
+            <w:rPr>
+              <w:rFonts w:asciiTheme="minorBidi" w:eastAsia="Times New Roman" w:hAnsiTheme="minorBidi" w:cs="Times New Roman"/>
+              <w:szCs w:val="24"/>
+            </w:rPr>
+            <w:id w:val="-573587230"/>
+            <w:bibliography/>
+          </w:sdtPr>
+          <w:sdtEndPr/>
+          <w:sdtContent>
+            <w:p>
+              <w:pPr>
+                <w:pStyle w:val="Bibliography"/>
+                <w:rPr>
+                  <w:noProof/>
+                  <w:szCs w:val="24"/>
+                </w:rPr>
+              </w:pPr>
+              <w:r>
+                <w:fldChar w:fldCharType="begin"/>
+              </w:r>
+              <w:r>
+                <w:instrText xml:space="preserve"> BIBLIOGRAPHY </w:instrText>
+              </w:r>
+              <w:r>
+                <w:fldChar w:fldCharType="separate"/>
+              </w:r>
+              <w:r>
+                <w:rPr>
+                  <w:noProof/>
+                </w:rPr>
+                <w:t xml:space="preserve">HSS, 2021. </w:t>
+              </w:r>
+              <w:r>
+                <w:rPr>
+                  <w:i/>
+                  <w:iCs/>
+                  <w:noProof/>
+                </w:rPr>
+                <w:t xml:space="preserve">FAQ - HSS Hire. </w:t>
+              </w:r>
+              <w:r>
+                <w:rPr>
+                  <w:noProof/>
+                </w:rPr>
+                <w:t xml:space="preserve">[Online] </w:t>
+              </w:r>
+              <w:r>
+                <w:rPr>
+                  <w:noProof/>
+                </w:rPr>
+                <w:br/>
+                <w:t xml:space="preserve">Available at: </w:t>
+              </w:r>
+              <w:r>
+                <w:rPr>
+                  <w:noProof/>
+                  <w:u w:val="single"/>
+                </w:rPr>
+                <w:t>https://www.hss.com/hire/faqs</w:t>
+              </w:r>
+              <w:r>
+                <w:rPr>
+                  <w:noProof/>
+                </w:rPr>
+                <w:br/>
+                <w:t>[Accessed 5 April 2021].</w:t>
+              </w:r>
+            </w:p>
+            <w:p>
+              <w:pPr>
+                <w:pStyle w:val="Bibliography"/>
+                <w:rPr>
+                  <w:noProof/>
+                </w:rPr>
+              </w:pPr>
+              <w:r>
+                <w:rPr>
+                  <w:noProof/>
+                </w:rPr>
+                <w:t xml:space="preserve">National Association of REALTORS, 2019. </w:t>
+              </w:r>
+              <w:r>
+                <w:rPr>
+                  <w:i/>
+                  <w:iCs/>
+                  <w:noProof/>
+                </w:rPr>
+                <w:t xml:space="preserve">Remodeling Impact Report: D.I.Y., </w:t>
+              </w:r>
+              <w:r>
+                <w:rPr>
+                  <w:noProof/>
+                </w:rPr>
+                <w:t>s.l.: National Association of REALTORS.</w:t>
+              </w:r>
+            </w:p>
+            <w:p>
+              <w:pPr>
+                <w:pStyle w:val="Bibliography"/>
+                <w:rPr>
+                  <w:noProof/>
+                </w:rPr>
+              </w:pPr>
+              <w:r>
+                <w:rPr>
+                  <w:noProof/>
+                </w:rPr>
+                <w:t xml:space="preserve">Sparetoolz, 2021. </w:t>
+              </w:r>
+              <w:r>
+                <w:rPr>
+                  <w:i/>
+                  <w:iCs/>
+                  <w:noProof/>
+                </w:rPr>
+                <w:t xml:space="preserve">Sparetoolz FAQ. </w:t>
+              </w:r>
+              <w:r>
+                <w:rPr>
+                  <w:noProof/>
+                </w:rPr>
+                <w:t xml:space="preserve">[Online] </w:t>
+              </w:r>
+              <w:r>
+                <w:rPr>
+                  <w:noProof/>
+                </w:rPr>
+                <w:br/>
+                <w:t xml:space="preserve">Available at: </w:t>
+              </w:r>
+              <w:r>
+                <w:rPr>
+                  <w:noProof/>
+                  <w:u w:val="single"/>
+                </w:rPr>
+                <w:t>https://sparetoolz.com/pages/faq</w:t>
+              </w:r>
+              <w:r>
+                <w:rPr>
+                  <w:noProof/>
+                </w:rPr>
+                <w:br/>
+                <w:t>[Accessed 5 April 2021].</w:t>
+              </w:r>
+            </w:p>
+            <w:p>
+              <w:pPr>
+                <w:pStyle w:val="Bibliography"/>
+                <w:rPr>
+                  <w:noProof/>
+                </w:rPr>
+              </w:pPr>
+              <w:r>
+                <w:rPr>
+                  <w:noProof/>
+                </w:rPr>
+                <w:t xml:space="preserve">United Rentals, 2021. </w:t>
+              </w:r>
+              <w:r>
+                <w:rPr>
+                  <w:i/>
+                  <w:iCs/>
+                  <w:noProof/>
+                </w:rPr>
+                <w:t xml:space="preserve">Equipment Rentals | United Rentals. </w:t>
+              </w:r>
+              <w:r>
+                <w:rPr>
+                  <w:noProof/>
+                </w:rPr>
+                <w:t xml:space="preserve">[Online] </w:t>
+              </w:r>
+              <w:r>
+                <w:rPr>
+                  <w:noProof/>
+                </w:rPr>
+                <w:br/>
+                <w:t xml:space="preserve">Available at: </w:t>
+              </w:r>
+              <w:r>
+                <w:rPr>
+                  <w:noProof/>
+                  <w:u w:val="single"/>
+                </w:rPr>
+                <w:t>https://www.unitedrentals.com/marketplace/equipment#/</w:t>
+              </w:r>
+              <w:r>
+                <w:rPr>
+                  <w:noProof/>
+                </w:rPr>
+                <w:br/>
+                <w:t>[Accessed 5 April 2021].</w:t>
+              </w:r>
+            </w:p>
+            <w:p>
+              <w:r>
+                <w:rPr>
+                  <w:b/>
+                  <w:bCs/>
+                  <w:noProof/>
+                </w:rPr>
+                <w:fldChar w:fldCharType="end"/>
+              </w:r>
+            </w:p>
+          </w:sdtContent>
+        </w:sdt>
+      </w:sdtContent>
+    </w:sdt>
+    <w:p>
+      <w:pPr>
+        <w:rPr>
+          <w:lang w:val="en"/>
+        </w:rPr>
+      </w:pPr>
+    </w:p>
     <w:sectPr>
       <w:pgSz w:w="12240" w:h="15840"/>
       <w:pgMar w:top="1440" w:right="1440" w:bottom="1440" w:left="1440" w:header="720" w:footer="720" w:gutter="0"/>
@@ -18938,6 +19919,150 @@
     </w:sectPr>
   </w:body>
 </w:document>
+</file>
+
+<file path=word/endnotes.xml><?xml version="1.0" encoding="utf-8"?>
+<w:endnotes xmlns:wpc="http://schemas.microsoft.com/office/word/2010/wordprocessingCanvas" xmlns:cx="http://schemas.microsoft.com/office/drawing/2014/chartex" xmlns:cx1="http://schemas.microsoft.com/office/drawing/2015/9/8/chartex" xmlns:cx2="http://schemas.microsoft.com/office/drawing/2015/10/21/chartex" xmlns:cx3="http://schemas.microsoft.com/office/drawing/2016/5/9/chartex" xmlns:cx4="http://schemas.microsoft.com/office/drawing/2016/5/10/chartex" xmlns:cx5="http://schemas.microsoft.com/office/drawing/2016/5/11/chartex" xmlns:cx6="http://schemas.microsoft.com/office/drawing/2016/5/12/chartex" xmlns:cx7="http://schemas.microsoft.com/office/drawing/2016/5/13/chartex" xmlns:cx8="http://schemas.microsoft.com/office/drawing/2016/5/14/chartex" xmlns:mc="http://schemas.openxmlformats.org/markup-compatibility/2006" xmlns:aink="http://schemas.microsoft.com/office/drawing/2016/ink" xmlns:am3d="http://schemas.microsoft.com/office/drawing/2017/model3d" xmlns:o="urn:schemas-microsoft-com:office:office" xmlns:r="http://schemas.openxmlformats.org/officeDocument/2006/relationships" xmlns:m="http://schemas.openxmlformats.org/officeDocument/2006/math" xmlns:v="urn:schemas-microsoft-com:vml" xmlns:wp14="http://schemas.microsoft.com/office/word/2010/wordprocessingDrawing" xmlns:wp="http://schemas.openxmlformats.org/drawingml/2006/wordprocessingDrawing" xmlns:w10="urn:schemas-microsoft-com:office:word" xmlns:w="http://schemas.openxmlformats.org/wordprocessingml/2006/main" xmlns:w14="http://schemas.microsoft.com/office/word/2010/wordml" xmlns:w15="http://schemas.microsoft.com/office/word/2012/wordml" xmlns:w16cex="http://schemas.microsoft.com/office/word/2018/wordml/cex" xmlns:w16cid="http://schemas.microsoft.com/office/word/2016/wordml/cid" xmlns:w16="http://schemas.microsoft.com/office/word/2018/wordml" xmlns:w16se="http://schemas.microsoft.com/office/word/2015/wordml/symex" xmlns:wpg="http://schemas.microsoft.com/office/word/2010/wordprocessingGroup" xmlns:wpi="http://schemas.microsoft.com/office/word/2010/wordprocessingInk" xmlns:wne="http://schemas.microsoft.com/office/word/2006/wordml" xmlns:wps="http://schemas.microsoft.com/office/word/2010/wordprocessingShape" mc:Ignorable="w14 w15 w16se w16cid w16 w16cex wp14">
+  <w:endnote w:type="separator" w:id="-1">
+    <w:p>
+      <w:r>
+        <w:separator/>
+      </w:r>
+    </w:p>
+  </w:endnote>
+  <w:endnote w:type="continuationSeparator" w:id="0">
+    <w:p>
+      <w:r>
+        <w:continuationSeparator/>
+      </w:r>
+    </w:p>
+  </w:endnote>
+</w:endnotes>
+</file>
+
+<file path=word/footer1.xml><?xml version="1.0" encoding="utf-8"?>
+<w:ftr xmlns:wpc="http://schemas.microsoft.com/office/word/2010/wordprocessingCanvas" xmlns:cx="http://schemas.microsoft.com/office/drawing/2014/chartex" xmlns:cx1="http://schemas.microsoft.com/office/drawing/2015/9/8/chartex" xmlns:cx2="http://schemas.microsoft.com/office/drawing/2015/10/21/chartex" xmlns:cx3="http://schemas.microsoft.com/office/drawing/2016/5/9/chartex" xmlns:cx4="http://schemas.microsoft.com/office/drawing/2016/5/10/chartex" xmlns:cx5="http://schemas.microsoft.com/office/drawing/2016/5/11/chartex" xmlns:cx6="http://schemas.microsoft.com/office/drawing/2016/5/12/chartex" xmlns:cx7="http://schemas.microsoft.com/office/drawing/2016/5/13/chartex" xmlns:cx8="http://schemas.microsoft.com/office/drawing/2016/5/14/chartex" xmlns:mc="http://schemas.openxmlformats.org/markup-compatibility/2006" xmlns:aink="http://schemas.microsoft.com/office/drawing/2016/ink" xmlns:am3d="http://schemas.microsoft.com/office/drawing/2017/model3d" xmlns:o="urn:schemas-microsoft-com:office:office" xmlns:r="http://schemas.openxmlformats.org/officeDocument/2006/relationships" xmlns:m="http://schemas.openxmlformats.org/officeDocument/2006/math" xmlns:v="urn:schemas-microsoft-com:vml" xmlns:wp14="http://schemas.microsoft.com/office/word/2010/wordprocessingDrawing" xmlns:wp="http://schemas.openxmlformats.org/drawingml/2006/wordprocessingDrawing" xmlns:w10="urn:schemas-microsoft-com:office:word" xmlns:w="http://schemas.openxmlformats.org/wordprocessingml/2006/main" xmlns:w14="http://schemas.microsoft.com/office/word/2010/wordml" xmlns:w15="http://schemas.microsoft.com/office/word/2012/wordml" xmlns:w16cex="http://schemas.microsoft.com/office/word/2018/wordml/cex" xmlns:w16cid="http://schemas.microsoft.com/office/word/2016/wordml/cid" xmlns:w16="http://schemas.microsoft.com/office/word/2018/wordml" xmlns:w16se="http://schemas.microsoft.com/office/word/2015/wordml/symex" xmlns:wpg="http://schemas.microsoft.com/office/word/2010/wordprocessingGroup" xmlns:wpi="http://schemas.microsoft.com/office/word/2010/wordprocessingInk" xmlns:wne="http://schemas.microsoft.com/office/word/2006/wordml" xmlns:wps="http://schemas.microsoft.com/office/word/2010/wordprocessingShape" mc:Ignorable="w14 w15 w16se w16cid w16 w16cex wp14">
+  <w:sdt>
+    <w:sdtPr>
+      <w:id w:val="1924223374"/>
+      <w:docPartObj>
+        <w:docPartGallery w:val="Page Numbers (Bottom of Page)"/>
+        <w:docPartUnique/>
+      </w:docPartObj>
+    </w:sdtPr>
+    <w:sdtEndPr>
+      <w:rPr>
+        <w:noProof/>
+      </w:rPr>
+    </w:sdtEndPr>
+    <w:sdtContent>
+      <w:p>
+        <w:pPr>
+          <w:pStyle w:val="Footer"/>
+          <w:jc w:val="right"/>
+        </w:pPr>
+        <w:r>
+          <w:fldChar w:fldCharType="begin"/>
+        </w:r>
+        <w:r>
+          <w:instrText xml:space="preserve"> PAGE   \* MERGEFORMAT </w:instrText>
+        </w:r>
+        <w:r>
+          <w:fldChar w:fldCharType="separate"/>
+        </w:r>
+        <w:r>
+          <w:rPr>
+            <w:noProof/>
+          </w:rPr>
+          <w:t>2</w:t>
+        </w:r>
+        <w:r>
+          <w:rPr>
+            <w:noProof/>
+          </w:rPr>
+          <w:fldChar w:fldCharType="end"/>
+        </w:r>
+      </w:p>
+    </w:sdtContent>
+  </w:sdt>
+  <w:p>
+    <w:pPr>
+      <w:pStyle w:val="Footer"/>
+    </w:pPr>
+  </w:p>
+</w:ftr>
+</file>
+
+<file path=word/footer2.xml><?xml version="1.0" encoding="utf-8"?>
+<w:ftr xmlns:wpc="http://schemas.microsoft.com/office/word/2010/wordprocessingCanvas" xmlns:cx="http://schemas.microsoft.com/office/drawing/2014/chartex" xmlns:cx1="http://schemas.microsoft.com/office/drawing/2015/9/8/chartex" xmlns:cx2="http://schemas.microsoft.com/office/drawing/2015/10/21/chartex" xmlns:cx3="http://schemas.microsoft.com/office/drawing/2016/5/9/chartex" xmlns:cx4="http://schemas.microsoft.com/office/drawing/2016/5/10/chartex" xmlns:cx5="http://schemas.microsoft.com/office/drawing/2016/5/11/chartex" xmlns:cx6="http://schemas.microsoft.com/office/drawing/2016/5/12/chartex" xmlns:cx7="http://schemas.microsoft.com/office/drawing/2016/5/13/chartex" xmlns:cx8="http://schemas.microsoft.com/office/drawing/2016/5/14/chartex" xmlns:mc="http://schemas.openxmlformats.org/markup-compatibility/2006" xmlns:aink="http://schemas.microsoft.com/office/drawing/2016/ink" xmlns:am3d="http://schemas.microsoft.com/office/drawing/2017/model3d" xmlns:o="urn:schemas-microsoft-com:office:office" xmlns:r="http://schemas.openxmlformats.org/officeDocument/2006/relationships" xmlns:m="http://schemas.openxmlformats.org/officeDocument/2006/math" xmlns:v="urn:schemas-microsoft-com:vml" xmlns:wp14="http://schemas.microsoft.com/office/word/2010/wordprocessingDrawing" xmlns:wp="http://schemas.openxmlformats.org/drawingml/2006/wordprocessingDrawing" xmlns:w10="urn:schemas-microsoft-com:office:word" xmlns:w="http://schemas.openxmlformats.org/wordprocessingml/2006/main" xmlns:w14="http://schemas.microsoft.com/office/word/2010/wordml" xmlns:w15="http://schemas.microsoft.com/office/word/2012/wordml" xmlns:w16cex="http://schemas.microsoft.com/office/word/2018/wordml/cex" xmlns:w16cid="http://schemas.microsoft.com/office/word/2016/wordml/cid" xmlns:w16="http://schemas.microsoft.com/office/word/2018/wordml" xmlns:w16se="http://schemas.microsoft.com/office/word/2015/wordml/symex" xmlns:wpg="http://schemas.microsoft.com/office/word/2010/wordprocessingGroup" xmlns:wpi="http://schemas.microsoft.com/office/word/2010/wordprocessingInk" xmlns:wne="http://schemas.microsoft.com/office/word/2006/wordml" xmlns:wps="http://schemas.microsoft.com/office/word/2010/wordprocessingShape" mc:Ignorable="w14 w15 w16se w16cid w16 w16cex wp14">
+  <w:sdt>
+    <w:sdtPr>
+      <w:id w:val="-373310648"/>
+      <w:docPartObj>
+        <w:docPartGallery w:val="Page Numbers (Bottom of Page)"/>
+        <w:docPartUnique/>
+      </w:docPartObj>
+    </w:sdtPr>
+    <w:sdtEndPr>
+      <w:rPr>
+        <w:noProof/>
+      </w:rPr>
+    </w:sdtEndPr>
+    <w:sdtContent>
+      <w:p>
+        <w:pPr>
+          <w:pStyle w:val="Footer"/>
+          <w:jc w:val="right"/>
+        </w:pPr>
+        <w:r>
+          <w:fldChar w:fldCharType="begin"/>
+        </w:r>
+        <w:r>
+          <w:instrText xml:space="preserve"> PAGE   \* MERGEFORMAT </w:instrText>
+        </w:r>
+        <w:r>
+          <w:fldChar w:fldCharType="separate"/>
+        </w:r>
+        <w:r>
+          <w:rPr>
+            <w:noProof/>
+          </w:rPr>
+          <w:t>2</w:t>
+        </w:r>
+        <w:r>
+          <w:rPr>
+            <w:noProof/>
+          </w:rPr>
+          <w:fldChar w:fldCharType="end"/>
+        </w:r>
+      </w:p>
+    </w:sdtContent>
+  </w:sdt>
+  <w:p>
+    <w:pPr>
+      <w:pStyle w:val="Footer"/>
+    </w:pPr>
+  </w:p>
+</w:ftr>
+</file>
+
+<file path=word/footnotes.xml><?xml version="1.0" encoding="utf-8"?>
+<w:footnotes xmlns:wpc="http://schemas.microsoft.com/office/word/2010/wordprocessingCanvas" xmlns:cx="http://schemas.microsoft.com/office/drawing/2014/chartex" xmlns:cx1="http://schemas.microsoft.com/office/drawing/2015/9/8/chartex" xmlns:cx2="http://schemas.microsoft.com/office/drawing/2015/10/21/chartex" xmlns:cx3="http://schemas.microsoft.com/office/drawing/2016/5/9/chartex" xmlns:cx4="http://schemas.microsoft.com/office/drawing/2016/5/10/chartex" xmlns:cx5="http://schemas.microsoft.com/office/drawing/2016/5/11/chartex" xmlns:cx6="http://schemas.microsoft.com/office/drawing/2016/5/12/chartex" xmlns:cx7="http://schemas.microsoft.com/office/drawing/2016/5/13/chartex" xmlns:cx8="http://schemas.microsoft.com/office/drawing/2016/5/14/chartex" xmlns:mc="http://schemas.openxmlformats.org/markup-compatibility/2006" xmlns:aink="http://schemas.microsoft.com/office/drawing/2016/ink" xmlns:am3d="http://schemas.microsoft.com/office/drawing/2017/model3d" xmlns:o="urn:schemas-microsoft-com:office:office" xmlns:r="http://schemas.openxmlformats.org/officeDocument/2006/relationships" xmlns:m="http://schemas.openxmlformats.org/officeDocument/2006/math" xmlns:v="urn:schemas-microsoft-com:vml" xmlns:wp14="http://schemas.microsoft.com/office/word/2010/wordprocessingDrawing" xmlns:wp="http://schemas.openxmlformats.org/drawingml/2006/wordprocessingDrawing" xmlns:w10="urn:schemas-microsoft-com:office:word" xmlns:w="http://schemas.openxmlformats.org/wordprocessingml/2006/main" xmlns:w14="http://schemas.microsoft.com/office/word/2010/wordml" xmlns:w15="http://schemas.microsoft.com/office/word/2012/wordml" xmlns:w16cex="http://schemas.microsoft.com/office/word/2018/wordml/cex" xmlns:w16cid="http://schemas.microsoft.com/office/word/2016/wordml/cid" xmlns:w16="http://schemas.microsoft.com/office/word/2018/wordml" xmlns:w16se="http://schemas.microsoft.com/office/word/2015/wordml/symex" xmlns:wpg="http://schemas.microsoft.com/office/word/2010/wordprocessingGroup" xmlns:wpi="http://schemas.microsoft.com/office/word/2010/wordprocessingInk" xmlns:wne="http://schemas.microsoft.com/office/word/2006/wordml" xmlns:wps="http://schemas.microsoft.com/office/word/2010/wordprocessingShape" mc:Ignorable="w14 w15 w16se w16cid w16 w16cex wp14">
+  <w:footnote w:type="separator" w:id="-1">
+    <w:p>
+      <w:r>
+        <w:separator/>
+      </w:r>
+    </w:p>
+  </w:footnote>
+  <w:footnote w:type="continuationSeparator" w:id="0">
+    <w:p>
+      <w:r>
+        <w:continuationSeparator/>
+      </w:r>
+    </w:p>
+  </w:footnote>
+</w:footnotes>
 </file>
 
 <file path=word/numbering.xml><?xml version="1.0" encoding="utf-8"?>
@@ -30290,6 +31415,73 @@
       <w:u w:val="single"/>
     </w:rPr>
   </w:style>
+  <w:style w:type="paragraph" w:styleId="Header">
+    <w:name w:val="header"/>
+    <w:basedOn w:val="Normal"/>
+    <w:link w:val="HeaderChar"/>
+    <w:uiPriority w:val="99"/>
+    <w:unhideWhenUsed/>
+    <w:rsid w:val="002D3778"/>
+    <w:pPr>
+      <w:tabs>
+        <w:tab w:val="center" w:pos="4680"/>
+        <w:tab w:val="right" w:pos="9360"/>
+      </w:tabs>
+    </w:pPr>
+  </w:style>
+  <w:style w:type="character" w:customStyle="1" w:styleId="HeaderChar">
+    <w:name w:val="Header Char"/>
+    <w:basedOn w:val="DefaultParagraphFont"/>
+    <w:link w:val="Header"/>
+    <w:uiPriority w:val="99"/>
+    <w:rsid w:val="002D3778"/>
+    <w:rPr>
+      <w:rFonts w:asciiTheme="minorBidi" w:eastAsia="Times New Roman" w:hAnsiTheme="minorBidi" w:cs="Times New Roman"/>
+      <w:sz w:val="24"/>
+      <w:szCs w:val="24"/>
+    </w:rPr>
+  </w:style>
+  <w:style w:type="paragraph" w:styleId="Footer">
+    <w:name w:val="footer"/>
+    <w:basedOn w:val="Normal"/>
+    <w:link w:val="FooterChar"/>
+    <w:uiPriority w:val="99"/>
+    <w:unhideWhenUsed/>
+    <w:rsid w:val="002D3778"/>
+    <w:pPr>
+      <w:tabs>
+        <w:tab w:val="center" w:pos="4680"/>
+        <w:tab w:val="right" w:pos="9360"/>
+      </w:tabs>
+    </w:pPr>
+  </w:style>
+  <w:style w:type="character" w:customStyle="1" w:styleId="FooterChar">
+    <w:name w:val="Footer Char"/>
+    <w:basedOn w:val="DefaultParagraphFont"/>
+    <w:link w:val="Footer"/>
+    <w:uiPriority w:val="99"/>
+    <w:rsid w:val="002D3778"/>
+    <w:rPr>
+      <w:rFonts w:asciiTheme="minorBidi" w:eastAsia="Times New Roman" w:hAnsiTheme="minorBidi" w:cs="Times New Roman"/>
+      <w:sz w:val="24"/>
+      <w:szCs w:val="24"/>
+    </w:rPr>
+  </w:style>
+  <w:style w:type="paragraph" w:styleId="Bibliography">
+    <w:name w:val="Bibliography"/>
+    <w:basedOn w:val="Normal"/>
+    <w:next w:val="Normal"/>
+    <w:uiPriority w:val="37"/>
+    <w:unhideWhenUsed/>
+    <w:rsid w:val="00812BC6"/>
+    <w:pPr>
+      <w:spacing w:after="160" w:line="259" w:lineRule="auto"/>
+    </w:pPr>
+    <w:rPr>
+      <w:rFonts w:ascii="Arial" w:eastAsiaTheme="minorHAnsi" w:hAnsi="Arial" w:cstheme="minorBidi"/>
+      <w:szCs w:val="22"/>
+    </w:rPr>
+  </w:style>
 </w:styles>
 </file>
 
@@ -30589,11 +31781,77 @@
 </file>
 
 <file path=customXml/item1.xml><?xml version="1.0" encoding="utf-8"?>
-<b:Sources xmlns:b="http://schemas.openxmlformats.org/officeDocument/2006/bibliography" xmlns="http://schemas.openxmlformats.org/officeDocument/2006/bibliography" SelectedStyle="\HarvardAnglia2008OfficeOnline.xsl" StyleName="Harvard - Anglia" Version="2008"/>
+<b:Sources xmlns:b="http://schemas.openxmlformats.org/officeDocument/2006/bibliography" xmlns="http://schemas.openxmlformats.org/officeDocument/2006/bibliography" SelectedStyle="\HarvardAnglia2008OfficeOnline.xsl" StyleName="Harvard - Anglia" Version="2008">
+  <b:Source>
+    <b:Tag>Nat19</b:Tag>
+    <b:SourceType>Report</b:SourceType>
+    <b:Guid>{3AC3B21F-D698-4157-B66C-7627E28E20A3}</b:Guid>
+    <b:Author>
+      <b:Author>
+        <b:Corporate>National Association of REALTORS</b:Corporate>
+      </b:Author>
+    </b:Author>
+    <b:Title>Remodeling Impact Report: D.I.Y.</b:Title>
+    <b:Year>2019</b:Year>
+    <b:Publisher>National Association of REALTORS</b:Publisher>
+    <b:RefOrder>1</b:RefOrder>
+  </b:Source>
+  <b:Source>
+    <b:Tag>HSS21</b:Tag>
+    <b:SourceType>InternetSite</b:SourceType>
+    <b:Guid>{8EE1DCE6-F978-4356-803E-94637F1A2B19}</b:Guid>
+    <b:Author>
+      <b:Author>
+        <b:Corporate>HSS</b:Corporate>
+      </b:Author>
+    </b:Author>
+    <b:Title>FAQ - HSS Hire</b:Title>
+    <b:Year>2021</b:Year>
+    <b:YearAccessed>2021</b:YearAccessed>
+    <b:MonthAccessed>April</b:MonthAccessed>
+    <b:DayAccessed>5</b:DayAccessed>
+    <b:URL>https://www.hss.com/hire/faqs</b:URL>
+    <b:RefOrder>2</b:RefOrder>
+  </b:Source>
+  <b:Source>
+    <b:Tag>Uni21</b:Tag>
+    <b:SourceType>InternetSite</b:SourceType>
+    <b:Guid>{F8EC89E6-D359-4904-A835-DA2EAD663BCF}</b:Guid>
+    <b:Author>
+      <b:Author>
+        <b:Corporate>United Rentals</b:Corporate>
+      </b:Author>
+    </b:Author>
+    <b:Title>Equipment Rentals | United Rentals</b:Title>
+    <b:Year>2021</b:Year>
+    <b:YearAccessed>2021</b:YearAccessed>
+    <b:MonthAccessed>April</b:MonthAccessed>
+    <b:DayAccessed>5</b:DayAccessed>
+    <b:URL>https://www.unitedrentals.com/marketplace/equipment#/</b:URL>
+    <b:RefOrder>3</b:RefOrder>
+  </b:Source>
+  <b:Source>
+    <b:Tag>spa21</b:Tag>
+    <b:SourceType>InternetSite</b:SourceType>
+    <b:Guid>{B615BEFC-629E-42E7-B8C5-B48417B9A235}</b:Guid>
+    <b:Author>
+      <b:Author>
+        <b:Corporate>Sparetoolz</b:Corporate>
+      </b:Author>
+    </b:Author>
+    <b:Title>Sparetoolz FAQ</b:Title>
+    <b:Year>2021</b:Year>
+    <b:YearAccessed>2021</b:YearAccessed>
+    <b:MonthAccessed>April</b:MonthAccessed>
+    <b:DayAccessed>5</b:DayAccessed>
+    <b:URL>https://sparetoolz.com/pages/faq</b:URL>
+    <b:RefOrder>4</b:RefOrder>
+  </b:Source>
+</b:Sources>
 </file>
 
 <file path=customXml/itemProps1.xml><?xml version="1.0" encoding="utf-8"?>
-<ds:datastoreItem xmlns:ds="http://schemas.openxmlformats.org/officeDocument/2006/customXml" ds:itemID="{6720D37E-0D72-4FAE-807F-7C2E5D686508}">
+<ds:datastoreItem xmlns:ds="http://schemas.openxmlformats.org/officeDocument/2006/customXml" ds:itemID="{F4E6B6A0-8387-41CA-9BC9-E183C2AA52F9}">
   <ds:schemaRefs>
     <ds:schemaRef ds:uri="http://schemas.openxmlformats.org/officeDocument/2006/bibliography"/>
   </ds:schemaRefs>

</xml_diff>

<commit_message>
📝 Added `Tool` constraints
</commit_message>
<xml_diff>
--- a/Report/Laith_Hussam_Shono-TM471_Project_Report.docx
+++ b/Report/Laith_Hussam_Shono-TM471_Project_Report.docx
@@ -2770,14 +2770,27 @@
       <w:r>
         <w:t xml:space="preserve">Figure </w:t>
       </w:r>
-      <w:fldSimple w:instr=" SEQ Figure \* ARABIC ">
-        <w:r>
-          <w:rPr>
-            <w:noProof/>
-          </w:rPr>
-          <w:t>1</w:t>
-        </w:r>
-      </w:fldSimple>
+      <w:r>
+        <w:fldChar w:fldCharType="begin"/>
+      </w:r>
+      <w:r>
+        <w:instrText xml:space="preserve"> SEQ Figure \* ARABIC </w:instrText>
+      </w:r>
+      <w:r>
+        <w:fldChar w:fldCharType="separate"/>
+      </w:r>
+      <w:r>
+        <w:rPr>
+          <w:noProof/>
+        </w:rPr>
+        <w:t>1</w:t>
+      </w:r>
+      <w:r>
+        <w:rPr>
+          <w:noProof/>
+        </w:rPr>
+        <w:fldChar w:fldCharType="end"/>
+      </w:r>
       <w:bookmarkEnd w:id="7"/>
       <w:r>
         <w:t xml:space="preserve"> - use case diagram</w:t>
@@ -7663,14 +7676,27 @@
       <w:r>
         <w:t xml:space="preserve">Figure </w:t>
       </w:r>
-      <w:fldSimple w:instr=" SEQ Figure \* ARABIC ">
-        <w:r>
-          <w:rPr>
-            <w:noProof/>
-          </w:rPr>
-          <w:t>2</w:t>
-        </w:r>
-      </w:fldSimple>
+      <w:r>
+        <w:fldChar w:fldCharType="begin"/>
+      </w:r>
+      <w:r>
+        <w:instrText xml:space="preserve"> SEQ Figure \* ARABIC </w:instrText>
+      </w:r>
+      <w:r>
+        <w:fldChar w:fldCharType="separate"/>
+      </w:r>
+      <w:r>
+        <w:rPr>
+          <w:noProof/>
+        </w:rPr>
+        <w:t>2</w:t>
+      </w:r>
+      <w:r>
+        <w:rPr>
+          <w:noProof/>
+        </w:rPr>
+        <w:fldChar w:fldCharType="end"/>
+      </w:r>
       <w:bookmarkEnd w:id="10"/>
       <w:r>
         <w:t xml:space="preserve"> - Activity diagram of accepting/rejecting tool-requests</w:t>
@@ -7743,14 +7769,27 @@
       <w:r>
         <w:t xml:space="preserve">Figure </w:t>
       </w:r>
-      <w:fldSimple w:instr=" SEQ Figure \* ARABIC ">
-        <w:r>
-          <w:rPr>
-            <w:noProof/>
-          </w:rPr>
-          <w:t>3</w:t>
-        </w:r>
-      </w:fldSimple>
+      <w:r>
+        <w:fldChar w:fldCharType="begin"/>
+      </w:r>
+      <w:r>
+        <w:instrText xml:space="preserve"> SEQ Figure \* ARABIC </w:instrText>
+      </w:r>
+      <w:r>
+        <w:fldChar w:fldCharType="separate"/>
+      </w:r>
+      <w:r>
+        <w:rPr>
+          <w:noProof/>
+        </w:rPr>
+        <w:t>3</w:t>
+      </w:r>
+      <w:r>
+        <w:rPr>
+          <w:noProof/>
+        </w:rPr>
+        <w:fldChar w:fldCharType="end"/>
+      </w:r>
       <w:bookmarkEnd w:id="11"/>
       <w:r>
         <w:t xml:space="preserve"> - Activity diagram of delivering a tool</w:t>
@@ -7823,14 +7862,27 @@
       <w:r>
         <w:t xml:space="preserve">Figure </w:t>
       </w:r>
-      <w:fldSimple w:instr=" SEQ Figure \* ARABIC ">
-        <w:r>
-          <w:rPr>
-            <w:noProof/>
-          </w:rPr>
-          <w:t>4</w:t>
-        </w:r>
-      </w:fldSimple>
+      <w:r>
+        <w:fldChar w:fldCharType="begin"/>
+      </w:r>
+      <w:r>
+        <w:instrText xml:space="preserve"> SEQ Figure \* ARABIC </w:instrText>
+      </w:r>
+      <w:r>
+        <w:fldChar w:fldCharType="separate"/>
+      </w:r>
+      <w:r>
+        <w:rPr>
+          <w:noProof/>
+        </w:rPr>
+        <w:t>4</w:t>
+      </w:r>
+      <w:r>
+        <w:rPr>
+          <w:noProof/>
+        </w:rPr>
+        <w:fldChar w:fldCharType="end"/>
+      </w:r>
       <w:bookmarkEnd w:id="12"/>
       <w:r>
         <w:t xml:space="preserve"> - Activity diagram of returning a tool</w:t>
@@ -7927,14 +7979,30 @@
       <w:r>
         <w:t xml:space="preserve">Figure </w:t>
       </w:r>
-      <w:fldSimple w:instr=" SEQ Figure \* ARABIC ">
-        <w:r>
-          <w:rPr>
-            <w:noProof/>
-          </w:rPr>
-          <w:t>5</w:t>
-        </w:r>
-      </w:fldSimple>
+      <w:r>
+        <w:fldChar w:fldCharType="begin"/>
+      </w:r>
+      <w:r>
+        <w:instrText xml:space="preserve"> SEQ Fi</w:instrText>
+      </w:r>
+      <w:r>
+        <w:instrText xml:space="preserve">gure \* ARABIC </w:instrText>
+      </w:r>
+      <w:r>
+        <w:fldChar w:fldCharType="separate"/>
+      </w:r>
+      <w:r>
+        <w:rPr>
+          <w:noProof/>
+        </w:rPr>
+        <w:t>5</w:t>
+      </w:r>
+      <w:r>
+        <w:rPr>
+          <w:noProof/>
+        </w:rPr>
+        <w:fldChar w:fldCharType="end"/>
+      </w:r>
       <w:r>
         <w:t xml:space="preserve"> - The Conceptual model</w:t>
       </w:r>
@@ -17666,10 +17734,175 @@
     <w:p/>
     <w:p>
       <w:pPr>
-        <w:rPr>
-          <w:rFonts w:eastAsiaTheme="majorEastAsia" w:cstheme="majorBidi"/>
-          <w:color w:val="1F3763" w:themeColor="accent1" w:themeShade="7F"/>
-          <w:sz w:val="26"/>
+        <w:pStyle w:val="Heading4"/>
+      </w:pPr>
+      <w:r>
+        <w:t>3.4.1.</w:t>
+      </w:r>
+      <w:r>
+        <w:t>5</w:t>
+      </w:r>
+      <w:r>
+        <w:t xml:space="preserve"> Constraints on </w:t>
+      </w:r>
+      <w:r>
+        <w:rPr>
+          <w:u w:val="single"/>
+        </w:rPr>
+        <w:t>Tool</w:t>
+      </w:r>
+      <w:r>
+        <w:t xml:space="preserve"> </w:t>
+      </w:r>
+      <w:r>
+        <w:t>objects</w:t>
+      </w:r>
+      <w:r>
+        <w:t>:</w:t>
+      </w:r>
+    </w:p>
+    <w:p>
+      <w:pPr>
+        <w:pStyle w:val="ListParagraph"/>
+        <w:numPr>
+          <w:ilvl w:val="0"/>
+          <w:numId w:val="86"/>
+        </w:numPr>
+      </w:pPr>
+      <w:r>
+        <w:rPr>
+          <w:b/>
+          <w:bCs/>
+        </w:rPr>
+        <w:t>Context</w:t>
+      </w:r>
+      <w:r>
+        <w:t xml:space="preserve"> </w:t>
+      </w:r>
+      <w:r>
+        <w:t>Tool</w:t>
+      </w:r>
+      <w:r>
+        <w:t xml:space="preserve"> </w:t>
+      </w:r>
+      <w:r>
+        <w:rPr>
+          <w:b/>
+          <w:bCs/>
+        </w:rPr>
+        <w:t>inv</w:t>
+      </w:r>
+      <w:r>
+        <w:t>:</w:t>
+      </w:r>
+    </w:p>
+    <w:p>
+      <w:pPr>
+        <w:pStyle w:val="ListParagraph"/>
+      </w:pPr>
+      <w:proofErr w:type="spellStart"/>
+      <w:proofErr w:type="gramStart"/>
+      <w:r>
+        <w:t>self.requests</w:t>
+      </w:r>
+      <w:proofErr w:type="spellEnd"/>
+      <w:proofErr w:type="gramEnd"/>
+      <w:r>
+        <w:t xml:space="preserve"> </w:t>
+      </w:r>
+      <w:r>
+        <w:rPr>
+          <w:b/>
+          <w:bCs/>
+        </w:rPr>
+        <w:t>include</w:t>
+      </w:r>
+      <w:r>
+        <w:t xml:space="preserve"> </w:t>
+      </w:r>
+      <w:proofErr w:type="spellStart"/>
+      <w:r>
+        <w:t>self.acceptedRequest</w:t>
+      </w:r>
+      <w:proofErr w:type="spellEnd"/>
+    </w:p>
+    <w:p>
+      <w:pPr>
+        <w:pStyle w:val="ListParagraph"/>
+      </w:pPr>
+    </w:p>
+    <w:p>
+      <w:pPr>
+        <w:pStyle w:val="ListParagraph"/>
+        <w:numPr>
+          <w:ilvl w:val="0"/>
+          <w:numId w:val="86"/>
+        </w:numPr>
+      </w:pPr>
+      <w:r>
+        <w:rPr>
+          <w:b/>
+          <w:bCs/>
+        </w:rPr>
+        <w:t>Context</w:t>
+      </w:r>
+      <w:r>
+        <w:t xml:space="preserve"> Tool </w:t>
+      </w:r>
+      <w:r>
+        <w:rPr>
+          <w:b/>
+          <w:bCs/>
+        </w:rPr>
+        <w:t>inv:</w:t>
+      </w:r>
+    </w:p>
+    <w:p>
+      <w:pPr>
+        <w:pStyle w:val="ListParagraph"/>
+      </w:pPr>
+      <w:proofErr w:type="spellStart"/>
+      <w:proofErr w:type="gramStart"/>
+      <w:r>
+        <w:t>self.owner</w:t>
+      </w:r>
+      <w:proofErr w:type="gramEnd"/>
+      <w:r>
+        <w:t>.tools</w:t>
+      </w:r>
+      <w:proofErr w:type="spellEnd"/>
+      <w:r>
+        <w:t xml:space="preserve"> </w:t>
+      </w:r>
+      <w:r>
+        <w:rPr>
+          <w:b/>
+          <w:bCs/>
+        </w:rPr>
+        <w:t xml:space="preserve">include </w:t>
+      </w:r>
+      <w:r>
+        <w:t>self</w:t>
+      </w:r>
+    </w:p>
+    <w:p>
+      <w:pPr>
+        <w:rPr>
+          <w:rFonts w:eastAsiaTheme="minorHAnsi"/>
+        </w:rPr>
+      </w:pPr>
+    </w:p>
+    <w:p>
+      <w:pPr>
+        <w:rPr>
+          <w:rFonts w:eastAsiaTheme="minorHAnsi"/>
+        </w:rPr>
+      </w:pPr>
+    </w:p>
+    <w:p>
+      <w:pPr>
+        <w:rPr>
+          <w:rFonts w:eastAsiaTheme="minorHAnsi"/>
         </w:rPr>
         <w:sectPr>
           <w:pgSz w:w="12240" w:h="15840"/>
@@ -20554,7 +20787,7 @@
   <w:abstractNum w:abstractNumId="5" w15:restartNumberingAfterBreak="0">
     <w:nsid w:val="052F7D8F"/>
     <w:multiLevelType w:val="hybridMultilevel"/>
-    <w:tmpl w:val="2C60E310"/>
+    <w:tmpl w:val="57F4B166"/>
     <w:lvl w:ilvl="0" w:tplc="04090001">
       <w:start w:val="1"/>
       <w:numFmt w:val="bullet"/>
@@ -30659,6 +30892,9 @@
   </w:num>
   <w:num w:numId="93">
     <w:abstractNumId w:val="45"/>
+  </w:num>
+  <w:num w:numId="94">
+    <w:abstractNumId w:val="2"/>
   </w:num>
   <w:numIdMacAtCleanup w:val="93"/>
 </w:numbering>

</xml_diff>

<commit_message>
📝 Added a new MR
</commit_message>
<xml_diff>
--- a/Report/Laith_Hussam_Shono-TM471_Project_Report.docx
+++ b/Report/Laith_Hussam_Shono-TM471_Project_Report.docx
@@ -1,6 +1,6 @@
 
 <file path=word/document.xml><?xml version="1.0" encoding="utf-8"?>
-<w:document xmlns:wpc="http://schemas.microsoft.com/office/word/2010/wordprocessingCanvas" xmlns:cx="http://schemas.microsoft.com/office/drawing/2014/chartex" xmlns:cx1="http://schemas.microsoft.com/office/drawing/2015/9/8/chartex" xmlns:cx2="http://schemas.microsoft.com/office/drawing/2015/10/21/chartex" xmlns:cx3="http://schemas.microsoft.com/office/drawing/2016/5/9/chartex" xmlns:cx4="http://schemas.microsoft.com/office/drawing/2016/5/10/chartex" xmlns:cx5="http://schemas.microsoft.com/office/drawing/2016/5/11/chartex" xmlns:cx6="http://schemas.microsoft.com/office/drawing/2016/5/12/chartex" xmlns:cx7="http://schemas.microsoft.com/office/drawing/2016/5/13/chartex" xmlns:cx8="http://schemas.microsoft.com/office/drawing/2016/5/14/chartex" xmlns:mc="http://schemas.openxmlformats.org/markup-compatibility/2006" xmlns:aink="http://schemas.microsoft.com/office/drawing/2016/ink" xmlns:am3d="http://schemas.microsoft.com/office/drawing/2017/model3d" xmlns:o="urn:schemas-microsoft-com:office:office" xmlns:r="http://schemas.openxmlformats.org/officeDocument/2006/relationships" xmlns:m="http://schemas.openxmlformats.org/officeDocument/2006/math" xmlns:v="urn:schemas-microsoft-com:vml" xmlns:wp14="http://schemas.microsoft.com/office/word/2010/wordprocessingDrawing" xmlns:wp="http://schemas.openxmlformats.org/drawingml/2006/wordprocessingDrawing" xmlns:w10="urn:schemas-microsoft-com:office:word" xmlns:w="http://schemas.openxmlformats.org/wordprocessingml/2006/main" xmlns:w14="http://schemas.microsoft.com/office/word/2010/wordml" xmlns:w15="http://schemas.microsoft.com/office/word/2012/wordml" xmlns:w16cex="http://schemas.microsoft.com/office/word/2018/wordml/cex" xmlns:w16cid="http://schemas.microsoft.com/office/word/2016/wordml/cid" xmlns:w16="http://schemas.microsoft.com/office/word/2018/wordml" xmlns:w16se="http://schemas.microsoft.com/office/word/2015/wordml/symex" xmlns:wpg="http://schemas.microsoft.com/office/word/2010/wordprocessingGroup" xmlns:wpi="http://schemas.microsoft.com/office/word/2010/wordprocessingInk" xmlns:wne="http://schemas.microsoft.com/office/word/2006/wordml" xmlns:wps="http://schemas.microsoft.com/office/word/2010/wordprocessingShape" mc:Ignorable="w14 w15 w16se w16cid w16 w16cex wp14">
+<w:document xmlns:wpc="http://schemas.microsoft.com/office/word/2010/wordprocessingCanvas" xmlns:cx="http://schemas.microsoft.com/office/drawing/2014/chartex" xmlns:cx1="http://schemas.microsoft.com/office/drawing/2015/9/8/chartex" xmlns:cx2="http://schemas.microsoft.com/office/drawing/2015/10/21/chartex" xmlns:cx3="http://schemas.microsoft.com/office/drawing/2016/5/9/chartex" xmlns:cx4="http://schemas.microsoft.com/office/drawing/2016/5/10/chartex" xmlns:cx5="http://schemas.microsoft.com/office/drawing/2016/5/11/chartex" xmlns:cx6="http://schemas.microsoft.com/office/drawing/2016/5/12/chartex" xmlns:cx7="http://schemas.microsoft.com/office/drawing/2016/5/13/chartex" xmlns:cx8="http://schemas.microsoft.com/office/drawing/2016/5/14/chartex" xmlns:mc="http://schemas.openxmlformats.org/markup-compatibility/2006" xmlns:aink="http://schemas.microsoft.com/office/drawing/2016/ink" xmlns:am3d="http://schemas.microsoft.com/office/drawing/2017/model3d" xmlns:o="urn:schemas-microsoft-com:office:office" xmlns:r="http://schemas.openxmlformats.org/officeDocument/2006/relationships" xmlns:m="http://schemas.openxmlformats.org/officeDocument/2006/math" xmlns:v="urn:schemas-microsoft-com:vml" xmlns:wp14="http://schemas.microsoft.com/office/word/2010/wordprocessingDrawing" xmlns:wp="http://schemas.openxmlformats.org/drawingml/2006/wordprocessingDrawing" xmlns:w10="urn:schemas-microsoft-com:office:word" xmlns:w="http://schemas.openxmlformats.org/wordprocessingml/2006/main" xmlns:w14="http://schemas.microsoft.com/office/word/2010/wordml" xmlns:w15="http://schemas.microsoft.com/office/word/2012/wordml" xmlns:w16cex="http://schemas.microsoft.com/office/word/2018/wordml/cex" xmlns:w16cid="http://schemas.microsoft.com/office/word/2016/wordml/cid" xmlns:w16="http://schemas.microsoft.com/office/word/2018/wordml" xmlns:w16sdtdh="http://schemas.microsoft.com/office/word/2020/wordml/sdtdatahash" xmlns:w16se="http://schemas.microsoft.com/office/word/2015/wordml/symex" xmlns:wpg="http://schemas.microsoft.com/office/word/2010/wordprocessingGroup" xmlns:wpi="http://schemas.microsoft.com/office/word/2010/wordprocessingInk" xmlns:wne="http://schemas.microsoft.com/office/word/2006/wordml" xmlns:wps="http://schemas.microsoft.com/office/word/2010/wordprocessingShape" mc:Ignorable="w14 w15 w16se w16cid w16 w16cex w16sdtdh wp14">
   <w:body>
     <w:p>
       <w:pPr>
@@ -16636,7 +16636,114 @@
         <w:pStyle w:val="Heading4"/>
       </w:pPr>
       <w:r>
-        <w:t>3.3.4.1 Extra localization plans</w:t>
+        <w:t>3.3.4.1 Future Expansions</w:t>
+      </w:r>
+    </w:p>
+    <w:p>
+      <w:pPr>
+        <w:pStyle w:val="ListParagraph"/>
+        <w:numPr>
+          <w:ilvl w:val="0"/>
+          <w:numId w:val="92"/>
+        </w:numPr>
+        <w:spacing w:line="252" w:lineRule="auto"/>
+        <w:rPr>
+          <w:b/>
+          <w:bCs/>
+        </w:rPr>
+      </w:pPr>
+      <w:r>
+        <w:rPr>
+          <w:b/>
+          <w:bCs/>
+        </w:rPr>
+        <w:t>ID:</w:t>
+      </w:r>
+      <w:r>
+        <w:t xml:space="preserve"> MR1</w:t>
+      </w:r>
+    </w:p>
+    <w:p>
+      <w:pPr>
+        <w:pStyle w:val="ListParagraph"/>
+        <w:numPr>
+          <w:ilvl w:val="0"/>
+          <w:numId w:val="92"/>
+        </w:numPr>
+        <w:spacing w:line="252" w:lineRule="auto"/>
+        <w:rPr>
+          <w:b/>
+          <w:bCs/>
+        </w:rPr>
+      </w:pPr>
+      <w:r>
+        <w:rPr>
+          <w:b/>
+          <w:bCs/>
+        </w:rPr>
+        <w:t>Description:</w:t>
+      </w:r>
+      <w:r>
+        <w:t xml:space="preserve"> The system must be able to cope with expansions to global availability.</w:t>
+      </w:r>
+    </w:p>
+    <w:p>
+      <w:pPr>
+        <w:pStyle w:val="ListParagraph"/>
+        <w:numPr>
+          <w:ilvl w:val="0"/>
+          <w:numId w:val="92"/>
+        </w:numPr>
+        <w:spacing w:line="252" w:lineRule="auto"/>
+        <w:rPr>
+          <w:b/>
+          <w:bCs/>
+        </w:rPr>
+      </w:pPr>
+      <w:r>
+        <w:rPr>
+          <w:b/>
+          <w:bCs/>
+        </w:rPr>
+        <w:t>History:</w:t>
+      </w:r>
+      <w:r>
+        <w:t xml:space="preserve"> Created 9/4/2021</w:t>
+      </w:r>
+    </w:p>
+    <w:p>
+      <w:pPr>
+        <w:pStyle w:val="ListParagraph"/>
+        <w:numPr>
+          <w:ilvl w:val="0"/>
+          <w:numId w:val="92"/>
+        </w:numPr>
+        <w:spacing w:line="252" w:lineRule="auto"/>
+        <w:rPr>
+          <w:b/>
+          <w:bCs/>
+        </w:rPr>
+      </w:pPr>
+      <w:r>
+        <w:rPr>
+          <w:b/>
+          <w:bCs/>
+        </w:rPr>
+        <w:t>Type:</w:t>
+      </w:r>
+      <w:r>
+        <w:t xml:space="preserve"> </w:t>
+      </w:r>
+      <w:r>
+        <w:t>Maintainability and support requirement</w:t>
+      </w:r>
+    </w:p>
+    <w:p>
+      <w:pPr>
+        <w:pStyle w:val="Heading4"/>
+      </w:pPr>
+      <w:r>
+        <w:t>3.3.4.2 Extra localization plans</w:t>
       </w:r>
     </w:p>
     <w:p>
@@ -16660,7 +16767,10 @@
         <w:t>ID:</w:t>
       </w:r>
       <w:r>
-        <w:t xml:space="preserve"> MR1</w:t>
+        <w:t xml:space="preserve"> MR</w:t>
+      </w:r>
+      <w:r>
+        <w:t>2</w:t>
       </w:r>
     </w:p>
     <w:p>
@@ -16831,7 +16941,13 @@
         <w:t xml:space="preserve">must </w:t>
       </w:r>
       <w:r>
-        <w:t>operate in accordance with Saudi Arabia’s laws.</w:t>
+        <w:t>operate in accordance with</w:t>
+      </w:r>
+      <w:r>
+        <w:t xml:space="preserve"> the</w:t>
+      </w:r>
+      <w:r>
+        <w:t xml:space="preserve"> Saudi Arabia’s laws.</w:t>
       </w:r>
     </w:p>
     <w:p>
@@ -16976,12 +17092,10 @@
         <w:t xml:space="preserve"> == </w:t>
       </w:r>
       <w:proofErr w:type="spellStart"/>
-      <w:proofErr w:type="gramStart"/>
       <w:r>
         <w:t>self.ownedTool.ownerUID</w:t>
       </w:r>
       <w:proofErr w:type="spellEnd"/>
-      <w:proofErr w:type="gramEnd"/>
     </w:p>
     <w:p>
       <w:pPr>
@@ -17035,13 +17149,8 @@
         <w:t xml:space="preserve"> == </w:t>
       </w:r>
       <w:proofErr w:type="spellStart"/>
-      <w:proofErr w:type="gramStart"/>
-      <w:r>
-        <w:t>self.request</w:t>
-      </w:r>
-      <w:proofErr w:type="gramEnd"/>
-      <w:r>
-        <w:t>.renterID</w:t>
+      <w:r>
+        <w:t>self.request.renterID</w:t>
       </w:r>
       <w:proofErr w:type="spellEnd"/>
     </w:p>
@@ -17093,13 +17202,8 @@
         <w:t xml:space="preserve"> &lt;&gt; </w:t>
       </w:r>
       <w:proofErr w:type="spellStart"/>
-      <w:proofErr w:type="gramStart"/>
-      <w:r>
-        <w:t>Self.request.tool</w:t>
-      </w:r>
-      <w:proofErr w:type="gramEnd"/>
-      <w:r>
-        <w:t>.ownerUID</w:t>
+      <w:r>
+        <w:t>Self.request.tool.ownerUID</w:t>
       </w:r>
       <w:proofErr w:type="spellEnd"/>
     </w:p>
@@ -17143,12 +17247,10 @@
         <w:pStyle w:val="ListParagraph"/>
       </w:pPr>
       <w:proofErr w:type="spellStart"/>
-      <w:proofErr w:type="gramStart"/>
       <w:r>
         <w:t>self.rating</w:t>
       </w:r>
       <w:proofErr w:type="spellEnd"/>
-      <w:proofErr w:type="gramEnd"/>
       <w:r>
         <w:t xml:space="preserve"> &gt;= 0 </w:t>
       </w:r>
@@ -17245,20 +17347,246 @@
         <w:t xml:space="preserve"> self.id == </w:t>
       </w:r>
       <w:proofErr w:type="spellStart"/>
-      <w:proofErr w:type="gramStart"/>
+      <w:r>
+        <w:t>self.tool.acceptedRequestID</w:t>
+      </w:r>
+      <w:proofErr w:type="spellEnd"/>
+    </w:p>
+    <w:p>
+      <w:pPr>
+        <w:pStyle w:val="ListParagraph"/>
+      </w:pPr>
+    </w:p>
+    <w:p>
+      <w:pPr>
+        <w:pStyle w:val="ListParagraph"/>
+        <w:numPr>
+          <w:ilvl w:val="0"/>
+          <w:numId w:val="86"/>
+        </w:numPr>
+      </w:pPr>
+      <w:r>
+        <w:rPr>
+          <w:b/>
+          <w:bCs/>
+        </w:rPr>
+        <w:t xml:space="preserve">Context </w:t>
+      </w:r>
+      <w:proofErr w:type="spellStart"/>
+      <w:r>
+        <w:t>ToolsRequest</w:t>
+      </w:r>
+      <w:proofErr w:type="spellEnd"/>
+      <w:r>
+        <w:t xml:space="preserve"> </w:t>
+      </w:r>
+      <w:r>
+        <w:rPr>
+          <w:b/>
+          <w:bCs/>
+        </w:rPr>
+        <w:t>inv:</w:t>
+      </w:r>
+    </w:p>
+    <w:p>
+      <w:pPr>
+        <w:pStyle w:val="ListParagraph"/>
+      </w:pPr>
+      <w:proofErr w:type="spellStart"/>
+      <w:r>
+        <w:t>self.renterUID</w:t>
+      </w:r>
+      <w:proofErr w:type="spellEnd"/>
+      <w:r>
+        <w:t xml:space="preserve"> &lt;&gt; </w:t>
+      </w:r>
+      <w:proofErr w:type="spellStart"/>
+      <w:r>
+        <w:t>self.tool.ownerUID</w:t>
+      </w:r>
+      <w:proofErr w:type="spellEnd"/>
+    </w:p>
+    <w:p>
+      <w:pPr>
+        <w:pStyle w:val="ListParagraph"/>
+      </w:pPr>
+    </w:p>
+    <w:p>
+      <w:pPr>
+        <w:pStyle w:val="ListParagraph"/>
+        <w:numPr>
+          <w:ilvl w:val="0"/>
+          <w:numId w:val="86"/>
+        </w:numPr>
+      </w:pPr>
+      <w:r>
+        <w:rPr>
+          <w:b/>
+          <w:bCs/>
+        </w:rPr>
+        <w:t xml:space="preserve">Context </w:t>
+      </w:r>
+      <w:proofErr w:type="spellStart"/>
+      <w:r>
+        <w:t>ToolsRequest</w:t>
+      </w:r>
+      <w:proofErr w:type="spellEnd"/>
+      <w:r>
+        <w:t xml:space="preserve"> </w:t>
+      </w:r>
+      <w:r>
+        <w:rPr>
+          <w:b/>
+          <w:bCs/>
+        </w:rPr>
+        <w:t>inv:</w:t>
+      </w:r>
+    </w:p>
+    <w:p>
+      <w:pPr>
+        <w:pStyle w:val="ListParagraph"/>
+      </w:pPr>
+      <w:proofErr w:type="spellStart"/>
+      <w:r>
+        <w:t>self.numOfDays</w:t>
+      </w:r>
+      <w:proofErr w:type="spellEnd"/>
+      <w:r>
+        <w:t xml:space="preserve"> &gt; 0</w:t>
+      </w:r>
+    </w:p>
+    <w:p/>
+    <w:p>
+      <w:pPr>
+        <w:pStyle w:val="Heading4"/>
+      </w:pPr>
+      <w:r>
+        <w:t xml:space="preserve">3.4.1.3 Constraints on </w:t>
+      </w:r>
+      <w:r>
+        <w:rPr>
+          <w:u w:val="single"/>
+        </w:rPr>
+        <w:t>Rent</w:t>
+      </w:r>
+      <w:r>
+        <w:t xml:space="preserve"> objects:</w:t>
+      </w:r>
+    </w:p>
+    <w:p>
+      <w:pPr>
+        <w:pStyle w:val="ListParagraph"/>
+        <w:numPr>
+          <w:ilvl w:val="0"/>
+          <w:numId w:val="86"/>
+        </w:numPr>
+      </w:pPr>
+      <w:r>
+        <w:rPr>
+          <w:b/>
+          <w:bCs/>
+        </w:rPr>
+        <w:t>Context</w:t>
+      </w:r>
+      <w:r>
+        <w:t xml:space="preserve"> Rent </w:t>
+      </w:r>
+      <w:r>
+        <w:rPr>
+          <w:b/>
+          <w:bCs/>
+        </w:rPr>
+        <w:t>inv</w:t>
+      </w:r>
+      <w:r>
+        <w:t>:</w:t>
+      </w:r>
+    </w:p>
+    <w:p>
+      <w:pPr>
+        <w:pStyle w:val="ListParagraph"/>
+        <w:numPr>
+          <w:ilvl w:val="0"/>
+          <w:numId w:val="86"/>
+        </w:numPr>
+      </w:pPr>
+      <w:proofErr w:type="spellStart"/>
+      <w:r>
+        <w:t>self.toolID</w:t>
+      </w:r>
+      <w:proofErr w:type="spellEnd"/>
+      <w:r>
+        <w:t xml:space="preserve"> == </w:t>
+      </w:r>
+      <w:proofErr w:type="spellStart"/>
+      <w:r>
+        <w:t>self.request.toolID</w:t>
+      </w:r>
+      <w:proofErr w:type="spellEnd"/>
+    </w:p>
+    <w:p>
+      <w:pPr>
+        <w:pStyle w:val="ListParagraph"/>
+      </w:pPr>
+    </w:p>
+    <w:p>
+      <w:pPr>
+        <w:pStyle w:val="ListParagraph"/>
+        <w:numPr>
+          <w:ilvl w:val="0"/>
+          <w:numId w:val="86"/>
+        </w:numPr>
+      </w:pPr>
+      <w:r>
+        <w:rPr>
+          <w:b/>
+          <w:bCs/>
+        </w:rPr>
+        <w:t>Context</w:t>
+      </w:r>
+      <w:r>
+        <w:t xml:space="preserve"> Rent </w:t>
+      </w:r>
+      <w:r>
+        <w:rPr>
+          <w:b/>
+          <w:bCs/>
+        </w:rPr>
+        <w:t>inv</w:t>
+      </w:r>
+      <w:r>
+        <w:t>:</w:t>
+      </w:r>
+    </w:p>
+    <w:p>
+      <w:pPr>
+        <w:pStyle w:val="ListParagraph"/>
+        <w:numPr>
+          <w:ilvl w:val="0"/>
+          <w:numId w:val="86"/>
+        </w:numPr>
+      </w:pPr>
+      <w:proofErr w:type="spellStart"/>
       <w:r>
         <w:t>self.tool</w:t>
       </w:r>
-      <w:proofErr w:type="gramEnd"/>
-      <w:r>
-        <w:t>.acceptedRequestID</w:t>
-      </w:r>
       <w:proofErr w:type="spellEnd"/>
-    </w:p>
-    <w:p>
-      <w:pPr>
-        <w:pStyle w:val="ListParagraph"/>
-      </w:pPr>
+      <w:r>
+        <w:t xml:space="preserve"> == </w:t>
+      </w:r>
+      <w:proofErr w:type="spellStart"/>
+      <w:r>
+        <w:t>self.request.tool</w:t>
+      </w:r>
+      <w:proofErr w:type="spellEnd"/>
+    </w:p>
+    <w:p>
+      <w:pPr>
+        <w:pStyle w:val="ListParagraph"/>
+      </w:pPr>
+      <w:r>
+        <w:t xml:space="preserve"> </w:t>
+      </w:r>
     </w:p>
     <w:p>
       <w:pPr>
@@ -17273,11 +17601,33 @@
           <w:b/>
           <w:bCs/>
         </w:rPr>
-        <w:t xml:space="preserve">Context </w:t>
-      </w:r>
+        <w:t>Context</w:t>
+      </w:r>
+      <w:r>
+        <w:t xml:space="preserve"> Rent </w:t>
+      </w:r>
+      <w:r>
+        <w:rPr>
+          <w:b/>
+          <w:bCs/>
+        </w:rPr>
+        <w:t>inv</w:t>
+      </w:r>
+      <w:r>
+        <w:t>:</w:t>
+      </w:r>
+    </w:p>
+    <w:p>
+      <w:pPr>
+        <w:pStyle w:val="ListParagraph"/>
+        <w:numPr>
+          <w:ilvl w:val="0"/>
+          <w:numId w:val="86"/>
+        </w:numPr>
+      </w:pPr>
       <w:proofErr w:type="spellStart"/>
       <w:r>
-        <w:t>ToolsRequest</w:t>
+        <w:t>self.endTime</w:t>
       </w:r>
       <w:proofErr w:type="spellEnd"/>
       <w:r>
@@ -17288,33 +17638,39 @@
           <w:b/>
           <w:bCs/>
         </w:rPr>
-        <w:t>inv:</w:t>
-      </w:r>
-    </w:p>
-    <w:p>
-      <w:pPr>
-        <w:pStyle w:val="ListParagraph"/>
-      </w:pPr>
+        <w:t xml:space="preserve">after </w:t>
+      </w:r>
       <w:proofErr w:type="spellStart"/>
-      <w:proofErr w:type="gramStart"/>
-      <w:r>
-        <w:t>self.renterUID</w:t>
+      <w:r>
+        <w:t>self.startTime</w:t>
       </w:r>
       <w:proofErr w:type="spellEnd"/>
-      <w:proofErr w:type="gramEnd"/>
-      <w:r>
-        <w:t xml:space="preserve"> &lt;&gt; </w:t>
+    </w:p>
+    <w:p/>
+    <w:p>
+      <w:pPr>
+        <w:pStyle w:val="Heading4"/>
+      </w:pPr>
+      <w:r>
+        <w:t xml:space="preserve">3.4.1.4 Constraints on </w:t>
       </w:r>
       <w:proofErr w:type="spellStart"/>
       <w:r>
-        <w:t>self.tool.ownerUID</w:t>
+        <w:rPr>
+          <w:u w:val="single"/>
+        </w:rPr>
+        <w:t>UserReview</w:t>
       </w:r>
       <w:proofErr w:type="spellEnd"/>
-    </w:p>
-    <w:p>
-      <w:pPr>
-        <w:pStyle w:val="ListParagraph"/>
-      </w:pPr>
+      <w:r>
+        <w:rPr>
+          <w:u w:val="single"/>
+        </w:rPr>
+        <w:t xml:space="preserve"> </w:t>
+      </w:r>
+      <w:r>
+        <w:t>objects:</w:t>
+      </w:r>
     </w:p>
     <w:p>
       <w:pPr>
@@ -17329,11 +17685,14 @@
           <w:b/>
           <w:bCs/>
         </w:rPr>
-        <w:t xml:space="preserve">Context </w:t>
+        <w:t>Context</w:t>
+      </w:r>
+      <w:r>
+        <w:t xml:space="preserve"> </w:t>
       </w:r>
       <w:proofErr w:type="spellStart"/>
       <w:r>
-        <w:t>ToolsRequest</w:t>
+        <w:t>UserReview</w:t>
       </w:r>
       <w:proofErr w:type="spellEnd"/>
       <w:r>
@@ -17344,299 +17703,25 @@
           <w:b/>
           <w:bCs/>
         </w:rPr>
-        <w:t>inv:</w:t>
-      </w:r>
-    </w:p>
-    <w:p>
-      <w:pPr>
-        <w:pStyle w:val="ListParagraph"/>
+        <w:t>inv</w:t>
+      </w:r>
+      <w:r>
+        <w:t>:</w:t>
+      </w:r>
+    </w:p>
+    <w:p>
+      <w:pPr>
+        <w:pStyle w:val="ListParagraph"/>
+        <w:numPr>
+          <w:ilvl w:val="0"/>
+          <w:numId w:val="87"/>
+        </w:numPr>
       </w:pPr>
       <w:proofErr w:type="spellStart"/>
-      <w:proofErr w:type="gramStart"/>
-      <w:r>
-        <w:t>self.numOfDays</w:t>
+      <w:r>
+        <w:t>self.creatorUID</w:t>
       </w:r>
       <w:proofErr w:type="spellEnd"/>
-      <w:proofErr w:type="gramEnd"/>
-      <w:r>
-        <w:t xml:space="preserve"> &gt; 0</w:t>
-      </w:r>
-    </w:p>
-    <w:p/>
-    <w:p>
-      <w:pPr>
-        <w:pStyle w:val="Heading4"/>
-      </w:pPr>
-      <w:r>
-        <w:t xml:space="preserve">3.4.1.3 Constraints on </w:t>
-      </w:r>
-      <w:r>
-        <w:rPr>
-          <w:u w:val="single"/>
-        </w:rPr>
-        <w:t>Rent</w:t>
-      </w:r>
-      <w:r>
-        <w:t xml:space="preserve"> objects:</w:t>
-      </w:r>
-    </w:p>
-    <w:p>
-      <w:pPr>
-        <w:pStyle w:val="ListParagraph"/>
-        <w:numPr>
-          <w:ilvl w:val="0"/>
-          <w:numId w:val="86"/>
-        </w:numPr>
-      </w:pPr>
-      <w:r>
-        <w:rPr>
-          <w:b/>
-          <w:bCs/>
-        </w:rPr>
-        <w:t>Context</w:t>
-      </w:r>
-      <w:r>
-        <w:t xml:space="preserve"> Rent </w:t>
-      </w:r>
-      <w:r>
-        <w:rPr>
-          <w:b/>
-          <w:bCs/>
-        </w:rPr>
-        <w:t>inv</w:t>
-      </w:r>
-      <w:r>
-        <w:t>:</w:t>
-      </w:r>
-    </w:p>
-    <w:p>
-      <w:pPr>
-        <w:pStyle w:val="ListParagraph"/>
-        <w:numPr>
-          <w:ilvl w:val="0"/>
-          <w:numId w:val="86"/>
-        </w:numPr>
-      </w:pPr>
-      <w:proofErr w:type="spellStart"/>
-      <w:proofErr w:type="gramStart"/>
-      <w:r>
-        <w:t>self.toolID</w:t>
-      </w:r>
-      <w:proofErr w:type="spellEnd"/>
-      <w:proofErr w:type="gramEnd"/>
-      <w:r>
-        <w:t xml:space="preserve"> == </w:t>
-      </w:r>
-      <w:proofErr w:type="spellStart"/>
-      <w:r>
-        <w:t>self.request.toolID</w:t>
-      </w:r>
-      <w:proofErr w:type="spellEnd"/>
-    </w:p>
-    <w:p>
-      <w:pPr>
-        <w:pStyle w:val="ListParagraph"/>
-      </w:pPr>
-    </w:p>
-    <w:p>
-      <w:pPr>
-        <w:pStyle w:val="ListParagraph"/>
-        <w:numPr>
-          <w:ilvl w:val="0"/>
-          <w:numId w:val="86"/>
-        </w:numPr>
-      </w:pPr>
-      <w:r>
-        <w:rPr>
-          <w:b/>
-          <w:bCs/>
-        </w:rPr>
-        <w:t>Context</w:t>
-      </w:r>
-      <w:r>
-        <w:t xml:space="preserve"> Rent </w:t>
-      </w:r>
-      <w:r>
-        <w:rPr>
-          <w:b/>
-          <w:bCs/>
-        </w:rPr>
-        <w:t>inv</w:t>
-      </w:r>
-      <w:r>
-        <w:t>:</w:t>
-      </w:r>
-    </w:p>
-    <w:p>
-      <w:pPr>
-        <w:pStyle w:val="ListParagraph"/>
-        <w:numPr>
-          <w:ilvl w:val="0"/>
-          <w:numId w:val="86"/>
-        </w:numPr>
-      </w:pPr>
-      <w:proofErr w:type="spellStart"/>
-      <w:proofErr w:type="gramStart"/>
-      <w:r>
-        <w:t>self.tool</w:t>
-      </w:r>
-      <w:proofErr w:type="spellEnd"/>
-      <w:proofErr w:type="gramEnd"/>
-      <w:r>
-        <w:t xml:space="preserve"> == </w:t>
-      </w:r>
-      <w:proofErr w:type="spellStart"/>
-      <w:r>
-        <w:t>self.request.tool</w:t>
-      </w:r>
-      <w:proofErr w:type="spellEnd"/>
-    </w:p>
-    <w:p>
-      <w:pPr>
-        <w:pStyle w:val="ListParagraph"/>
-      </w:pPr>
-      <w:r>
-        <w:t xml:space="preserve"> </w:t>
-      </w:r>
-    </w:p>
-    <w:p>
-      <w:pPr>
-        <w:pStyle w:val="ListParagraph"/>
-        <w:numPr>
-          <w:ilvl w:val="0"/>
-          <w:numId w:val="86"/>
-        </w:numPr>
-      </w:pPr>
-      <w:r>
-        <w:rPr>
-          <w:b/>
-          <w:bCs/>
-        </w:rPr>
-        <w:t>Context</w:t>
-      </w:r>
-      <w:r>
-        <w:t xml:space="preserve"> Rent </w:t>
-      </w:r>
-      <w:r>
-        <w:rPr>
-          <w:b/>
-          <w:bCs/>
-        </w:rPr>
-        <w:t>inv</w:t>
-      </w:r>
-      <w:r>
-        <w:t>:</w:t>
-      </w:r>
-    </w:p>
-    <w:p>
-      <w:pPr>
-        <w:pStyle w:val="ListParagraph"/>
-        <w:numPr>
-          <w:ilvl w:val="0"/>
-          <w:numId w:val="86"/>
-        </w:numPr>
-      </w:pPr>
-      <w:proofErr w:type="spellStart"/>
-      <w:proofErr w:type="gramStart"/>
-      <w:r>
-        <w:t>self.endTime</w:t>
-      </w:r>
-      <w:proofErr w:type="spellEnd"/>
-      <w:proofErr w:type="gramEnd"/>
-      <w:r>
-        <w:t xml:space="preserve"> </w:t>
-      </w:r>
-      <w:r>
-        <w:rPr>
-          <w:b/>
-          <w:bCs/>
-        </w:rPr>
-        <w:t xml:space="preserve">after </w:t>
-      </w:r>
-      <w:proofErr w:type="spellStart"/>
-      <w:r>
-        <w:t>self.startTime</w:t>
-      </w:r>
-      <w:proofErr w:type="spellEnd"/>
-    </w:p>
-    <w:p/>
-    <w:p>
-      <w:pPr>
-        <w:pStyle w:val="Heading4"/>
-      </w:pPr>
-      <w:r>
-        <w:t xml:space="preserve">3.4.1.4 Constraints on </w:t>
-      </w:r>
-      <w:proofErr w:type="spellStart"/>
-      <w:r>
-        <w:rPr>
-          <w:u w:val="single"/>
-        </w:rPr>
-        <w:t>UserReview</w:t>
-      </w:r>
-      <w:proofErr w:type="spellEnd"/>
-      <w:r>
-        <w:rPr>
-          <w:u w:val="single"/>
-        </w:rPr>
-        <w:t xml:space="preserve"> </w:t>
-      </w:r>
-      <w:r>
-        <w:t>objects:</w:t>
-      </w:r>
-    </w:p>
-    <w:p>
-      <w:pPr>
-        <w:pStyle w:val="ListParagraph"/>
-        <w:numPr>
-          <w:ilvl w:val="0"/>
-          <w:numId w:val="86"/>
-        </w:numPr>
-      </w:pPr>
-      <w:r>
-        <w:rPr>
-          <w:b/>
-          <w:bCs/>
-        </w:rPr>
-        <w:t>Context</w:t>
-      </w:r>
-      <w:r>
-        <w:t xml:space="preserve"> </w:t>
-      </w:r>
-      <w:proofErr w:type="spellStart"/>
-      <w:r>
-        <w:t>UserReview</w:t>
-      </w:r>
-      <w:proofErr w:type="spellEnd"/>
-      <w:r>
-        <w:t xml:space="preserve"> </w:t>
-      </w:r>
-      <w:r>
-        <w:rPr>
-          <w:b/>
-          <w:bCs/>
-        </w:rPr>
-        <w:t>inv</w:t>
-      </w:r>
-      <w:r>
-        <w:t>:</w:t>
-      </w:r>
-    </w:p>
-    <w:p>
-      <w:pPr>
-        <w:pStyle w:val="ListParagraph"/>
-        <w:numPr>
-          <w:ilvl w:val="0"/>
-          <w:numId w:val="87"/>
-        </w:numPr>
-      </w:pPr>
-      <w:proofErr w:type="spellStart"/>
-      <w:proofErr w:type="gramStart"/>
-      <w:r>
-        <w:t>self.creatorUID</w:t>
-      </w:r>
-      <w:proofErr w:type="spellEnd"/>
-      <w:proofErr w:type="gramEnd"/>
       <w:r>
         <w:t xml:space="preserve"> &lt;&gt; </w:t>
       </w:r>
@@ -17737,13 +17822,7 @@
         <w:pStyle w:val="Heading4"/>
       </w:pPr>
       <w:r>
-        <w:t>3.4.1.</w:t>
-      </w:r>
-      <w:r>
-        <w:t>5</w:t>
-      </w:r>
-      <w:r>
-        <w:t xml:space="preserve"> Constraints on </w:t>
+        <w:t xml:space="preserve">3.4.1.5 Constraints on </w:t>
       </w:r>
       <w:r>
         <w:rPr>
@@ -17777,98 +17856,85 @@
         <w:t>Context</w:t>
       </w:r>
       <w:r>
+        <w:t xml:space="preserve"> Tool </w:t>
+      </w:r>
+      <w:r>
+        <w:rPr>
+          <w:b/>
+          <w:bCs/>
+        </w:rPr>
+        <w:t>inv</w:t>
+      </w:r>
+      <w:r>
+        <w:t>:</w:t>
+      </w:r>
+    </w:p>
+    <w:p>
+      <w:pPr>
+        <w:pStyle w:val="ListParagraph"/>
+      </w:pPr>
+      <w:proofErr w:type="spellStart"/>
+      <w:r>
+        <w:t>self.requests</w:t>
+      </w:r>
+      <w:proofErr w:type="spellEnd"/>
+      <w:r>
         <w:t xml:space="preserve"> </w:t>
       </w:r>
       <w:r>
-        <w:t>Tool</w:t>
+        <w:rPr>
+          <w:b/>
+          <w:bCs/>
+        </w:rPr>
+        <w:t>include</w:t>
       </w:r>
       <w:r>
         <w:t xml:space="preserve"> </w:t>
       </w:r>
-      <w:r>
-        <w:rPr>
-          <w:b/>
-          <w:bCs/>
-        </w:rPr>
-        <w:t>inv</w:t>
-      </w:r>
-      <w:r>
-        <w:t>:</w:t>
-      </w:r>
-    </w:p>
-    <w:p>
-      <w:pPr>
-        <w:pStyle w:val="ListParagraph"/>
-      </w:pPr>
       <w:proofErr w:type="spellStart"/>
-      <w:proofErr w:type="gramStart"/>
-      <w:r>
-        <w:t>self.requests</w:t>
+      <w:r>
+        <w:t>self.acceptedRequest</w:t>
       </w:r>
       <w:proofErr w:type="spellEnd"/>
-      <w:proofErr w:type="gramEnd"/>
-      <w:r>
-        <w:t xml:space="preserve"> </w:t>
-      </w:r>
-      <w:r>
-        <w:rPr>
-          <w:b/>
-          <w:bCs/>
-        </w:rPr>
-        <w:t>include</w:t>
-      </w:r>
-      <w:r>
-        <w:t xml:space="preserve"> </w:t>
-      </w:r>
+    </w:p>
+    <w:p>
+      <w:pPr>
+        <w:pStyle w:val="ListParagraph"/>
+      </w:pPr>
+    </w:p>
+    <w:p>
+      <w:pPr>
+        <w:pStyle w:val="ListParagraph"/>
+        <w:numPr>
+          <w:ilvl w:val="0"/>
+          <w:numId w:val="86"/>
+        </w:numPr>
+      </w:pPr>
+      <w:r>
+        <w:rPr>
+          <w:b/>
+          <w:bCs/>
+        </w:rPr>
+        <w:t>Context</w:t>
+      </w:r>
+      <w:r>
+        <w:t xml:space="preserve"> Tool </w:t>
+      </w:r>
+      <w:r>
+        <w:rPr>
+          <w:b/>
+          <w:bCs/>
+        </w:rPr>
+        <w:t>inv:</w:t>
+      </w:r>
+    </w:p>
+    <w:p>
+      <w:pPr>
+        <w:pStyle w:val="ListParagraph"/>
+      </w:pPr>
       <w:proofErr w:type="spellStart"/>
       <w:r>
-        <w:t>self.acceptedRequest</w:t>
-      </w:r>
-      <w:proofErr w:type="spellEnd"/>
-    </w:p>
-    <w:p>
-      <w:pPr>
-        <w:pStyle w:val="ListParagraph"/>
-      </w:pPr>
-    </w:p>
-    <w:p>
-      <w:pPr>
-        <w:pStyle w:val="ListParagraph"/>
-        <w:numPr>
-          <w:ilvl w:val="0"/>
-          <w:numId w:val="86"/>
-        </w:numPr>
-      </w:pPr>
-      <w:r>
-        <w:rPr>
-          <w:b/>
-          <w:bCs/>
-        </w:rPr>
-        <w:t>Context</w:t>
-      </w:r>
-      <w:r>
-        <w:t xml:space="preserve"> Tool </w:t>
-      </w:r>
-      <w:r>
-        <w:rPr>
-          <w:b/>
-          <w:bCs/>
-        </w:rPr>
-        <w:t>inv:</w:t>
-      </w:r>
-    </w:p>
-    <w:p>
-      <w:pPr>
-        <w:pStyle w:val="ListParagraph"/>
-      </w:pPr>
-      <w:proofErr w:type="spellStart"/>
-      <w:proofErr w:type="gramStart"/>
-      <w:r>
-        <w:t>self.owner</w:t>
-      </w:r>
-      <w:proofErr w:type="gramEnd"/>
-      <w:r>
-        <w:t>.tools</w:t>
+        <w:t>self.owner.tools</w:t>
       </w:r>
       <w:proofErr w:type="spellEnd"/>
       <w:r>
@@ -17952,15 +18018,7 @@
         <w:t>Context</w:t>
       </w:r>
       <w:r>
-        <w:t xml:space="preserve"> </w:t>
-      </w:r>
-      <w:proofErr w:type="gramStart"/>
-      <w:r>
-        <w:t>User::</w:t>
-      </w:r>
-      <w:proofErr w:type="gramEnd"/>
-      <w:r>
-        <w:t xml:space="preserve"> </w:t>
+        <w:t xml:space="preserve"> User:: </w:t>
       </w:r>
       <w:proofErr w:type="spellStart"/>
       <w:r>
@@ -18011,12 +18069,10 @@
         </w:numPr>
       </w:pPr>
       <w:proofErr w:type="spellStart"/>
-      <w:proofErr w:type="gramStart"/>
       <w:r>
         <w:t>name.length</w:t>
       </w:r>
       <w:proofErr w:type="spellEnd"/>
-      <w:proofErr w:type="gramEnd"/>
       <w:r>
         <w:t xml:space="preserve"> &gt; 0</w:t>
       </w:r>
@@ -18064,12 +18120,10 @@
         </w:numPr>
       </w:pPr>
       <w:proofErr w:type="spellStart"/>
-      <w:proofErr w:type="gramStart"/>
       <w:r>
         <w:t>location.length</w:t>
       </w:r>
       <w:proofErr w:type="spellEnd"/>
-      <w:proofErr w:type="gramEnd"/>
       <w:r>
         <w:t xml:space="preserve"> &gt; 0</w:t>
       </w:r>
@@ -18163,15 +18217,7 @@
         <w:t>Context</w:t>
       </w:r>
       <w:r>
-        <w:t xml:space="preserve"> </w:t>
-      </w:r>
-      <w:proofErr w:type="gramStart"/>
-      <w:r>
-        <w:t>Tool::</w:t>
-      </w:r>
-      <w:proofErr w:type="gramEnd"/>
-      <w:r>
-        <w:t xml:space="preserve">edit(name: String, description: String, </w:t>
+        <w:t xml:space="preserve"> Tool::edit(name: String, description: String, </w:t>
       </w:r>
       <w:proofErr w:type="spellStart"/>
       <w:r>
@@ -18211,12 +18257,10 @@
         </w:numPr>
       </w:pPr>
       <w:proofErr w:type="spellStart"/>
-      <w:proofErr w:type="gramStart"/>
       <w:r>
         <w:t>name.length</w:t>
       </w:r>
       <w:proofErr w:type="spellEnd"/>
-      <w:proofErr w:type="gramEnd"/>
       <w:r>
         <w:t xml:space="preserve"> &gt; 0</w:t>
       </w:r>
@@ -18264,12 +18308,10 @@
         </w:numPr>
       </w:pPr>
       <w:proofErr w:type="spellStart"/>
-      <w:proofErr w:type="gramStart"/>
       <w:r>
         <w:t>location.length</w:t>
       </w:r>
       <w:proofErr w:type="spellEnd"/>
-      <w:proofErr w:type="gramEnd"/>
       <w:r>
         <w:t xml:space="preserve"> &gt; 0</w:t>
       </w:r>
@@ -18348,14 +18390,9 @@
         <w:t>Context</w:t>
       </w:r>
       <w:r>
-        <w:t xml:space="preserve"> </w:t>
-      </w:r>
-      <w:proofErr w:type="gramStart"/>
-      <w:r>
-        <w:t>Tool::</w:t>
+        <w:t xml:space="preserve"> Tool::</w:t>
       </w:r>
       <w:proofErr w:type="spellStart"/>
-      <w:proofErr w:type="gramEnd"/>
       <w:r>
         <w:t>acceptRequest</w:t>
       </w:r>
@@ -18572,15 +18609,7 @@
         <w:t>Context</w:t>
       </w:r>
       <w:r>
-        <w:t xml:space="preserve"> </w:t>
-      </w:r>
-      <w:proofErr w:type="gramStart"/>
-      <w:r>
-        <w:t>Tool :</w:t>
-      </w:r>
-      <w:proofErr w:type="gramEnd"/>
-      <w:r>
-        <w:t xml:space="preserve">: </w:t>
+        <w:t xml:space="preserve"> Tool :: </w:t>
       </w:r>
       <w:proofErr w:type="spellStart"/>
       <w:r>
@@ -18668,12 +18697,10 @@
         <w:ind w:left="1440"/>
       </w:pPr>
       <w:proofErr w:type="spellStart"/>
-      <w:proofErr w:type="gramStart"/>
       <w:r>
         <w:t>rent.toolID</w:t>
       </w:r>
       <w:proofErr w:type="spellEnd"/>
-      <w:proofErr w:type="gramEnd"/>
       <w:r>
         <w:t xml:space="preserve"> will become tool.ID</w:t>
       </w:r>
@@ -18684,12 +18711,10 @@
         <w:ind w:left="1440"/>
       </w:pPr>
       <w:proofErr w:type="spellStart"/>
-      <w:proofErr w:type="gramStart"/>
       <w:r>
         <w:t>rent.requestID</w:t>
       </w:r>
       <w:proofErr w:type="spellEnd"/>
-      <w:proofErr w:type="gramEnd"/>
       <w:r>
         <w:t xml:space="preserve"> will become </w:t>
       </w:r>
@@ -18705,12 +18730,10 @@
         <w:ind w:left="1440"/>
       </w:pPr>
       <w:proofErr w:type="spellStart"/>
-      <w:proofErr w:type="gramStart"/>
       <w:r>
         <w:t>rent.startTime</w:t>
       </w:r>
       <w:proofErr w:type="spellEnd"/>
-      <w:proofErr w:type="gramEnd"/>
       <w:r>
         <w:t xml:space="preserve"> will become </w:t>
       </w:r>
@@ -18732,12 +18755,10 @@
         </w:numPr>
       </w:pPr>
       <w:proofErr w:type="spellStart"/>
-      <w:proofErr w:type="gramStart"/>
       <w:r>
         <w:t>tool.currentRentID</w:t>
       </w:r>
       <w:proofErr w:type="spellEnd"/>
-      <w:proofErr w:type="gramEnd"/>
       <w:r>
         <w:t xml:space="preserve"> will become rent.ID</w:t>
       </w:r>
@@ -18751,12 +18772,10 @@
         </w:numPr>
       </w:pPr>
       <w:proofErr w:type="spellStart"/>
-      <w:proofErr w:type="gramStart"/>
       <w:r>
         <w:t>tool.acceptedToolRequest.rentID</w:t>
       </w:r>
       <w:proofErr w:type="spellEnd"/>
-      <w:proofErr w:type="gramEnd"/>
       <w:r>
         <w:t xml:space="preserve"> will rent.ID</w:t>
       </w:r>
@@ -18770,12 +18789,10 @@
         </w:numPr>
       </w:pPr>
       <w:proofErr w:type="spellStart"/>
-      <w:proofErr w:type="gramStart"/>
       <w:r>
         <w:t>tool.acceptedToolRequest.isRented</w:t>
       </w:r>
       <w:proofErr w:type="spellEnd"/>
-      <w:proofErr w:type="gramEnd"/>
       <w:r>
         <w:t xml:space="preserve"> will become true</w:t>
       </w:r>
@@ -18853,15 +18870,7 @@
         <w:t>Context</w:t>
       </w:r>
       <w:r>
-        <w:t xml:space="preserve"> </w:t>
-      </w:r>
-      <w:proofErr w:type="gramStart"/>
-      <w:r>
-        <w:t>Tool::</w:t>
-      </w:r>
-      <w:proofErr w:type="gramEnd"/>
-      <w:r>
-        <w:t xml:space="preserve"> </w:t>
+        <w:t xml:space="preserve"> Tool:: </w:t>
       </w:r>
       <w:proofErr w:type="spellStart"/>
       <w:r>
@@ -18975,12 +18984,10 @@
         <w:t xml:space="preserve"> doesn’t reference a tool where </w:t>
       </w:r>
       <w:proofErr w:type="spellStart"/>
-      <w:proofErr w:type="gramStart"/>
       <w:r>
         <w:t>tool.ownerID</w:t>
       </w:r>
       <w:proofErr w:type="spellEnd"/>
-      <w:proofErr w:type="gramEnd"/>
       <w:r>
         <w:t xml:space="preserve"> == </w:t>
       </w:r>
@@ -19143,15 +19150,7 @@
         <w:t>Context</w:t>
       </w:r>
       <w:r>
-        <w:t xml:space="preserve"> </w:t>
-      </w:r>
-      <w:proofErr w:type="gramStart"/>
-      <w:r>
-        <w:t>ToolRequest::</w:t>
-      </w:r>
-      <w:proofErr w:type="gramEnd"/>
-      <w:r>
-        <w:t xml:space="preserve"> edit(</w:t>
+        <w:t xml:space="preserve"> ToolRequest:: edit(</w:t>
       </w:r>
       <w:proofErr w:type="spellStart"/>
       <w:r>
@@ -19308,15 +19307,7 @@
         <w:t>Context</w:t>
       </w:r>
       <w:r>
-        <w:t xml:space="preserve"> </w:t>
-      </w:r>
-      <w:proofErr w:type="gramStart"/>
-      <w:r>
-        <w:t>Tool::</w:t>
-      </w:r>
-      <w:proofErr w:type="gramEnd"/>
-      <w:r>
-        <w:t xml:space="preserve"> </w:t>
+        <w:t xml:space="preserve"> Tool:: </w:t>
       </w:r>
       <w:proofErr w:type="spellStart"/>
       <w:r>
@@ -19383,12 +19374,10 @@
         </w:numPr>
       </w:pPr>
       <w:proofErr w:type="spellStart"/>
-      <w:proofErr w:type="gramStart"/>
       <w:r>
         <w:t>tool.currentRent.endTime</w:t>
       </w:r>
       <w:proofErr w:type="spellEnd"/>
-      <w:proofErr w:type="gramEnd"/>
       <w:r>
         <w:t xml:space="preserve"> will become </w:t>
       </w:r>
@@ -19410,12 +19399,10 @@
         </w:numPr>
       </w:pPr>
       <w:proofErr w:type="spellStart"/>
-      <w:proofErr w:type="gramStart"/>
       <w:r>
         <w:t>tool.isAvailable</w:t>
       </w:r>
       <w:proofErr w:type="spellEnd"/>
-      <w:proofErr w:type="gramEnd"/>
       <w:r>
         <w:t xml:space="preserve"> will become true</w:t>
       </w:r>
@@ -19429,12 +19416,10 @@
         </w:numPr>
       </w:pPr>
       <w:proofErr w:type="spellStart"/>
-      <w:proofErr w:type="gramStart"/>
       <w:r>
         <w:t>tool.currentRentID</w:t>
       </w:r>
       <w:proofErr w:type="spellEnd"/>
-      <w:proofErr w:type="gramEnd"/>
       <w:r>
         <w:t xml:space="preserve"> will become null</w:t>
       </w:r>
@@ -19448,12 +19433,10 @@
         </w:numPr>
       </w:pPr>
       <w:proofErr w:type="spellStart"/>
-      <w:proofErr w:type="gramStart"/>
       <w:r>
         <w:t>tool.acceptedToolRequest.isArchived</w:t>
       </w:r>
       <w:proofErr w:type="spellEnd"/>
-      <w:proofErr w:type="gramEnd"/>
       <w:r>
         <w:t xml:space="preserve"> will become true</w:t>
       </w:r>
@@ -19467,12 +19450,10 @@
         </w:numPr>
       </w:pPr>
       <w:proofErr w:type="spellStart"/>
-      <w:proofErr w:type="gramStart"/>
       <w:r>
         <w:t>tool.acceptedToolRequest.isRented</w:t>
       </w:r>
       <w:proofErr w:type="spellEnd"/>
-      <w:proofErr w:type="gramEnd"/>
       <w:r>
         <w:t xml:space="preserve"> will become false</w:t>
       </w:r>
@@ -19486,12 +19467,10 @@
         </w:numPr>
       </w:pPr>
       <w:proofErr w:type="spellStart"/>
-      <w:proofErr w:type="gramStart"/>
       <w:r>
         <w:t>tool.acceptedRequestID</w:t>
       </w:r>
       <w:proofErr w:type="spellEnd"/>
-      <w:proofErr w:type="gramEnd"/>
       <w:r>
         <w:t xml:space="preserve"> will become null</w:t>
       </w:r>
@@ -19534,15 +19513,7 @@
         <w:t>Context</w:t>
       </w:r>
       <w:r>
-        <w:t xml:space="preserve"> </w:t>
-      </w:r>
-      <w:proofErr w:type="gramStart"/>
-      <w:r>
-        <w:t>User::</w:t>
-      </w:r>
-      <w:proofErr w:type="gramEnd"/>
-      <w:r>
-        <w:t xml:space="preserve"> </w:t>
+        <w:t xml:space="preserve"> User:: </w:t>
       </w:r>
       <w:proofErr w:type="spellStart"/>
       <w:r>
@@ -19574,12 +19545,10 @@
         </w:numPr>
       </w:pPr>
       <w:proofErr w:type="spellStart"/>
-      <w:proofErr w:type="gramStart"/>
       <w:r>
         <w:t>user.hadAPreviousRentWith</w:t>
       </w:r>
       <w:proofErr w:type="spellEnd"/>
-      <w:proofErr w:type="gramEnd"/>
       <w:r>
         <w:t>() == true</w:t>
       </w:r>
@@ -19677,17 +19646,12 @@
         <w:t xml:space="preserve">3.4.2.9 </w:t>
       </w:r>
       <w:proofErr w:type="spellStart"/>
-      <w:proofErr w:type="gramStart"/>
       <w:r>
         <w:t>User.ban</w:t>
       </w:r>
       <w:proofErr w:type="spellEnd"/>
       <w:r>
-        <w:t>(</w:t>
-      </w:r>
-      <w:proofErr w:type="gramEnd"/>
-      <w:r>
-        <w:t>)</w:t>
+        <w:t>()</w:t>
       </w:r>
     </w:p>
     <w:p>
@@ -19699,15 +19663,7 @@
         <w:t>Context</w:t>
       </w:r>
       <w:r>
-        <w:t xml:space="preserve"> </w:t>
-      </w:r>
-      <w:proofErr w:type="gramStart"/>
-      <w:r>
-        <w:t>User::</w:t>
-      </w:r>
-      <w:proofErr w:type="gramEnd"/>
-      <w:r>
-        <w:t xml:space="preserve"> ban()</w:t>
+        <w:t xml:space="preserve"> User:: ban()</w:t>
       </w:r>
     </w:p>
     <w:p>
@@ -19732,12 +19688,10 @@
         </w:numPr>
       </w:pPr>
       <w:proofErr w:type="spellStart"/>
-      <w:proofErr w:type="gramStart"/>
       <w:r>
         <w:t>initiator.isAdmin</w:t>
       </w:r>
       <w:proofErr w:type="spellEnd"/>
-      <w:proofErr w:type="gramEnd"/>
       <w:r>
         <w:t xml:space="preserve"> == true (i.e., the initiator must be an administrator)</w:t>
       </w:r>
@@ -19763,12 +19717,10 @@
         </w:numPr>
       </w:pPr>
       <w:proofErr w:type="spellStart"/>
-      <w:proofErr w:type="gramStart"/>
       <w:r>
         <w:t>user.IDNumber</w:t>
       </w:r>
       <w:proofErr w:type="spellEnd"/>
-      <w:proofErr w:type="gramEnd"/>
       <w:r>
         <w:t xml:space="preserve"> will be added to the banned list</w:t>
       </w:r>
@@ -19782,12 +19734,10 @@
         </w:numPr>
       </w:pPr>
       <w:proofErr w:type="spellStart"/>
-      <w:proofErr w:type="gramStart"/>
       <w:r>
         <w:t>user.emailAddress</w:t>
       </w:r>
       <w:proofErr w:type="spellEnd"/>
-      <w:proofErr w:type="gramEnd"/>
       <w:r>
         <w:t xml:space="preserve"> will be added to the banned list</w:t>
       </w:r>
@@ -20155,7 +20105,7 @@
 </file>
 
 <file path=word/endnotes.xml><?xml version="1.0" encoding="utf-8"?>
-<w:endnotes xmlns:wpc="http://schemas.microsoft.com/office/word/2010/wordprocessingCanvas" xmlns:cx="http://schemas.microsoft.com/office/drawing/2014/chartex" xmlns:cx1="http://schemas.microsoft.com/office/drawing/2015/9/8/chartex" xmlns:cx2="http://schemas.microsoft.com/office/drawing/2015/10/21/chartex" xmlns:cx3="http://schemas.microsoft.com/office/drawing/2016/5/9/chartex" xmlns:cx4="http://schemas.microsoft.com/office/drawing/2016/5/10/chartex" xmlns:cx5="http://schemas.microsoft.com/office/drawing/2016/5/11/chartex" xmlns:cx6="http://schemas.microsoft.com/office/drawing/2016/5/12/chartex" xmlns:cx7="http://schemas.microsoft.com/office/drawing/2016/5/13/chartex" xmlns:cx8="http://schemas.microsoft.com/office/drawing/2016/5/14/chartex" xmlns:mc="http://schemas.openxmlformats.org/markup-compatibility/2006" xmlns:aink="http://schemas.microsoft.com/office/drawing/2016/ink" xmlns:am3d="http://schemas.microsoft.com/office/drawing/2017/model3d" xmlns:o="urn:schemas-microsoft-com:office:office" xmlns:r="http://schemas.openxmlformats.org/officeDocument/2006/relationships" xmlns:m="http://schemas.openxmlformats.org/officeDocument/2006/math" xmlns:v="urn:schemas-microsoft-com:vml" xmlns:wp14="http://schemas.microsoft.com/office/word/2010/wordprocessingDrawing" xmlns:wp="http://schemas.openxmlformats.org/drawingml/2006/wordprocessingDrawing" xmlns:w10="urn:schemas-microsoft-com:office:word" xmlns:w="http://schemas.openxmlformats.org/wordprocessingml/2006/main" xmlns:w14="http://schemas.microsoft.com/office/word/2010/wordml" xmlns:w15="http://schemas.microsoft.com/office/word/2012/wordml" xmlns:w16cex="http://schemas.microsoft.com/office/word/2018/wordml/cex" xmlns:w16cid="http://schemas.microsoft.com/office/word/2016/wordml/cid" xmlns:w16="http://schemas.microsoft.com/office/word/2018/wordml" xmlns:w16se="http://schemas.microsoft.com/office/word/2015/wordml/symex" xmlns:wpg="http://schemas.microsoft.com/office/word/2010/wordprocessingGroup" xmlns:wpi="http://schemas.microsoft.com/office/word/2010/wordprocessingInk" xmlns:wne="http://schemas.microsoft.com/office/word/2006/wordml" xmlns:wps="http://schemas.microsoft.com/office/word/2010/wordprocessingShape" mc:Ignorable="w14 w15 w16se w16cid w16 w16cex wp14">
+<w:endnotes xmlns:wpc="http://schemas.microsoft.com/office/word/2010/wordprocessingCanvas" xmlns:cx="http://schemas.microsoft.com/office/drawing/2014/chartex" xmlns:cx1="http://schemas.microsoft.com/office/drawing/2015/9/8/chartex" xmlns:cx2="http://schemas.microsoft.com/office/drawing/2015/10/21/chartex" xmlns:cx3="http://schemas.microsoft.com/office/drawing/2016/5/9/chartex" xmlns:cx4="http://schemas.microsoft.com/office/drawing/2016/5/10/chartex" xmlns:cx5="http://schemas.microsoft.com/office/drawing/2016/5/11/chartex" xmlns:cx6="http://schemas.microsoft.com/office/drawing/2016/5/12/chartex" xmlns:cx7="http://schemas.microsoft.com/office/drawing/2016/5/13/chartex" xmlns:cx8="http://schemas.microsoft.com/office/drawing/2016/5/14/chartex" xmlns:mc="http://schemas.openxmlformats.org/markup-compatibility/2006" xmlns:aink="http://schemas.microsoft.com/office/drawing/2016/ink" xmlns:am3d="http://schemas.microsoft.com/office/drawing/2017/model3d" xmlns:o="urn:schemas-microsoft-com:office:office" xmlns:r="http://schemas.openxmlformats.org/officeDocument/2006/relationships" xmlns:m="http://schemas.openxmlformats.org/officeDocument/2006/math" xmlns:v="urn:schemas-microsoft-com:vml" xmlns:wp14="http://schemas.microsoft.com/office/word/2010/wordprocessingDrawing" xmlns:wp="http://schemas.openxmlformats.org/drawingml/2006/wordprocessingDrawing" xmlns:w10="urn:schemas-microsoft-com:office:word" xmlns:w="http://schemas.openxmlformats.org/wordprocessingml/2006/main" xmlns:w14="http://schemas.microsoft.com/office/word/2010/wordml" xmlns:w15="http://schemas.microsoft.com/office/word/2012/wordml" xmlns:w16cex="http://schemas.microsoft.com/office/word/2018/wordml/cex" xmlns:w16cid="http://schemas.microsoft.com/office/word/2016/wordml/cid" xmlns:w16="http://schemas.microsoft.com/office/word/2018/wordml" xmlns:w16sdtdh="http://schemas.microsoft.com/office/word/2020/wordml/sdtdatahash" xmlns:w16se="http://schemas.microsoft.com/office/word/2015/wordml/symex" xmlns:wpg="http://schemas.microsoft.com/office/word/2010/wordprocessingGroup" xmlns:wpi="http://schemas.microsoft.com/office/word/2010/wordprocessingInk" xmlns:wne="http://schemas.microsoft.com/office/word/2006/wordml" xmlns:wps="http://schemas.microsoft.com/office/word/2010/wordprocessingShape" mc:Ignorable="w14 w15 w16se w16cid w16 w16cex w16sdtdh wp14">
   <w:endnote w:type="separator" w:id="-1">
     <w:p>
       <w:r>
@@ -20174,7 +20124,7 @@
 </file>
 
 <file path=word/footer1.xml><?xml version="1.0" encoding="utf-8"?>
-<w:ftr xmlns:wpc="http://schemas.microsoft.com/office/word/2010/wordprocessingCanvas" xmlns:cx="http://schemas.microsoft.com/office/drawing/2014/chartex" xmlns:cx1="http://schemas.microsoft.com/office/drawing/2015/9/8/chartex" xmlns:cx2="http://schemas.microsoft.com/office/drawing/2015/10/21/chartex" xmlns:cx3="http://schemas.microsoft.com/office/drawing/2016/5/9/chartex" xmlns:cx4="http://schemas.microsoft.com/office/drawing/2016/5/10/chartex" xmlns:cx5="http://schemas.microsoft.com/office/drawing/2016/5/11/chartex" xmlns:cx6="http://schemas.microsoft.com/office/drawing/2016/5/12/chartex" xmlns:cx7="http://schemas.microsoft.com/office/drawing/2016/5/13/chartex" xmlns:cx8="http://schemas.microsoft.com/office/drawing/2016/5/14/chartex" xmlns:mc="http://schemas.openxmlformats.org/markup-compatibility/2006" xmlns:aink="http://schemas.microsoft.com/office/drawing/2016/ink" xmlns:am3d="http://schemas.microsoft.com/office/drawing/2017/model3d" xmlns:o="urn:schemas-microsoft-com:office:office" xmlns:r="http://schemas.openxmlformats.org/officeDocument/2006/relationships" xmlns:m="http://schemas.openxmlformats.org/officeDocument/2006/math" xmlns:v="urn:schemas-microsoft-com:vml" xmlns:wp14="http://schemas.microsoft.com/office/word/2010/wordprocessingDrawing" xmlns:wp="http://schemas.openxmlformats.org/drawingml/2006/wordprocessingDrawing" xmlns:w10="urn:schemas-microsoft-com:office:word" xmlns:w="http://schemas.openxmlformats.org/wordprocessingml/2006/main" xmlns:w14="http://schemas.microsoft.com/office/word/2010/wordml" xmlns:w15="http://schemas.microsoft.com/office/word/2012/wordml" xmlns:w16cex="http://schemas.microsoft.com/office/word/2018/wordml/cex" xmlns:w16cid="http://schemas.microsoft.com/office/word/2016/wordml/cid" xmlns:w16="http://schemas.microsoft.com/office/word/2018/wordml" xmlns:w16se="http://schemas.microsoft.com/office/word/2015/wordml/symex" xmlns:wpg="http://schemas.microsoft.com/office/word/2010/wordprocessingGroup" xmlns:wpi="http://schemas.microsoft.com/office/word/2010/wordprocessingInk" xmlns:wne="http://schemas.microsoft.com/office/word/2006/wordml" xmlns:wps="http://schemas.microsoft.com/office/word/2010/wordprocessingShape" mc:Ignorable="w14 w15 w16se w16cid w16 w16cex wp14">
+<w:ftr xmlns:wpc="http://schemas.microsoft.com/office/word/2010/wordprocessingCanvas" xmlns:cx="http://schemas.microsoft.com/office/drawing/2014/chartex" xmlns:cx1="http://schemas.microsoft.com/office/drawing/2015/9/8/chartex" xmlns:cx2="http://schemas.microsoft.com/office/drawing/2015/10/21/chartex" xmlns:cx3="http://schemas.microsoft.com/office/drawing/2016/5/9/chartex" xmlns:cx4="http://schemas.microsoft.com/office/drawing/2016/5/10/chartex" xmlns:cx5="http://schemas.microsoft.com/office/drawing/2016/5/11/chartex" xmlns:cx6="http://schemas.microsoft.com/office/drawing/2016/5/12/chartex" xmlns:cx7="http://schemas.microsoft.com/office/drawing/2016/5/13/chartex" xmlns:cx8="http://schemas.microsoft.com/office/drawing/2016/5/14/chartex" xmlns:mc="http://schemas.openxmlformats.org/markup-compatibility/2006" xmlns:aink="http://schemas.microsoft.com/office/drawing/2016/ink" xmlns:am3d="http://schemas.microsoft.com/office/drawing/2017/model3d" xmlns:o="urn:schemas-microsoft-com:office:office" xmlns:r="http://schemas.openxmlformats.org/officeDocument/2006/relationships" xmlns:m="http://schemas.openxmlformats.org/officeDocument/2006/math" xmlns:v="urn:schemas-microsoft-com:vml" xmlns:wp14="http://schemas.microsoft.com/office/word/2010/wordprocessingDrawing" xmlns:wp="http://schemas.openxmlformats.org/drawingml/2006/wordprocessingDrawing" xmlns:w10="urn:schemas-microsoft-com:office:word" xmlns:w="http://schemas.openxmlformats.org/wordprocessingml/2006/main" xmlns:w14="http://schemas.microsoft.com/office/word/2010/wordml" xmlns:w15="http://schemas.microsoft.com/office/word/2012/wordml" xmlns:w16cex="http://schemas.microsoft.com/office/word/2018/wordml/cex" xmlns:w16cid="http://schemas.microsoft.com/office/word/2016/wordml/cid" xmlns:w16="http://schemas.microsoft.com/office/word/2018/wordml" xmlns:w16sdtdh="http://schemas.microsoft.com/office/word/2020/wordml/sdtdatahash" xmlns:w16se="http://schemas.microsoft.com/office/word/2015/wordml/symex" xmlns:wpg="http://schemas.microsoft.com/office/word/2010/wordprocessingGroup" xmlns:wpi="http://schemas.microsoft.com/office/word/2010/wordprocessingInk" xmlns:wne="http://schemas.microsoft.com/office/word/2006/wordml" xmlns:wps="http://schemas.microsoft.com/office/word/2010/wordprocessingShape" mc:Ignorable="w14 w15 w16se w16cid w16 w16cex w16sdtdh wp14">
   <w:sdt>
     <w:sdtPr>
       <w:id w:val="1924223374"/>
@@ -20227,7 +20177,7 @@
 </file>
 
 <file path=word/footer2.xml><?xml version="1.0" encoding="utf-8"?>
-<w:ftr xmlns:wpc="http://schemas.microsoft.com/office/word/2010/wordprocessingCanvas" xmlns:cx="http://schemas.microsoft.com/office/drawing/2014/chartex" xmlns:cx1="http://schemas.microsoft.com/office/drawing/2015/9/8/chartex" xmlns:cx2="http://schemas.microsoft.com/office/drawing/2015/10/21/chartex" xmlns:cx3="http://schemas.microsoft.com/office/drawing/2016/5/9/chartex" xmlns:cx4="http://schemas.microsoft.com/office/drawing/2016/5/10/chartex" xmlns:cx5="http://schemas.microsoft.com/office/drawing/2016/5/11/chartex" xmlns:cx6="http://schemas.microsoft.com/office/drawing/2016/5/12/chartex" xmlns:cx7="http://schemas.microsoft.com/office/drawing/2016/5/13/chartex" xmlns:cx8="http://schemas.microsoft.com/office/drawing/2016/5/14/chartex" xmlns:mc="http://schemas.openxmlformats.org/markup-compatibility/2006" xmlns:aink="http://schemas.microsoft.com/office/drawing/2016/ink" xmlns:am3d="http://schemas.microsoft.com/office/drawing/2017/model3d" xmlns:o="urn:schemas-microsoft-com:office:office" xmlns:r="http://schemas.openxmlformats.org/officeDocument/2006/relationships" xmlns:m="http://schemas.openxmlformats.org/officeDocument/2006/math" xmlns:v="urn:schemas-microsoft-com:vml" xmlns:wp14="http://schemas.microsoft.com/office/word/2010/wordprocessingDrawing" xmlns:wp="http://schemas.openxmlformats.org/drawingml/2006/wordprocessingDrawing" xmlns:w10="urn:schemas-microsoft-com:office:word" xmlns:w="http://schemas.openxmlformats.org/wordprocessingml/2006/main" xmlns:w14="http://schemas.microsoft.com/office/word/2010/wordml" xmlns:w15="http://schemas.microsoft.com/office/word/2012/wordml" xmlns:w16cex="http://schemas.microsoft.com/office/word/2018/wordml/cex" xmlns:w16cid="http://schemas.microsoft.com/office/word/2016/wordml/cid" xmlns:w16="http://schemas.microsoft.com/office/word/2018/wordml" xmlns:w16se="http://schemas.microsoft.com/office/word/2015/wordml/symex" xmlns:wpg="http://schemas.microsoft.com/office/word/2010/wordprocessingGroup" xmlns:wpi="http://schemas.microsoft.com/office/word/2010/wordprocessingInk" xmlns:wne="http://schemas.microsoft.com/office/word/2006/wordml" xmlns:wps="http://schemas.microsoft.com/office/word/2010/wordprocessingShape" mc:Ignorable="w14 w15 w16se w16cid w16 w16cex wp14">
+<w:ftr xmlns:wpc="http://schemas.microsoft.com/office/word/2010/wordprocessingCanvas" xmlns:cx="http://schemas.microsoft.com/office/drawing/2014/chartex" xmlns:cx1="http://schemas.microsoft.com/office/drawing/2015/9/8/chartex" xmlns:cx2="http://schemas.microsoft.com/office/drawing/2015/10/21/chartex" xmlns:cx3="http://schemas.microsoft.com/office/drawing/2016/5/9/chartex" xmlns:cx4="http://schemas.microsoft.com/office/drawing/2016/5/10/chartex" xmlns:cx5="http://schemas.microsoft.com/office/drawing/2016/5/11/chartex" xmlns:cx6="http://schemas.microsoft.com/office/drawing/2016/5/12/chartex" xmlns:cx7="http://schemas.microsoft.com/office/drawing/2016/5/13/chartex" xmlns:cx8="http://schemas.microsoft.com/office/drawing/2016/5/14/chartex" xmlns:mc="http://schemas.openxmlformats.org/markup-compatibility/2006" xmlns:aink="http://schemas.microsoft.com/office/drawing/2016/ink" xmlns:am3d="http://schemas.microsoft.com/office/drawing/2017/model3d" xmlns:o="urn:schemas-microsoft-com:office:office" xmlns:r="http://schemas.openxmlformats.org/officeDocument/2006/relationships" xmlns:m="http://schemas.openxmlformats.org/officeDocument/2006/math" xmlns:v="urn:schemas-microsoft-com:vml" xmlns:wp14="http://schemas.microsoft.com/office/word/2010/wordprocessingDrawing" xmlns:wp="http://schemas.openxmlformats.org/drawingml/2006/wordprocessingDrawing" xmlns:w10="urn:schemas-microsoft-com:office:word" xmlns:w="http://schemas.openxmlformats.org/wordprocessingml/2006/main" xmlns:w14="http://schemas.microsoft.com/office/word/2010/wordml" xmlns:w15="http://schemas.microsoft.com/office/word/2012/wordml" xmlns:w16cex="http://schemas.microsoft.com/office/word/2018/wordml/cex" xmlns:w16cid="http://schemas.microsoft.com/office/word/2016/wordml/cid" xmlns:w16="http://schemas.microsoft.com/office/word/2018/wordml" xmlns:w16sdtdh="http://schemas.microsoft.com/office/word/2020/wordml/sdtdatahash" xmlns:w16se="http://schemas.microsoft.com/office/word/2015/wordml/symex" xmlns:wpg="http://schemas.microsoft.com/office/word/2010/wordprocessingGroup" xmlns:wpi="http://schemas.microsoft.com/office/word/2010/wordprocessingInk" xmlns:wne="http://schemas.microsoft.com/office/word/2006/wordml" xmlns:wps="http://schemas.microsoft.com/office/word/2010/wordprocessingShape" mc:Ignorable="w14 w15 w16se w16cid w16 w16cex w16sdtdh wp14">
   <w:sdt>
     <w:sdtPr>
       <w:id w:val="-373310648"/>
@@ -20280,7 +20230,7 @@
 </file>
 
 <file path=word/footnotes.xml><?xml version="1.0" encoding="utf-8"?>
-<w:footnotes xmlns:wpc="http://schemas.microsoft.com/office/word/2010/wordprocessingCanvas" xmlns:cx="http://schemas.microsoft.com/office/drawing/2014/chartex" xmlns:cx1="http://schemas.microsoft.com/office/drawing/2015/9/8/chartex" xmlns:cx2="http://schemas.microsoft.com/office/drawing/2015/10/21/chartex" xmlns:cx3="http://schemas.microsoft.com/office/drawing/2016/5/9/chartex" xmlns:cx4="http://schemas.microsoft.com/office/drawing/2016/5/10/chartex" xmlns:cx5="http://schemas.microsoft.com/office/drawing/2016/5/11/chartex" xmlns:cx6="http://schemas.microsoft.com/office/drawing/2016/5/12/chartex" xmlns:cx7="http://schemas.microsoft.com/office/drawing/2016/5/13/chartex" xmlns:cx8="http://schemas.microsoft.com/office/drawing/2016/5/14/chartex" xmlns:mc="http://schemas.openxmlformats.org/markup-compatibility/2006" xmlns:aink="http://schemas.microsoft.com/office/drawing/2016/ink" xmlns:am3d="http://schemas.microsoft.com/office/drawing/2017/model3d" xmlns:o="urn:schemas-microsoft-com:office:office" xmlns:r="http://schemas.openxmlformats.org/officeDocument/2006/relationships" xmlns:m="http://schemas.openxmlformats.org/officeDocument/2006/math" xmlns:v="urn:schemas-microsoft-com:vml" xmlns:wp14="http://schemas.microsoft.com/office/word/2010/wordprocessingDrawing" xmlns:wp="http://schemas.openxmlformats.org/drawingml/2006/wordprocessingDrawing" xmlns:w10="urn:schemas-microsoft-com:office:word" xmlns:w="http://schemas.openxmlformats.org/wordprocessingml/2006/main" xmlns:w14="http://schemas.microsoft.com/office/word/2010/wordml" xmlns:w15="http://schemas.microsoft.com/office/word/2012/wordml" xmlns:w16cex="http://schemas.microsoft.com/office/word/2018/wordml/cex" xmlns:w16cid="http://schemas.microsoft.com/office/word/2016/wordml/cid" xmlns:w16="http://schemas.microsoft.com/office/word/2018/wordml" xmlns:w16se="http://schemas.microsoft.com/office/word/2015/wordml/symex" xmlns:wpg="http://schemas.microsoft.com/office/word/2010/wordprocessingGroup" xmlns:wpi="http://schemas.microsoft.com/office/word/2010/wordprocessingInk" xmlns:wne="http://schemas.microsoft.com/office/word/2006/wordml" xmlns:wps="http://schemas.microsoft.com/office/word/2010/wordprocessingShape" mc:Ignorable="w14 w15 w16se w16cid w16 w16cex wp14">
+<w:footnotes xmlns:wpc="http://schemas.microsoft.com/office/word/2010/wordprocessingCanvas" xmlns:cx="http://schemas.microsoft.com/office/drawing/2014/chartex" xmlns:cx1="http://schemas.microsoft.com/office/drawing/2015/9/8/chartex" xmlns:cx2="http://schemas.microsoft.com/office/drawing/2015/10/21/chartex" xmlns:cx3="http://schemas.microsoft.com/office/drawing/2016/5/9/chartex" xmlns:cx4="http://schemas.microsoft.com/office/drawing/2016/5/10/chartex" xmlns:cx5="http://schemas.microsoft.com/office/drawing/2016/5/11/chartex" xmlns:cx6="http://schemas.microsoft.com/office/drawing/2016/5/12/chartex" xmlns:cx7="http://schemas.microsoft.com/office/drawing/2016/5/13/chartex" xmlns:cx8="http://schemas.microsoft.com/office/drawing/2016/5/14/chartex" xmlns:mc="http://schemas.openxmlformats.org/markup-compatibility/2006" xmlns:aink="http://schemas.microsoft.com/office/drawing/2016/ink" xmlns:am3d="http://schemas.microsoft.com/office/drawing/2017/model3d" xmlns:o="urn:schemas-microsoft-com:office:office" xmlns:r="http://schemas.openxmlformats.org/officeDocument/2006/relationships" xmlns:m="http://schemas.openxmlformats.org/officeDocument/2006/math" xmlns:v="urn:schemas-microsoft-com:vml" xmlns:wp14="http://schemas.microsoft.com/office/word/2010/wordprocessingDrawing" xmlns:wp="http://schemas.openxmlformats.org/drawingml/2006/wordprocessingDrawing" xmlns:w10="urn:schemas-microsoft-com:office:word" xmlns:w="http://schemas.openxmlformats.org/wordprocessingml/2006/main" xmlns:w14="http://schemas.microsoft.com/office/word/2010/wordml" xmlns:w15="http://schemas.microsoft.com/office/word/2012/wordml" xmlns:w16cex="http://schemas.microsoft.com/office/word/2018/wordml/cex" xmlns:w16cid="http://schemas.microsoft.com/office/word/2016/wordml/cid" xmlns:w16="http://schemas.microsoft.com/office/word/2018/wordml" xmlns:w16sdtdh="http://schemas.microsoft.com/office/word/2020/wordml/sdtdatahash" xmlns:w16se="http://schemas.microsoft.com/office/word/2015/wordml/symex" xmlns:wpg="http://schemas.microsoft.com/office/word/2010/wordprocessingGroup" xmlns:wpi="http://schemas.microsoft.com/office/word/2010/wordprocessingInk" xmlns:wne="http://schemas.microsoft.com/office/word/2006/wordml" xmlns:wps="http://schemas.microsoft.com/office/word/2010/wordprocessingShape" mc:Ignorable="w14 w15 w16se w16cid w16 w16cex w16sdtdh wp14">
   <w:footnote w:type="separator" w:id="-1">
     <w:p>
       <w:r>
@@ -20299,7 +20249,7 @@
 </file>
 
 <file path=word/numbering.xml><?xml version="1.0" encoding="utf-8"?>
-<w:numbering xmlns:wpc="http://schemas.microsoft.com/office/word/2010/wordprocessingCanvas" xmlns:cx="http://schemas.microsoft.com/office/drawing/2014/chartex" xmlns:cx1="http://schemas.microsoft.com/office/drawing/2015/9/8/chartex" xmlns:cx2="http://schemas.microsoft.com/office/drawing/2015/10/21/chartex" xmlns:cx3="http://schemas.microsoft.com/office/drawing/2016/5/9/chartex" xmlns:cx4="http://schemas.microsoft.com/office/drawing/2016/5/10/chartex" xmlns:cx5="http://schemas.microsoft.com/office/drawing/2016/5/11/chartex" xmlns:cx6="http://schemas.microsoft.com/office/drawing/2016/5/12/chartex" xmlns:cx7="http://schemas.microsoft.com/office/drawing/2016/5/13/chartex" xmlns:cx8="http://schemas.microsoft.com/office/drawing/2016/5/14/chartex" xmlns:mc="http://schemas.openxmlformats.org/markup-compatibility/2006" xmlns:aink="http://schemas.microsoft.com/office/drawing/2016/ink" xmlns:am3d="http://schemas.microsoft.com/office/drawing/2017/model3d" xmlns:o="urn:schemas-microsoft-com:office:office" xmlns:r="http://schemas.openxmlformats.org/officeDocument/2006/relationships" xmlns:m="http://schemas.openxmlformats.org/officeDocument/2006/math" xmlns:v="urn:schemas-microsoft-com:vml" xmlns:wp14="http://schemas.microsoft.com/office/word/2010/wordprocessingDrawing" xmlns:wp="http://schemas.openxmlformats.org/drawingml/2006/wordprocessingDrawing" xmlns:w10="urn:schemas-microsoft-com:office:word" xmlns:w="http://schemas.openxmlformats.org/wordprocessingml/2006/main" xmlns:w14="http://schemas.microsoft.com/office/word/2010/wordml" xmlns:w15="http://schemas.microsoft.com/office/word/2012/wordml" xmlns:w16cex="http://schemas.microsoft.com/office/word/2018/wordml/cex" xmlns:w16cid="http://schemas.microsoft.com/office/word/2016/wordml/cid" xmlns:w16="http://schemas.microsoft.com/office/word/2018/wordml" xmlns:w16se="http://schemas.microsoft.com/office/word/2015/wordml/symex" xmlns:wpg="http://schemas.microsoft.com/office/word/2010/wordprocessingGroup" xmlns:wpi="http://schemas.microsoft.com/office/word/2010/wordprocessingInk" xmlns:wne="http://schemas.microsoft.com/office/word/2006/wordml" xmlns:wps="http://schemas.microsoft.com/office/word/2010/wordprocessingShape" mc:Ignorable="w14 w15 w16se w16cid w16 w16cex wp14">
+<w:numbering xmlns:wpc="http://schemas.microsoft.com/office/word/2010/wordprocessingCanvas" xmlns:cx="http://schemas.microsoft.com/office/drawing/2014/chartex" xmlns:cx1="http://schemas.microsoft.com/office/drawing/2015/9/8/chartex" xmlns:cx2="http://schemas.microsoft.com/office/drawing/2015/10/21/chartex" xmlns:cx3="http://schemas.microsoft.com/office/drawing/2016/5/9/chartex" xmlns:cx4="http://schemas.microsoft.com/office/drawing/2016/5/10/chartex" xmlns:cx5="http://schemas.microsoft.com/office/drawing/2016/5/11/chartex" xmlns:cx6="http://schemas.microsoft.com/office/drawing/2016/5/12/chartex" xmlns:cx7="http://schemas.microsoft.com/office/drawing/2016/5/13/chartex" xmlns:cx8="http://schemas.microsoft.com/office/drawing/2016/5/14/chartex" xmlns:mc="http://schemas.openxmlformats.org/markup-compatibility/2006" xmlns:aink="http://schemas.microsoft.com/office/drawing/2016/ink" xmlns:am3d="http://schemas.microsoft.com/office/drawing/2017/model3d" xmlns:o="urn:schemas-microsoft-com:office:office" xmlns:r="http://schemas.openxmlformats.org/officeDocument/2006/relationships" xmlns:m="http://schemas.openxmlformats.org/officeDocument/2006/math" xmlns:v="urn:schemas-microsoft-com:vml" xmlns:wp14="http://schemas.microsoft.com/office/word/2010/wordprocessingDrawing" xmlns:wp="http://schemas.openxmlformats.org/drawingml/2006/wordprocessingDrawing" xmlns:w10="urn:schemas-microsoft-com:office:word" xmlns:w="http://schemas.openxmlformats.org/wordprocessingml/2006/main" xmlns:w14="http://schemas.microsoft.com/office/word/2010/wordml" xmlns:w15="http://schemas.microsoft.com/office/word/2012/wordml" xmlns:w16cex="http://schemas.microsoft.com/office/word/2018/wordml/cex" xmlns:w16cid="http://schemas.microsoft.com/office/word/2016/wordml/cid" xmlns:w16="http://schemas.microsoft.com/office/word/2018/wordml" xmlns:w16sdtdh="http://schemas.microsoft.com/office/word/2020/wordml/sdtdatahash" xmlns:w16se="http://schemas.microsoft.com/office/word/2015/wordml/symex" xmlns:wpg="http://schemas.microsoft.com/office/word/2010/wordprocessingGroup" xmlns:wpi="http://schemas.microsoft.com/office/word/2010/wordprocessingInk" xmlns:wne="http://schemas.microsoft.com/office/word/2006/wordml" xmlns:wps="http://schemas.microsoft.com/office/word/2010/wordprocessingShape" mc:Ignorable="w14 w15 w16se w16cid w16 w16cex w16sdtdh wp14">
   <w:abstractNum w:abstractNumId="0" w15:restartNumberingAfterBreak="0">
     <w:nsid w:val="0049279A"/>
     <w:multiLevelType w:val="hybridMultilevel"/>
@@ -30901,7 +30851,7 @@
 </file>
 
 <file path=word/styles.xml><?xml version="1.0" encoding="utf-8"?>
-<w:styles xmlns:mc="http://schemas.openxmlformats.org/markup-compatibility/2006" xmlns:r="http://schemas.openxmlformats.org/officeDocument/2006/relationships" xmlns:w="http://schemas.openxmlformats.org/wordprocessingml/2006/main" xmlns:w14="http://schemas.microsoft.com/office/word/2010/wordml" xmlns:w15="http://schemas.microsoft.com/office/word/2012/wordml" xmlns:w16cex="http://schemas.microsoft.com/office/word/2018/wordml/cex" xmlns:w16cid="http://schemas.microsoft.com/office/word/2016/wordml/cid" xmlns:w16="http://schemas.microsoft.com/office/word/2018/wordml" xmlns:w16se="http://schemas.microsoft.com/office/word/2015/wordml/symex" mc:Ignorable="w14 w15 w16se w16cid w16 w16cex">
+<w:styles xmlns:mc="http://schemas.openxmlformats.org/markup-compatibility/2006" xmlns:r="http://schemas.openxmlformats.org/officeDocument/2006/relationships" xmlns:w="http://schemas.openxmlformats.org/wordprocessingml/2006/main" xmlns:w14="http://schemas.microsoft.com/office/word/2010/wordml" xmlns:w15="http://schemas.microsoft.com/office/word/2012/wordml" xmlns:w16cex="http://schemas.microsoft.com/office/word/2018/wordml/cex" xmlns:w16cid="http://schemas.microsoft.com/office/word/2016/wordml/cid" xmlns:w16="http://schemas.microsoft.com/office/word/2018/wordml" xmlns:w16sdtdh="http://schemas.microsoft.com/office/word/2020/wordml/sdtdatahash" xmlns:w16se="http://schemas.microsoft.com/office/word/2015/wordml/symex" mc:Ignorable="w14 w15 w16se w16cid w16 w16cex w16sdtdh">
   <w:docDefaults>
     <w:rPrDefault>
       <w:rPr>

</xml_diff>

<commit_message>
📝 last touches to the report
</commit_message>
<xml_diff>
--- a/Report/Laith_Hussam_Shono-TM471_Project_Report.docx
+++ b/Report/Laith_Hussam_Shono-TM471_Project_Report.docx
@@ -2772,14 +2772,27 @@
       <w:r>
         <w:t xml:space="preserve">Figure </w:t>
       </w:r>
-      <w:fldSimple w:instr=" SEQ Figure \* ARABIC ">
-        <w:r>
-          <w:rPr>
-            <w:noProof/>
-          </w:rPr>
-          <w:t>1</w:t>
-        </w:r>
-      </w:fldSimple>
+      <w:r>
+        <w:fldChar w:fldCharType="begin"/>
+      </w:r>
+      <w:r>
+        <w:instrText xml:space="preserve"> SEQ Figure \* ARABIC </w:instrText>
+      </w:r>
+      <w:r>
+        <w:fldChar w:fldCharType="separate"/>
+      </w:r>
+      <w:r>
+        <w:rPr>
+          <w:noProof/>
+        </w:rPr>
+        <w:t>1</w:t>
+      </w:r>
+      <w:r>
+        <w:rPr>
+          <w:noProof/>
+        </w:rPr>
+        <w:fldChar w:fldCharType="end"/>
+      </w:r>
       <w:bookmarkEnd w:id="7"/>
       <w:r>
         <w:t xml:space="preserve"> - use case diagram</w:t>
@@ -4128,7 +4141,13 @@
         </w:numPr>
       </w:pPr>
       <w:r>
-        <w:t>The owner and renter ask for each other’s ID and confirm they match the system’s.</w:t>
+        <w:t xml:space="preserve">The owner and renter ask for each other’s ID and confirm they match the </w:t>
+      </w:r>
+      <w:r>
+        <w:t xml:space="preserve">ones in the </w:t>
+      </w:r>
+      <w:r>
+        <w:t>system.</w:t>
       </w:r>
     </w:p>
     <w:p>
@@ -7675,14 +7694,27 @@
       <w:r>
         <w:t xml:space="preserve">Figure </w:t>
       </w:r>
-      <w:fldSimple w:instr=" SEQ Figure \* ARABIC ">
-        <w:r>
-          <w:rPr>
-            <w:noProof/>
-          </w:rPr>
-          <w:t>2</w:t>
-        </w:r>
-      </w:fldSimple>
+      <w:r>
+        <w:fldChar w:fldCharType="begin"/>
+      </w:r>
+      <w:r>
+        <w:instrText xml:space="preserve"> SEQ Figure \* ARABIC </w:instrText>
+      </w:r>
+      <w:r>
+        <w:fldChar w:fldCharType="separate"/>
+      </w:r>
+      <w:r>
+        <w:rPr>
+          <w:noProof/>
+        </w:rPr>
+        <w:t>2</w:t>
+      </w:r>
+      <w:r>
+        <w:rPr>
+          <w:noProof/>
+        </w:rPr>
+        <w:fldChar w:fldCharType="end"/>
+      </w:r>
       <w:bookmarkEnd w:id="12"/>
       <w:r>
         <w:t xml:space="preserve"> - Activity diagram of accepting/rejecting tool-requests</w:t>
@@ -7759,14 +7791,27 @@
       <w:r>
         <w:t xml:space="preserve">Figure </w:t>
       </w:r>
-      <w:fldSimple w:instr=" SEQ Figure \* ARABIC ">
-        <w:r>
-          <w:rPr>
-            <w:noProof/>
-          </w:rPr>
-          <w:t>3</w:t>
-        </w:r>
-      </w:fldSimple>
+      <w:r>
+        <w:fldChar w:fldCharType="begin"/>
+      </w:r>
+      <w:r>
+        <w:instrText xml:space="preserve"> SEQ Figure \* ARABIC </w:instrText>
+      </w:r>
+      <w:r>
+        <w:fldChar w:fldCharType="separate"/>
+      </w:r>
+      <w:r>
+        <w:rPr>
+          <w:noProof/>
+        </w:rPr>
+        <w:t>3</w:t>
+      </w:r>
+      <w:r>
+        <w:rPr>
+          <w:noProof/>
+        </w:rPr>
+        <w:fldChar w:fldCharType="end"/>
+      </w:r>
       <w:bookmarkEnd w:id="15"/>
       <w:r>
         <w:t xml:space="preserve"> - Activity diagram of delivering a tool</w:t>
@@ -7843,14 +7888,27 @@
       <w:r>
         <w:t xml:space="preserve">Figure </w:t>
       </w:r>
-      <w:fldSimple w:instr=" SEQ Figure \* ARABIC ">
-        <w:r>
-          <w:rPr>
-            <w:noProof/>
-          </w:rPr>
-          <w:t>4</w:t>
-        </w:r>
-      </w:fldSimple>
+      <w:r>
+        <w:fldChar w:fldCharType="begin"/>
+      </w:r>
+      <w:r>
+        <w:instrText xml:space="preserve"> SEQ Figure \* ARABIC </w:instrText>
+      </w:r>
+      <w:r>
+        <w:fldChar w:fldCharType="separate"/>
+      </w:r>
+      <w:r>
+        <w:rPr>
+          <w:noProof/>
+        </w:rPr>
+        <w:t>4</w:t>
+      </w:r>
+      <w:r>
+        <w:rPr>
+          <w:noProof/>
+        </w:rPr>
+        <w:fldChar w:fldCharType="end"/>
+      </w:r>
       <w:bookmarkEnd w:id="18"/>
       <w:r>
         <w:t xml:space="preserve"> - Activity diagram of returning a tool</w:t>
@@ -7938,14 +7996,30 @@
       <w:r>
         <w:t xml:space="preserve">Figure </w:t>
       </w:r>
-      <w:fldSimple w:instr=" SEQ Figure \* ARABIC ">
-        <w:r>
-          <w:rPr>
-            <w:noProof/>
-          </w:rPr>
-          <w:t>5</w:t>
-        </w:r>
-      </w:fldSimple>
+      <w:r>
+        <w:fldChar w:fldCharType="begin"/>
+      </w:r>
+      <w:r>
+        <w:instrText xml:space="preserve"> SEQ Fi</w:instrText>
+      </w:r>
+      <w:r>
+        <w:instrText xml:space="preserve">gure \* ARABIC </w:instrText>
+      </w:r>
+      <w:r>
+        <w:fldChar w:fldCharType="separate"/>
+      </w:r>
+      <w:r>
+        <w:rPr>
+          <w:noProof/>
+        </w:rPr>
+        <w:t>5</w:t>
+      </w:r>
+      <w:r>
+        <w:rPr>
+          <w:noProof/>
+        </w:rPr>
+        <w:fldChar w:fldCharType="end"/>
+      </w:r>
       <w:r>
         <w:t xml:space="preserve"> - </w:t>
       </w:r>
@@ -18433,6 +18507,18 @@
         </w:numPr>
       </w:pPr>
       <w:r>
+        <w:t>the renter must not have a previous request on the tool.</w:t>
+      </w:r>
+    </w:p>
+    <w:p>
+      <w:pPr>
+        <w:pStyle w:val="ListParagraph"/>
+        <w:numPr>
+          <w:ilvl w:val="0"/>
+          <w:numId w:val="91"/>
+        </w:numPr>
+      </w:pPr>
+      <w:r>
         <w:t>renterUID is a valid user ID</w:t>
       </w:r>
     </w:p>
@@ -19069,6 +19155,9 @@
         <w:keepNext/>
       </w:pPr>
       <w:r>
+        <w:rPr>
+          <w:noProof/>
+        </w:rPr>
         <w:drawing>
           <wp:inline distT="0" distB="0" distL="0" distR="0" wp14:anchorId="72B22234" wp14:editId="0E8CC5DB">
             <wp:extent cx="5943600" cy="3293745"/>
@@ -19119,14 +19208,27 @@
       <w:r>
         <w:t xml:space="preserve">Figure </w:t>
       </w:r>
-      <w:fldSimple w:instr=" SEQ Figure \* ARABIC ">
-        <w:r>
-          <w:rPr>
-            <w:noProof/>
-          </w:rPr>
-          <w:t>6</w:t>
-        </w:r>
-      </w:fldSimple>
+      <w:r>
+        <w:fldChar w:fldCharType="begin"/>
+      </w:r>
+      <w:r>
+        <w:instrText xml:space="preserve"> SEQ Figure \* ARABIC </w:instrText>
+      </w:r>
+      <w:r>
+        <w:fldChar w:fldCharType="separate"/>
+      </w:r>
+      <w:r>
+        <w:rPr>
+          <w:noProof/>
+        </w:rPr>
+        <w:t>6</w:t>
+      </w:r>
+      <w:r>
+        <w:rPr>
+          <w:noProof/>
+        </w:rPr>
+        <w:fldChar w:fldCharType="end"/>
+      </w:r>
       <w:r>
         <w:t xml:space="preserve"> - </w:t>
       </w:r>

</xml_diff>

<commit_message>
📝 Added summary to introduction
</commit_message>
<xml_diff>
--- a/Report/Laith_Hussam_Shono-TM471_Project_Report.docx
+++ b/Report/Laith_Hussam_Shono-TM471_Project_Report.docx
@@ -2042,19 +2042,14 @@
       <w:bookmarkStart w:id="1" w:name="_Toc68627228"/>
       <w:r>
         <w:lastRenderedPageBreak/>
-        <w:t xml:space="preserve">Chapter 1 </w:t>
-      </w:r>
-      <w:r>
-        <w:t>–</w:t>
-      </w:r>
-      <w:r>
-        <w:t xml:space="preserve"> Introduction</w:t>
+        <w:t>Introduction</w:t>
       </w:r>
       <w:bookmarkEnd w:id="1"/>
     </w:p>
     <w:p>
       <w:pPr>
         <w:spacing w:before="240" w:after="240"/>
+        <w:jc w:val="both"/>
       </w:pPr>
       <w:r>
         <w:t>The internet helped chang</w:t>
@@ -2168,6 +2163,7 @@
     <w:p>
       <w:pPr>
         <w:spacing w:before="240" w:after="240"/>
+        <w:jc w:val="both"/>
       </w:pPr>
       <w:r>
         <w:t>A solution is to rent the tools instead of buying them. However, this may be harder than it sounds,</w:t>
@@ -2189,6 +2185,96 @@
       </w:r>
       <w:r>
         <w:t>. The few ones that are peer-to-peer either lack major features or are not available for everyone.</w:t>
+      </w:r>
+    </w:p>
+    <w:p>
+      <w:pPr>
+        <w:spacing w:before="240" w:after="240"/>
+        <w:jc w:val="both"/>
+      </w:pPr>
+      <w:r>
+        <w:t>The solution is a</w:t>
+      </w:r>
+      <w:r>
+        <w:t xml:space="preserve"> peer-to-peer e-commerce rental platform. Allowing</w:t>
+      </w:r>
+      <w:r>
+        <w:t xml:space="preserve"> the o</w:t>
+      </w:r>
+      <w:r>
+        <w:t>wners to offer their tools for rent</w:t>
+      </w:r>
+      <w:r>
+        <w:t xml:space="preserve">, </w:t>
+      </w:r>
+      <w:r>
+        <w:t xml:space="preserve">and </w:t>
+      </w:r>
+      <w:r>
+        <w:t>making a profit</w:t>
+      </w:r>
+      <w:r>
+        <w:t xml:space="preserve"> out of them</w:t>
+      </w:r>
+      <w:r>
+        <w:t>.</w:t>
+      </w:r>
+      <w:r>
+        <w:t xml:space="preserve"> And allowing others </w:t>
+      </w:r>
+      <w:r>
+        <w:t xml:space="preserve">to request </w:t>
+      </w:r>
+      <w:r>
+        <w:t xml:space="preserve">to rent </w:t>
+      </w:r>
+      <w:r>
+        <w:t>other people’s tools</w:t>
+      </w:r>
+      <w:r>
+        <w:t>, and avoid buying a new one</w:t>
+      </w:r>
+      <w:r>
+        <w:t>.</w:t>
+      </w:r>
+      <w:r>
+        <w:t xml:space="preserve"> </w:t>
+      </w:r>
+      <w:r>
+        <w:t>The platforms also p</w:t>
+      </w:r>
+      <w:r>
+        <w:t xml:space="preserve">rovide a unified place </w:t>
+      </w:r>
+      <w:r>
+        <w:t xml:space="preserve">where people can </w:t>
+      </w:r>
+      <w:r>
+        <w:t>look for tools to rent</w:t>
+      </w:r>
+      <w:r>
+        <w:t xml:space="preserve">, instead of searching </w:t>
+      </w:r>
+      <w:r>
+        <w:t xml:space="preserve">for hours across </w:t>
+      </w:r>
+      <w:r>
+        <w:t>multiple sites online</w:t>
+      </w:r>
+      <w:r>
+        <w:t>.</w:t>
+      </w:r>
+    </w:p>
+    <w:p>
+      <w:pPr>
+        <w:spacing w:before="240" w:after="240"/>
+        <w:jc w:val="both"/>
+      </w:pPr>
+      <w:r>
+        <w:t>In this report, I will first go through my research on the subject and the methods I found and will be following. Then, I will go through the domain modeling process, identifying the use cases and their textural description. Then I will list the functional and non-functional requirements. And finally, I will list the system constraints and operations.</w:t>
+      </w:r>
+      <w:r>
+        <w:t xml:space="preserve"> And a glossary of all the important terms will be at the end of chapter 3.</w:t>
       </w:r>
     </w:p>
     <w:p>
@@ -2202,78 +2288,6 @@
           <w:cols w:space="720"/>
         </w:sectPr>
       </w:pPr>
-      <w:r>
-        <w:t>The solution is a</w:t>
-      </w:r>
-      <w:r>
-        <w:t xml:space="preserve"> peer-to-peer e-commerce rental platform. Allowing</w:t>
-      </w:r>
-      <w:r>
-        <w:t xml:space="preserve"> the o</w:t>
-      </w:r>
-      <w:r>
-        <w:t>wners to offer their tools for rent</w:t>
-      </w:r>
-      <w:r>
-        <w:t xml:space="preserve">, </w:t>
-      </w:r>
-      <w:r>
-        <w:t xml:space="preserve">and </w:t>
-      </w:r>
-      <w:r>
-        <w:t>making a profit</w:t>
-      </w:r>
-      <w:r>
-        <w:t xml:space="preserve"> out of them</w:t>
-      </w:r>
-      <w:r>
-        <w:t>.</w:t>
-      </w:r>
-      <w:r>
-        <w:t xml:space="preserve"> And allowing others </w:t>
-      </w:r>
-      <w:r>
-        <w:t xml:space="preserve">to request </w:t>
-      </w:r>
-      <w:r>
-        <w:t xml:space="preserve">to rent </w:t>
-      </w:r>
-      <w:r>
-        <w:t>other people’s tools</w:t>
-      </w:r>
-      <w:r>
-        <w:t>, and avoid buying a new one</w:t>
-      </w:r>
-      <w:r>
-        <w:t>.</w:t>
-      </w:r>
-      <w:r>
-        <w:t xml:space="preserve"> </w:t>
-      </w:r>
-      <w:r>
-        <w:t>The platforms also p</w:t>
-      </w:r>
-      <w:r>
-        <w:t xml:space="preserve">rovide a unified place </w:t>
-      </w:r>
-      <w:r>
-        <w:t xml:space="preserve">where people can </w:t>
-      </w:r>
-      <w:r>
-        <w:t>look for tools to rent</w:t>
-      </w:r>
-      <w:r>
-        <w:t xml:space="preserve">, instead of searching </w:t>
-      </w:r>
-      <w:r>
-        <w:t xml:space="preserve">for hours across </w:t>
-      </w:r>
-      <w:r>
-        <w:t>multiple sites online</w:t>
-      </w:r>
-      <w:r>
-        <w:t>.</w:t>
-      </w:r>
     </w:p>
     <w:p>
       <w:pPr>
@@ -2290,6 +2304,7 @@
     <w:p>
       <w:pPr>
         <w:spacing w:after="240"/>
+        <w:jc w:val="both"/>
       </w:pPr>
       <w:r>
         <w:t xml:space="preserve">When I chose this subject, I was mostly concerned with people stealing or damaging the tools. </w:t>
@@ -2310,6 +2325,7 @@
     <w:p>
       <w:pPr>
         <w:spacing w:after="240"/>
+        <w:jc w:val="both"/>
       </w:pPr>
       <w:r>
         <w:t>First, I started searching for platforms and methods of renting tools online.</w:t>
@@ -2435,6 +2451,7 @@
     <w:p>
       <w:pPr>
         <w:spacing w:after="240"/>
+        <w:jc w:val="both"/>
       </w:pPr>
       <w:r>
         <w:t xml:space="preserve">Then, I started to search for the best methods of </w:t>
@@ -2769,36 +2786,25 @@
       <w:bookmarkStart w:id="7" w:name="_Ref68449192"/>
       <w:bookmarkStart w:id="8" w:name="_Toc68897221"/>
       <w:bookmarkStart w:id="9" w:name="_Toc68897360"/>
+      <w:bookmarkStart w:id="10" w:name="_Toc68956194"/>
       <w:r>
         <w:t xml:space="preserve">Figure </w:t>
       </w:r>
-      <w:r>
-        <w:fldChar w:fldCharType="begin"/>
-      </w:r>
-      <w:r>
-        <w:instrText xml:space="preserve"> SEQ Figure \* ARABIC </w:instrText>
-      </w:r>
-      <w:r>
-        <w:fldChar w:fldCharType="separate"/>
-      </w:r>
-      <w:r>
-        <w:rPr>
-          <w:noProof/>
-        </w:rPr>
-        <w:t>1</w:t>
-      </w:r>
-      <w:r>
-        <w:rPr>
-          <w:noProof/>
-        </w:rPr>
-        <w:fldChar w:fldCharType="end"/>
-      </w:r>
+      <w:fldSimple w:instr=" SEQ Figure \* ARABIC ">
+        <w:r>
+          <w:rPr>
+            <w:noProof/>
+          </w:rPr>
+          <w:t>1</w:t>
+        </w:r>
+      </w:fldSimple>
       <w:bookmarkEnd w:id="7"/>
       <w:r>
         <w:t xml:space="preserve"> - use case diagram</w:t>
       </w:r>
       <w:bookmarkEnd w:id="8"/>
       <w:bookmarkEnd w:id="9"/>
+      <w:bookmarkEnd w:id="10"/>
     </w:p>
     <w:p>
       <w:pPr>
@@ -2818,12 +2824,12 @@
       <w:pPr>
         <w:pStyle w:val="Heading3"/>
       </w:pPr>
-      <w:bookmarkStart w:id="10" w:name="_Toc68627234"/>
+      <w:bookmarkStart w:id="11" w:name="_Toc68627234"/>
       <w:r>
         <w:lastRenderedPageBreak/>
         <w:t>3.1.3 Textural description of the use cases:</w:t>
       </w:r>
-      <w:bookmarkEnd w:id="10"/>
+      <w:bookmarkEnd w:id="11"/>
     </w:p>
     <w:p/>
     <w:p>
@@ -7619,12 +7625,12 @@
       <w:pPr>
         <w:pStyle w:val="Heading3"/>
       </w:pPr>
-      <w:bookmarkStart w:id="11" w:name="_Toc68627235"/>
+      <w:bookmarkStart w:id="12" w:name="_Toc68627235"/>
       <w:r>
         <w:lastRenderedPageBreak/>
         <w:t>3.1.4 Activity diagrams</w:t>
       </w:r>
-      <w:bookmarkEnd w:id="11"/>
+      <w:bookmarkEnd w:id="12"/>
     </w:p>
     <w:p>
       <w:pPr>
@@ -7688,39 +7694,28 @@
       <w:pPr>
         <w:pStyle w:val="Caption"/>
       </w:pPr>
-      <w:bookmarkStart w:id="12" w:name="_Ref68449198"/>
-      <w:bookmarkStart w:id="13" w:name="_Toc68897222"/>
-      <w:bookmarkStart w:id="14" w:name="_Toc68897361"/>
+      <w:bookmarkStart w:id="13" w:name="_Ref68449198"/>
+      <w:bookmarkStart w:id="14" w:name="_Toc68897222"/>
+      <w:bookmarkStart w:id="15" w:name="_Toc68897361"/>
+      <w:bookmarkStart w:id="16" w:name="_Toc68956195"/>
       <w:r>
         <w:t xml:space="preserve">Figure </w:t>
       </w:r>
-      <w:r>
-        <w:fldChar w:fldCharType="begin"/>
-      </w:r>
-      <w:r>
-        <w:instrText xml:space="preserve"> SEQ Figure \* ARABIC </w:instrText>
-      </w:r>
-      <w:r>
-        <w:fldChar w:fldCharType="separate"/>
-      </w:r>
-      <w:r>
-        <w:rPr>
-          <w:noProof/>
-        </w:rPr>
-        <w:t>2</w:t>
-      </w:r>
-      <w:r>
-        <w:rPr>
-          <w:noProof/>
-        </w:rPr>
-        <w:fldChar w:fldCharType="end"/>
-      </w:r>
-      <w:bookmarkEnd w:id="12"/>
+      <w:fldSimple w:instr=" SEQ Figure \* ARABIC ">
+        <w:r>
+          <w:rPr>
+            <w:noProof/>
+          </w:rPr>
+          <w:t>2</w:t>
+        </w:r>
+      </w:fldSimple>
+      <w:bookmarkEnd w:id="13"/>
       <w:r>
         <w:t xml:space="preserve"> - Activity diagram of accepting/rejecting tool-requests</w:t>
       </w:r>
-      <w:bookmarkEnd w:id="13"/>
       <w:bookmarkEnd w:id="14"/>
+      <w:bookmarkEnd w:id="15"/>
+      <w:bookmarkEnd w:id="16"/>
     </w:p>
     <w:p>
       <w:pPr>
@@ -7785,39 +7780,28 @@
       <w:pPr>
         <w:pStyle w:val="Caption"/>
       </w:pPr>
-      <w:bookmarkStart w:id="15" w:name="_Ref68449266"/>
-      <w:bookmarkStart w:id="16" w:name="_Toc68897223"/>
-      <w:bookmarkStart w:id="17" w:name="_Toc68897362"/>
+      <w:bookmarkStart w:id="17" w:name="_Ref68449266"/>
+      <w:bookmarkStart w:id="18" w:name="_Toc68897223"/>
+      <w:bookmarkStart w:id="19" w:name="_Toc68897362"/>
+      <w:bookmarkStart w:id="20" w:name="_Toc68956196"/>
       <w:r>
         <w:t xml:space="preserve">Figure </w:t>
       </w:r>
-      <w:r>
-        <w:fldChar w:fldCharType="begin"/>
-      </w:r>
-      <w:r>
-        <w:instrText xml:space="preserve"> SEQ Figure \* ARABIC </w:instrText>
-      </w:r>
-      <w:r>
-        <w:fldChar w:fldCharType="separate"/>
-      </w:r>
-      <w:r>
-        <w:rPr>
-          <w:noProof/>
-        </w:rPr>
-        <w:t>3</w:t>
-      </w:r>
-      <w:r>
-        <w:rPr>
-          <w:noProof/>
-        </w:rPr>
-        <w:fldChar w:fldCharType="end"/>
-      </w:r>
-      <w:bookmarkEnd w:id="15"/>
+      <w:fldSimple w:instr=" SEQ Figure \* ARABIC ">
+        <w:r>
+          <w:rPr>
+            <w:noProof/>
+          </w:rPr>
+          <w:t>3</w:t>
+        </w:r>
+      </w:fldSimple>
+      <w:bookmarkEnd w:id="17"/>
       <w:r>
         <w:t xml:space="preserve"> - Activity diagram of delivering a tool</w:t>
       </w:r>
-      <w:bookmarkEnd w:id="16"/>
-      <w:bookmarkEnd w:id="17"/>
+      <w:bookmarkEnd w:id="18"/>
+      <w:bookmarkEnd w:id="19"/>
+      <w:bookmarkEnd w:id="20"/>
     </w:p>
     <w:p>
       <w:pPr>
@@ -7882,39 +7866,28 @@
       <w:pPr>
         <w:pStyle w:val="Caption"/>
       </w:pPr>
-      <w:bookmarkStart w:id="18" w:name="_Ref68449328"/>
-      <w:bookmarkStart w:id="19" w:name="_Toc68897224"/>
-      <w:bookmarkStart w:id="20" w:name="_Toc68897363"/>
+      <w:bookmarkStart w:id="21" w:name="_Ref68449328"/>
+      <w:bookmarkStart w:id="22" w:name="_Toc68897224"/>
+      <w:bookmarkStart w:id="23" w:name="_Toc68897363"/>
+      <w:bookmarkStart w:id="24" w:name="_Toc68956197"/>
       <w:r>
         <w:t xml:space="preserve">Figure </w:t>
       </w:r>
-      <w:r>
-        <w:fldChar w:fldCharType="begin"/>
-      </w:r>
-      <w:r>
-        <w:instrText xml:space="preserve"> SEQ Figure \* ARABIC </w:instrText>
-      </w:r>
-      <w:r>
-        <w:fldChar w:fldCharType="separate"/>
-      </w:r>
-      <w:r>
-        <w:rPr>
-          <w:noProof/>
-        </w:rPr>
-        <w:t>4</w:t>
-      </w:r>
-      <w:r>
-        <w:rPr>
-          <w:noProof/>
-        </w:rPr>
-        <w:fldChar w:fldCharType="end"/>
-      </w:r>
-      <w:bookmarkEnd w:id="18"/>
+      <w:fldSimple w:instr=" SEQ Figure \* ARABIC ">
+        <w:r>
+          <w:rPr>
+            <w:noProof/>
+          </w:rPr>
+          <w:t>4</w:t>
+        </w:r>
+      </w:fldSimple>
+      <w:bookmarkEnd w:id="21"/>
       <w:r>
         <w:t xml:space="preserve"> - Activity diagram of returning a tool</w:t>
       </w:r>
-      <w:bookmarkEnd w:id="19"/>
-      <w:bookmarkEnd w:id="20"/>
+      <w:bookmarkEnd w:id="22"/>
+      <w:bookmarkEnd w:id="23"/>
+      <w:bookmarkEnd w:id="24"/>
     </w:p>
     <w:p>
       <w:pPr>
@@ -7934,12 +7907,12 @@
       <w:pPr>
         <w:pStyle w:val="Heading3"/>
       </w:pPr>
-      <w:bookmarkStart w:id="21" w:name="_Toc68627236"/>
+      <w:bookmarkStart w:id="25" w:name="_Toc68627236"/>
       <w:r>
         <w:lastRenderedPageBreak/>
         <w:t>3.1.5 Conceptual model</w:t>
       </w:r>
-      <w:bookmarkEnd w:id="21"/>
+      <w:bookmarkEnd w:id="25"/>
     </w:p>
     <w:p/>
     <w:p>
@@ -7991,43 +7964,29 @@
       <w:pPr>
         <w:pStyle w:val="Caption"/>
       </w:pPr>
-      <w:bookmarkStart w:id="22" w:name="_Toc68897225"/>
-      <w:bookmarkStart w:id="23" w:name="_Toc68897364"/>
+      <w:bookmarkStart w:id="26" w:name="_Toc68897225"/>
+      <w:bookmarkStart w:id="27" w:name="_Toc68897364"/>
+      <w:bookmarkStart w:id="28" w:name="_Toc68956198"/>
       <w:r>
         <w:t xml:space="preserve">Figure </w:t>
       </w:r>
-      <w:r>
-        <w:fldChar w:fldCharType="begin"/>
-      </w:r>
-      <w:r>
-        <w:instrText xml:space="preserve"> SEQ Fi</w:instrText>
-      </w:r>
-      <w:r>
-        <w:instrText xml:space="preserve">gure \* ARABIC </w:instrText>
-      </w:r>
-      <w:r>
-        <w:fldChar w:fldCharType="separate"/>
-      </w:r>
-      <w:r>
-        <w:rPr>
-          <w:noProof/>
-        </w:rPr>
-        <w:t>5</w:t>
-      </w:r>
-      <w:r>
-        <w:rPr>
-          <w:noProof/>
-        </w:rPr>
-        <w:fldChar w:fldCharType="end"/>
-      </w:r>
+      <w:fldSimple w:instr=" SEQ Figure \* ARABIC ">
+        <w:r>
+          <w:rPr>
+            <w:noProof/>
+          </w:rPr>
+          <w:t>5</w:t>
+        </w:r>
+      </w:fldSimple>
       <w:r>
         <w:t xml:space="preserve"> - </w:t>
       </w:r>
       <w:r>
         <w:t>The Conceptual model</w:t>
       </w:r>
-      <w:bookmarkEnd w:id="22"/>
-      <w:bookmarkEnd w:id="23"/>
+      <w:bookmarkEnd w:id="26"/>
+      <w:bookmarkEnd w:id="27"/>
+      <w:bookmarkEnd w:id="28"/>
     </w:p>
     <w:p/>
     <w:p/>
@@ -8049,24 +8008,24 @@
           <w:szCs w:val="24"/>
         </w:rPr>
       </w:pPr>
-      <w:bookmarkStart w:id="24" w:name="_Toc68627237"/>
+      <w:bookmarkStart w:id="29" w:name="_Toc68627237"/>
       <w:r>
         <w:lastRenderedPageBreak/>
         <w:t>3.2 Functional Requirements</w:t>
       </w:r>
-      <w:bookmarkEnd w:id="24"/>
+      <w:bookmarkEnd w:id="29"/>
     </w:p>
     <w:p>
       <w:pPr>
         <w:pStyle w:val="Heading3"/>
       </w:pPr>
-      <w:bookmarkStart w:id="25" w:name="_Toc68536046"/>
-      <w:bookmarkStart w:id="26" w:name="_Toc68627238"/>
+      <w:bookmarkStart w:id="30" w:name="_Toc68536046"/>
+      <w:bookmarkStart w:id="31" w:name="_Toc68627238"/>
       <w:r>
         <w:t>3.2.1. Functional requirement 1</w:t>
       </w:r>
-      <w:bookmarkEnd w:id="25"/>
-      <w:bookmarkEnd w:id="26"/>
+      <w:bookmarkEnd w:id="30"/>
+      <w:bookmarkEnd w:id="31"/>
     </w:p>
     <w:p>
       <w:pPr>
@@ -8269,13 +8228,13 @@
       <w:pPr>
         <w:pStyle w:val="Heading3"/>
       </w:pPr>
-      <w:bookmarkStart w:id="27" w:name="_Toc68536047"/>
-      <w:bookmarkStart w:id="28" w:name="_Toc68627239"/>
+      <w:bookmarkStart w:id="32" w:name="_Toc68536047"/>
+      <w:bookmarkStart w:id="33" w:name="_Toc68627239"/>
       <w:r>
         <w:t>3.2.2. Functional requirement 2</w:t>
       </w:r>
-      <w:bookmarkEnd w:id="27"/>
-      <w:bookmarkEnd w:id="28"/>
+      <w:bookmarkEnd w:id="32"/>
+      <w:bookmarkEnd w:id="33"/>
     </w:p>
     <w:p>
       <w:pPr>
@@ -8478,13 +8437,13 @@
       <w:pPr>
         <w:pStyle w:val="Heading3"/>
       </w:pPr>
-      <w:bookmarkStart w:id="29" w:name="_Toc68536048"/>
-      <w:bookmarkStart w:id="30" w:name="_Toc68627240"/>
+      <w:bookmarkStart w:id="34" w:name="_Toc68536048"/>
+      <w:bookmarkStart w:id="35" w:name="_Toc68627240"/>
       <w:r>
         <w:t>3.2.3. Functional requirement 3</w:t>
       </w:r>
-      <w:bookmarkEnd w:id="29"/>
-      <w:bookmarkEnd w:id="30"/>
+      <w:bookmarkEnd w:id="34"/>
+      <w:bookmarkEnd w:id="35"/>
     </w:p>
     <w:p>
       <w:pPr>
@@ -8671,14 +8630,14 @@
       <w:pPr>
         <w:pStyle w:val="Heading3"/>
       </w:pPr>
-      <w:bookmarkStart w:id="31" w:name="_Toc68536049"/>
-      <w:bookmarkStart w:id="32" w:name="_Toc68627241"/>
+      <w:bookmarkStart w:id="36" w:name="_Toc68536049"/>
+      <w:bookmarkStart w:id="37" w:name="_Toc68627241"/>
       <w:r>
         <w:lastRenderedPageBreak/>
         <w:t>3.2.4. Functional requirement 4</w:t>
       </w:r>
-      <w:bookmarkEnd w:id="31"/>
-      <w:bookmarkEnd w:id="32"/>
+      <w:bookmarkEnd w:id="36"/>
+      <w:bookmarkEnd w:id="37"/>
     </w:p>
     <w:p>
       <w:pPr>
@@ -8865,13 +8824,13 @@
       <w:pPr>
         <w:pStyle w:val="Heading3"/>
       </w:pPr>
-      <w:bookmarkStart w:id="33" w:name="_Toc68536050"/>
-      <w:bookmarkStart w:id="34" w:name="_Toc68627242"/>
+      <w:bookmarkStart w:id="38" w:name="_Toc68536050"/>
+      <w:bookmarkStart w:id="39" w:name="_Toc68627242"/>
       <w:r>
         <w:t>3.2.5. Functional requirement 5</w:t>
       </w:r>
-      <w:bookmarkEnd w:id="33"/>
-      <w:bookmarkEnd w:id="34"/>
+      <w:bookmarkEnd w:id="38"/>
+      <w:bookmarkEnd w:id="39"/>
     </w:p>
     <w:p>
       <w:pPr>
@@ -9058,13 +9017,13 @@
       <w:pPr>
         <w:pStyle w:val="Heading3"/>
       </w:pPr>
-      <w:bookmarkStart w:id="35" w:name="_Toc68536051"/>
-      <w:bookmarkStart w:id="36" w:name="_Toc68627243"/>
+      <w:bookmarkStart w:id="40" w:name="_Toc68536051"/>
+      <w:bookmarkStart w:id="41" w:name="_Toc68627243"/>
       <w:r>
         <w:t>3.2.6. Functional requirement 6</w:t>
       </w:r>
-      <w:bookmarkEnd w:id="35"/>
-      <w:bookmarkEnd w:id="36"/>
+      <w:bookmarkEnd w:id="40"/>
+      <w:bookmarkEnd w:id="41"/>
     </w:p>
     <w:p>
       <w:pPr>
@@ -9251,13 +9210,13 @@
       <w:pPr>
         <w:pStyle w:val="Heading3"/>
       </w:pPr>
-      <w:bookmarkStart w:id="37" w:name="_Toc68536052"/>
-      <w:bookmarkStart w:id="38" w:name="_Toc68627244"/>
+      <w:bookmarkStart w:id="42" w:name="_Toc68536052"/>
+      <w:bookmarkStart w:id="43" w:name="_Toc68627244"/>
       <w:r>
         <w:t>3.2.7. Functional requirement 7</w:t>
       </w:r>
-      <w:bookmarkEnd w:id="37"/>
-      <w:bookmarkEnd w:id="38"/>
+      <w:bookmarkEnd w:id="42"/>
+      <w:bookmarkEnd w:id="43"/>
     </w:p>
     <w:p>
       <w:pPr>
@@ -9445,13 +9404,13 @@
       <w:pPr>
         <w:pStyle w:val="Heading3"/>
       </w:pPr>
-      <w:bookmarkStart w:id="39" w:name="_Toc68536053"/>
-      <w:bookmarkStart w:id="40" w:name="_Toc68627245"/>
+      <w:bookmarkStart w:id="44" w:name="_Toc68536053"/>
+      <w:bookmarkStart w:id="45" w:name="_Toc68627245"/>
       <w:r>
         <w:t>3.2.8. Functional requirement 8</w:t>
       </w:r>
-      <w:bookmarkEnd w:id="39"/>
-      <w:bookmarkEnd w:id="40"/>
+      <w:bookmarkEnd w:id="44"/>
+      <w:bookmarkEnd w:id="45"/>
     </w:p>
     <w:p>
       <w:pPr>
@@ -9650,13 +9609,13 @@
       <w:pPr>
         <w:pStyle w:val="Heading3"/>
       </w:pPr>
-      <w:bookmarkStart w:id="41" w:name="_Toc68536054"/>
-      <w:bookmarkStart w:id="42" w:name="_Toc68627246"/>
+      <w:bookmarkStart w:id="46" w:name="_Toc68536054"/>
+      <w:bookmarkStart w:id="47" w:name="_Toc68627246"/>
       <w:r>
         <w:t>3.2.9. Functional requirement 9</w:t>
       </w:r>
-      <w:bookmarkEnd w:id="41"/>
-      <w:bookmarkEnd w:id="42"/>
+      <w:bookmarkEnd w:id="46"/>
+      <w:bookmarkEnd w:id="47"/>
     </w:p>
     <w:p>
       <w:pPr>
@@ -9855,13 +9814,13 @@
       <w:pPr>
         <w:pStyle w:val="Heading3"/>
       </w:pPr>
-      <w:bookmarkStart w:id="43" w:name="_Toc68536055"/>
-      <w:bookmarkStart w:id="44" w:name="_Toc68627247"/>
+      <w:bookmarkStart w:id="48" w:name="_Toc68536055"/>
+      <w:bookmarkStart w:id="49" w:name="_Toc68627247"/>
       <w:r>
         <w:t>3.2.10. Functional requirement 10</w:t>
       </w:r>
-      <w:bookmarkEnd w:id="43"/>
-      <w:bookmarkEnd w:id="44"/>
+      <w:bookmarkEnd w:id="48"/>
+      <w:bookmarkEnd w:id="49"/>
     </w:p>
     <w:p>
       <w:pPr>
@@ -10049,8 +10008,8 @@
       <w:pPr>
         <w:pStyle w:val="Heading3"/>
       </w:pPr>
-      <w:bookmarkStart w:id="45" w:name="_Toc68536056"/>
-      <w:bookmarkStart w:id="46" w:name="_Toc68627248"/>
+      <w:bookmarkStart w:id="50" w:name="_Toc68536056"/>
+      <w:bookmarkStart w:id="51" w:name="_Toc68627248"/>
       <w:r>
         <w:t xml:space="preserve">3.2.11. </w:t>
       </w:r>
@@ -10060,8 +10019,8 @@
       <w:r>
         <w:t xml:space="preserve"> requirement 11</w:t>
       </w:r>
-      <w:bookmarkEnd w:id="45"/>
-      <w:bookmarkEnd w:id="46"/>
+      <w:bookmarkEnd w:id="50"/>
+      <w:bookmarkEnd w:id="51"/>
     </w:p>
     <w:p>
       <w:pPr>
@@ -10248,13 +10207,13 @@
       <w:pPr>
         <w:pStyle w:val="Heading3"/>
       </w:pPr>
-      <w:bookmarkStart w:id="47" w:name="_Toc68536057"/>
-      <w:bookmarkStart w:id="48" w:name="_Toc68627249"/>
+      <w:bookmarkStart w:id="52" w:name="_Toc68536057"/>
+      <w:bookmarkStart w:id="53" w:name="_Toc68627249"/>
       <w:r>
         <w:t>3.2.12. Functional requirement 12</w:t>
       </w:r>
-      <w:bookmarkEnd w:id="47"/>
-      <w:bookmarkEnd w:id="48"/>
+      <w:bookmarkEnd w:id="52"/>
+      <w:bookmarkEnd w:id="53"/>
     </w:p>
     <w:p>
       <w:pPr>
@@ -10441,13 +10400,13 @@
       <w:pPr>
         <w:pStyle w:val="Heading3"/>
       </w:pPr>
-      <w:bookmarkStart w:id="49" w:name="_Toc68536058"/>
-      <w:bookmarkStart w:id="50" w:name="_Toc68627250"/>
+      <w:bookmarkStart w:id="54" w:name="_Toc68536058"/>
+      <w:bookmarkStart w:id="55" w:name="_Toc68627250"/>
       <w:r>
         <w:t>3.2.13. Functional requirement 13</w:t>
       </w:r>
-      <w:bookmarkEnd w:id="49"/>
-      <w:bookmarkEnd w:id="50"/>
+      <w:bookmarkEnd w:id="54"/>
+      <w:bookmarkEnd w:id="55"/>
     </w:p>
     <w:p>
       <w:pPr>
@@ -10647,13 +10606,13 @@
       <w:pPr>
         <w:pStyle w:val="Heading3"/>
       </w:pPr>
-      <w:bookmarkStart w:id="51" w:name="_Toc68536059"/>
-      <w:bookmarkStart w:id="52" w:name="_Toc68627251"/>
+      <w:bookmarkStart w:id="56" w:name="_Toc68536059"/>
+      <w:bookmarkStart w:id="57" w:name="_Toc68627251"/>
       <w:r>
         <w:t>3.2.14. Functional requirement 14</w:t>
       </w:r>
-      <w:bookmarkEnd w:id="51"/>
-      <w:bookmarkEnd w:id="52"/>
+      <w:bookmarkEnd w:id="56"/>
+      <w:bookmarkEnd w:id="57"/>
     </w:p>
     <w:p>
       <w:pPr>
@@ -10840,13 +10799,13 @@
       <w:pPr>
         <w:pStyle w:val="Heading3"/>
       </w:pPr>
-      <w:bookmarkStart w:id="53" w:name="_Toc68536060"/>
-      <w:bookmarkStart w:id="54" w:name="_Toc68627252"/>
+      <w:bookmarkStart w:id="58" w:name="_Toc68536060"/>
+      <w:bookmarkStart w:id="59" w:name="_Toc68627252"/>
       <w:r>
         <w:t>3.2.15. Functional requirement 15</w:t>
       </w:r>
-      <w:bookmarkEnd w:id="53"/>
-      <w:bookmarkEnd w:id="54"/>
+      <w:bookmarkEnd w:id="58"/>
+      <w:bookmarkEnd w:id="59"/>
     </w:p>
     <w:p>
       <w:pPr>
@@ -11033,13 +10992,13 @@
       <w:pPr>
         <w:pStyle w:val="Heading3"/>
       </w:pPr>
-      <w:bookmarkStart w:id="55" w:name="_Toc68536061"/>
-      <w:bookmarkStart w:id="56" w:name="_Toc68627253"/>
+      <w:bookmarkStart w:id="60" w:name="_Toc68536061"/>
+      <w:bookmarkStart w:id="61" w:name="_Toc68627253"/>
       <w:r>
         <w:t>3.2.16. Functional requirement 16</w:t>
       </w:r>
-      <w:bookmarkEnd w:id="55"/>
-      <w:bookmarkEnd w:id="56"/>
+      <w:bookmarkEnd w:id="60"/>
+      <w:bookmarkEnd w:id="61"/>
     </w:p>
     <w:p>
       <w:pPr>
@@ -11227,13 +11186,13 @@
       <w:pPr>
         <w:pStyle w:val="Heading3"/>
       </w:pPr>
-      <w:bookmarkStart w:id="57" w:name="_Toc68536062"/>
-      <w:bookmarkStart w:id="58" w:name="_Toc68627254"/>
+      <w:bookmarkStart w:id="62" w:name="_Toc68536062"/>
+      <w:bookmarkStart w:id="63" w:name="_Toc68627254"/>
       <w:r>
         <w:t>3.2.17. Functional requirement 17</w:t>
       </w:r>
-      <w:bookmarkEnd w:id="57"/>
-      <w:bookmarkEnd w:id="58"/>
+      <w:bookmarkEnd w:id="62"/>
+      <w:bookmarkEnd w:id="63"/>
     </w:p>
     <w:p>
       <w:pPr>
@@ -11432,13 +11391,13 @@
       <w:pPr>
         <w:pStyle w:val="Heading3"/>
       </w:pPr>
-      <w:bookmarkStart w:id="59" w:name="_Toc68536063"/>
-      <w:bookmarkStart w:id="60" w:name="_Toc68627255"/>
+      <w:bookmarkStart w:id="64" w:name="_Toc68536063"/>
+      <w:bookmarkStart w:id="65" w:name="_Toc68627255"/>
       <w:r>
         <w:t>3.2.18. Functional requirement 18</w:t>
       </w:r>
-      <w:bookmarkEnd w:id="59"/>
-      <w:bookmarkEnd w:id="60"/>
+      <w:bookmarkEnd w:id="64"/>
+      <w:bookmarkEnd w:id="65"/>
     </w:p>
     <w:p>
       <w:pPr>
@@ -11682,13 +11641,13 @@
       <w:pPr>
         <w:pStyle w:val="Heading3"/>
       </w:pPr>
-      <w:bookmarkStart w:id="61" w:name="_Toc68536064"/>
-      <w:bookmarkStart w:id="62" w:name="_Toc68627256"/>
+      <w:bookmarkStart w:id="66" w:name="_Toc68536064"/>
+      <w:bookmarkStart w:id="67" w:name="_Toc68627256"/>
       <w:r>
         <w:t>3.2.19. Functional requirement 19</w:t>
       </w:r>
-      <w:bookmarkEnd w:id="61"/>
-      <w:bookmarkEnd w:id="62"/>
+      <w:bookmarkEnd w:id="66"/>
+      <w:bookmarkEnd w:id="67"/>
     </w:p>
     <w:p>
       <w:pPr>
@@ -11876,13 +11835,13 @@
       <w:pPr>
         <w:pStyle w:val="Heading3"/>
       </w:pPr>
-      <w:bookmarkStart w:id="63" w:name="_Toc68536065"/>
-      <w:bookmarkStart w:id="64" w:name="_Toc68627257"/>
+      <w:bookmarkStart w:id="68" w:name="_Toc68536065"/>
+      <w:bookmarkStart w:id="69" w:name="_Toc68627257"/>
       <w:r>
         <w:t>3.2.20. Functional requirement 20</w:t>
       </w:r>
-      <w:bookmarkEnd w:id="63"/>
-      <w:bookmarkEnd w:id="64"/>
+      <w:bookmarkEnd w:id="68"/>
+      <w:bookmarkEnd w:id="69"/>
     </w:p>
     <w:p>
       <w:pPr>
@@ -12075,13 +12034,13 @@
       <w:pPr>
         <w:pStyle w:val="Heading3"/>
       </w:pPr>
-      <w:bookmarkStart w:id="65" w:name="_Toc68536066"/>
-      <w:bookmarkStart w:id="66" w:name="_Toc68627258"/>
+      <w:bookmarkStart w:id="70" w:name="_Toc68536066"/>
+      <w:bookmarkStart w:id="71" w:name="_Toc68627258"/>
       <w:r>
         <w:t>3.2.21. Functional requirement 21</w:t>
       </w:r>
-      <w:bookmarkEnd w:id="65"/>
-      <w:bookmarkEnd w:id="66"/>
+      <w:bookmarkEnd w:id="70"/>
+      <w:bookmarkEnd w:id="71"/>
     </w:p>
     <w:p>
       <w:pPr>
@@ -12280,13 +12239,13 @@
       <w:pPr>
         <w:pStyle w:val="Heading3"/>
       </w:pPr>
-      <w:bookmarkStart w:id="67" w:name="_Toc68536067"/>
-      <w:bookmarkStart w:id="68" w:name="_Toc68627259"/>
+      <w:bookmarkStart w:id="72" w:name="_Toc68536067"/>
+      <w:bookmarkStart w:id="73" w:name="_Toc68627259"/>
       <w:r>
         <w:t>3.2.22. Functional requirement 22</w:t>
       </w:r>
-      <w:bookmarkEnd w:id="67"/>
-      <w:bookmarkEnd w:id="68"/>
+      <w:bookmarkEnd w:id="72"/>
+      <w:bookmarkEnd w:id="73"/>
     </w:p>
     <w:p>
       <w:pPr>
@@ -12486,13 +12445,13 @@
       <w:pPr>
         <w:pStyle w:val="Heading3"/>
       </w:pPr>
-      <w:bookmarkStart w:id="69" w:name="_Toc68536068"/>
-      <w:bookmarkStart w:id="70" w:name="_Toc68627260"/>
+      <w:bookmarkStart w:id="74" w:name="_Toc68536068"/>
+      <w:bookmarkStart w:id="75" w:name="_Toc68627260"/>
       <w:r>
         <w:t>3.2.23. Functional requirement 23</w:t>
       </w:r>
-      <w:bookmarkEnd w:id="69"/>
-      <w:bookmarkEnd w:id="70"/>
+      <w:bookmarkEnd w:id="74"/>
+      <w:bookmarkEnd w:id="75"/>
     </w:p>
     <w:p>
       <w:pPr>
@@ -12679,13 +12638,13 @@
       <w:pPr>
         <w:pStyle w:val="Heading3"/>
       </w:pPr>
-      <w:bookmarkStart w:id="71" w:name="_Toc68536069"/>
-      <w:bookmarkStart w:id="72" w:name="_Toc68627261"/>
+      <w:bookmarkStart w:id="76" w:name="_Toc68536069"/>
+      <w:bookmarkStart w:id="77" w:name="_Toc68627261"/>
       <w:r>
         <w:t>3.2.24. Functional requirement 24</w:t>
       </w:r>
-      <w:bookmarkEnd w:id="71"/>
-      <w:bookmarkEnd w:id="72"/>
+      <w:bookmarkEnd w:id="76"/>
+      <w:bookmarkEnd w:id="77"/>
     </w:p>
     <w:p>
       <w:pPr>
@@ -12872,13 +12831,13 @@
       <w:pPr>
         <w:pStyle w:val="Heading3"/>
       </w:pPr>
-      <w:bookmarkStart w:id="73" w:name="_Toc68536070"/>
-      <w:bookmarkStart w:id="74" w:name="_Toc68627262"/>
+      <w:bookmarkStart w:id="78" w:name="_Toc68536070"/>
+      <w:bookmarkStart w:id="79" w:name="_Toc68627262"/>
       <w:r>
         <w:t>3.2.25. Functional requirement 25</w:t>
       </w:r>
-      <w:bookmarkEnd w:id="73"/>
-      <w:bookmarkEnd w:id="74"/>
+      <w:bookmarkEnd w:id="78"/>
+      <w:bookmarkEnd w:id="79"/>
     </w:p>
     <w:p>
       <w:pPr>
@@ -13066,13 +13025,13 @@
       <w:pPr>
         <w:pStyle w:val="Heading3"/>
       </w:pPr>
-      <w:bookmarkStart w:id="75" w:name="_Toc68536071"/>
-      <w:bookmarkStart w:id="76" w:name="_Toc68627263"/>
+      <w:bookmarkStart w:id="80" w:name="_Toc68536071"/>
+      <w:bookmarkStart w:id="81" w:name="_Toc68627263"/>
       <w:r>
         <w:t>3.2.26. Functional requirement 26</w:t>
       </w:r>
-      <w:bookmarkEnd w:id="75"/>
-      <w:bookmarkEnd w:id="76"/>
+      <w:bookmarkEnd w:id="80"/>
+      <w:bookmarkEnd w:id="81"/>
     </w:p>
     <w:p>
       <w:pPr>
@@ -13259,13 +13218,13 @@
       <w:pPr>
         <w:pStyle w:val="Heading3"/>
       </w:pPr>
-      <w:bookmarkStart w:id="77" w:name="_Toc68536072"/>
-      <w:bookmarkStart w:id="78" w:name="_Toc68627264"/>
+      <w:bookmarkStart w:id="82" w:name="_Toc68536072"/>
+      <w:bookmarkStart w:id="83" w:name="_Toc68627264"/>
       <w:r>
         <w:t>3.2.27. Functional requirement 27</w:t>
       </w:r>
-      <w:bookmarkEnd w:id="77"/>
-      <w:bookmarkEnd w:id="78"/>
+      <w:bookmarkEnd w:id="82"/>
+      <w:bookmarkEnd w:id="83"/>
     </w:p>
     <w:p>
       <w:pPr>
@@ -13473,13 +13432,13 @@
       <w:pPr>
         <w:pStyle w:val="Heading3"/>
       </w:pPr>
-      <w:bookmarkStart w:id="79" w:name="_Toc68536073"/>
-      <w:bookmarkStart w:id="80" w:name="_Toc68627265"/>
+      <w:bookmarkStart w:id="84" w:name="_Toc68536073"/>
+      <w:bookmarkStart w:id="85" w:name="_Toc68627265"/>
       <w:r>
         <w:t>3.2.28. Functional requirement 28</w:t>
       </w:r>
-      <w:bookmarkEnd w:id="79"/>
-      <w:bookmarkEnd w:id="80"/>
+      <w:bookmarkEnd w:id="84"/>
+      <w:bookmarkEnd w:id="85"/>
     </w:p>
     <w:p>
       <w:pPr>
@@ -13688,13 +13647,13 @@
       <w:pPr>
         <w:pStyle w:val="Heading3"/>
       </w:pPr>
-      <w:bookmarkStart w:id="81" w:name="_Toc68536074"/>
-      <w:bookmarkStart w:id="82" w:name="_Toc68627266"/>
+      <w:bookmarkStart w:id="86" w:name="_Toc68536074"/>
+      <w:bookmarkStart w:id="87" w:name="_Toc68627266"/>
       <w:r>
         <w:t>3.2.29. Functional requirement 29</w:t>
       </w:r>
-      <w:bookmarkEnd w:id="81"/>
-      <w:bookmarkEnd w:id="82"/>
+      <w:bookmarkEnd w:id="86"/>
+      <w:bookmarkEnd w:id="87"/>
     </w:p>
     <w:p>
       <w:pPr>
@@ -13893,13 +13852,13 @@
       <w:pPr>
         <w:pStyle w:val="Heading3"/>
       </w:pPr>
-      <w:bookmarkStart w:id="83" w:name="_Toc68536075"/>
-      <w:bookmarkStart w:id="84" w:name="_Toc68627267"/>
+      <w:bookmarkStart w:id="88" w:name="_Toc68536075"/>
+      <w:bookmarkStart w:id="89" w:name="_Toc68627267"/>
       <w:r>
         <w:t>3.2.30. Functional requirement 30</w:t>
       </w:r>
-      <w:bookmarkEnd w:id="83"/>
-      <w:bookmarkEnd w:id="84"/>
+      <w:bookmarkEnd w:id="88"/>
+      <w:bookmarkEnd w:id="89"/>
     </w:p>
     <w:p>
       <w:pPr>
@@ -14086,13 +14045,13 @@
       <w:pPr>
         <w:pStyle w:val="Heading3"/>
       </w:pPr>
-      <w:bookmarkStart w:id="85" w:name="_Toc68536076"/>
-      <w:bookmarkStart w:id="86" w:name="_Toc68627268"/>
+      <w:bookmarkStart w:id="90" w:name="_Toc68536076"/>
+      <w:bookmarkStart w:id="91" w:name="_Toc68627268"/>
       <w:r>
         <w:t>3.2.31. Functional requirement 31</w:t>
       </w:r>
-      <w:bookmarkEnd w:id="85"/>
-      <w:bookmarkEnd w:id="86"/>
+      <w:bookmarkEnd w:id="90"/>
+      <w:bookmarkEnd w:id="91"/>
     </w:p>
     <w:p>
       <w:pPr>
@@ -14301,13 +14260,13 @@
       <w:pPr>
         <w:pStyle w:val="Heading3"/>
       </w:pPr>
-      <w:bookmarkStart w:id="87" w:name="_Toc68536077"/>
-      <w:bookmarkStart w:id="88" w:name="_Toc68627269"/>
+      <w:bookmarkStart w:id="92" w:name="_Toc68536077"/>
+      <w:bookmarkStart w:id="93" w:name="_Toc68627269"/>
       <w:r>
         <w:t>3.2.32. Functional requirement 32</w:t>
       </w:r>
-      <w:bookmarkEnd w:id="87"/>
-      <w:bookmarkEnd w:id="88"/>
+      <w:bookmarkEnd w:id="92"/>
+      <w:bookmarkEnd w:id="93"/>
     </w:p>
     <w:p>
       <w:pPr>
@@ -14515,13 +14474,13 @@
       <w:pPr>
         <w:pStyle w:val="Heading3"/>
       </w:pPr>
-      <w:bookmarkStart w:id="89" w:name="_Toc68536078"/>
-      <w:bookmarkStart w:id="90" w:name="_Toc68627270"/>
+      <w:bookmarkStart w:id="94" w:name="_Toc68536078"/>
+      <w:bookmarkStart w:id="95" w:name="_Toc68627270"/>
       <w:r>
         <w:t>3.2.33. Functional requirement 33</w:t>
       </w:r>
-      <w:bookmarkEnd w:id="89"/>
-      <w:bookmarkEnd w:id="90"/>
+      <w:bookmarkEnd w:id="94"/>
+      <w:bookmarkEnd w:id="95"/>
     </w:p>
     <w:p>
       <w:pPr>
@@ -14741,13 +14700,13 @@
       <w:pPr>
         <w:pStyle w:val="Heading3"/>
       </w:pPr>
-      <w:bookmarkStart w:id="91" w:name="_Toc68536079"/>
-      <w:bookmarkStart w:id="92" w:name="_Toc68627271"/>
+      <w:bookmarkStart w:id="96" w:name="_Toc68536079"/>
+      <w:bookmarkStart w:id="97" w:name="_Toc68627271"/>
       <w:r>
         <w:t>3.2.34. Functional requirement 34</w:t>
       </w:r>
-      <w:bookmarkEnd w:id="91"/>
-      <w:bookmarkEnd w:id="92"/>
+      <w:bookmarkEnd w:id="96"/>
+      <w:bookmarkEnd w:id="97"/>
     </w:p>
     <w:p>
       <w:pPr>
@@ -14956,13 +14915,13 @@
       <w:pPr>
         <w:pStyle w:val="Heading3"/>
       </w:pPr>
-      <w:bookmarkStart w:id="93" w:name="_Toc68536080"/>
-      <w:bookmarkStart w:id="94" w:name="_Toc68627272"/>
+      <w:bookmarkStart w:id="98" w:name="_Toc68536080"/>
+      <w:bookmarkStart w:id="99" w:name="_Toc68627272"/>
       <w:r>
         <w:t>3.2.35. Functional requirement 35</w:t>
       </w:r>
-      <w:bookmarkEnd w:id="93"/>
-      <w:bookmarkEnd w:id="94"/>
+      <w:bookmarkEnd w:id="98"/>
+      <w:bookmarkEnd w:id="99"/>
     </w:p>
     <w:p>
       <w:pPr>
@@ -15170,13 +15129,13 @@
       <w:pPr>
         <w:pStyle w:val="Heading3"/>
       </w:pPr>
-      <w:bookmarkStart w:id="95" w:name="_Toc68536081"/>
-      <w:bookmarkStart w:id="96" w:name="_Toc68627273"/>
+      <w:bookmarkStart w:id="100" w:name="_Toc68536081"/>
+      <w:bookmarkStart w:id="101" w:name="_Toc68627273"/>
       <w:r>
         <w:t>3.2.36. Functional requirement 36</w:t>
       </w:r>
-      <w:bookmarkEnd w:id="95"/>
-      <w:bookmarkEnd w:id="96"/>
+      <w:bookmarkEnd w:id="100"/>
+      <w:bookmarkEnd w:id="101"/>
     </w:p>
     <w:p>
       <w:pPr>
@@ -15384,13 +15343,13 @@
       <w:pPr>
         <w:pStyle w:val="Heading3"/>
       </w:pPr>
-      <w:bookmarkStart w:id="97" w:name="_Toc68536082"/>
-      <w:bookmarkStart w:id="98" w:name="_Toc68627274"/>
+      <w:bookmarkStart w:id="102" w:name="_Toc68536082"/>
+      <w:bookmarkStart w:id="103" w:name="_Toc68627274"/>
       <w:r>
         <w:t>3.2.37. Functional requirement 37</w:t>
       </w:r>
-      <w:bookmarkEnd w:id="97"/>
-      <w:bookmarkEnd w:id="98"/>
+      <w:bookmarkEnd w:id="102"/>
+      <w:bookmarkEnd w:id="103"/>
     </w:p>
     <w:p>
       <w:pPr>
@@ -15599,21 +15558,21 @@
       <w:pPr>
         <w:pStyle w:val="Heading2"/>
       </w:pPr>
-      <w:bookmarkStart w:id="99" w:name="_Toc68627275"/>
+      <w:bookmarkStart w:id="104" w:name="_Toc68627275"/>
       <w:r>
         <w:t>3.3 Non-Functional Requirements</w:t>
       </w:r>
-      <w:bookmarkEnd w:id="99"/>
+      <w:bookmarkEnd w:id="104"/>
     </w:p>
     <w:p>
       <w:pPr>
         <w:pStyle w:val="Heading3"/>
       </w:pPr>
-      <w:bookmarkStart w:id="100" w:name="_Toc68627276"/>
+      <w:bookmarkStart w:id="105" w:name="_Toc68627276"/>
       <w:r>
         <w:t>3.3.1 Look and feel requirements</w:t>
       </w:r>
-      <w:bookmarkEnd w:id="100"/>
+      <w:bookmarkEnd w:id="105"/>
     </w:p>
     <w:p>
       <w:pPr>
@@ -15866,14 +15825,14 @@
       <w:pPr>
         <w:pStyle w:val="Heading3"/>
       </w:pPr>
-      <w:bookmarkStart w:id="101" w:name="_Toc68627277"/>
+      <w:bookmarkStart w:id="106" w:name="_Toc68627277"/>
       <w:r>
         <w:t xml:space="preserve">3.3.2 </w:t>
       </w:r>
       <w:r>
         <w:t>Usability and humanity requirements</w:t>
       </w:r>
-      <w:bookmarkEnd w:id="101"/>
+      <w:bookmarkEnd w:id="106"/>
     </w:p>
     <w:p>
       <w:pPr>
@@ -16124,14 +16083,14 @@
       <w:pPr>
         <w:pStyle w:val="Heading3"/>
       </w:pPr>
-      <w:bookmarkStart w:id="102" w:name="_Toc68627278"/>
+      <w:bookmarkStart w:id="107" w:name="_Toc68627278"/>
       <w:r>
         <w:t xml:space="preserve">3.3.3 </w:t>
       </w:r>
       <w:r>
         <w:t>Performance requirements</w:t>
       </w:r>
-      <w:bookmarkEnd w:id="102"/>
+      <w:bookmarkEnd w:id="107"/>
     </w:p>
     <w:p>
       <w:pPr>
@@ -16639,7 +16598,7 @@
       <w:pPr>
         <w:pStyle w:val="Heading3"/>
       </w:pPr>
-      <w:bookmarkStart w:id="103" w:name="_Toc68627279"/>
+      <w:bookmarkStart w:id="108" w:name="_Toc68627279"/>
       <w:r>
         <w:t>3.3.</w:t>
       </w:r>
@@ -16652,7 +16611,7 @@
       <w:r>
         <w:t>Maintainability and support requirements</w:t>
       </w:r>
-      <w:bookmarkEnd w:id="103"/>
+      <w:bookmarkEnd w:id="108"/>
     </w:p>
     <w:p>
       <w:pPr>
@@ -16890,7 +16849,7 @@
       <w:pPr>
         <w:pStyle w:val="Heading3"/>
       </w:pPr>
-      <w:bookmarkStart w:id="104" w:name="_Toc68627280"/>
+      <w:bookmarkStart w:id="109" w:name="_Toc68627280"/>
       <w:r>
         <w:t>3.3.</w:t>
       </w:r>
@@ -16903,7 +16862,7 @@
       <w:r>
         <w:t>Legal requirements</w:t>
       </w:r>
-      <w:bookmarkEnd w:id="104"/>
+      <w:bookmarkEnd w:id="109"/>
     </w:p>
     <w:p>
       <w:pPr>
@@ -17038,22 +16997,22 @@
       <w:pPr>
         <w:pStyle w:val="Heading2"/>
       </w:pPr>
-      <w:bookmarkStart w:id="105" w:name="_Toc68627281"/>
+      <w:bookmarkStart w:id="110" w:name="_Toc68627281"/>
       <w:r>
         <w:lastRenderedPageBreak/>
         <w:t>3.4 Analysis</w:t>
       </w:r>
-      <w:bookmarkEnd w:id="105"/>
+      <w:bookmarkEnd w:id="110"/>
     </w:p>
     <w:p>
       <w:pPr>
         <w:pStyle w:val="Heading3"/>
       </w:pPr>
-      <w:bookmarkStart w:id="106" w:name="_Toc68627282"/>
+      <w:bookmarkStart w:id="111" w:name="_Toc68627282"/>
       <w:r>
         <w:t>3.4.1 Constraints on objects attributes</w:t>
       </w:r>
-      <w:bookmarkEnd w:id="106"/>
+      <w:bookmarkEnd w:id="111"/>
     </w:p>
     <w:p>
       <w:pPr>
@@ -17106,9 +17065,21 @@
       <w:pPr>
         <w:pStyle w:val="ListParagraph"/>
       </w:pPr>
-      <w:r>
-        <w:t>self.uid == self.ownedTool.ownerUID</w:t>
-      </w:r>
+      <w:proofErr w:type="spellStart"/>
+      <w:r>
+        <w:t>self.uid</w:t>
+      </w:r>
+      <w:proofErr w:type="spellEnd"/>
+      <w:r>
+        <w:t xml:space="preserve"> == </w:t>
+      </w:r>
+      <w:proofErr w:type="spellStart"/>
+      <w:proofErr w:type="gramStart"/>
+      <w:r>
+        <w:t>self.ownedTool.ownerUID</w:t>
+      </w:r>
+      <w:proofErr w:type="spellEnd"/>
+      <w:proofErr w:type="gramEnd"/>
     </w:p>
     <w:p>
       <w:pPr>
@@ -17153,9 +17124,24 @@
       <w:pPr>
         <w:pStyle w:val="ListParagraph"/>
       </w:pPr>
-      <w:r>
-        <w:t>self.uid == self.request.renterID</w:t>
-      </w:r>
+      <w:proofErr w:type="spellStart"/>
+      <w:r>
+        <w:t>self.uid</w:t>
+      </w:r>
+      <w:proofErr w:type="spellEnd"/>
+      <w:r>
+        <w:t xml:space="preserve"> == </w:t>
+      </w:r>
+      <w:proofErr w:type="spellStart"/>
+      <w:proofErr w:type="gramStart"/>
+      <w:r>
+        <w:t>self.request</w:t>
+      </w:r>
+      <w:proofErr w:type="gramEnd"/>
+      <w:r>
+        <w:t>.renterID</w:t>
+      </w:r>
+      <w:proofErr w:type="spellEnd"/>
     </w:p>
     <w:p>
       <w:pPr>
@@ -17196,9 +17182,24 @@
       <w:pPr>
         <w:pStyle w:val="ListParagraph"/>
       </w:pPr>
-      <w:r>
-        <w:t>self.uid &lt;&gt; Self.request.tool.ownerUID</w:t>
-      </w:r>
+      <w:proofErr w:type="spellStart"/>
+      <w:r>
+        <w:t>self.uid</w:t>
+      </w:r>
+      <w:proofErr w:type="spellEnd"/>
+      <w:r>
+        <w:t xml:space="preserve"> &lt;&gt; </w:t>
+      </w:r>
+      <w:proofErr w:type="spellStart"/>
+      <w:proofErr w:type="gramStart"/>
+      <w:r>
+        <w:t>Self.request.tool</w:t>
+      </w:r>
+      <w:proofErr w:type="gramEnd"/>
+      <w:r>
+        <w:t>.ownerUID</w:t>
+      </w:r>
+      <w:proofErr w:type="spellEnd"/>
     </w:p>
     <w:p>
       <w:pPr>
@@ -17239,8 +17240,15 @@
       <w:pPr>
         <w:pStyle w:val="ListParagraph"/>
       </w:pPr>
-      <w:r>
-        <w:t xml:space="preserve">self.rating &gt;= 0 </w:t>
+      <w:proofErr w:type="spellStart"/>
+      <w:proofErr w:type="gramStart"/>
+      <w:r>
+        <w:t>self.rating</w:t>
+      </w:r>
+      <w:proofErr w:type="spellEnd"/>
+      <w:proofErr w:type="gramEnd"/>
+      <w:r>
+        <w:t xml:space="preserve"> &gt;= 0 </w:t>
       </w:r>
       <w:r>
         <w:rPr>
@@ -17250,7 +17258,15 @@
         <w:t>AND</w:t>
       </w:r>
       <w:r>
-        <w:t xml:space="preserve"> self.rating &lt;= 5</w:t>
+        <w:t xml:space="preserve"> </w:t>
+      </w:r>
+      <w:proofErr w:type="spellStart"/>
+      <w:r>
+        <w:t>self.rating</w:t>
+      </w:r>
+      <w:proofErr w:type="spellEnd"/>
+      <w:r>
+        <w:t xml:space="preserve"> &lt;= 5</w:t>
       </w:r>
     </w:p>
     <w:p/>
@@ -17261,12 +17277,14 @@
       <w:r>
         <w:t xml:space="preserve">3.4.1.2 Constraints on </w:t>
       </w:r>
+      <w:proofErr w:type="spellStart"/>
       <w:r>
         <w:rPr>
           <w:u w:val="single"/>
         </w:rPr>
         <w:t>ToolsRequest</w:t>
       </w:r>
+      <w:proofErr w:type="spellEnd"/>
       <w:r>
         <w:t xml:space="preserve"> objects:</w:t>
       </w:r>
@@ -17286,8 +17304,13 @@
         </w:rPr>
         <w:t xml:space="preserve">Context </w:t>
       </w:r>
-      <w:r>
-        <w:t xml:space="preserve">ToolsRequest </w:t>
+      <w:proofErr w:type="spellStart"/>
+      <w:r>
+        <w:t>ToolsRequest</w:t>
+      </w:r>
+      <w:proofErr w:type="spellEnd"/>
+      <w:r>
+        <w:t xml:space="preserve"> </w:t>
       </w:r>
       <w:r>
         <w:rPr>
@@ -17301,8 +17324,13 @@
       <w:pPr>
         <w:pStyle w:val="ListParagraph"/>
       </w:pPr>
-      <w:r>
-        <w:t xml:space="preserve">Self.isAccepted == true </w:t>
+      <w:proofErr w:type="spellStart"/>
+      <w:r>
+        <w:t>Self.isAccepted</w:t>
+      </w:r>
+      <w:proofErr w:type="spellEnd"/>
+      <w:r>
+        <w:t xml:space="preserve"> == true </w:t>
       </w:r>
       <w:r>
         <w:rPr>
@@ -17312,8 +17340,18 @@
         <w:t>implies</w:t>
       </w:r>
       <w:r>
-        <w:t xml:space="preserve"> self.id == self.tool.acceptedRequestID</w:t>
-      </w:r>
+        <w:t xml:space="preserve"> self.id == </w:t>
+      </w:r>
+      <w:proofErr w:type="spellStart"/>
+      <w:proofErr w:type="gramStart"/>
+      <w:r>
+        <w:t>self.tool</w:t>
+      </w:r>
+      <w:proofErr w:type="gramEnd"/>
+      <w:r>
+        <w:t>.acceptedRequestID</w:t>
+      </w:r>
+      <w:proofErr w:type="spellEnd"/>
     </w:p>
     <w:p>
       <w:pPr>
@@ -17335,8 +17373,13 @@
         </w:rPr>
         <w:t xml:space="preserve">Context </w:t>
       </w:r>
-      <w:r>
-        <w:t xml:space="preserve">ToolsRequest </w:t>
+      <w:proofErr w:type="spellStart"/>
+      <w:r>
+        <w:t>ToolsRequest</w:t>
+      </w:r>
+      <w:proofErr w:type="spellEnd"/>
+      <w:r>
+        <w:t xml:space="preserve"> </w:t>
       </w:r>
       <w:r>
         <w:rPr>
@@ -17350,9 +17393,21 @@
       <w:pPr>
         <w:pStyle w:val="ListParagraph"/>
       </w:pPr>
-      <w:r>
-        <w:t>self.renterUID &lt;&gt; self.tool.ownerUID</w:t>
-      </w:r>
+      <w:proofErr w:type="spellStart"/>
+      <w:proofErr w:type="gramStart"/>
+      <w:r>
+        <w:t>self.renterUID</w:t>
+      </w:r>
+      <w:proofErr w:type="spellEnd"/>
+      <w:proofErr w:type="gramEnd"/>
+      <w:r>
+        <w:t xml:space="preserve"> &lt;&gt; </w:t>
+      </w:r>
+      <w:proofErr w:type="spellStart"/>
+      <w:r>
+        <w:t>self.tool.ownerUID</w:t>
+      </w:r>
+      <w:proofErr w:type="spellEnd"/>
     </w:p>
     <w:p>
       <w:pPr>
@@ -17374,8 +17429,13 @@
         </w:rPr>
         <w:t xml:space="preserve">Context </w:t>
       </w:r>
-      <w:r>
-        <w:t xml:space="preserve">ToolsRequest </w:t>
+      <w:proofErr w:type="spellStart"/>
+      <w:r>
+        <w:t>ToolsRequest</w:t>
+      </w:r>
+      <w:proofErr w:type="spellEnd"/>
+      <w:r>
+        <w:t xml:space="preserve"> </w:t>
       </w:r>
       <w:r>
         <w:rPr>
@@ -17389,8 +17449,15 @@
       <w:pPr>
         <w:pStyle w:val="ListParagraph"/>
       </w:pPr>
-      <w:r>
-        <w:t>self.numOfDays &gt; 0</w:t>
+      <w:proofErr w:type="spellStart"/>
+      <w:proofErr w:type="gramStart"/>
+      <w:r>
+        <w:t>self.numOfDays</w:t>
+      </w:r>
+      <w:proofErr w:type="spellEnd"/>
+      <w:proofErr w:type="gramEnd"/>
+      <w:r>
+        <w:t xml:space="preserve"> &gt; 0</w:t>
       </w:r>
     </w:p>
     <w:p/>
@@ -17448,9 +17515,21 @@
           <w:numId w:val="86"/>
         </w:numPr>
       </w:pPr>
-      <w:r>
-        <w:t>self.toolID == self.request.toolID</w:t>
-      </w:r>
+      <w:proofErr w:type="spellStart"/>
+      <w:proofErr w:type="gramStart"/>
+      <w:r>
+        <w:t>self.toolID</w:t>
+      </w:r>
+      <w:proofErr w:type="spellEnd"/>
+      <w:proofErr w:type="gramEnd"/>
+      <w:r>
+        <w:t xml:space="preserve"> == </w:t>
+      </w:r>
+      <w:proofErr w:type="spellStart"/>
+      <w:r>
+        <w:t>self.request.toolID</w:t>
+      </w:r>
+      <w:proofErr w:type="spellEnd"/>
     </w:p>
     <w:p>
       <w:pPr>
@@ -17494,9 +17573,21 @@
           <w:numId w:val="86"/>
         </w:numPr>
       </w:pPr>
-      <w:r>
-        <w:t>self.tool == self.request.tool</w:t>
-      </w:r>
+      <w:proofErr w:type="spellStart"/>
+      <w:proofErr w:type="gramStart"/>
+      <w:r>
+        <w:t>self.tool</w:t>
+      </w:r>
+      <w:proofErr w:type="spellEnd"/>
+      <w:proofErr w:type="gramEnd"/>
+      <w:r>
+        <w:t xml:space="preserve"> == </w:t>
+      </w:r>
+      <w:proofErr w:type="spellStart"/>
+      <w:r>
+        <w:t>self.request.tool</w:t>
+      </w:r>
+      <w:proofErr w:type="spellEnd"/>
     </w:p>
     <w:p>
       <w:pPr>
@@ -17543,8 +17634,15 @@
           <w:numId w:val="86"/>
         </w:numPr>
       </w:pPr>
-      <w:r>
-        <w:t xml:space="preserve">self.endTime </w:t>
+      <w:proofErr w:type="spellStart"/>
+      <w:proofErr w:type="gramStart"/>
+      <w:r>
+        <w:t>self.endTime</w:t>
+      </w:r>
+      <w:proofErr w:type="spellEnd"/>
+      <w:proofErr w:type="gramEnd"/>
+      <w:r>
+        <w:t xml:space="preserve"> </w:t>
       </w:r>
       <w:r>
         <w:rPr>
@@ -17553,9 +17651,11 @@
         </w:rPr>
         <w:t xml:space="preserve">after </w:t>
       </w:r>
+      <w:proofErr w:type="spellStart"/>
       <w:r>
         <w:t>self.startTime</w:t>
       </w:r>
+      <w:proofErr w:type="spellEnd"/>
     </w:p>
     <w:p/>
     <w:p>
@@ -17565,11 +17665,19 @@
       <w:r>
         <w:t xml:space="preserve">3.4.1.4 Constraints on </w:t>
       </w:r>
+      <w:proofErr w:type="spellStart"/>
       <w:r>
         <w:rPr>
           <w:u w:val="single"/>
         </w:rPr>
-        <w:t xml:space="preserve">UserReview </w:t>
+        <w:t>UserReview</w:t>
+      </w:r>
+      <w:proofErr w:type="spellEnd"/>
+      <w:r>
+        <w:rPr>
+          <w:u w:val="single"/>
+        </w:rPr>
+        <w:t xml:space="preserve"> </w:t>
       </w:r>
       <w:r>
         <w:t>objects:</w:t>
@@ -17591,7 +17699,15 @@
         <w:t>Context</w:t>
       </w:r>
       <w:r>
-        <w:t xml:space="preserve"> UserReview </w:t>
+        <w:t xml:space="preserve"> </w:t>
+      </w:r>
+      <w:proofErr w:type="spellStart"/>
+      <w:r>
+        <w:t>UserReview</w:t>
+      </w:r>
+      <w:proofErr w:type="spellEnd"/>
+      <w:r>
+        <w:t xml:space="preserve"> </w:t>
       </w:r>
       <w:r>
         <w:rPr>
@@ -17612,9 +17728,21 @@
           <w:numId w:val="87"/>
         </w:numPr>
       </w:pPr>
-      <w:r>
-        <w:t>self.creatorUID &lt;&gt; self.targetUID</w:t>
-      </w:r>
+      <w:proofErr w:type="spellStart"/>
+      <w:proofErr w:type="gramStart"/>
+      <w:r>
+        <w:t>self.creatorUID</w:t>
+      </w:r>
+      <w:proofErr w:type="spellEnd"/>
+      <w:proofErr w:type="gramEnd"/>
+      <w:r>
+        <w:t xml:space="preserve"> &lt;&gt; </w:t>
+      </w:r>
+      <w:proofErr w:type="spellStart"/>
+      <w:r>
+        <w:t>self.targetUID</w:t>
+      </w:r>
+      <w:proofErr w:type="spellEnd"/>
     </w:p>
     <w:p>
       <w:pPr>
@@ -17637,7 +17765,15 @@
         <w:t>Context</w:t>
       </w:r>
       <w:r>
-        <w:t xml:space="preserve"> UserReview </w:t>
+        <w:t xml:space="preserve"> </w:t>
+      </w:r>
+      <w:proofErr w:type="spellStart"/>
+      <w:r>
+        <w:t>UserReview</w:t>
+      </w:r>
+      <w:proofErr w:type="spellEnd"/>
+      <w:r>
+        <w:t xml:space="preserve"> </w:t>
       </w:r>
       <w:r>
         <w:rPr>
@@ -17658,9 +17794,14 @@
           <w:numId w:val="86"/>
         </w:numPr>
       </w:pPr>
+      <w:proofErr w:type="spellStart"/>
       <w:r>
         <w:lastRenderedPageBreak/>
-        <w:t xml:space="preserve">self.value &gt;= 0 </w:t>
+        <w:t>self.value</w:t>
+      </w:r>
+      <w:proofErr w:type="spellEnd"/>
+      <w:r>
+        <w:t xml:space="preserve"> &gt;= 0 </w:t>
       </w:r>
       <w:r>
         <w:rPr>
@@ -17677,7 +17818,15 @@
         <w:tab/>
       </w:r>
       <w:r>
-        <w:t xml:space="preserve"> self.value &lt;= 5</w:t>
+        <w:t xml:space="preserve"> </w:t>
+      </w:r>
+      <w:proofErr w:type="spellStart"/>
+      <w:r>
+        <w:t>self.value</w:t>
+      </w:r>
+      <w:proofErr w:type="spellEnd"/>
+      <w:r>
+        <w:t xml:space="preserve"> &lt;= 5</w:t>
       </w:r>
     </w:p>
     <w:p/>
@@ -17737,8 +17886,15 @@
       <w:pPr>
         <w:pStyle w:val="ListParagraph"/>
       </w:pPr>
-      <w:r>
-        <w:t xml:space="preserve">self.requests </w:t>
+      <w:proofErr w:type="spellStart"/>
+      <w:proofErr w:type="gramStart"/>
+      <w:r>
+        <w:t>self.requests</w:t>
+      </w:r>
+      <w:proofErr w:type="spellEnd"/>
+      <w:proofErr w:type="gramEnd"/>
+      <w:r>
+        <w:t xml:space="preserve"> </w:t>
       </w:r>
       <w:r>
         <w:rPr>
@@ -17748,8 +17904,13 @@
         <w:t>include</w:t>
       </w:r>
       <w:r>
-        <w:t xml:space="preserve"> self.acceptedRequest</w:t>
-      </w:r>
+        <w:t xml:space="preserve"> </w:t>
+      </w:r>
+      <w:proofErr w:type="spellStart"/>
+      <w:r>
+        <w:t>self.acceptedRequest</w:t>
+      </w:r>
+      <w:proofErr w:type="spellEnd"/>
     </w:p>
     <w:p>
       <w:pPr>
@@ -17786,8 +17947,18 @@
       <w:pPr>
         <w:pStyle w:val="ListParagraph"/>
       </w:pPr>
-      <w:r>
-        <w:t xml:space="preserve">self.owner.tools </w:t>
+      <w:proofErr w:type="spellStart"/>
+      <w:proofErr w:type="gramStart"/>
+      <w:r>
+        <w:t>self.owner</w:t>
+      </w:r>
+      <w:proofErr w:type="gramEnd"/>
+      <w:r>
+        <w:t>.tools</w:t>
+      </w:r>
+      <w:proofErr w:type="spellEnd"/>
+      <w:r>
+        <w:t xml:space="preserve"> </w:t>
       </w:r>
       <w:r>
         <w:rPr>
@@ -17830,12 +18001,12 @@
       <w:pPr>
         <w:pStyle w:val="Heading3"/>
       </w:pPr>
-      <w:bookmarkStart w:id="107" w:name="_Toc68627283"/>
+      <w:bookmarkStart w:id="112" w:name="_Toc68627283"/>
       <w:r>
         <w:lastRenderedPageBreak/>
         <w:t>3.4.2 System Operations</w:t>
       </w:r>
-      <w:bookmarkEnd w:id="107"/>
+      <w:bookmarkEnd w:id="112"/>
     </w:p>
     <w:p>
       <w:r>
@@ -17847,7 +18018,15 @@
         <w:pStyle w:val="Heading4"/>
       </w:pPr>
       <w:r>
-        <w:t>3.4.2.1 User.createPost()</w:t>
+        <w:t xml:space="preserve">3.4.2.1 </w:t>
+      </w:r>
+      <w:proofErr w:type="spellStart"/>
+      <w:r>
+        <w:t>User.createPost</w:t>
+      </w:r>
+      <w:proofErr w:type="spellEnd"/>
+      <w:r>
+        <w:t>()</w:t>
       </w:r>
     </w:p>
     <w:p>
@@ -17859,7 +18038,39 @@
         <w:t>Context</w:t>
       </w:r>
       <w:r>
-        <w:t xml:space="preserve"> User:: createPost(name: String, description: String, rentPrice: Double, insuranceAmount: Double, media: List&lt;String&gt;, location: String)</w:t>
+        <w:t xml:space="preserve"> </w:t>
+      </w:r>
+      <w:proofErr w:type="gramStart"/>
+      <w:r>
+        <w:t>User::</w:t>
+      </w:r>
+      <w:proofErr w:type="gramEnd"/>
+      <w:r>
+        <w:t xml:space="preserve"> </w:t>
+      </w:r>
+      <w:proofErr w:type="spellStart"/>
+      <w:r>
+        <w:t>createPost</w:t>
+      </w:r>
+      <w:proofErr w:type="spellEnd"/>
+      <w:r>
+        <w:t xml:space="preserve">(name: String, description: String, </w:t>
+      </w:r>
+      <w:proofErr w:type="spellStart"/>
+      <w:r>
+        <w:t>rentPrice</w:t>
+      </w:r>
+      <w:proofErr w:type="spellEnd"/>
+      <w:r>
+        <w:t xml:space="preserve">: Double, </w:t>
+      </w:r>
+      <w:proofErr w:type="spellStart"/>
+      <w:r>
+        <w:t>insuranceAmount</w:t>
+      </w:r>
+      <w:proofErr w:type="spellEnd"/>
+      <w:r>
+        <w:t>: Double, media: List&lt;String&gt;, location: String)</w:t>
       </w:r>
     </w:p>
     <w:p>
@@ -17885,8 +18096,15 @@
           <w:numId w:val="88"/>
         </w:numPr>
       </w:pPr>
-      <w:r>
-        <w:t>name.length &gt; 0</w:t>
+      <w:proofErr w:type="spellStart"/>
+      <w:proofErr w:type="gramStart"/>
+      <w:r>
+        <w:t>name.length</w:t>
+      </w:r>
+      <w:proofErr w:type="spellEnd"/>
+      <w:proofErr w:type="gramEnd"/>
+      <w:r>
+        <w:t xml:space="preserve"> &gt; 0</w:t>
       </w:r>
     </w:p>
     <w:p>
@@ -17897,8 +18115,13 @@
           <w:numId w:val="88"/>
         </w:numPr>
       </w:pPr>
-      <w:r>
-        <w:t>rentPrice &gt; 0</w:t>
+      <w:proofErr w:type="spellStart"/>
+      <w:r>
+        <w:t>rentPrice</w:t>
+      </w:r>
+      <w:proofErr w:type="spellEnd"/>
+      <w:r>
+        <w:t xml:space="preserve"> &gt; 0</w:t>
       </w:r>
     </w:p>
     <w:p>
@@ -17909,8 +18132,13 @@
           <w:numId w:val="88"/>
         </w:numPr>
       </w:pPr>
-      <w:r>
-        <w:t>insuranceAmount &gt; 0</w:t>
+      <w:proofErr w:type="spellStart"/>
+      <w:r>
+        <w:t>insuranceAmount</w:t>
+      </w:r>
+      <w:proofErr w:type="spellEnd"/>
+      <w:r>
+        <w:t xml:space="preserve"> &gt; 0</w:t>
       </w:r>
     </w:p>
     <w:p>
@@ -17921,8 +18149,15 @@
           <w:numId w:val="88"/>
         </w:numPr>
       </w:pPr>
-      <w:r>
-        <w:t>location.length &gt; 0</w:t>
+      <w:proofErr w:type="spellStart"/>
+      <w:proofErr w:type="gramStart"/>
+      <w:r>
+        <w:t>location.length</w:t>
+      </w:r>
+      <w:proofErr w:type="spellEnd"/>
+      <w:proofErr w:type="gramEnd"/>
+      <w:r>
+        <w:t xml:space="preserve"> &gt; 0</w:t>
       </w:r>
     </w:p>
     <w:p>
@@ -17994,7 +18229,15 @@
         <w:pStyle w:val="Heading4"/>
       </w:pPr>
       <w:r>
-        <w:t>3.4.2.2 Tool.edit()</w:t>
+        <w:t xml:space="preserve">3.4.2.2 </w:t>
+      </w:r>
+      <w:proofErr w:type="spellStart"/>
+      <w:r>
+        <w:t>Tool.edit</w:t>
+      </w:r>
+      <w:proofErr w:type="spellEnd"/>
+      <w:r>
+        <w:t>()</w:t>
       </w:r>
     </w:p>
     <w:p>
@@ -18006,7 +18249,31 @@
         <w:t>Context</w:t>
       </w:r>
       <w:r>
-        <w:t xml:space="preserve"> Tool::edit(name: String, description: String, rentPrice: Double, insuranceAmount: Double, media: List&lt;String&gt;, location: String)</w:t>
+        <w:t xml:space="preserve"> </w:t>
+      </w:r>
+      <w:proofErr w:type="gramStart"/>
+      <w:r>
+        <w:t>Tool::</w:t>
+      </w:r>
+      <w:proofErr w:type="gramEnd"/>
+      <w:r>
+        <w:t xml:space="preserve">edit(name: String, description: String, </w:t>
+      </w:r>
+      <w:proofErr w:type="spellStart"/>
+      <w:r>
+        <w:t>rentPrice</w:t>
+      </w:r>
+      <w:proofErr w:type="spellEnd"/>
+      <w:r>
+        <w:t xml:space="preserve">: Double, </w:t>
+      </w:r>
+      <w:proofErr w:type="spellStart"/>
+      <w:r>
+        <w:t>insuranceAmount</w:t>
+      </w:r>
+      <w:proofErr w:type="spellEnd"/>
+      <w:r>
+        <w:t>: Double, media: List&lt;String&gt;, location: String)</w:t>
       </w:r>
     </w:p>
     <w:p>
@@ -18029,8 +18296,15 @@
           <w:numId w:val="90"/>
         </w:numPr>
       </w:pPr>
-      <w:r>
-        <w:t>name.length &gt; 0</w:t>
+      <w:proofErr w:type="spellStart"/>
+      <w:proofErr w:type="gramStart"/>
+      <w:r>
+        <w:t>name.length</w:t>
+      </w:r>
+      <w:proofErr w:type="spellEnd"/>
+      <w:proofErr w:type="gramEnd"/>
+      <w:r>
+        <w:t xml:space="preserve"> &gt; 0</w:t>
       </w:r>
     </w:p>
     <w:p>
@@ -18041,8 +18315,13 @@
           <w:numId w:val="90"/>
         </w:numPr>
       </w:pPr>
-      <w:r>
-        <w:t>rentPrice &gt; 0</w:t>
+      <w:proofErr w:type="spellStart"/>
+      <w:r>
+        <w:t>rentPrice</w:t>
+      </w:r>
+      <w:proofErr w:type="spellEnd"/>
+      <w:r>
+        <w:t xml:space="preserve"> &gt; 0</w:t>
       </w:r>
     </w:p>
     <w:p>
@@ -18053,8 +18332,13 @@
           <w:numId w:val="90"/>
         </w:numPr>
       </w:pPr>
-      <w:r>
-        <w:t>insuranceAmount &gt; 0</w:t>
+      <w:proofErr w:type="spellStart"/>
+      <w:r>
+        <w:t>insuranceAmount</w:t>
+      </w:r>
+      <w:proofErr w:type="spellEnd"/>
+      <w:r>
+        <w:t xml:space="preserve"> &gt; 0</w:t>
       </w:r>
     </w:p>
     <w:p>
@@ -18065,8 +18349,15 @@
           <w:numId w:val="90"/>
         </w:numPr>
       </w:pPr>
-      <w:r>
-        <w:t>location.length &gt; 0</w:t>
+      <w:proofErr w:type="spellStart"/>
+      <w:proofErr w:type="gramStart"/>
+      <w:r>
+        <w:t>location.length</w:t>
+      </w:r>
+      <w:proofErr w:type="spellEnd"/>
+      <w:proofErr w:type="gramEnd"/>
+      <w:r>
+        <w:t xml:space="preserve"> &gt; 0</w:t>
       </w:r>
     </w:p>
     <w:p>
@@ -18123,7 +18414,15 @@
         <w:pStyle w:val="Heading4"/>
       </w:pPr>
       <w:r>
-        <w:t>3.4.2.3 Tool.acceptRequest()</w:t>
+        <w:t xml:space="preserve">3.4.2.3 </w:t>
+      </w:r>
+      <w:proofErr w:type="spellStart"/>
+      <w:r>
+        <w:t>Tool.acceptRequest</w:t>
+      </w:r>
+      <w:proofErr w:type="spellEnd"/>
+      <w:r>
+        <w:t>()</w:t>
       </w:r>
     </w:p>
     <w:p>
@@ -18135,7 +18434,28 @@
         <w:t>Context</w:t>
       </w:r>
       <w:r>
-        <w:t xml:space="preserve"> Tool::acceptRequest(toolRequestID)</w:t>
+        <w:t xml:space="preserve"> </w:t>
+      </w:r>
+      <w:proofErr w:type="gramStart"/>
+      <w:r>
+        <w:t>Tool::</w:t>
+      </w:r>
+      <w:proofErr w:type="spellStart"/>
+      <w:proofErr w:type="gramEnd"/>
+      <w:r>
+        <w:t>acceptRequest</w:t>
+      </w:r>
+      <w:proofErr w:type="spellEnd"/>
+      <w:r>
+        <w:t>(</w:t>
+      </w:r>
+      <w:proofErr w:type="spellStart"/>
+      <w:r>
+        <w:t>toolRequestID</w:t>
+      </w:r>
+      <w:proofErr w:type="spellEnd"/>
+      <w:r>
+        <w:t>)</w:t>
       </w:r>
     </w:p>
     <w:p>
@@ -18158,14 +18478,27 @@
           <w:numId w:val="91"/>
         </w:numPr>
       </w:pPr>
-      <w:r>
-        <w:t xml:space="preserve">Tool.requests </w:t>
+      <w:proofErr w:type="spellStart"/>
+      <w:r>
+        <w:t>Tool.requests</w:t>
+      </w:r>
+      <w:proofErr w:type="spellEnd"/>
+      <w:r>
+        <w:t xml:space="preserve"> </w:t>
       </w:r>
       <w:r>
         <w:t>must</w:t>
       </w:r>
       <w:r>
-        <w:t xml:space="preserve"> include toolRequestID.</w:t>
+        <w:t xml:space="preserve"> include </w:t>
+      </w:r>
+      <w:proofErr w:type="spellStart"/>
+      <w:r>
+        <w:t>toolRequestID</w:t>
+      </w:r>
+      <w:proofErr w:type="spellEnd"/>
+      <w:r>
+        <w:t>.</w:t>
       </w:r>
     </w:p>
     <w:p>
@@ -18176,8 +18509,13 @@
           <w:numId w:val="91"/>
         </w:numPr>
       </w:pPr>
-      <w:r>
-        <w:t>Tool.isAvailable == true</w:t>
+      <w:proofErr w:type="spellStart"/>
+      <w:r>
+        <w:t>Tool.isAvailable</w:t>
+      </w:r>
+      <w:proofErr w:type="spellEnd"/>
+      <w:r>
+        <w:t xml:space="preserve"> == true</w:t>
       </w:r>
     </w:p>
     <w:p>
@@ -18200,8 +18538,13 @@
           <w:numId w:val="91"/>
         </w:numPr>
       </w:pPr>
-      <w:r>
-        <w:t>Tool.isAvailable will become false</w:t>
+      <w:proofErr w:type="spellStart"/>
+      <w:r>
+        <w:t>Tool.isAvailable</w:t>
+      </w:r>
+      <w:proofErr w:type="spellEnd"/>
+      <w:r>
+        <w:t xml:space="preserve"> will become false</w:t>
       </w:r>
     </w:p>
     <w:p>
@@ -18212,12 +18555,14 @@
           <w:numId w:val="91"/>
         </w:numPr>
       </w:pPr>
+      <w:proofErr w:type="spellStart"/>
       <w:r>
         <w:t>Tool.</w:t>
       </w:r>
       <w:r>
         <w:t>acceptedRequestID</w:t>
       </w:r>
+      <w:proofErr w:type="spellEnd"/>
       <w:r>
         <w:t xml:space="preserve"> will become toolRequest.id</w:t>
       </w:r>
@@ -18289,7 +18634,15 @@
         <w:pStyle w:val="Heading4"/>
       </w:pPr>
       <w:r>
-        <w:t>3.4.2.4 Tool.startRent()</w:t>
+        <w:t xml:space="preserve">3.4.2.4 </w:t>
+      </w:r>
+      <w:proofErr w:type="spellStart"/>
+      <w:r>
+        <w:t>Tool.startRent</w:t>
+      </w:r>
+      <w:proofErr w:type="spellEnd"/>
+      <w:r>
+        <w:t>()</w:t>
       </w:r>
     </w:p>
     <w:p>
@@ -18301,7 +18654,23 @@
         <w:t>Context</w:t>
       </w:r>
       <w:r>
-        <w:t xml:space="preserve"> Tool :: startRent()</w:t>
+        <w:t xml:space="preserve"> </w:t>
+      </w:r>
+      <w:proofErr w:type="gramStart"/>
+      <w:r>
+        <w:t>Tool :</w:t>
+      </w:r>
+      <w:proofErr w:type="gramEnd"/>
+      <w:r>
+        <w:t xml:space="preserve">: </w:t>
+      </w:r>
+      <w:proofErr w:type="spellStart"/>
+      <w:r>
+        <w:t>startRent</w:t>
+      </w:r>
+      <w:proofErr w:type="spellEnd"/>
+      <w:r>
+        <w:t>()</w:t>
       </w:r>
     </w:p>
     <w:p>
@@ -18331,7 +18700,15 @@
         <w:t>must</w:t>
       </w:r>
       <w:r>
-        <w:t xml:space="preserve"> have an accepted tool-request (i.e., Tool.isAvailable == false)</w:t>
+        <w:t xml:space="preserve"> have an accepted tool-request (i.e., </w:t>
+      </w:r>
+      <w:proofErr w:type="spellStart"/>
+      <w:r>
+        <w:t>Tool.isAvailable</w:t>
+      </w:r>
+      <w:proofErr w:type="spellEnd"/>
+      <w:r>
+        <w:t xml:space="preserve"> == false)</w:t>
       </w:r>
     </w:p>
     <w:p>
@@ -18366,8 +18743,15 @@
           <w:numId w:val="91"/>
         </w:numPr>
       </w:pPr>
-      <w:r>
-        <w:t>rent.toolID will become tool.ID</w:t>
+      <w:proofErr w:type="spellStart"/>
+      <w:proofErr w:type="gramStart"/>
+      <w:r>
+        <w:t>rent.toolID</w:t>
+      </w:r>
+      <w:proofErr w:type="spellEnd"/>
+      <w:proofErr w:type="gramEnd"/>
+      <w:r>
+        <w:t xml:space="preserve"> will become tool.ID</w:t>
       </w:r>
     </w:p>
     <w:p>
@@ -18378,9 +18762,21 @@
           <w:numId w:val="91"/>
         </w:numPr>
       </w:pPr>
-      <w:r>
-        <w:t>rent.requestID will become tool.acceptedRequestID</w:t>
-      </w:r>
+      <w:proofErr w:type="spellStart"/>
+      <w:proofErr w:type="gramStart"/>
+      <w:r>
+        <w:t>rent.requestID</w:t>
+      </w:r>
+      <w:proofErr w:type="spellEnd"/>
+      <w:proofErr w:type="gramEnd"/>
+      <w:r>
+        <w:t xml:space="preserve"> will become </w:t>
+      </w:r>
+      <w:proofErr w:type="spellStart"/>
+      <w:r>
+        <w:t>tool.acceptedRequestID</w:t>
+      </w:r>
+      <w:proofErr w:type="spellEnd"/>
     </w:p>
     <w:p>
       <w:pPr>
@@ -18390,8 +18786,23 @@
           <w:numId w:val="91"/>
         </w:numPr>
       </w:pPr>
-      <w:r>
-        <w:t>rent.startTime will become DateTime.now()</w:t>
+      <w:proofErr w:type="spellStart"/>
+      <w:proofErr w:type="gramStart"/>
+      <w:r>
+        <w:t>rent.startTime</w:t>
+      </w:r>
+      <w:proofErr w:type="spellEnd"/>
+      <w:proofErr w:type="gramEnd"/>
+      <w:r>
+        <w:t xml:space="preserve"> will become </w:t>
+      </w:r>
+      <w:proofErr w:type="spellStart"/>
+      <w:r>
+        <w:t>DateTime.now</w:t>
+      </w:r>
+      <w:proofErr w:type="spellEnd"/>
+      <w:r>
+        <w:t>()</w:t>
       </w:r>
     </w:p>
     <w:p>
@@ -18402,8 +18813,15 @@
           <w:numId w:val="91"/>
         </w:numPr>
       </w:pPr>
-      <w:r>
-        <w:t>tool.currentRent will become rent</w:t>
+      <w:proofErr w:type="spellStart"/>
+      <w:proofErr w:type="gramStart"/>
+      <w:r>
+        <w:t>tool.currentRent</w:t>
+      </w:r>
+      <w:proofErr w:type="spellEnd"/>
+      <w:proofErr w:type="gramEnd"/>
+      <w:r>
+        <w:t xml:space="preserve"> will become rent</w:t>
       </w:r>
     </w:p>
     <w:p>
@@ -18414,8 +18832,15 @@
           <w:numId w:val="91"/>
         </w:numPr>
       </w:pPr>
-      <w:r>
-        <w:t>tool.acceptedToolRequest.isRented will become true</w:t>
+      <w:proofErr w:type="spellStart"/>
+      <w:proofErr w:type="gramStart"/>
+      <w:r>
+        <w:t>tool.acceptedToolRequest.isRented</w:t>
+      </w:r>
+      <w:proofErr w:type="spellEnd"/>
+      <w:proofErr w:type="gramEnd"/>
+      <w:r>
+        <w:t xml:space="preserve"> will become true</w:t>
       </w:r>
     </w:p>
     <w:p>
@@ -18471,7 +18896,15 @@
         <w:pStyle w:val="Heading4"/>
       </w:pPr>
       <w:r>
-        <w:t>3.4.2.5 Tool.addRequest()</w:t>
+        <w:t xml:space="preserve">3.4.2.5 </w:t>
+      </w:r>
+      <w:proofErr w:type="spellStart"/>
+      <w:r>
+        <w:t>Tool.addRequest</w:t>
+      </w:r>
+      <w:proofErr w:type="spellEnd"/>
+      <w:r>
+        <w:t>()</w:t>
       </w:r>
     </w:p>
     <w:p>
@@ -18483,7 +18916,63 @@
         <w:t>Context</w:t>
       </w:r>
       <w:r>
-        <w:t xml:space="preserve"> Tool:: addRequest(renterUID: String, toolID: String, numOfDays: Integer, rentPrice: Double, insuranceAmount: Double)</w:t>
+        <w:t xml:space="preserve"> </w:t>
+      </w:r>
+      <w:proofErr w:type="gramStart"/>
+      <w:r>
+        <w:t>Tool::</w:t>
+      </w:r>
+      <w:proofErr w:type="gramEnd"/>
+      <w:r>
+        <w:t xml:space="preserve"> </w:t>
+      </w:r>
+      <w:proofErr w:type="spellStart"/>
+      <w:r>
+        <w:t>addRequest</w:t>
+      </w:r>
+      <w:proofErr w:type="spellEnd"/>
+      <w:r>
+        <w:t>(</w:t>
+      </w:r>
+      <w:proofErr w:type="spellStart"/>
+      <w:r>
+        <w:t>renterUID</w:t>
+      </w:r>
+      <w:proofErr w:type="spellEnd"/>
+      <w:r>
+        <w:t xml:space="preserve">: String, </w:t>
+      </w:r>
+      <w:proofErr w:type="spellStart"/>
+      <w:r>
+        <w:t>toolID</w:t>
+      </w:r>
+      <w:proofErr w:type="spellEnd"/>
+      <w:r>
+        <w:t xml:space="preserve">: String, </w:t>
+      </w:r>
+      <w:proofErr w:type="spellStart"/>
+      <w:r>
+        <w:t>numOfDays</w:t>
+      </w:r>
+      <w:proofErr w:type="spellEnd"/>
+      <w:r>
+        <w:t xml:space="preserve">: Integer, </w:t>
+      </w:r>
+      <w:proofErr w:type="spellStart"/>
+      <w:r>
+        <w:t>rentPrice</w:t>
+      </w:r>
+      <w:proofErr w:type="spellEnd"/>
+      <w:r>
+        <w:t xml:space="preserve">: Double, </w:t>
+      </w:r>
+      <w:proofErr w:type="spellStart"/>
+      <w:r>
+        <w:t>insuranceAmount</w:t>
+      </w:r>
+      <w:proofErr w:type="spellEnd"/>
+      <w:r>
+        <w:t>: Double)</w:t>
       </w:r>
     </w:p>
     <w:p>
@@ -18518,8 +19007,13 @@
           <w:numId w:val="91"/>
         </w:numPr>
       </w:pPr>
-      <w:r>
-        <w:t>renterUID is a valid user ID</w:t>
+      <w:proofErr w:type="spellStart"/>
+      <w:r>
+        <w:t>renterUID</w:t>
+      </w:r>
+      <w:proofErr w:type="spellEnd"/>
+      <w:r>
+        <w:t xml:space="preserve"> is a valid user ID</w:t>
       </w:r>
     </w:p>
     <w:p>
@@ -18530,8 +19024,13 @@
           <w:numId w:val="91"/>
         </w:numPr>
       </w:pPr>
-      <w:r>
-        <w:t>toolID is a valid tool ID</w:t>
+      <w:proofErr w:type="spellStart"/>
+      <w:r>
+        <w:t>toolID</w:t>
+      </w:r>
+      <w:proofErr w:type="spellEnd"/>
+      <w:r>
+        <w:t xml:space="preserve"> is a valid tool ID</w:t>
       </w:r>
     </w:p>
     <w:p>
@@ -18542,8 +19041,31 @@
           <w:numId w:val="91"/>
         </w:numPr>
       </w:pPr>
-      <w:r>
-        <w:t>toolID doesn’t reference a tool where tool.ownerID == renterID (i.e., a user can’t request his/her own tool)</w:t>
+      <w:proofErr w:type="spellStart"/>
+      <w:r>
+        <w:t>toolID</w:t>
+      </w:r>
+      <w:proofErr w:type="spellEnd"/>
+      <w:r>
+        <w:t xml:space="preserve"> doesn’t reference a tool where </w:t>
+      </w:r>
+      <w:proofErr w:type="spellStart"/>
+      <w:proofErr w:type="gramStart"/>
+      <w:r>
+        <w:t>tool.ownerID</w:t>
+      </w:r>
+      <w:proofErr w:type="spellEnd"/>
+      <w:proofErr w:type="gramEnd"/>
+      <w:r>
+        <w:t xml:space="preserve"> == </w:t>
+      </w:r>
+      <w:proofErr w:type="spellStart"/>
+      <w:r>
+        <w:t>renterID</w:t>
+      </w:r>
+      <w:proofErr w:type="spellEnd"/>
+      <w:r>
+        <w:t xml:space="preserve"> (i.e., a user can’t request his/her own tool)</w:t>
       </w:r>
     </w:p>
     <w:p>
@@ -18554,8 +19076,13 @@
           <w:numId w:val="91"/>
         </w:numPr>
       </w:pPr>
-      <w:r>
-        <w:t>numOfDays &gt; 0</w:t>
+      <w:proofErr w:type="spellStart"/>
+      <w:r>
+        <w:t>numOfDays</w:t>
+      </w:r>
+      <w:proofErr w:type="spellEnd"/>
+      <w:r>
+        <w:t xml:space="preserve"> &gt; 0</w:t>
       </w:r>
     </w:p>
     <w:p>
@@ -18566,8 +19093,13 @@
           <w:numId w:val="91"/>
         </w:numPr>
       </w:pPr>
-      <w:r>
-        <w:t>rentPrice &gt; 0</w:t>
+      <w:proofErr w:type="spellStart"/>
+      <w:r>
+        <w:t>rentPrice</w:t>
+      </w:r>
+      <w:proofErr w:type="spellEnd"/>
+      <w:r>
+        <w:t xml:space="preserve"> &gt; 0</w:t>
       </w:r>
     </w:p>
     <w:p>
@@ -18578,8 +19110,13 @@
           <w:numId w:val="91"/>
         </w:numPr>
       </w:pPr>
-      <w:r>
-        <w:t>insuranceAmount &gt; 0</w:t>
+      <w:proofErr w:type="spellStart"/>
+      <w:r>
+        <w:t>insuranceAmount</w:t>
+      </w:r>
+      <w:proofErr w:type="spellEnd"/>
+      <w:r>
+        <w:t xml:space="preserve"> &gt; 0</w:t>
       </w:r>
     </w:p>
     <w:p>
@@ -18673,7 +19210,15 @@
       </w:pPr>
       <w:r>
         <w:lastRenderedPageBreak/>
-        <w:t>3.4.2.6 ToolRequest.edit()</w:t>
+        <w:t xml:space="preserve">3.4.2.6 </w:t>
+      </w:r>
+      <w:proofErr w:type="spellStart"/>
+      <w:r>
+        <w:t>ToolRequest.edit</w:t>
+      </w:r>
+      <w:proofErr w:type="spellEnd"/>
+      <w:r>
+        <w:t>()</w:t>
       </w:r>
     </w:p>
     <w:p>
@@ -18685,7 +19230,39 @@
         <w:t>Context</w:t>
       </w:r>
       <w:r>
-        <w:t xml:space="preserve"> ToolRequest:: edit(numOfDays: Integer, rentPrice: Double, insuranceAmount: Double)</w:t>
+        <w:t xml:space="preserve"> </w:t>
+      </w:r>
+      <w:proofErr w:type="gramStart"/>
+      <w:r>
+        <w:t>ToolRequest::</w:t>
+      </w:r>
+      <w:proofErr w:type="gramEnd"/>
+      <w:r>
+        <w:t xml:space="preserve"> edit(</w:t>
+      </w:r>
+      <w:proofErr w:type="spellStart"/>
+      <w:r>
+        <w:t>numOfDays</w:t>
+      </w:r>
+      <w:proofErr w:type="spellEnd"/>
+      <w:r>
+        <w:t xml:space="preserve">: Integer, </w:t>
+      </w:r>
+      <w:proofErr w:type="spellStart"/>
+      <w:r>
+        <w:t>rentPrice</w:t>
+      </w:r>
+      <w:proofErr w:type="spellEnd"/>
+      <w:r>
+        <w:t xml:space="preserve">: Double, </w:t>
+      </w:r>
+      <w:proofErr w:type="spellStart"/>
+      <w:r>
+        <w:t>insuranceAmount</w:t>
+      </w:r>
+      <w:proofErr w:type="spellEnd"/>
+      <w:r>
+        <w:t>: Double)</w:t>
       </w:r>
     </w:p>
     <w:p>
@@ -18701,8 +19278,13 @@
           <w:numId w:val="91"/>
         </w:numPr>
       </w:pPr>
-      <w:r>
-        <w:t>numOfDays &gt; 0</w:t>
+      <w:proofErr w:type="spellStart"/>
+      <w:r>
+        <w:t>numOfDays</w:t>
+      </w:r>
+      <w:proofErr w:type="spellEnd"/>
+      <w:r>
+        <w:t xml:space="preserve"> &gt; 0</w:t>
       </w:r>
     </w:p>
     <w:p>
@@ -18713,8 +19295,13 @@
           <w:numId w:val="91"/>
         </w:numPr>
       </w:pPr>
-      <w:r>
-        <w:t>rentPrice &gt; 0</w:t>
+      <w:proofErr w:type="spellStart"/>
+      <w:r>
+        <w:t>rentPrice</w:t>
+      </w:r>
+      <w:proofErr w:type="spellEnd"/>
+      <w:r>
+        <w:t xml:space="preserve"> &gt; 0</w:t>
       </w:r>
     </w:p>
     <w:p>
@@ -18725,8 +19312,13 @@
           <w:numId w:val="91"/>
         </w:numPr>
       </w:pPr>
-      <w:r>
-        <w:t>insuranceAmount &gt; 0</w:t>
+      <w:proofErr w:type="spellStart"/>
+      <w:r>
+        <w:t>insuranceAmount</w:t>
+      </w:r>
+      <w:proofErr w:type="spellEnd"/>
+      <w:r>
+        <w:t xml:space="preserve"> &gt; 0</w:t>
       </w:r>
     </w:p>
     <w:p>
@@ -18783,7 +19375,15 @@
         <w:pStyle w:val="Heading4"/>
       </w:pPr>
       <w:r>
-        <w:t>3.4.2.7 Tool.endRent()</w:t>
+        <w:t xml:space="preserve">3.4.2.7 </w:t>
+      </w:r>
+      <w:proofErr w:type="spellStart"/>
+      <w:r>
+        <w:t>Tool.endRent</w:t>
+      </w:r>
+      <w:proofErr w:type="spellEnd"/>
+      <w:r>
+        <w:t>()</w:t>
       </w:r>
     </w:p>
     <w:p>
@@ -18795,7 +19395,23 @@
         <w:t>Context</w:t>
       </w:r>
       <w:r>
-        <w:t xml:space="preserve"> Tool:: endRent()</w:t>
+        <w:t xml:space="preserve"> </w:t>
+      </w:r>
+      <w:proofErr w:type="gramStart"/>
+      <w:r>
+        <w:t>Tool::</w:t>
+      </w:r>
+      <w:proofErr w:type="gramEnd"/>
+      <w:r>
+        <w:t xml:space="preserve"> </w:t>
+      </w:r>
+      <w:proofErr w:type="spellStart"/>
+      <w:r>
+        <w:t>endRent</w:t>
+      </w:r>
+      <w:proofErr w:type="spellEnd"/>
+      <w:r>
+        <w:t>()</w:t>
       </w:r>
     </w:p>
     <w:p>
@@ -18818,8 +19434,13 @@
           <w:numId w:val="91"/>
         </w:numPr>
       </w:pPr>
-      <w:r>
-        <w:t xml:space="preserve">currentRent &lt;&gt; null (i.e., there </w:t>
+      <w:proofErr w:type="spellStart"/>
+      <w:r>
+        <w:t>currentRent</w:t>
+      </w:r>
+      <w:proofErr w:type="spellEnd"/>
+      <w:r>
+        <w:t xml:space="preserve"> &lt;&gt; null (i.e., there </w:t>
       </w:r>
       <w:r>
         <w:t>must</w:t>
@@ -18848,8 +19469,15 @@
           <w:numId w:val="91"/>
         </w:numPr>
       </w:pPr>
-      <w:r>
-        <w:t xml:space="preserve">tool.currentRent will </w:t>
+      <w:proofErr w:type="spellStart"/>
+      <w:proofErr w:type="gramStart"/>
+      <w:r>
+        <w:t>tool.currentRent</w:t>
+      </w:r>
+      <w:proofErr w:type="spellEnd"/>
+      <w:proofErr w:type="gramEnd"/>
+      <w:r>
+        <w:t xml:space="preserve"> will </w:t>
       </w:r>
       <w:r>
         <w:t>be deleted and become null.</w:t>
@@ -18863,8 +19491,15 @@
           <w:numId w:val="91"/>
         </w:numPr>
       </w:pPr>
-      <w:r>
-        <w:t>tool.isAvailable will become true</w:t>
+      <w:proofErr w:type="spellStart"/>
+      <w:proofErr w:type="gramStart"/>
+      <w:r>
+        <w:t>tool.isAvailable</w:t>
+      </w:r>
+      <w:proofErr w:type="spellEnd"/>
+      <w:proofErr w:type="gramEnd"/>
+      <w:r>
+        <w:t xml:space="preserve"> will become true</w:t>
       </w:r>
     </w:p>
     <w:p>
@@ -18875,8 +19510,15 @@
           <w:numId w:val="91"/>
         </w:numPr>
       </w:pPr>
-      <w:r>
-        <w:t xml:space="preserve">tool.acceptedToolRequest will </w:t>
+      <w:proofErr w:type="spellStart"/>
+      <w:proofErr w:type="gramStart"/>
+      <w:r>
+        <w:t>tool.acceptedToolRequest</w:t>
+      </w:r>
+      <w:proofErr w:type="spellEnd"/>
+      <w:proofErr w:type="gramEnd"/>
+      <w:r>
+        <w:t xml:space="preserve"> will </w:t>
       </w:r>
       <w:r>
         <w:t>be deleted.</w:t>
@@ -18890,8 +19532,15 @@
           <w:numId w:val="91"/>
         </w:numPr>
       </w:pPr>
-      <w:r>
-        <w:t>tool.acceptedRequestID will become null</w:t>
+      <w:proofErr w:type="spellStart"/>
+      <w:proofErr w:type="gramStart"/>
+      <w:r>
+        <w:t>tool.acceptedRequestID</w:t>
+      </w:r>
+      <w:proofErr w:type="spellEnd"/>
+      <w:proofErr w:type="gramEnd"/>
+      <w:r>
+        <w:t xml:space="preserve"> will become null</w:t>
       </w:r>
     </w:p>
     <w:p>
@@ -18912,7 +19561,15 @@
         <w:pStyle w:val="Heading4"/>
       </w:pPr>
       <w:r>
-        <w:t>3.4.2.8 User.addReview()</w:t>
+        <w:t xml:space="preserve">3.4.2.8 </w:t>
+      </w:r>
+      <w:proofErr w:type="spellStart"/>
+      <w:r>
+        <w:t>User.addReview</w:t>
+      </w:r>
+      <w:proofErr w:type="spellEnd"/>
+      <w:r>
+        <w:t>()</w:t>
       </w:r>
     </w:p>
     <w:p>
@@ -18924,7 +19581,23 @@
         <w:t>Context</w:t>
       </w:r>
       <w:r>
-        <w:t xml:space="preserve"> User:: addReview(value: Double, description: String)</w:t>
+        <w:t xml:space="preserve"> </w:t>
+      </w:r>
+      <w:proofErr w:type="gramStart"/>
+      <w:r>
+        <w:t>User::</w:t>
+      </w:r>
+      <w:proofErr w:type="gramEnd"/>
+      <w:r>
+        <w:t xml:space="preserve"> </w:t>
+      </w:r>
+      <w:proofErr w:type="spellStart"/>
+      <w:r>
+        <w:t>addReview</w:t>
+      </w:r>
+      <w:proofErr w:type="spellEnd"/>
+      <w:r>
+        <w:t>(value: Double, description: String)</w:t>
       </w:r>
     </w:p>
     <w:p>
@@ -18947,8 +19620,15 @@
           <w:numId w:val="91"/>
         </w:numPr>
       </w:pPr>
-      <w:r>
-        <w:t>user.hadAPreviousRentWith() == true</w:t>
+      <w:proofErr w:type="spellStart"/>
+      <w:proofErr w:type="gramStart"/>
+      <w:r>
+        <w:t>user.hadAPreviousRentWith</w:t>
+      </w:r>
+      <w:proofErr w:type="spellEnd"/>
+      <w:proofErr w:type="gramEnd"/>
+      <w:r>
+        <w:t>() == true</w:t>
       </w:r>
     </w:p>
     <w:p>
@@ -19041,7 +19721,20 @@
         <w:pStyle w:val="Heading4"/>
       </w:pPr>
       <w:r>
-        <w:t>3.4.2.9 User.ban()</w:t>
+        <w:t xml:space="preserve">3.4.2.9 </w:t>
+      </w:r>
+      <w:proofErr w:type="spellStart"/>
+      <w:proofErr w:type="gramStart"/>
+      <w:r>
+        <w:t>User.ban</w:t>
+      </w:r>
+      <w:proofErr w:type="spellEnd"/>
+      <w:r>
+        <w:t>(</w:t>
+      </w:r>
+      <w:proofErr w:type="gramEnd"/>
+      <w:r>
+        <w:t>)</w:t>
       </w:r>
     </w:p>
     <w:p>
@@ -19053,7 +19746,15 @@
         <w:t>Context</w:t>
       </w:r>
       <w:r>
-        <w:t xml:space="preserve"> User:: ban()</w:t>
+        <w:t xml:space="preserve"> </w:t>
+      </w:r>
+      <w:proofErr w:type="gramStart"/>
+      <w:r>
+        <w:t>User::</w:t>
+      </w:r>
+      <w:proofErr w:type="gramEnd"/>
+      <w:r>
+        <w:t xml:space="preserve"> ban()</w:t>
       </w:r>
     </w:p>
     <w:p>
@@ -19076,8 +19777,15 @@
           <w:numId w:val="91"/>
         </w:numPr>
       </w:pPr>
-      <w:r>
-        <w:t>initiator.isAdmin == true (i.e., the initiator must be an administrator)</w:t>
+      <w:proofErr w:type="spellStart"/>
+      <w:proofErr w:type="gramStart"/>
+      <w:r>
+        <w:t>initiator.isAdmin</w:t>
+      </w:r>
+      <w:proofErr w:type="spellEnd"/>
+      <w:proofErr w:type="gramEnd"/>
+      <w:r>
+        <w:t xml:space="preserve"> == true (i.e., the initiator must be an administrator)</w:t>
       </w:r>
     </w:p>
     <w:p>
@@ -19101,8 +19809,15 @@
           <w:numId w:val="91"/>
         </w:numPr>
       </w:pPr>
-      <w:r>
-        <w:t>user.IDNumber will be added to the banned list</w:t>
+      <w:proofErr w:type="spellStart"/>
+      <w:proofErr w:type="gramStart"/>
+      <w:r>
+        <w:t>user.IDNumber</w:t>
+      </w:r>
+      <w:proofErr w:type="spellEnd"/>
+      <w:proofErr w:type="gramEnd"/>
+      <w:r>
+        <w:t xml:space="preserve"> will be added to the banned list</w:t>
       </w:r>
     </w:p>
     <w:p>
@@ -19113,8 +19828,15 @@
           <w:numId w:val="91"/>
         </w:numPr>
       </w:pPr>
-      <w:r>
-        <w:t>user.emailAddress will be added to the banned list</w:t>
+      <w:proofErr w:type="spellStart"/>
+      <w:proofErr w:type="gramStart"/>
+      <w:r>
+        <w:t>user.emailAddress</w:t>
+      </w:r>
+      <w:proofErr w:type="spellEnd"/>
+      <w:proofErr w:type="gramEnd"/>
+      <w:r>
+        <w:t xml:space="preserve"> will be added to the banned list</w:t>
       </w:r>
     </w:p>
     <w:p>
@@ -19142,12 +19864,12 @@
       <w:pPr>
         <w:pStyle w:val="Heading3"/>
       </w:pPr>
-      <w:bookmarkStart w:id="108" w:name="_Toc68627284"/>
+      <w:bookmarkStart w:id="113" w:name="_Toc68627284"/>
       <w:r>
         <w:lastRenderedPageBreak/>
         <w:t>3.4.3 Analysis class diagram</w:t>
       </w:r>
-      <w:bookmarkEnd w:id="108"/>
+      <w:bookmarkEnd w:id="113"/>
     </w:p>
     <w:p/>
     <w:p>
@@ -19198,6 +19920,30 @@
     <w:p>
       <w:pPr>
         <w:pStyle w:val="Caption"/>
+      </w:pPr>
+      <w:bookmarkStart w:id="114" w:name="_Toc68956199"/>
+      <w:r>
+        <w:t xml:space="preserve">Figure </w:t>
+      </w:r>
+      <w:fldSimple w:instr=" SEQ Figure \* ARABIC ">
+        <w:r>
+          <w:rPr>
+            <w:noProof/>
+          </w:rPr>
+          <w:t>6</w:t>
+        </w:r>
+      </w:fldSimple>
+      <w:r>
+        <w:t xml:space="preserve"> - </w:t>
+      </w:r>
+      <w:r>
+        <w:t>Analysis class diagram</w:t>
+      </w:r>
+      <w:bookmarkEnd w:id="114"/>
+    </w:p>
+    <w:p>
+      <w:pPr>
+        <w:pStyle w:val="Caption"/>
         <w:sectPr>
           <w:pgSz w:w="12240" w:h="15840"/>
           <w:pgMar w:top="1440" w:right="1440" w:bottom="1440" w:left="1440" w:header="720" w:footer="720" w:gutter="0"/>
@@ -19205,36 +19951,6 @@
           <w:docGrid w:linePitch="360"/>
         </w:sectPr>
       </w:pPr>
-      <w:r>
-        <w:t xml:space="preserve">Figure </w:t>
-      </w:r>
-      <w:r>
-        <w:fldChar w:fldCharType="begin"/>
-      </w:r>
-      <w:r>
-        <w:instrText xml:space="preserve"> SEQ Figure \* ARABIC </w:instrText>
-      </w:r>
-      <w:r>
-        <w:fldChar w:fldCharType="separate"/>
-      </w:r>
-      <w:r>
-        <w:rPr>
-          <w:noProof/>
-        </w:rPr>
-        <w:t>6</w:t>
-      </w:r>
-      <w:r>
-        <w:rPr>
-          <w:noProof/>
-        </w:rPr>
-        <w:fldChar w:fldCharType="end"/>
-      </w:r>
-      <w:r>
-        <w:t xml:space="preserve"> - </w:t>
-      </w:r>
-      <w:r>
-        <w:t>Analysis class diagram</w:t>
-      </w:r>
     </w:p>
     <w:p>
       <w:pPr>
@@ -19307,7 +20023,7 @@
         </w:rPr>
         <w:fldChar w:fldCharType="separate"/>
       </w:r>
-      <w:hyperlink w:anchor="_Toc68897360" w:history="1">
+      <w:hyperlink w:anchor="_Toc68956194" w:history="1">
         <w:r>
           <w:rPr>
             <w:rStyle w:val="Hyperlink"/>
@@ -19335,7 +20051,7 @@
             <w:noProof/>
             <w:webHidden/>
           </w:rPr>
-          <w:instrText xml:space="preserve"> PAGEREF _Toc68897360 \h </w:instrText>
+          <w:instrText xml:space="preserve"> PAGEREF _Toc68956194 \h </w:instrText>
         </w:r>
         <w:r>
           <w:rPr>
@@ -19379,7 +20095,7 @@
           <w:szCs w:val="22"/>
         </w:rPr>
       </w:pPr>
-      <w:hyperlink w:anchor="_Toc68897361" w:history="1">
+      <w:hyperlink w:anchor="_Toc68956195" w:history="1">
         <w:r>
           <w:rPr>
             <w:rStyle w:val="Hyperlink"/>
@@ -19407,7 +20123,7 @@
             <w:noProof/>
             <w:webHidden/>
           </w:rPr>
-          <w:instrText xml:space="preserve"> PAGEREF _Toc68897361 \h </w:instrText>
+          <w:instrText xml:space="preserve"> PAGEREF _Toc68956195 \h </w:instrText>
         </w:r>
         <w:r>
           <w:rPr>
@@ -19451,7 +20167,7 @@
           <w:szCs w:val="22"/>
         </w:rPr>
       </w:pPr>
-      <w:hyperlink w:anchor="_Toc68897362" w:history="1">
+      <w:hyperlink w:anchor="_Toc68956196" w:history="1">
         <w:r>
           <w:rPr>
             <w:rStyle w:val="Hyperlink"/>
@@ -19479,7 +20195,7 @@
             <w:noProof/>
             <w:webHidden/>
           </w:rPr>
-          <w:instrText xml:space="preserve"> PAGEREF _Toc68897362 \h </w:instrText>
+          <w:instrText xml:space="preserve"> PAGEREF _Toc68956196 \h </w:instrText>
         </w:r>
         <w:r>
           <w:rPr>
@@ -19523,7 +20239,7 @@
           <w:szCs w:val="22"/>
         </w:rPr>
       </w:pPr>
-      <w:hyperlink w:anchor="_Toc68897363" w:history="1">
+      <w:hyperlink w:anchor="_Toc68956197" w:history="1">
         <w:r>
           <w:rPr>
             <w:rStyle w:val="Hyperlink"/>
@@ -19551,7 +20267,7 @@
             <w:noProof/>
             <w:webHidden/>
           </w:rPr>
-          <w:instrText xml:space="preserve"> PAGEREF _Toc68897363 \h </w:instrText>
+          <w:instrText xml:space="preserve"> PAGEREF _Toc68956197 \h </w:instrText>
         </w:r>
         <w:r>
           <w:rPr>
@@ -19595,7 +20311,7 @@
           <w:szCs w:val="22"/>
         </w:rPr>
       </w:pPr>
-      <w:hyperlink w:anchor="_Toc68897364" w:history="1">
+      <w:hyperlink w:anchor="_Toc68956198" w:history="1">
         <w:r>
           <w:rPr>
             <w:rStyle w:val="Hyperlink"/>
@@ -19623,7 +20339,7 @@
             <w:noProof/>
             <w:webHidden/>
           </w:rPr>
-          <w:instrText xml:space="preserve"> PAGEREF _Toc68897364 \h </w:instrText>
+          <w:instrText xml:space="preserve"> PAGEREF _Toc68956198 \h </w:instrText>
         </w:r>
         <w:r>
           <w:rPr>
@@ -19667,14 +20383,30 @@
           <w:szCs w:val="22"/>
         </w:rPr>
       </w:pPr>
-      <w:hyperlink w:anchor="_Toc68897365" w:history="1">
+      <w:hyperlink w:anchor="_Toc68956199" w:history="1">
         <w:r>
           <w:rPr>
             <w:rStyle w:val="Hyperlink"/>
             <w:rFonts w:eastAsiaTheme="majorEastAsia"/>
             <w:noProof/>
           </w:rPr>
-          <w:t>Figure 6 - Analysis class diagram</w:t>
+          <w:t>Figure 6 - Analy</w:t>
+        </w:r>
+        <w:r>
+          <w:rPr>
+            <w:rStyle w:val="Hyperlink"/>
+            <w:rFonts w:eastAsiaTheme="majorEastAsia"/>
+            <w:noProof/>
+          </w:rPr>
+          <w:t>s</w:t>
+        </w:r>
+        <w:r>
+          <w:rPr>
+            <w:rStyle w:val="Hyperlink"/>
+            <w:rFonts w:eastAsiaTheme="majorEastAsia"/>
+            <w:noProof/>
+          </w:rPr>
+          <w:t>is class diagram</w:t>
         </w:r>
         <w:r>
           <w:rPr>
@@ -19695,7 +20427,7 @@
             <w:noProof/>
             <w:webHidden/>
           </w:rPr>
-          <w:instrText xml:space="preserve"> PAGEREF _Toc68897365 \h </w:instrText>
+          <w:instrText xml:space="preserve"> PAGEREF _Toc68956199 \h </w:instrText>
         </w:r>
         <w:r>
           <w:rPr>
@@ -19759,7 +20491,7 @@
         </w:sectPr>
       </w:pPr>
     </w:p>
-    <w:bookmarkStart w:id="109" w:name="_Toc68627285" w:displacedByCustomXml="next"/>
+    <w:bookmarkStart w:id="115" w:name="_Toc68627285" w:displacedByCustomXml="next"/>
     <w:sdt>
       <w:sdtPr>
         <w:rPr>
@@ -19784,7 +20516,7 @@
           <w:r>
             <w:t>References</w:t>
           </w:r>
-          <w:bookmarkEnd w:id="109"/>
+          <w:bookmarkEnd w:id="115"/>
         </w:p>
         <w:sdt>
           <w:sdtPr>
@@ -31283,7 +32015,6 @@
   <w:style w:type="character" w:default="1" w:styleId="DefaultParagraphFont">
     <w:name w:val="Default Paragraph Font"/>
     <w:uiPriority w:val="1"/>
-    <w:semiHidden/>
     <w:unhideWhenUsed/>
   </w:style>
   <w:style w:type="table" w:default="1" w:styleId="TableNormal">

</xml_diff>

<commit_message>
🖼 Replaced logo with higher quality one
</commit_message>
<xml_diff>
--- a/Report/Laith_Hussam_Shono-TM471_Project_Report.docx
+++ b/Report/Laith_Hussam_Shono-TM471_Project_Report.docx
@@ -57,10 +57,10 @@
           <w:noProof/>
         </w:rPr>
         <w:drawing>
-          <wp:inline distT="0" distB="0" distL="0" distR="0" wp14:anchorId="6F2331B5" wp14:editId="47CC9924">
-            <wp:extent cx="1211580" cy="1057275"/>
-            <wp:effectExtent l="0" t="0" r="7620" b="9525"/>
-            <wp:docPr id="1" name="Picture 1"/>
+          <wp:inline distT="0" distB="0" distL="0" distR="0" wp14:anchorId="5D041DD6" wp14:editId="0F3F92E8">
+            <wp:extent cx="1550504" cy="1379099"/>
+            <wp:effectExtent l="0" t="0" r="0" b="0"/>
+            <wp:docPr id="3" name="Picture 3"/>
             <wp:cNvGraphicFramePr>
               <a:graphicFrameLocks xmlns:a="http://schemas.openxmlformats.org/drawingml/2006/main" noChangeAspect="1"/>
             </wp:cNvGraphicFramePr>
@@ -68,7 +68,7 @@
               <a:graphicData uri="http://schemas.openxmlformats.org/drawingml/2006/picture">
                 <pic:pic xmlns:pic="http://schemas.openxmlformats.org/drawingml/2006/picture">
                   <pic:nvPicPr>
-                    <pic:cNvPr id="0" name="Picture 2"/>
+                    <pic:cNvPr id="0" name="Picture 1"/>
                     <pic:cNvPicPr>
                       <a:picLocks noChangeAspect="1" noChangeArrowheads="1"/>
                     </pic:cNvPicPr>
@@ -89,12 +89,15 @@
                   <pic:spPr bwMode="auto">
                     <a:xfrm>
                       <a:off x="0" y="0"/>
-                      <a:ext cx="1211580" cy="1057275"/>
+                      <a:ext cx="1590808" cy="1414947"/>
                     </a:xfrm>
                     <a:prstGeom prst="rect">
                       <a:avLst/>
                     </a:prstGeom>
                     <a:noFill/>
+                    <a:ln>
+                      <a:noFill/>
+                    </a:ln>
                   </pic:spPr>
                 </pic:pic>
               </a:graphicData>
@@ -102,15 +105,6 @@
           </wp:inline>
         </w:drawing>
       </w:r>
-    </w:p>
-    <w:p>
-      <w:pPr>
-        <w:jc w:val="center"/>
-        <w:rPr>
-          <w:rFonts w:ascii="Arial" w:hAnsi="Arial" w:cs="Arial"/>
-          <w:lang w:val="en-GB"/>
-        </w:rPr>
-      </w:pPr>
     </w:p>
     <w:p>
       <w:pPr>
@@ -17565,12 +17559,10 @@
         <w:t xml:space="preserve"> == </w:t>
       </w:r>
       <w:proofErr w:type="spellStart"/>
-      <w:proofErr w:type="gramStart"/>
       <w:r>
         <w:t>self.ownedTool.ownerUID</w:t>
       </w:r>
       <w:proofErr w:type="spellEnd"/>
-      <w:proofErr w:type="gramEnd"/>
     </w:p>
     <w:p>
       <w:pPr>
@@ -17624,13 +17616,8 @@
         <w:t xml:space="preserve"> == </w:t>
       </w:r>
       <w:proofErr w:type="spellStart"/>
-      <w:proofErr w:type="gramStart"/>
-      <w:r>
-        <w:t>self.request</w:t>
-      </w:r>
-      <w:proofErr w:type="gramEnd"/>
-      <w:r>
-        <w:t>.renterID</w:t>
+      <w:r>
+        <w:t>self.request.renterID</w:t>
       </w:r>
       <w:proofErr w:type="spellEnd"/>
     </w:p>
@@ -17682,13 +17669,8 @@
         <w:t xml:space="preserve"> &lt;&gt; </w:t>
       </w:r>
       <w:proofErr w:type="spellStart"/>
-      <w:proofErr w:type="gramStart"/>
-      <w:r>
-        <w:t>Self.request.tool</w:t>
-      </w:r>
-      <w:proofErr w:type="gramEnd"/>
-      <w:r>
-        <w:t>.ownerUID</w:t>
+      <w:r>
+        <w:t>Self.request.tool.ownerUID</w:t>
       </w:r>
       <w:proofErr w:type="spellEnd"/>
     </w:p>
@@ -17732,12 +17714,10 @@
         <w:pStyle w:val="ListParagraph"/>
       </w:pPr>
       <w:proofErr w:type="spellStart"/>
-      <w:proofErr w:type="gramStart"/>
       <w:r>
         <w:t>self.rating</w:t>
       </w:r>
       <w:proofErr w:type="spellEnd"/>
-      <w:proofErr w:type="gramEnd"/>
       <w:r>
         <w:t xml:space="preserve"> &gt;= 0 </w:t>
       </w:r>
@@ -17834,20 +17814,246 @@
         <w:t xml:space="preserve"> self.id == </w:t>
       </w:r>
       <w:proofErr w:type="spellStart"/>
-      <w:proofErr w:type="gramStart"/>
+      <w:r>
+        <w:t>self.tool.acceptedRequestID</w:t>
+      </w:r>
+      <w:proofErr w:type="spellEnd"/>
+    </w:p>
+    <w:p>
+      <w:pPr>
+        <w:pStyle w:val="ListParagraph"/>
+      </w:pPr>
+    </w:p>
+    <w:p>
+      <w:pPr>
+        <w:pStyle w:val="ListParagraph"/>
+        <w:numPr>
+          <w:ilvl w:val="0"/>
+          <w:numId w:val="86"/>
+        </w:numPr>
+      </w:pPr>
+      <w:r>
+        <w:rPr>
+          <w:b/>
+          <w:bCs/>
+        </w:rPr>
+        <w:t xml:space="preserve">Context </w:t>
+      </w:r>
+      <w:proofErr w:type="spellStart"/>
+      <w:r>
+        <w:t>ToolsRequest</w:t>
+      </w:r>
+      <w:proofErr w:type="spellEnd"/>
+      <w:r>
+        <w:t xml:space="preserve"> </w:t>
+      </w:r>
+      <w:r>
+        <w:rPr>
+          <w:b/>
+          <w:bCs/>
+        </w:rPr>
+        <w:t>inv:</w:t>
+      </w:r>
+    </w:p>
+    <w:p>
+      <w:pPr>
+        <w:pStyle w:val="ListParagraph"/>
+      </w:pPr>
+      <w:proofErr w:type="spellStart"/>
+      <w:r>
+        <w:t>self.renterUID</w:t>
+      </w:r>
+      <w:proofErr w:type="spellEnd"/>
+      <w:r>
+        <w:t xml:space="preserve"> &lt;&gt; </w:t>
+      </w:r>
+      <w:proofErr w:type="spellStart"/>
+      <w:r>
+        <w:t>self.tool.ownerUID</w:t>
+      </w:r>
+      <w:proofErr w:type="spellEnd"/>
+    </w:p>
+    <w:p>
+      <w:pPr>
+        <w:pStyle w:val="ListParagraph"/>
+      </w:pPr>
+    </w:p>
+    <w:p>
+      <w:pPr>
+        <w:pStyle w:val="ListParagraph"/>
+        <w:numPr>
+          <w:ilvl w:val="0"/>
+          <w:numId w:val="86"/>
+        </w:numPr>
+      </w:pPr>
+      <w:r>
+        <w:rPr>
+          <w:b/>
+          <w:bCs/>
+        </w:rPr>
+        <w:t xml:space="preserve">Context </w:t>
+      </w:r>
+      <w:proofErr w:type="spellStart"/>
+      <w:r>
+        <w:t>ToolsRequest</w:t>
+      </w:r>
+      <w:proofErr w:type="spellEnd"/>
+      <w:r>
+        <w:t xml:space="preserve"> </w:t>
+      </w:r>
+      <w:r>
+        <w:rPr>
+          <w:b/>
+          <w:bCs/>
+        </w:rPr>
+        <w:t>inv:</w:t>
+      </w:r>
+    </w:p>
+    <w:p>
+      <w:pPr>
+        <w:pStyle w:val="ListParagraph"/>
+      </w:pPr>
+      <w:proofErr w:type="spellStart"/>
+      <w:r>
+        <w:t>self.numOfDays</w:t>
+      </w:r>
+      <w:proofErr w:type="spellEnd"/>
+      <w:r>
+        <w:t xml:space="preserve"> &gt; 0</w:t>
+      </w:r>
+    </w:p>
+    <w:p/>
+    <w:p>
+      <w:pPr>
+        <w:pStyle w:val="Heading4"/>
+      </w:pPr>
+      <w:r>
+        <w:t xml:space="preserve">3.4.1.3 Constraints on </w:t>
+      </w:r>
+      <w:r>
+        <w:rPr>
+          <w:u w:val="single"/>
+        </w:rPr>
+        <w:t>Rent</w:t>
+      </w:r>
+      <w:r>
+        <w:t xml:space="preserve"> objects:</w:t>
+      </w:r>
+    </w:p>
+    <w:p>
+      <w:pPr>
+        <w:pStyle w:val="ListParagraph"/>
+        <w:numPr>
+          <w:ilvl w:val="0"/>
+          <w:numId w:val="86"/>
+        </w:numPr>
+      </w:pPr>
+      <w:r>
+        <w:rPr>
+          <w:b/>
+          <w:bCs/>
+        </w:rPr>
+        <w:t>Context</w:t>
+      </w:r>
+      <w:r>
+        <w:t xml:space="preserve"> Rent </w:t>
+      </w:r>
+      <w:r>
+        <w:rPr>
+          <w:b/>
+          <w:bCs/>
+        </w:rPr>
+        <w:t>inv</w:t>
+      </w:r>
+      <w:r>
+        <w:t>:</w:t>
+      </w:r>
+    </w:p>
+    <w:p>
+      <w:pPr>
+        <w:pStyle w:val="ListParagraph"/>
+        <w:numPr>
+          <w:ilvl w:val="0"/>
+          <w:numId w:val="86"/>
+        </w:numPr>
+      </w:pPr>
+      <w:proofErr w:type="spellStart"/>
+      <w:r>
+        <w:t>self.toolID</w:t>
+      </w:r>
+      <w:proofErr w:type="spellEnd"/>
+      <w:r>
+        <w:t xml:space="preserve"> == </w:t>
+      </w:r>
+      <w:proofErr w:type="spellStart"/>
+      <w:r>
+        <w:t>self.request.toolID</w:t>
+      </w:r>
+      <w:proofErr w:type="spellEnd"/>
+    </w:p>
+    <w:p>
+      <w:pPr>
+        <w:pStyle w:val="ListParagraph"/>
+      </w:pPr>
+    </w:p>
+    <w:p>
+      <w:pPr>
+        <w:pStyle w:val="ListParagraph"/>
+        <w:numPr>
+          <w:ilvl w:val="0"/>
+          <w:numId w:val="86"/>
+        </w:numPr>
+      </w:pPr>
+      <w:r>
+        <w:rPr>
+          <w:b/>
+          <w:bCs/>
+        </w:rPr>
+        <w:t>Context</w:t>
+      </w:r>
+      <w:r>
+        <w:t xml:space="preserve"> Rent </w:t>
+      </w:r>
+      <w:r>
+        <w:rPr>
+          <w:b/>
+          <w:bCs/>
+        </w:rPr>
+        <w:t>inv</w:t>
+      </w:r>
+      <w:r>
+        <w:t>:</w:t>
+      </w:r>
+    </w:p>
+    <w:p>
+      <w:pPr>
+        <w:pStyle w:val="ListParagraph"/>
+        <w:numPr>
+          <w:ilvl w:val="0"/>
+          <w:numId w:val="86"/>
+        </w:numPr>
+      </w:pPr>
+      <w:proofErr w:type="spellStart"/>
       <w:r>
         <w:t>self.tool</w:t>
       </w:r>
-      <w:proofErr w:type="gramEnd"/>
-      <w:r>
-        <w:t>.acceptedRequestID</w:t>
-      </w:r>
       <w:proofErr w:type="spellEnd"/>
-    </w:p>
-    <w:p>
-      <w:pPr>
-        <w:pStyle w:val="ListParagraph"/>
-      </w:pPr>
+      <w:r>
+        <w:t xml:space="preserve"> == </w:t>
+      </w:r>
+      <w:proofErr w:type="spellStart"/>
+      <w:r>
+        <w:t>self.request.tool</w:t>
+      </w:r>
+      <w:proofErr w:type="spellEnd"/>
+    </w:p>
+    <w:p>
+      <w:pPr>
+        <w:pStyle w:val="ListParagraph"/>
+      </w:pPr>
+      <w:r>
+        <w:t xml:space="preserve"> </w:t>
+      </w:r>
     </w:p>
     <w:p>
       <w:pPr>
@@ -17862,11 +18068,33 @@
           <w:b/>
           <w:bCs/>
         </w:rPr>
-        <w:t xml:space="preserve">Context </w:t>
-      </w:r>
+        <w:t>Context</w:t>
+      </w:r>
+      <w:r>
+        <w:t xml:space="preserve"> Rent </w:t>
+      </w:r>
+      <w:r>
+        <w:rPr>
+          <w:b/>
+          <w:bCs/>
+        </w:rPr>
+        <w:t>inv</w:t>
+      </w:r>
+      <w:r>
+        <w:t>:</w:t>
+      </w:r>
+    </w:p>
+    <w:p>
+      <w:pPr>
+        <w:pStyle w:val="ListParagraph"/>
+        <w:numPr>
+          <w:ilvl w:val="0"/>
+          <w:numId w:val="86"/>
+        </w:numPr>
+      </w:pPr>
       <w:proofErr w:type="spellStart"/>
       <w:r>
-        <w:t>ToolsRequest</w:t>
+        <w:t>self.endTime</w:t>
       </w:r>
       <w:proofErr w:type="spellEnd"/>
       <w:r>
@@ -17877,33 +18105,39 @@
           <w:b/>
           <w:bCs/>
         </w:rPr>
-        <w:t>inv:</w:t>
-      </w:r>
-    </w:p>
-    <w:p>
-      <w:pPr>
-        <w:pStyle w:val="ListParagraph"/>
-      </w:pPr>
+        <w:t xml:space="preserve">after </w:t>
+      </w:r>
       <w:proofErr w:type="spellStart"/>
-      <w:proofErr w:type="gramStart"/>
-      <w:r>
-        <w:t>self.renterUID</w:t>
+      <w:r>
+        <w:t>self.startTime</w:t>
       </w:r>
       <w:proofErr w:type="spellEnd"/>
-      <w:proofErr w:type="gramEnd"/>
-      <w:r>
-        <w:t xml:space="preserve"> &lt;&gt; </w:t>
+    </w:p>
+    <w:p/>
+    <w:p>
+      <w:pPr>
+        <w:pStyle w:val="Heading4"/>
+      </w:pPr>
+      <w:r>
+        <w:t xml:space="preserve">3.4.1.4 Constraints on </w:t>
       </w:r>
       <w:proofErr w:type="spellStart"/>
       <w:r>
-        <w:t>self.tool.ownerUID</w:t>
+        <w:rPr>
+          <w:u w:val="single"/>
+        </w:rPr>
+        <w:t>UserReview</w:t>
       </w:r>
       <w:proofErr w:type="spellEnd"/>
-    </w:p>
-    <w:p>
-      <w:pPr>
-        <w:pStyle w:val="ListParagraph"/>
-      </w:pPr>
+      <w:r>
+        <w:rPr>
+          <w:u w:val="single"/>
+        </w:rPr>
+        <w:t xml:space="preserve"> </w:t>
+      </w:r>
+      <w:r>
+        <w:t>objects:</w:t>
+      </w:r>
     </w:p>
     <w:p>
       <w:pPr>
@@ -17918,11 +18152,14 @@
           <w:b/>
           <w:bCs/>
         </w:rPr>
-        <w:t xml:space="preserve">Context </w:t>
+        <w:t>Context</w:t>
+      </w:r>
+      <w:r>
+        <w:t xml:space="preserve"> </w:t>
       </w:r>
       <w:proofErr w:type="spellStart"/>
       <w:r>
-        <w:t>ToolsRequest</w:t>
+        <w:t>UserReview</w:t>
       </w:r>
       <w:proofErr w:type="spellEnd"/>
       <w:r>
@@ -17933,299 +18170,25 @@
           <w:b/>
           <w:bCs/>
         </w:rPr>
-        <w:t>inv:</w:t>
-      </w:r>
-    </w:p>
-    <w:p>
-      <w:pPr>
-        <w:pStyle w:val="ListParagraph"/>
+        <w:t>inv</w:t>
+      </w:r>
+      <w:r>
+        <w:t>:</w:t>
+      </w:r>
+    </w:p>
+    <w:p>
+      <w:pPr>
+        <w:pStyle w:val="ListParagraph"/>
+        <w:numPr>
+          <w:ilvl w:val="0"/>
+          <w:numId w:val="87"/>
+        </w:numPr>
       </w:pPr>
       <w:proofErr w:type="spellStart"/>
-      <w:proofErr w:type="gramStart"/>
-      <w:r>
-        <w:t>self.numOfDays</w:t>
+      <w:r>
+        <w:t>self.creatorUID</w:t>
       </w:r>
       <w:proofErr w:type="spellEnd"/>
-      <w:proofErr w:type="gramEnd"/>
-      <w:r>
-        <w:t xml:space="preserve"> &gt; 0</w:t>
-      </w:r>
-    </w:p>
-    <w:p/>
-    <w:p>
-      <w:pPr>
-        <w:pStyle w:val="Heading4"/>
-      </w:pPr>
-      <w:r>
-        <w:t xml:space="preserve">3.4.1.3 Constraints on </w:t>
-      </w:r>
-      <w:r>
-        <w:rPr>
-          <w:u w:val="single"/>
-        </w:rPr>
-        <w:t>Rent</w:t>
-      </w:r>
-      <w:r>
-        <w:t xml:space="preserve"> objects:</w:t>
-      </w:r>
-    </w:p>
-    <w:p>
-      <w:pPr>
-        <w:pStyle w:val="ListParagraph"/>
-        <w:numPr>
-          <w:ilvl w:val="0"/>
-          <w:numId w:val="86"/>
-        </w:numPr>
-      </w:pPr>
-      <w:r>
-        <w:rPr>
-          <w:b/>
-          <w:bCs/>
-        </w:rPr>
-        <w:t>Context</w:t>
-      </w:r>
-      <w:r>
-        <w:t xml:space="preserve"> Rent </w:t>
-      </w:r>
-      <w:r>
-        <w:rPr>
-          <w:b/>
-          <w:bCs/>
-        </w:rPr>
-        <w:t>inv</w:t>
-      </w:r>
-      <w:r>
-        <w:t>:</w:t>
-      </w:r>
-    </w:p>
-    <w:p>
-      <w:pPr>
-        <w:pStyle w:val="ListParagraph"/>
-        <w:numPr>
-          <w:ilvl w:val="0"/>
-          <w:numId w:val="86"/>
-        </w:numPr>
-      </w:pPr>
-      <w:proofErr w:type="spellStart"/>
-      <w:proofErr w:type="gramStart"/>
-      <w:r>
-        <w:t>self.toolID</w:t>
-      </w:r>
-      <w:proofErr w:type="spellEnd"/>
-      <w:proofErr w:type="gramEnd"/>
-      <w:r>
-        <w:t xml:space="preserve"> == </w:t>
-      </w:r>
-      <w:proofErr w:type="spellStart"/>
-      <w:r>
-        <w:t>self.request.toolID</w:t>
-      </w:r>
-      <w:proofErr w:type="spellEnd"/>
-    </w:p>
-    <w:p>
-      <w:pPr>
-        <w:pStyle w:val="ListParagraph"/>
-      </w:pPr>
-    </w:p>
-    <w:p>
-      <w:pPr>
-        <w:pStyle w:val="ListParagraph"/>
-        <w:numPr>
-          <w:ilvl w:val="0"/>
-          <w:numId w:val="86"/>
-        </w:numPr>
-      </w:pPr>
-      <w:r>
-        <w:rPr>
-          <w:b/>
-          <w:bCs/>
-        </w:rPr>
-        <w:t>Context</w:t>
-      </w:r>
-      <w:r>
-        <w:t xml:space="preserve"> Rent </w:t>
-      </w:r>
-      <w:r>
-        <w:rPr>
-          <w:b/>
-          <w:bCs/>
-        </w:rPr>
-        <w:t>inv</w:t>
-      </w:r>
-      <w:r>
-        <w:t>:</w:t>
-      </w:r>
-    </w:p>
-    <w:p>
-      <w:pPr>
-        <w:pStyle w:val="ListParagraph"/>
-        <w:numPr>
-          <w:ilvl w:val="0"/>
-          <w:numId w:val="86"/>
-        </w:numPr>
-      </w:pPr>
-      <w:proofErr w:type="spellStart"/>
-      <w:proofErr w:type="gramStart"/>
-      <w:r>
-        <w:t>self.tool</w:t>
-      </w:r>
-      <w:proofErr w:type="spellEnd"/>
-      <w:proofErr w:type="gramEnd"/>
-      <w:r>
-        <w:t xml:space="preserve"> == </w:t>
-      </w:r>
-      <w:proofErr w:type="spellStart"/>
-      <w:r>
-        <w:t>self.request.tool</w:t>
-      </w:r>
-      <w:proofErr w:type="spellEnd"/>
-    </w:p>
-    <w:p>
-      <w:pPr>
-        <w:pStyle w:val="ListParagraph"/>
-      </w:pPr>
-      <w:r>
-        <w:t xml:space="preserve"> </w:t>
-      </w:r>
-    </w:p>
-    <w:p>
-      <w:pPr>
-        <w:pStyle w:val="ListParagraph"/>
-        <w:numPr>
-          <w:ilvl w:val="0"/>
-          <w:numId w:val="86"/>
-        </w:numPr>
-      </w:pPr>
-      <w:r>
-        <w:rPr>
-          <w:b/>
-          <w:bCs/>
-        </w:rPr>
-        <w:t>Context</w:t>
-      </w:r>
-      <w:r>
-        <w:t xml:space="preserve"> Rent </w:t>
-      </w:r>
-      <w:r>
-        <w:rPr>
-          <w:b/>
-          <w:bCs/>
-        </w:rPr>
-        <w:t>inv</w:t>
-      </w:r>
-      <w:r>
-        <w:t>:</w:t>
-      </w:r>
-    </w:p>
-    <w:p>
-      <w:pPr>
-        <w:pStyle w:val="ListParagraph"/>
-        <w:numPr>
-          <w:ilvl w:val="0"/>
-          <w:numId w:val="86"/>
-        </w:numPr>
-      </w:pPr>
-      <w:proofErr w:type="spellStart"/>
-      <w:proofErr w:type="gramStart"/>
-      <w:r>
-        <w:t>self.endTime</w:t>
-      </w:r>
-      <w:proofErr w:type="spellEnd"/>
-      <w:proofErr w:type="gramEnd"/>
-      <w:r>
-        <w:t xml:space="preserve"> </w:t>
-      </w:r>
-      <w:r>
-        <w:rPr>
-          <w:b/>
-          <w:bCs/>
-        </w:rPr>
-        <w:t xml:space="preserve">after </w:t>
-      </w:r>
-      <w:proofErr w:type="spellStart"/>
-      <w:r>
-        <w:t>self.startTime</w:t>
-      </w:r>
-      <w:proofErr w:type="spellEnd"/>
-    </w:p>
-    <w:p/>
-    <w:p>
-      <w:pPr>
-        <w:pStyle w:val="Heading4"/>
-      </w:pPr>
-      <w:r>
-        <w:t xml:space="preserve">3.4.1.4 Constraints on </w:t>
-      </w:r>
-      <w:proofErr w:type="spellStart"/>
-      <w:r>
-        <w:rPr>
-          <w:u w:val="single"/>
-        </w:rPr>
-        <w:t>UserReview</w:t>
-      </w:r>
-      <w:proofErr w:type="spellEnd"/>
-      <w:r>
-        <w:rPr>
-          <w:u w:val="single"/>
-        </w:rPr>
-        <w:t xml:space="preserve"> </w:t>
-      </w:r>
-      <w:r>
-        <w:t>objects:</w:t>
-      </w:r>
-    </w:p>
-    <w:p>
-      <w:pPr>
-        <w:pStyle w:val="ListParagraph"/>
-        <w:numPr>
-          <w:ilvl w:val="0"/>
-          <w:numId w:val="86"/>
-        </w:numPr>
-      </w:pPr>
-      <w:r>
-        <w:rPr>
-          <w:b/>
-          <w:bCs/>
-        </w:rPr>
-        <w:t>Context</w:t>
-      </w:r>
-      <w:r>
-        <w:t xml:space="preserve"> </w:t>
-      </w:r>
-      <w:proofErr w:type="spellStart"/>
-      <w:r>
-        <w:t>UserReview</w:t>
-      </w:r>
-      <w:proofErr w:type="spellEnd"/>
-      <w:r>
-        <w:t xml:space="preserve"> </w:t>
-      </w:r>
-      <w:r>
-        <w:rPr>
-          <w:b/>
-          <w:bCs/>
-        </w:rPr>
-        <w:t>inv</w:t>
-      </w:r>
-      <w:r>
-        <w:t>:</w:t>
-      </w:r>
-    </w:p>
-    <w:p>
-      <w:pPr>
-        <w:pStyle w:val="ListParagraph"/>
-        <w:numPr>
-          <w:ilvl w:val="0"/>
-          <w:numId w:val="87"/>
-        </w:numPr>
-      </w:pPr>
-      <w:proofErr w:type="spellStart"/>
-      <w:proofErr w:type="gramStart"/>
-      <w:r>
-        <w:t>self.creatorUID</w:t>
-      </w:r>
-      <w:proofErr w:type="spellEnd"/>
-      <w:proofErr w:type="gramEnd"/>
       <w:r>
         <w:t xml:space="preserve"> &lt;&gt; </w:t>
       </w:r>
@@ -18378,12 +18341,10 @@
         <w:pStyle w:val="ListParagraph"/>
       </w:pPr>
       <w:proofErr w:type="spellStart"/>
-      <w:proofErr w:type="gramStart"/>
       <w:r>
         <w:t>self.requests</w:t>
       </w:r>
       <w:proofErr w:type="spellEnd"/>
-      <w:proofErr w:type="gramEnd"/>
       <w:r>
         <w:t xml:space="preserve"> </w:t>
       </w:r>
@@ -18439,13 +18400,8 @@
         <w:pStyle w:val="ListParagraph"/>
       </w:pPr>
       <w:proofErr w:type="spellStart"/>
-      <w:proofErr w:type="gramStart"/>
-      <w:r>
-        <w:t>self.owner</w:t>
-      </w:r>
-      <w:proofErr w:type="gramEnd"/>
-      <w:r>
-        <w:t>.tools</w:t>
+      <w:r>
+        <w:t>self.owner.tools</w:t>
       </w:r>
       <w:proofErr w:type="spellEnd"/>
       <w:r>
@@ -18532,630 +18488,593 @@
         <w:t>Context</w:t>
       </w:r>
       <w:r>
+        <w:t xml:space="preserve"> User:: </w:t>
+      </w:r>
+      <w:proofErr w:type="spellStart"/>
+      <w:r>
+        <w:t>createPost</w:t>
+      </w:r>
+      <w:proofErr w:type="spellEnd"/>
+      <w:r>
+        <w:t xml:space="preserve">(name: String, description: String, </w:t>
+      </w:r>
+      <w:proofErr w:type="spellStart"/>
+      <w:r>
+        <w:t>rentPrice</w:t>
+      </w:r>
+      <w:proofErr w:type="spellEnd"/>
+      <w:r>
+        <w:t xml:space="preserve">: Double, </w:t>
+      </w:r>
+      <w:proofErr w:type="spellStart"/>
+      <w:r>
+        <w:t>insuranceAmount</w:t>
+      </w:r>
+      <w:proofErr w:type="spellEnd"/>
+      <w:r>
+        <w:t>: Double, media: List&lt;String&gt;, location: String)</w:t>
+      </w:r>
+    </w:p>
+    <w:p>
+      <w:pPr>
+        <w:rPr>
+          <w:b/>
+          <w:bCs/>
+        </w:rPr>
+      </w:pPr>
+      <w:r>
+        <w:rPr>
+          <w:b/>
+          <w:bCs/>
+        </w:rPr>
+        <w:t>Pre:</w:t>
+      </w:r>
+    </w:p>
+    <w:p>
+      <w:pPr>
+        <w:pStyle w:val="ListParagraph"/>
+        <w:numPr>
+          <w:ilvl w:val="0"/>
+          <w:numId w:val="88"/>
+        </w:numPr>
+      </w:pPr>
+      <w:proofErr w:type="spellStart"/>
+      <w:r>
+        <w:t>name.length</w:t>
+      </w:r>
+      <w:proofErr w:type="spellEnd"/>
+      <w:r>
+        <w:t xml:space="preserve"> &gt; 0</w:t>
+      </w:r>
+    </w:p>
+    <w:p>
+      <w:pPr>
+        <w:pStyle w:val="ListParagraph"/>
+        <w:numPr>
+          <w:ilvl w:val="0"/>
+          <w:numId w:val="88"/>
+        </w:numPr>
+      </w:pPr>
+      <w:proofErr w:type="spellStart"/>
+      <w:r>
+        <w:t>rentPrice</w:t>
+      </w:r>
+      <w:proofErr w:type="spellEnd"/>
+      <w:r>
+        <w:t xml:space="preserve"> &gt; 0</w:t>
+      </w:r>
+    </w:p>
+    <w:p>
+      <w:pPr>
+        <w:pStyle w:val="ListParagraph"/>
+        <w:numPr>
+          <w:ilvl w:val="0"/>
+          <w:numId w:val="88"/>
+        </w:numPr>
+      </w:pPr>
+      <w:proofErr w:type="spellStart"/>
+      <w:r>
+        <w:t>insuranceAmount</w:t>
+      </w:r>
+      <w:proofErr w:type="spellEnd"/>
+      <w:r>
+        <w:t xml:space="preserve"> &gt; 0</w:t>
+      </w:r>
+    </w:p>
+    <w:p>
+      <w:pPr>
+        <w:pStyle w:val="ListParagraph"/>
+        <w:numPr>
+          <w:ilvl w:val="0"/>
+          <w:numId w:val="88"/>
+        </w:numPr>
+      </w:pPr>
+      <w:proofErr w:type="spellStart"/>
+      <w:r>
+        <w:t>location.length</w:t>
+      </w:r>
+      <w:proofErr w:type="spellEnd"/>
+      <w:r>
+        <w:t xml:space="preserve"> &gt; 0</w:t>
+      </w:r>
+    </w:p>
+    <w:p>
+      <w:pPr>
+        <w:rPr>
+          <w:b/>
+          <w:bCs/>
+        </w:rPr>
+      </w:pPr>
+      <w:r>
+        <w:rPr>
+          <w:b/>
+          <w:bCs/>
+        </w:rPr>
+        <w:t>Post:</w:t>
+      </w:r>
+    </w:p>
+    <w:p>
+      <w:pPr>
+        <w:pStyle w:val="ListParagraph"/>
+        <w:numPr>
+          <w:ilvl w:val="0"/>
+          <w:numId w:val="89"/>
+        </w:numPr>
+      </w:pPr>
+      <w:r>
+        <w:t>a new Tool object will be created.</w:t>
+      </w:r>
+    </w:p>
+    <w:p>
+      <w:pPr>
+        <w:pStyle w:val="ListParagraph"/>
+        <w:numPr>
+          <w:ilvl w:val="0"/>
+          <w:numId w:val="89"/>
+        </w:numPr>
+      </w:pPr>
+      <w:r>
+        <w:t>the user will be linked with the Tool object.</w:t>
+      </w:r>
+    </w:p>
+    <w:p>
+      <w:pPr>
+        <w:pStyle w:val="ListParagraph"/>
+        <w:numPr>
+          <w:ilvl w:val="0"/>
+          <w:numId w:val="89"/>
+        </w:numPr>
+      </w:pPr>
+      <w:r>
+        <w:t>if the operation succeeded the Tool object’s document-reference will be returned.</w:t>
+      </w:r>
+    </w:p>
+    <w:p>
+      <w:pPr>
+        <w:pStyle w:val="ListParagraph"/>
+        <w:numPr>
+          <w:ilvl w:val="0"/>
+          <w:numId w:val="89"/>
+        </w:numPr>
+      </w:pPr>
+      <w:r>
+        <w:t>otherwise (if an error occurred) a string indicating the error will be returned.</w:t>
+      </w:r>
+    </w:p>
+    <w:p/>
+    <w:p>
+      <w:pPr>
+        <w:pStyle w:val="Heading4"/>
+      </w:pPr>
+      <w:r>
+        <w:t xml:space="preserve">3.4.2.2 </w:t>
+      </w:r>
+      <w:proofErr w:type="spellStart"/>
+      <w:r>
+        <w:t>Tool.edit</w:t>
+      </w:r>
+      <w:proofErr w:type="spellEnd"/>
+      <w:r>
+        <w:t>()</w:t>
+      </w:r>
+    </w:p>
+    <w:p>
+      <w:r>
+        <w:rPr>
+          <w:b/>
+          <w:bCs/>
+        </w:rPr>
+        <w:t>Context</w:t>
+      </w:r>
+      <w:r>
+        <w:t xml:space="preserve"> Tool::edit(name: String, description: String, </w:t>
+      </w:r>
+      <w:proofErr w:type="spellStart"/>
+      <w:r>
+        <w:t>rentPrice</w:t>
+      </w:r>
+      <w:proofErr w:type="spellEnd"/>
+      <w:r>
+        <w:t xml:space="preserve">: Double, </w:t>
+      </w:r>
+      <w:proofErr w:type="spellStart"/>
+      <w:r>
+        <w:t>insuranceAmount</w:t>
+      </w:r>
+      <w:proofErr w:type="spellEnd"/>
+      <w:r>
+        <w:t>: Double, media: List&lt;String&gt;, location: String)</w:t>
+      </w:r>
+    </w:p>
+    <w:p>
+      <w:r>
+        <w:rPr>
+          <w:b/>
+          <w:bCs/>
+        </w:rPr>
+        <w:t>Pre</w:t>
+      </w:r>
+      <w:r>
+        <w:t>:</w:t>
+      </w:r>
+    </w:p>
+    <w:p>
+      <w:pPr>
+        <w:pStyle w:val="ListParagraph"/>
+        <w:numPr>
+          <w:ilvl w:val="0"/>
+          <w:numId w:val="90"/>
+        </w:numPr>
+      </w:pPr>
+      <w:proofErr w:type="spellStart"/>
+      <w:r>
+        <w:t>name.length</w:t>
+      </w:r>
+      <w:proofErr w:type="spellEnd"/>
+      <w:r>
+        <w:t xml:space="preserve"> &gt; 0</w:t>
+      </w:r>
+    </w:p>
+    <w:p>
+      <w:pPr>
+        <w:pStyle w:val="ListParagraph"/>
+        <w:numPr>
+          <w:ilvl w:val="0"/>
+          <w:numId w:val="90"/>
+        </w:numPr>
+      </w:pPr>
+      <w:proofErr w:type="spellStart"/>
+      <w:r>
+        <w:t>rentPrice</w:t>
+      </w:r>
+      <w:proofErr w:type="spellEnd"/>
+      <w:r>
+        <w:t xml:space="preserve"> &gt; 0</w:t>
+      </w:r>
+    </w:p>
+    <w:p>
+      <w:pPr>
+        <w:pStyle w:val="ListParagraph"/>
+        <w:numPr>
+          <w:ilvl w:val="0"/>
+          <w:numId w:val="90"/>
+        </w:numPr>
+      </w:pPr>
+      <w:proofErr w:type="spellStart"/>
+      <w:r>
+        <w:t>insuranceAmount</w:t>
+      </w:r>
+      <w:proofErr w:type="spellEnd"/>
+      <w:r>
+        <w:t xml:space="preserve"> &gt; 0</w:t>
+      </w:r>
+    </w:p>
+    <w:p>
+      <w:pPr>
+        <w:pStyle w:val="ListParagraph"/>
+        <w:numPr>
+          <w:ilvl w:val="0"/>
+          <w:numId w:val="90"/>
+        </w:numPr>
+      </w:pPr>
+      <w:proofErr w:type="spellStart"/>
+      <w:r>
+        <w:t>location.length</w:t>
+      </w:r>
+      <w:proofErr w:type="spellEnd"/>
+      <w:r>
+        <w:t xml:space="preserve"> &gt; 0</w:t>
+      </w:r>
+    </w:p>
+    <w:p>
+      <w:r>
+        <w:rPr>
+          <w:b/>
+          <w:bCs/>
+        </w:rPr>
+        <w:t>Post</w:t>
+      </w:r>
+      <w:r>
+        <w:t>:</w:t>
+      </w:r>
+    </w:p>
+    <w:p>
+      <w:pPr>
+        <w:pStyle w:val="ListParagraph"/>
+        <w:numPr>
+          <w:ilvl w:val="0"/>
+          <w:numId w:val="90"/>
+        </w:numPr>
+      </w:pPr>
+      <w:r>
+        <w:t>the Tool object will be edited.</w:t>
+      </w:r>
+    </w:p>
+    <w:p>
+      <w:pPr>
+        <w:pStyle w:val="ListParagraph"/>
+        <w:numPr>
+          <w:ilvl w:val="0"/>
+          <w:numId w:val="90"/>
+        </w:numPr>
+      </w:pPr>
+      <w:r>
+        <w:t>if the operation succeeded the Tool object’s document-reference will be returned.</w:t>
+      </w:r>
+    </w:p>
+    <w:p>
+      <w:pPr>
+        <w:pStyle w:val="ListParagraph"/>
+        <w:numPr>
+          <w:ilvl w:val="0"/>
+          <w:numId w:val="90"/>
+        </w:numPr>
+      </w:pPr>
+      <w:r>
+        <w:t>otherwise (if an error occurred) a string indicating the error will be returned.</w:t>
+      </w:r>
+    </w:p>
+    <w:p/>
+    <w:p>
+      <w:pPr>
+        <w:pStyle w:val="Heading4"/>
+      </w:pPr>
+      <w:r>
+        <w:t xml:space="preserve">3.4.2.3 </w:t>
+      </w:r>
+      <w:proofErr w:type="spellStart"/>
+      <w:r>
+        <w:t>Tool.acceptRequest</w:t>
+      </w:r>
+      <w:proofErr w:type="spellEnd"/>
+      <w:r>
+        <w:t>()</w:t>
+      </w:r>
+    </w:p>
+    <w:p>
+      <w:r>
+        <w:rPr>
+          <w:b/>
+          <w:bCs/>
+        </w:rPr>
+        <w:t>Context</w:t>
+      </w:r>
+      <w:r>
+        <w:t xml:space="preserve"> Tool::</w:t>
+      </w:r>
+      <w:proofErr w:type="spellStart"/>
+      <w:r>
+        <w:t>acceptRequest</w:t>
+      </w:r>
+      <w:proofErr w:type="spellEnd"/>
+      <w:r>
+        <w:t>(</w:t>
+      </w:r>
+      <w:proofErr w:type="spellStart"/>
+      <w:r>
+        <w:t>toolRequestID</w:t>
+      </w:r>
+      <w:proofErr w:type="spellEnd"/>
+      <w:r>
+        <w:t>)</w:t>
+      </w:r>
+    </w:p>
+    <w:p>
+      <w:r>
+        <w:rPr>
+          <w:b/>
+          <w:bCs/>
+        </w:rPr>
+        <w:t>Pre</w:t>
+      </w:r>
+      <w:r>
+        <w:t>:</w:t>
+      </w:r>
+    </w:p>
+    <w:p>
+      <w:pPr>
+        <w:pStyle w:val="ListParagraph"/>
+        <w:numPr>
+          <w:ilvl w:val="0"/>
+          <w:numId w:val="91"/>
+        </w:numPr>
+      </w:pPr>
+      <w:proofErr w:type="spellStart"/>
+      <w:r>
+        <w:t>Tool.requests</w:t>
+      </w:r>
+      <w:proofErr w:type="spellEnd"/>
+      <w:r>
         <w:t xml:space="preserve"> </w:t>
       </w:r>
-      <w:proofErr w:type="gramStart"/>
-      <w:r>
-        <w:t>User::</w:t>
-      </w:r>
-      <w:proofErr w:type="gramEnd"/>
-      <w:r>
-        <w:t xml:space="preserve"> </w:t>
+      <w:r>
+        <w:t>must</w:t>
+      </w:r>
+      <w:r>
+        <w:t xml:space="preserve"> include </w:t>
       </w:r>
       <w:proofErr w:type="spellStart"/>
       <w:r>
-        <w:t>createPost</w:t>
+        <w:t>toolRequestID</w:t>
       </w:r>
       <w:proofErr w:type="spellEnd"/>
       <w:r>
-        <w:t xml:space="preserve">(name: String, description: String, </w:t>
-      </w:r>
+        <w:t>.</w:t>
+      </w:r>
+    </w:p>
+    <w:p>
+      <w:pPr>
+        <w:pStyle w:val="ListParagraph"/>
+        <w:numPr>
+          <w:ilvl w:val="0"/>
+          <w:numId w:val="91"/>
+        </w:numPr>
+      </w:pPr>
       <w:proofErr w:type="spellStart"/>
       <w:r>
-        <w:t>rentPrice</w:t>
+        <w:t>Tool.isAvailable</w:t>
       </w:r>
       <w:proofErr w:type="spellEnd"/>
       <w:r>
-        <w:t xml:space="preserve">: Double, </w:t>
-      </w:r>
+        <w:t xml:space="preserve"> == true</w:t>
+      </w:r>
+    </w:p>
+    <w:p>
+      <w:r>
+        <w:rPr>
+          <w:b/>
+          <w:bCs/>
+        </w:rPr>
+        <w:t>Post</w:t>
+      </w:r>
+      <w:r>
+        <w:t>:</w:t>
+      </w:r>
+    </w:p>
+    <w:p>
+      <w:pPr>
+        <w:pStyle w:val="ListParagraph"/>
+        <w:numPr>
+          <w:ilvl w:val="0"/>
+          <w:numId w:val="91"/>
+        </w:numPr>
+      </w:pPr>
       <w:proofErr w:type="spellStart"/>
       <w:r>
-        <w:t>insuranceAmount</w:t>
+        <w:t>Tool.isAvailable</w:t>
       </w:r>
       <w:proofErr w:type="spellEnd"/>
       <w:r>
-        <w:t>: Double, media: List&lt;String&gt;, location: String)</w:t>
-      </w:r>
-    </w:p>
-    <w:p>
-      <w:pPr>
+        <w:t xml:space="preserve"> will become false</w:t>
+      </w:r>
+    </w:p>
+    <w:p>
+      <w:pPr>
+        <w:pStyle w:val="ListParagraph"/>
+        <w:numPr>
+          <w:ilvl w:val="0"/>
+          <w:numId w:val="91"/>
+        </w:numPr>
+      </w:pPr>
+      <w:proofErr w:type="spellStart"/>
+      <w:r>
+        <w:t>Tool.</w:t>
+      </w:r>
+      <w:r>
+        <w:t>acceptedRequestID</w:t>
+      </w:r>
+      <w:proofErr w:type="spellEnd"/>
+      <w:r>
+        <w:t xml:space="preserve"> will become toolRequest.id</w:t>
+      </w:r>
+    </w:p>
+    <w:p>
+      <w:pPr>
+        <w:pStyle w:val="ListParagraph"/>
+        <w:numPr>
+          <w:ilvl w:val="0"/>
+          <w:numId w:val="91"/>
+        </w:numPr>
+      </w:pPr>
+      <w:r>
+        <w:t>A chat room will be created</w:t>
+      </w:r>
+    </w:p>
+    <w:p>
+      <w:pPr>
+        <w:pStyle w:val="ListParagraph"/>
+        <w:numPr>
+          <w:ilvl w:val="0"/>
+          <w:numId w:val="91"/>
+        </w:numPr>
+      </w:pPr>
+      <w:r>
+        <w:t>The Tool owner will be linked with the chat room</w:t>
+      </w:r>
+    </w:p>
+    <w:p>
+      <w:pPr>
+        <w:pStyle w:val="ListParagraph"/>
+        <w:numPr>
+          <w:ilvl w:val="0"/>
+          <w:numId w:val="91"/>
+        </w:numPr>
+      </w:pPr>
+      <w:r>
+        <w:t>The ToolRequest sender (renter) will be linked with the chat room</w:t>
+      </w:r>
+    </w:p>
+    <w:p>
+      <w:pPr>
+        <w:pStyle w:val="ListParagraph"/>
+        <w:numPr>
+          <w:ilvl w:val="0"/>
+          <w:numId w:val="91"/>
+        </w:numPr>
+      </w:pPr>
+      <w:r>
+        <w:t>The ToolRequest sender (renter) will be notified</w:t>
+      </w:r>
+    </w:p>
+    <w:p>
+      <w:pPr>
+        <w:pStyle w:val="ListParagraph"/>
+        <w:numPr>
+          <w:ilvl w:val="0"/>
+          <w:numId w:val="91"/>
+        </w:numPr>
+      </w:pPr>
+      <w:r>
+        <w:t>if an error occurred a string indicating the error will be returned.</w:t>
+      </w:r>
+    </w:p>
+    <w:p/>
+    <w:p>
+      <w:pPr>
+        <w:pStyle w:val="Heading4"/>
+      </w:pPr>
+      <w:r>
+        <w:t xml:space="preserve">3.4.2.4 </w:t>
+      </w:r>
+      <w:proofErr w:type="spellStart"/>
+      <w:r>
+        <w:t>Tool.startRent</w:t>
+      </w:r>
+      <w:proofErr w:type="spellEnd"/>
+      <w:r>
+        <w:t>()</w:t>
+      </w:r>
+    </w:p>
+    <w:p>
+      <w:r>
         <w:rPr>
           <w:b/>
           <w:bCs/>
         </w:rPr>
-      </w:pPr>
-      <w:r>
-        <w:rPr>
-          <w:b/>
-          <w:bCs/>
-        </w:rPr>
-        <w:t>Pre:</w:t>
-      </w:r>
-    </w:p>
-    <w:p>
-      <w:pPr>
-        <w:pStyle w:val="ListParagraph"/>
-        <w:numPr>
-          <w:ilvl w:val="0"/>
-          <w:numId w:val="88"/>
-        </w:numPr>
-      </w:pPr>
-      <w:proofErr w:type="spellStart"/>
-      <w:proofErr w:type="gramStart"/>
-      <w:r>
-        <w:t>name.length</w:t>
-      </w:r>
-      <w:proofErr w:type="spellEnd"/>
-      <w:proofErr w:type="gramEnd"/>
-      <w:r>
-        <w:t xml:space="preserve"> &gt; 0</w:t>
-      </w:r>
-    </w:p>
-    <w:p>
-      <w:pPr>
-        <w:pStyle w:val="ListParagraph"/>
-        <w:numPr>
-          <w:ilvl w:val="0"/>
-          <w:numId w:val="88"/>
-        </w:numPr>
-      </w:pPr>
-      <w:proofErr w:type="spellStart"/>
-      <w:r>
-        <w:t>rentPrice</w:t>
-      </w:r>
-      <w:proofErr w:type="spellEnd"/>
-      <w:r>
-        <w:t xml:space="preserve"> &gt; 0</w:t>
-      </w:r>
-    </w:p>
-    <w:p>
-      <w:pPr>
-        <w:pStyle w:val="ListParagraph"/>
-        <w:numPr>
-          <w:ilvl w:val="0"/>
-          <w:numId w:val="88"/>
-        </w:numPr>
-      </w:pPr>
-      <w:proofErr w:type="spellStart"/>
-      <w:r>
-        <w:t>insuranceAmount</w:t>
-      </w:r>
-      <w:proofErr w:type="spellEnd"/>
-      <w:r>
-        <w:t xml:space="preserve"> &gt; 0</w:t>
-      </w:r>
-    </w:p>
-    <w:p>
-      <w:pPr>
-        <w:pStyle w:val="ListParagraph"/>
-        <w:numPr>
-          <w:ilvl w:val="0"/>
-          <w:numId w:val="88"/>
-        </w:numPr>
-      </w:pPr>
-      <w:proofErr w:type="spellStart"/>
-      <w:proofErr w:type="gramStart"/>
-      <w:r>
-        <w:t>location.length</w:t>
-      </w:r>
-      <w:proofErr w:type="spellEnd"/>
-      <w:proofErr w:type="gramEnd"/>
-      <w:r>
-        <w:t xml:space="preserve"> &gt; 0</w:t>
-      </w:r>
-    </w:p>
-    <w:p>
-      <w:pPr>
-        <w:rPr>
-          <w:b/>
-          <w:bCs/>
-        </w:rPr>
-      </w:pPr>
-      <w:r>
-        <w:rPr>
-          <w:b/>
-          <w:bCs/>
-        </w:rPr>
-        <w:t>Post:</w:t>
-      </w:r>
-    </w:p>
-    <w:p>
-      <w:pPr>
-        <w:pStyle w:val="ListParagraph"/>
-        <w:numPr>
-          <w:ilvl w:val="0"/>
-          <w:numId w:val="89"/>
-        </w:numPr>
-      </w:pPr>
-      <w:r>
-        <w:t>a new Tool object will be created.</w:t>
-      </w:r>
-    </w:p>
-    <w:p>
-      <w:pPr>
-        <w:pStyle w:val="ListParagraph"/>
-        <w:numPr>
-          <w:ilvl w:val="0"/>
-          <w:numId w:val="89"/>
-        </w:numPr>
-      </w:pPr>
-      <w:r>
-        <w:t>the user will be linked with the Tool object.</w:t>
-      </w:r>
-    </w:p>
-    <w:p>
-      <w:pPr>
-        <w:pStyle w:val="ListParagraph"/>
-        <w:numPr>
-          <w:ilvl w:val="0"/>
-          <w:numId w:val="89"/>
-        </w:numPr>
-      </w:pPr>
-      <w:r>
-        <w:t>if the operation succeeded the Tool object’s document-reference will be returned.</w:t>
-      </w:r>
-    </w:p>
-    <w:p>
-      <w:pPr>
-        <w:pStyle w:val="ListParagraph"/>
-        <w:numPr>
-          <w:ilvl w:val="0"/>
-          <w:numId w:val="89"/>
-        </w:numPr>
-      </w:pPr>
-      <w:r>
-        <w:t>otherwise (if an error occurred) a string indicating the error will be returned.</w:t>
-      </w:r>
-    </w:p>
-    <w:p/>
-    <w:p>
-      <w:pPr>
-        <w:pStyle w:val="Heading4"/>
-      </w:pPr>
-      <w:r>
-        <w:t xml:space="preserve">3.4.2.2 </w:t>
-      </w:r>
-      <w:proofErr w:type="spellStart"/>
-      <w:r>
-        <w:t>Tool.edit</w:t>
-      </w:r>
-      <w:proofErr w:type="spellEnd"/>
-      <w:r>
-        <w:t>()</w:t>
-      </w:r>
-    </w:p>
-    <w:p>
-      <w:r>
-        <w:rPr>
-          <w:b/>
-          <w:bCs/>
-        </w:rPr>
         <w:t>Context</w:t>
       </w:r>
       <w:r>
-        <w:t xml:space="preserve"> </w:t>
-      </w:r>
-      <w:proofErr w:type="gramStart"/>
-      <w:r>
-        <w:t>Tool::</w:t>
-      </w:r>
-      <w:proofErr w:type="gramEnd"/>
-      <w:r>
-        <w:t xml:space="preserve">edit(name: String, description: String, </w:t>
-      </w:r>
-      <w:proofErr w:type="spellStart"/>
-      <w:r>
-        <w:t>rentPrice</w:t>
-      </w:r>
-      <w:proofErr w:type="spellEnd"/>
-      <w:r>
-        <w:t xml:space="preserve">: Double, </w:t>
-      </w:r>
-      <w:proofErr w:type="spellStart"/>
-      <w:r>
-        <w:t>insuranceAmount</w:t>
-      </w:r>
-      <w:proofErr w:type="spellEnd"/>
-      <w:r>
-        <w:t>: Double, media: List&lt;String&gt;, location: String)</w:t>
-      </w:r>
-    </w:p>
-    <w:p>
-      <w:r>
-        <w:rPr>
-          <w:b/>
-          <w:bCs/>
-        </w:rPr>
-        <w:t>Pre</w:t>
-      </w:r>
-      <w:r>
-        <w:t>:</w:t>
-      </w:r>
-    </w:p>
-    <w:p>
-      <w:pPr>
-        <w:pStyle w:val="ListParagraph"/>
-        <w:numPr>
-          <w:ilvl w:val="0"/>
-          <w:numId w:val="90"/>
-        </w:numPr>
-      </w:pPr>
-      <w:proofErr w:type="spellStart"/>
-      <w:proofErr w:type="gramStart"/>
-      <w:r>
-        <w:t>name.length</w:t>
-      </w:r>
-      <w:proofErr w:type="spellEnd"/>
-      <w:proofErr w:type="gramEnd"/>
-      <w:r>
-        <w:t xml:space="preserve"> &gt; 0</w:t>
-      </w:r>
-    </w:p>
-    <w:p>
-      <w:pPr>
-        <w:pStyle w:val="ListParagraph"/>
-        <w:numPr>
-          <w:ilvl w:val="0"/>
-          <w:numId w:val="90"/>
-        </w:numPr>
-      </w:pPr>
-      <w:proofErr w:type="spellStart"/>
-      <w:r>
-        <w:t>rentPrice</w:t>
-      </w:r>
-      <w:proofErr w:type="spellEnd"/>
-      <w:r>
-        <w:t xml:space="preserve"> &gt; 0</w:t>
-      </w:r>
-    </w:p>
-    <w:p>
-      <w:pPr>
-        <w:pStyle w:val="ListParagraph"/>
-        <w:numPr>
-          <w:ilvl w:val="0"/>
-          <w:numId w:val="90"/>
-        </w:numPr>
-      </w:pPr>
-      <w:proofErr w:type="spellStart"/>
-      <w:r>
-        <w:t>insuranceAmount</w:t>
-      </w:r>
-      <w:proofErr w:type="spellEnd"/>
-      <w:r>
-        <w:t xml:space="preserve"> &gt; 0</w:t>
-      </w:r>
-    </w:p>
-    <w:p>
-      <w:pPr>
-        <w:pStyle w:val="ListParagraph"/>
-        <w:numPr>
-          <w:ilvl w:val="0"/>
-          <w:numId w:val="90"/>
-        </w:numPr>
-      </w:pPr>
-      <w:proofErr w:type="spellStart"/>
-      <w:proofErr w:type="gramStart"/>
-      <w:r>
-        <w:t>location.length</w:t>
-      </w:r>
-      <w:proofErr w:type="spellEnd"/>
-      <w:proofErr w:type="gramEnd"/>
-      <w:r>
-        <w:t xml:space="preserve"> &gt; 0</w:t>
-      </w:r>
-    </w:p>
-    <w:p>
-      <w:r>
-        <w:rPr>
-          <w:b/>
-          <w:bCs/>
-        </w:rPr>
-        <w:t>Post</w:t>
-      </w:r>
-      <w:r>
-        <w:t>:</w:t>
-      </w:r>
-    </w:p>
-    <w:p>
-      <w:pPr>
-        <w:pStyle w:val="ListParagraph"/>
-        <w:numPr>
-          <w:ilvl w:val="0"/>
-          <w:numId w:val="90"/>
-        </w:numPr>
-      </w:pPr>
-      <w:r>
-        <w:t>the Tool object will be edited.</w:t>
-      </w:r>
-    </w:p>
-    <w:p>
-      <w:pPr>
-        <w:pStyle w:val="ListParagraph"/>
-        <w:numPr>
-          <w:ilvl w:val="0"/>
-          <w:numId w:val="90"/>
-        </w:numPr>
-      </w:pPr>
-      <w:r>
-        <w:t>if the operation succeeded the Tool object’s document-reference will be returned.</w:t>
-      </w:r>
-    </w:p>
-    <w:p>
-      <w:pPr>
-        <w:pStyle w:val="ListParagraph"/>
-        <w:numPr>
-          <w:ilvl w:val="0"/>
-          <w:numId w:val="90"/>
-        </w:numPr>
-      </w:pPr>
-      <w:r>
-        <w:t>otherwise (if an error occurred) a string indicating the error will be returned.</w:t>
-      </w:r>
-    </w:p>
-    <w:p/>
-    <w:p>
-      <w:pPr>
-        <w:pStyle w:val="Heading4"/>
-      </w:pPr>
-      <w:r>
-        <w:t xml:space="preserve">3.4.2.3 </w:t>
-      </w:r>
-      <w:proofErr w:type="spellStart"/>
-      <w:r>
-        <w:t>Tool.acceptRequest</w:t>
-      </w:r>
-      <w:proofErr w:type="spellEnd"/>
-      <w:r>
-        <w:t>()</w:t>
-      </w:r>
-    </w:p>
-    <w:p>
-      <w:r>
-        <w:rPr>
-          <w:b/>
-          <w:bCs/>
-        </w:rPr>
-        <w:t>Context</w:t>
-      </w:r>
-      <w:r>
-        <w:t xml:space="preserve"> </w:t>
-      </w:r>
-      <w:proofErr w:type="gramStart"/>
-      <w:r>
-        <w:t>Tool::</w:t>
-      </w:r>
-      <w:proofErr w:type="spellStart"/>
-      <w:proofErr w:type="gramEnd"/>
-      <w:r>
-        <w:t>acceptRequest</w:t>
-      </w:r>
-      <w:proofErr w:type="spellEnd"/>
-      <w:r>
-        <w:t>(</w:t>
-      </w:r>
-      <w:proofErr w:type="spellStart"/>
-      <w:r>
-        <w:t>toolRequestID</w:t>
-      </w:r>
-      <w:proofErr w:type="spellEnd"/>
-      <w:r>
-        <w:t>)</w:t>
-      </w:r>
-    </w:p>
-    <w:p>
-      <w:r>
-        <w:rPr>
-          <w:b/>
-          <w:bCs/>
-        </w:rPr>
-        <w:t>Pre</w:t>
-      </w:r>
-      <w:r>
-        <w:t>:</w:t>
-      </w:r>
-    </w:p>
-    <w:p>
-      <w:pPr>
-        <w:pStyle w:val="ListParagraph"/>
-        <w:numPr>
-          <w:ilvl w:val="0"/>
-          <w:numId w:val="91"/>
-        </w:numPr>
-      </w:pPr>
-      <w:proofErr w:type="spellStart"/>
-      <w:r>
-        <w:t>Tool.requests</w:t>
-      </w:r>
-      <w:proofErr w:type="spellEnd"/>
-      <w:r>
-        <w:t xml:space="preserve"> </w:t>
-      </w:r>
-      <w:r>
-        <w:t>must</w:t>
-      </w:r>
-      <w:r>
-        <w:t xml:space="preserve"> include </w:t>
-      </w:r>
-      <w:proofErr w:type="spellStart"/>
-      <w:r>
-        <w:t>toolRequestID</w:t>
-      </w:r>
-      <w:proofErr w:type="spellEnd"/>
-      <w:r>
-        <w:t>.</w:t>
-      </w:r>
-    </w:p>
-    <w:p>
-      <w:pPr>
-        <w:pStyle w:val="ListParagraph"/>
-        <w:numPr>
-          <w:ilvl w:val="0"/>
-          <w:numId w:val="91"/>
-        </w:numPr>
-      </w:pPr>
-      <w:proofErr w:type="spellStart"/>
-      <w:r>
-        <w:t>Tool.isAvailable</w:t>
-      </w:r>
-      <w:proofErr w:type="spellEnd"/>
-      <w:r>
-        <w:t xml:space="preserve"> == true</w:t>
-      </w:r>
-    </w:p>
-    <w:p>
-      <w:r>
-        <w:rPr>
-          <w:b/>
-          <w:bCs/>
-        </w:rPr>
-        <w:t>Post</w:t>
-      </w:r>
-      <w:r>
-        <w:t>:</w:t>
-      </w:r>
-    </w:p>
-    <w:p>
-      <w:pPr>
-        <w:pStyle w:val="ListParagraph"/>
-        <w:numPr>
-          <w:ilvl w:val="0"/>
-          <w:numId w:val="91"/>
-        </w:numPr>
-      </w:pPr>
-      <w:proofErr w:type="spellStart"/>
-      <w:r>
-        <w:t>Tool.isAvailable</w:t>
-      </w:r>
-      <w:proofErr w:type="spellEnd"/>
-      <w:r>
-        <w:t xml:space="preserve"> will become false</w:t>
-      </w:r>
-    </w:p>
-    <w:p>
-      <w:pPr>
-        <w:pStyle w:val="ListParagraph"/>
-        <w:numPr>
-          <w:ilvl w:val="0"/>
-          <w:numId w:val="91"/>
-        </w:numPr>
-      </w:pPr>
-      <w:proofErr w:type="spellStart"/>
-      <w:r>
-        <w:t>Tool.</w:t>
-      </w:r>
-      <w:r>
-        <w:t>acceptedRequestID</w:t>
-      </w:r>
-      <w:proofErr w:type="spellEnd"/>
-      <w:r>
-        <w:t xml:space="preserve"> will become toolRequest.id</w:t>
-      </w:r>
-    </w:p>
-    <w:p>
-      <w:pPr>
-        <w:pStyle w:val="ListParagraph"/>
-        <w:numPr>
-          <w:ilvl w:val="0"/>
-          <w:numId w:val="91"/>
-        </w:numPr>
-      </w:pPr>
-      <w:r>
-        <w:t>A chat room will be created</w:t>
-      </w:r>
-    </w:p>
-    <w:p>
-      <w:pPr>
-        <w:pStyle w:val="ListParagraph"/>
-        <w:numPr>
-          <w:ilvl w:val="0"/>
-          <w:numId w:val="91"/>
-        </w:numPr>
-      </w:pPr>
-      <w:r>
-        <w:t>The Tool owner will be linked with the chat room</w:t>
-      </w:r>
-    </w:p>
-    <w:p>
-      <w:pPr>
-        <w:pStyle w:val="ListParagraph"/>
-        <w:numPr>
-          <w:ilvl w:val="0"/>
-          <w:numId w:val="91"/>
-        </w:numPr>
-      </w:pPr>
-      <w:r>
-        <w:t>The ToolRequest sender (renter) will be linked with the chat room</w:t>
-      </w:r>
-    </w:p>
-    <w:p>
-      <w:pPr>
-        <w:pStyle w:val="ListParagraph"/>
-        <w:numPr>
-          <w:ilvl w:val="0"/>
-          <w:numId w:val="91"/>
-        </w:numPr>
-      </w:pPr>
-      <w:r>
-        <w:t>The ToolRequest sender (renter) will be notified</w:t>
-      </w:r>
-    </w:p>
-    <w:p>
-      <w:pPr>
-        <w:pStyle w:val="ListParagraph"/>
-        <w:numPr>
-          <w:ilvl w:val="0"/>
-          <w:numId w:val="91"/>
-        </w:numPr>
-      </w:pPr>
-      <w:r>
-        <w:t>if an error occurred a string indicating the error will be returned.</w:t>
-      </w:r>
-    </w:p>
-    <w:p/>
-    <w:p>
-      <w:pPr>
-        <w:pStyle w:val="Heading4"/>
-      </w:pPr>
-      <w:r>
-        <w:t xml:space="preserve">3.4.2.4 </w:t>
-      </w:r>
-      <w:proofErr w:type="spellStart"/>
-      <w:r>
-        <w:t>Tool.startRent</w:t>
-      </w:r>
-      <w:proofErr w:type="spellEnd"/>
-      <w:r>
-        <w:t>()</w:t>
-      </w:r>
-    </w:p>
-    <w:p>
-      <w:r>
-        <w:rPr>
-          <w:b/>
-          <w:bCs/>
-        </w:rPr>
-        <w:t>Context</w:t>
-      </w:r>
-      <w:r>
-        <w:t xml:space="preserve"> </w:t>
-      </w:r>
-      <w:proofErr w:type="gramStart"/>
-      <w:r>
-        <w:t>Tool :</w:t>
-      </w:r>
-      <w:proofErr w:type="gramEnd"/>
-      <w:r>
-        <w:t xml:space="preserve">: </w:t>
+        <w:t xml:space="preserve"> Tool :: </w:t>
       </w:r>
       <w:proofErr w:type="spellStart"/>
       <w:r>
@@ -19237,12 +19156,10 @@
         </w:numPr>
       </w:pPr>
       <w:proofErr w:type="spellStart"/>
-      <w:proofErr w:type="gramStart"/>
       <w:r>
         <w:t>rent.toolID</w:t>
       </w:r>
       <w:proofErr w:type="spellEnd"/>
-      <w:proofErr w:type="gramEnd"/>
       <w:r>
         <w:t xml:space="preserve"> will become tool.ID</w:t>
       </w:r>
@@ -19256,12 +19173,10 @@
         </w:numPr>
       </w:pPr>
       <w:proofErr w:type="spellStart"/>
-      <w:proofErr w:type="gramStart"/>
       <w:r>
         <w:t>rent.requestID</w:t>
       </w:r>
       <w:proofErr w:type="spellEnd"/>
-      <w:proofErr w:type="gramEnd"/>
       <w:r>
         <w:t xml:space="preserve"> will become </w:t>
       </w:r>
@@ -19280,12 +19195,10 @@
         </w:numPr>
       </w:pPr>
       <w:proofErr w:type="spellStart"/>
-      <w:proofErr w:type="gramStart"/>
       <w:r>
         <w:t>rent.startTime</w:t>
       </w:r>
       <w:proofErr w:type="spellEnd"/>
-      <w:proofErr w:type="gramEnd"/>
       <w:r>
         <w:t xml:space="preserve"> will become </w:t>
       </w:r>
@@ -19307,12 +19220,10 @@
         </w:numPr>
       </w:pPr>
       <w:proofErr w:type="spellStart"/>
-      <w:proofErr w:type="gramStart"/>
       <w:r>
         <w:t>tool.currentRent</w:t>
       </w:r>
       <w:proofErr w:type="spellEnd"/>
-      <w:proofErr w:type="gramEnd"/>
       <w:r>
         <w:t xml:space="preserve"> will become rent</w:t>
       </w:r>
@@ -19326,12 +19237,10 @@
         </w:numPr>
       </w:pPr>
       <w:proofErr w:type="spellStart"/>
-      <w:proofErr w:type="gramStart"/>
       <w:r>
         <w:t>tool.acceptedToolRequest.isRented</w:t>
       </w:r>
       <w:proofErr w:type="spellEnd"/>
-      <w:proofErr w:type="gramEnd"/>
       <w:r>
         <w:t xml:space="preserve"> will become true</w:t>
       </w:r>
@@ -19409,15 +19318,7 @@
         <w:t>Context</w:t>
       </w:r>
       <w:r>
-        <w:t xml:space="preserve"> </w:t>
-      </w:r>
-      <w:proofErr w:type="gramStart"/>
-      <w:r>
-        <w:t>Tool::</w:t>
-      </w:r>
-      <w:proofErr w:type="gramEnd"/>
-      <w:r>
-        <w:t xml:space="preserve"> </w:t>
+        <w:t xml:space="preserve"> Tool:: </w:t>
       </w:r>
       <w:proofErr w:type="spellStart"/>
       <w:r>
@@ -19543,12 +19444,10 @@
         <w:t xml:space="preserve"> doesn’t reference a tool where </w:t>
       </w:r>
       <w:proofErr w:type="spellStart"/>
-      <w:proofErr w:type="gramStart"/>
       <w:r>
         <w:t>tool.ownerID</w:t>
       </w:r>
       <w:proofErr w:type="spellEnd"/>
-      <w:proofErr w:type="gramEnd"/>
       <w:r>
         <w:t xml:space="preserve"> == </w:t>
       </w:r>
@@ -19722,15 +19621,7 @@
         <w:t>Context</w:t>
       </w:r>
       <w:r>
-        <w:t xml:space="preserve"> </w:t>
-      </w:r>
-      <w:proofErr w:type="gramStart"/>
-      <w:r>
-        <w:t>ToolRequest::</w:t>
-      </w:r>
-      <w:proofErr w:type="gramEnd"/>
-      <w:r>
-        <w:t xml:space="preserve"> edit(</w:t>
+        <w:t xml:space="preserve"> ToolRequest:: edit(</w:t>
       </w:r>
       <w:proofErr w:type="spellStart"/>
       <w:r>
@@ -19888,15 +19779,7 @@
         <w:t>Context</w:t>
       </w:r>
       <w:r>
-        <w:t xml:space="preserve"> </w:t>
-      </w:r>
-      <w:proofErr w:type="gramStart"/>
-      <w:r>
-        <w:t>Tool::</w:t>
-      </w:r>
-      <w:proofErr w:type="gramEnd"/>
-      <w:r>
-        <w:t xml:space="preserve"> </w:t>
+        <w:t xml:space="preserve"> Tool:: </w:t>
       </w:r>
       <w:proofErr w:type="spellStart"/>
       <w:r>
@@ -19963,12 +19846,10 @@
         </w:numPr>
       </w:pPr>
       <w:proofErr w:type="spellStart"/>
-      <w:proofErr w:type="gramStart"/>
       <w:r>
         <w:t>tool.currentRent</w:t>
       </w:r>
       <w:proofErr w:type="spellEnd"/>
-      <w:proofErr w:type="gramEnd"/>
       <w:r>
         <w:t xml:space="preserve"> will </w:t>
       </w:r>
@@ -19985,12 +19866,10 @@
         </w:numPr>
       </w:pPr>
       <w:proofErr w:type="spellStart"/>
-      <w:proofErr w:type="gramStart"/>
       <w:r>
         <w:t>tool.isAvailable</w:t>
       </w:r>
       <w:proofErr w:type="spellEnd"/>
-      <w:proofErr w:type="gramEnd"/>
       <w:r>
         <w:t xml:space="preserve"> will become true</w:t>
       </w:r>
@@ -20004,12 +19883,10 @@
         </w:numPr>
       </w:pPr>
       <w:proofErr w:type="spellStart"/>
-      <w:proofErr w:type="gramStart"/>
       <w:r>
         <w:t>tool.acceptedToolRequest</w:t>
       </w:r>
       <w:proofErr w:type="spellEnd"/>
-      <w:proofErr w:type="gramEnd"/>
       <w:r>
         <w:t xml:space="preserve"> will </w:t>
       </w:r>
@@ -20026,12 +19903,10 @@
         </w:numPr>
       </w:pPr>
       <w:proofErr w:type="spellStart"/>
-      <w:proofErr w:type="gramStart"/>
       <w:r>
         <w:t>tool.acceptedRequestID</w:t>
       </w:r>
       <w:proofErr w:type="spellEnd"/>
-      <w:proofErr w:type="gramEnd"/>
       <w:r>
         <w:t xml:space="preserve"> will become null</w:t>
       </w:r>
@@ -20074,15 +19949,7 @@
         <w:t>Context</w:t>
       </w:r>
       <w:r>
-        <w:t xml:space="preserve"> </w:t>
-      </w:r>
-      <w:proofErr w:type="gramStart"/>
-      <w:r>
-        <w:t>User::</w:t>
-      </w:r>
-      <w:proofErr w:type="gramEnd"/>
-      <w:r>
-        <w:t xml:space="preserve"> </w:t>
+        <w:t xml:space="preserve"> User:: </w:t>
       </w:r>
       <w:proofErr w:type="spellStart"/>
       <w:r>
@@ -20114,12 +19981,10 @@
         </w:numPr>
       </w:pPr>
       <w:proofErr w:type="spellStart"/>
-      <w:proofErr w:type="gramStart"/>
       <w:r>
         <w:t>user.hadAPreviousRentWith</w:t>
       </w:r>
       <w:proofErr w:type="spellEnd"/>
-      <w:proofErr w:type="gramEnd"/>
       <w:r>
         <w:t>() == true</w:t>
       </w:r>
@@ -20217,17 +20082,12 @@
         <w:t xml:space="preserve">3.4.2.9 </w:t>
       </w:r>
       <w:proofErr w:type="spellStart"/>
-      <w:proofErr w:type="gramStart"/>
       <w:r>
         <w:t>User.ban</w:t>
       </w:r>
       <w:proofErr w:type="spellEnd"/>
       <w:r>
-        <w:t>(</w:t>
-      </w:r>
-      <w:proofErr w:type="gramEnd"/>
-      <w:r>
-        <w:t>)</w:t>
+        <w:t>()</w:t>
       </w:r>
     </w:p>
     <w:p>
@@ -20239,15 +20099,7 @@
         <w:t>Context</w:t>
       </w:r>
       <w:r>
-        <w:t xml:space="preserve"> </w:t>
-      </w:r>
-      <w:proofErr w:type="gramStart"/>
-      <w:r>
-        <w:t>User::</w:t>
-      </w:r>
-      <w:proofErr w:type="gramEnd"/>
-      <w:r>
-        <w:t xml:space="preserve"> ban()</w:t>
+        <w:t xml:space="preserve"> User:: ban()</w:t>
       </w:r>
     </w:p>
     <w:p>
@@ -20271,12 +20123,10 @@
         </w:numPr>
       </w:pPr>
       <w:proofErr w:type="spellStart"/>
-      <w:proofErr w:type="gramStart"/>
       <w:r>
         <w:t>initiator.isAdmin</w:t>
       </w:r>
       <w:proofErr w:type="spellEnd"/>
-      <w:proofErr w:type="gramEnd"/>
       <w:r>
         <w:t xml:space="preserve"> == true (i.e., the initiator must be an administrator)</w:t>
       </w:r>
@@ -20302,12 +20152,10 @@
         </w:numPr>
       </w:pPr>
       <w:proofErr w:type="spellStart"/>
-      <w:proofErr w:type="gramStart"/>
       <w:r>
         <w:t>user.IDNumber</w:t>
       </w:r>
       <w:proofErr w:type="spellEnd"/>
-      <w:proofErr w:type="gramEnd"/>
       <w:r>
         <w:t xml:space="preserve"> will be added to the banned list</w:t>
       </w:r>
@@ -20321,12 +20169,10 @@
         </w:numPr>
       </w:pPr>
       <w:proofErr w:type="spellStart"/>
-      <w:proofErr w:type="gramStart"/>
       <w:r>
         <w:t>user.emailAddress</w:t>
       </w:r>
       <w:proofErr w:type="spellEnd"/>
-      <w:proofErr w:type="gramEnd"/>
       <w:r>
         <w:t xml:space="preserve"> will be added to the banned list</w:t>
       </w:r>

</xml_diff>

<commit_message>
📝 Reordered the literature review of Rent4Me - made the bugs at the end of the review
</commit_message>
<xml_diff>
--- a/Report/Laith_Hussam_Shono-TM471_Project_Report.docx
+++ b/Report/Laith_Hussam_Shono-TM471_Project_Report.docx
@@ -2749,65 +2749,52 @@
         <w:t xml:space="preserve"> </w:t>
       </w:r>
       <w:r>
-        <w:t>I found multiple problems with</w:t>
-      </w:r>
-      <w:r>
-        <w:t xml:space="preserve"> the</w:t>
-      </w:r>
-      <w:r>
-        <w:t xml:space="preserve"> system, here are some of them</w:t>
-      </w:r>
-      <w:r>
-        <w:t>:</w:t>
-      </w:r>
-    </w:p>
-    <w:p>
-      <w:pPr>
-        <w:pStyle w:val="ListParagraph"/>
-        <w:numPr>
-          <w:ilvl w:val="0"/>
-          <w:numId w:val="95"/>
-        </w:numPr>
+        <w:t>I found some of the methods it uses are limiting the system. Offering something for example, could take a while as you need the administrators to accept the post first, then it can be published and available for others. The same thing for IDs, they must be approved by the administrators before the user is verified. While these methods seem better and more secure at first, it could actually push away the users specially when the user base gets bigger and moderation starts taking longer, and it also delay the user experience. Instead, it’s better to let the users evaluate the posts and users’ IDs themselves</w:t>
+      </w:r>
+      <w:r>
+        <w:t>, while giving them instructions and tips on how to do so safely</w:t>
+      </w:r>
+      <w:r>
+        <w:t>.</w:t>
+      </w:r>
+    </w:p>
+    <w:p>
+      <w:pPr>
         <w:spacing w:after="240"/>
         <w:jc w:val="both"/>
       </w:pPr>
       <w:r>
-        <w:t>phone validation doesn't work</w:t>
-      </w:r>
-      <w:r>
-        <w:t>.</w:t>
-      </w:r>
-      <w:r>
-        <w:t xml:space="preserve"> I tried on my personal phone number and I tried an online USA number. In both cases the validation message doesn’t arrive.</w:t>
-      </w:r>
-      <w:r>
-        <w:t xml:space="preserve"> Therefor I couldn’t get my account fully verified.</w:t>
-      </w:r>
-    </w:p>
-    <w:p>
-      <w:pPr>
-        <w:pStyle w:val="ListParagraph"/>
-        <w:numPr>
-          <w:ilvl w:val="0"/>
-          <w:numId w:val="95"/>
-        </w:numPr>
+        <w:t>Another concerning choice with Rent4Me is that unverified users (users who didn’t provide an ID or phone number) can still offer and request stuff, and this a security concern for a lot of users.</w:t>
+      </w:r>
+    </w:p>
+    <w:p>
+      <w:pPr>
         <w:spacing w:after="240"/>
         <w:jc w:val="both"/>
       </w:pPr>
       <w:r>
-        <w:t>The user interface</w:t>
-      </w:r>
-      <w:r>
-        <w:t xml:space="preserve"> </w:t>
-      </w:r>
-      <w:r>
-        <w:t>is confusing to navigate</w:t>
-      </w:r>
-      <w:r>
-        <w:t>, and it has an old design</w:t>
-      </w:r>
-      <w:r>
-        <w:t>.</w:t>
+        <w:t xml:space="preserve">In addition, </w:t>
+      </w:r>
+      <w:r>
+        <w:t xml:space="preserve">I found multiple </w:t>
+      </w:r>
+      <w:r>
+        <w:t xml:space="preserve">bugs and </w:t>
+      </w:r>
+      <w:r>
+        <w:t>problems with</w:t>
+      </w:r>
+      <w:r>
+        <w:t xml:space="preserve"> the</w:t>
+      </w:r>
+      <w:r>
+        <w:t xml:space="preserve"> system, here are some of </w:t>
+      </w:r>
+      <w:r>
+        <w:t>the most troubling and important to avoid ones</w:t>
+      </w:r>
+      <w:r>
+        <w:t>:</w:t>
       </w:r>
     </w:p>
     <w:p>
@@ -2821,7 +2808,16 @@
         <w:jc w:val="both"/>
       </w:pPr>
       <w:r>
-        <w:t xml:space="preserve">The search feature is a bit buggy specially when zooming out in the map view. </w:t>
+        <w:t>phone validation doesn't work</w:t>
+      </w:r>
+      <w:r>
+        <w:t>.</w:t>
+      </w:r>
+      <w:r>
+        <w:t xml:space="preserve"> I tried on my personal phone number and I tried an online USA number. In both cases the validation message doesn’t arrive.</w:t>
+      </w:r>
+      <w:r>
+        <w:t xml:space="preserve"> Therefor I couldn’t get my account fully verified.</w:t>
       </w:r>
     </w:p>
     <w:p>
@@ -2835,22 +2831,16 @@
         <w:jc w:val="both"/>
       </w:pPr>
       <w:r>
-        <w:t>Sometimes</w:t>
-      </w:r>
-      <w:r>
-        <w:t xml:space="preserve"> loading </w:t>
-      </w:r>
-      <w:r>
-        <w:t xml:space="preserve">pages </w:t>
-      </w:r>
-      <w:r>
-        <w:t>become</w:t>
-      </w:r>
-      <w:r>
-        <w:t xml:space="preserve"> so slow (more than 5 seconds</w:t>
-      </w:r>
-      <w:r>
-        <w:t>)</w:t>
+        <w:t>The user interface</w:t>
+      </w:r>
+      <w:r>
+        <w:t xml:space="preserve"> </w:t>
+      </w:r>
+      <w:r>
+        <w:t>is confusing to navigate</w:t>
+      </w:r>
+      <w:r>
+        <w:t>, and it has an old design</w:t>
       </w:r>
       <w:r>
         <w:t>.</w:t>
@@ -2867,25 +2857,7 @@
         <w:jc w:val="both"/>
       </w:pPr>
       <w:r>
-        <w:t>U</w:t>
-      </w:r>
-      <w:r>
-        <w:t xml:space="preserve">ploading pictures is </w:t>
-      </w:r>
-      <w:r>
-        <w:t xml:space="preserve">buggy </w:t>
-      </w:r>
-      <w:r>
-        <w:t xml:space="preserve">where sometimes you have to upload it </w:t>
-      </w:r>
-      <w:r>
-        <w:t>multiple times</w:t>
-      </w:r>
-      <w:r>
-        <w:t xml:space="preserve"> to work</w:t>
-      </w:r>
-      <w:r>
-        <w:t>.</w:t>
+        <w:t xml:space="preserve">The search feature is a bit buggy specially when zooming out in the map view. </w:t>
       </w:r>
     </w:p>
     <w:p>
@@ -2899,157 +2871,77 @@
         <w:jc w:val="both"/>
       </w:pPr>
       <w:r>
-        <w:t xml:space="preserve">Lack of feedback </w:t>
-      </w:r>
-      <w:r>
-        <w:t>after user interactions</w:t>
-      </w:r>
-      <w:r>
-        <w:t>. For example: when uploading IDs, it won't give a feedback that the image was uploaded and you need to refresh the page to see it</w:t>
-      </w:r>
-    </w:p>
-    <w:p>
-      <w:pPr>
+        <w:t>Sometimes</w:t>
+      </w:r>
+      <w:r>
+        <w:t xml:space="preserve"> loading </w:t>
+      </w:r>
+      <w:r>
+        <w:t xml:space="preserve">pages </w:t>
+      </w:r>
+      <w:r>
+        <w:t>become</w:t>
+      </w:r>
+      <w:r>
+        <w:t xml:space="preserve"> so slow (more than 5 seconds</w:t>
+      </w:r>
+      <w:r>
+        <w:t>)</w:t>
+      </w:r>
+      <w:r>
+        <w:t>.</w:t>
+      </w:r>
+    </w:p>
+    <w:p>
+      <w:pPr>
+        <w:pStyle w:val="ListParagraph"/>
+        <w:numPr>
+          <w:ilvl w:val="0"/>
+          <w:numId w:val="95"/>
+        </w:numPr>
         <w:spacing w:after="240"/>
         <w:jc w:val="both"/>
       </w:pPr>
       <w:r>
-        <w:t xml:space="preserve">In addition, </w:t>
-      </w:r>
-      <w:r>
-        <w:t xml:space="preserve">I found </w:t>
-      </w:r>
-      <w:r>
-        <w:t>some of t</w:t>
-      </w:r>
-      <w:r>
-        <w:t xml:space="preserve">he methods it uses </w:t>
-      </w:r>
-      <w:r>
-        <w:t>are</w:t>
-      </w:r>
-      <w:r>
-        <w:t xml:space="preserve"> limiting the system</w:t>
+        <w:t>U</w:t>
+      </w:r>
+      <w:r>
+        <w:t xml:space="preserve">ploading pictures is </w:t>
+      </w:r>
+      <w:r>
+        <w:t xml:space="preserve">buggy </w:t>
+      </w:r>
+      <w:r>
+        <w:t xml:space="preserve">where sometimes you have to upload it </w:t>
+      </w:r>
+      <w:r>
+        <w:t>multiple times</w:t>
+      </w:r>
+      <w:r>
+        <w:t xml:space="preserve"> to work</w:t>
       </w:r>
       <w:r>
         <w:t>.</w:t>
       </w:r>
-      <w:r>
-        <w:t xml:space="preserve"> </w:t>
-      </w:r>
-      <w:r>
-        <w:t>O</w:t>
-      </w:r>
-      <w:r>
-        <w:t xml:space="preserve">ffering </w:t>
-      </w:r>
-      <w:r>
-        <w:t xml:space="preserve">something for example, </w:t>
-      </w:r>
-      <w:r>
-        <w:t>could take a while as you need the administrators to accept the post first, then it can be published and available for others.</w:t>
-      </w:r>
-      <w:r>
-        <w:t xml:space="preserve"> </w:t>
-      </w:r>
-      <w:r>
-        <w:t>The same thing for IDs, they must be approved by the administrators before the user is verified.</w:t>
-      </w:r>
-      <w:r>
-        <w:t xml:space="preserve"> </w:t>
-      </w:r>
-      <w:r>
-        <w:t>While these methods seem better</w:t>
-      </w:r>
-      <w:r>
-        <w:t xml:space="preserve"> and more secure</w:t>
-      </w:r>
-      <w:r>
-        <w:t xml:space="preserve"> at first</w:t>
-      </w:r>
-      <w:r>
-        <w:t xml:space="preserve">, it could </w:t>
-      </w:r>
-      <w:r>
-        <w:t xml:space="preserve">actually </w:t>
-      </w:r>
-      <w:r>
-        <w:t>push away</w:t>
-      </w:r>
-      <w:r>
-        <w:t xml:space="preserve"> the</w:t>
-      </w:r>
-      <w:r>
-        <w:t xml:space="preserve"> users</w:t>
-      </w:r>
-      <w:r>
-        <w:t xml:space="preserve"> specially when the user base gets bigger and moderation starts taking longer</w:t>
-      </w:r>
-      <w:r>
-        <w:t xml:space="preserve">, and </w:t>
-      </w:r>
-      <w:r>
-        <w:t xml:space="preserve">it also </w:t>
-      </w:r>
-      <w:r>
-        <w:t>delay the user experience. Instead,</w:t>
-      </w:r>
-      <w:r>
-        <w:t xml:space="preserve"> it’s better to</w:t>
-      </w:r>
-      <w:r>
-        <w:t xml:space="preserve"> let the users evaluate the posts and users</w:t>
-      </w:r>
-      <w:r>
-        <w:t>’</w:t>
-      </w:r>
-      <w:r>
-        <w:t xml:space="preserve"> IDs themselves.</w:t>
-      </w:r>
-    </w:p>
-    <w:p>
-      <w:pPr>
+    </w:p>
+    <w:p>
+      <w:pPr>
+        <w:pStyle w:val="ListParagraph"/>
+        <w:numPr>
+          <w:ilvl w:val="0"/>
+          <w:numId w:val="95"/>
+        </w:numPr>
         <w:spacing w:after="240"/>
         <w:jc w:val="both"/>
       </w:pPr>
       <w:r>
-        <w:t>Another concerning choice</w:t>
-      </w:r>
-      <w:r>
-        <w:t xml:space="preserve"> with Rent4Me</w:t>
-      </w:r>
-      <w:r>
-        <w:t xml:space="preserve"> is that </w:t>
-      </w:r>
-      <w:r>
-        <w:t>unverified users</w:t>
-      </w:r>
-      <w:r>
-        <w:t xml:space="preserve"> (users who didn’t provide an ID or phone number)</w:t>
-      </w:r>
-      <w:r>
-        <w:t xml:space="preserve"> can still offer </w:t>
-      </w:r>
-      <w:r>
-        <w:t xml:space="preserve">and request </w:t>
-      </w:r>
-      <w:r>
-        <w:t>stuff</w:t>
-      </w:r>
-      <w:r>
-        <w:t>, and this a security concern</w:t>
-      </w:r>
-      <w:r>
-        <w:t xml:space="preserve"> for </w:t>
-      </w:r>
-      <w:r>
-        <w:t xml:space="preserve">a lot of </w:t>
-      </w:r>
-      <w:r>
-        <w:t>users</w:t>
-      </w:r>
-      <w:r>
-        <w:t>.</w:t>
+        <w:t xml:space="preserve">Lack of feedback </w:t>
+      </w:r>
+      <w:r>
+        <w:t>after user interactions</w:t>
+      </w:r>
+      <w:r>
+        <w:t>. For example: when uploading IDs, it won't give a feedback that the image was uploaded and you need to refresh the page to see it</w:t>
       </w:r>
     </w:p>
     <w:p>
@@ -3077,7 +2969,13 @@
         <w:jc w:val="both"/>
       </w:pPr>
       <w:r>
-        <w:t xml:space="preserve">Then, I started to search for the best methods of </w:t>
+        <w:t xml:space="preserve">Then, I started </w:t>
+      </w:r>
+      <w:r>
+        <w:t xml:space="preserve">looking </w:t>
+      </w:r>
+      <w:r>
+        <w:t xml:space="preserve">for the best methods of </w:t>
       </w:r>
       <w:r>
         <w:t xml:space="preserve">the </w:t>
@@ -3442,7 +3340,7 @@
       <w:bookmarkStart w:id="13" w:name="_Ref68449192"/>
       <w:bookmarkStart w:id="14" w:name="_Toc68897221"/>
       <w:bookmarkStart w:id="15" w:name="_Toc68897360"/>
-      <w:bookmarkStart w:id="16" w:name="_Toc69309381"/>
+      <w:bookmarkStart w:id="16" w:name="_Toc69322480"/>
       <w:r>
         <w:t xml:space="preserve">Figure </w:t>
       </w:r>
@@ -8371,7 +8269,7 @@
       <w:bookmarkStart w:id="21" w:name="_Ref68449198"/>
       <w:bookmarkStart w:id="22" w:name="_Toc68897222"/>
       <w:bookmarkStart w:id="23" w:name="_Toc68897361"/>
-      <w:bookmarkStart w:id="24" w:name="_Toc69309382"/>
+      <w:bookmarkStart w:id="24" w:name="_Toc69322481"/>
       <w:r>
         <w:t xml:space="preserve">Figure </w:t>
       </w:r>
@@ -8470,7 +8368,7 @@
       <w:bookmarkStart w:id="25" w:name="_Ref68449266"/>
       <w:bookmarkStart w:id="26" w:name="_Toc68897223"/>
       <w:bookmarkStart w:id="27" w:name="_Toc68897362"/>
-      <w:bookmarkStart w:id="28" w:name="_Toc69309383"/>
+      <w:bookmarkStart w:id="28" w:name="_Toc69322482"/>
       <w:r>
         <w:t xml:space="preserve">Figure </w:t>
       </w:r>
@@ -8569,7 +8467,7 @@
       <w:bookmarkStart w:id="29" w:name="_Ref68449328"/>
       <w:bookmarkStart w:id="30" w:name="_Toc68897224"/>
       <w:bookmarkStart w:id="31" w:name="_Toc68897363"/>
-      <w:bookmarkStart w:id="32" w:name="_Toc69309384"/>
+      <w:bookmarkStart w:id="32" w:name="_Toc69322483"/>
       <w:r>
         <w:t xml:space="preserve">Figure </w:t>
       </w:r>
@@ -8682,7 +8580,7 @@
       </w:pPr>
       <w:bookmarkStart w:id="35" w:name="_Toc68897225"/>
       <w:bookmarkStart w:id="36" w:name="_Toc68897364"/>
-      <w:bookmarkStart w:id="37" w:name="_Toc69309385"/>
+      <w:bookmarkStart w:id="37" w:name="_Toc69322484"/>
       <w:r>
         <w:t xml:space="preserve">Figure </w:t>
       </w:r>
@@ -20132,7 +20030,7 @@
       <w:pPr>
         <w:pStyle w:val="Caption"/>
       </w:pPr>
-      <w:bookmarkStart w:id="245" w:name="_Toc69309386"/>
+      <w:bookmarkStart w:id="245" w:name="_Toc69322485"/>
       <w:r>
         <w:t xml:space="preserve">Figure </w:t>
       </w:r>
@@ -27320,7 +27218,7 @@
         </w:rPr>
         <w:fldChar w:fldCharType="separate"/>
       </w:r>
-      <w:hyperlink w:anchor="_Toc69309381" w:history="1">
+      <w:hyperlink w:anchor="_Toc69322480" w:history="1">
         <w:r>
           <w:rPr>
             <w:rStyle w:val="Hyperlink"/>
@@ -27348,7 +27246,7 @@
             <w:noProof/>
             <w:webHidden/>
           </w:rPr>
-          <w:instrText xml:space="preserve"> PAGEREF _Toc69309381 \h </w:instrText>
+          <w:instrText xml:space="preserve"> PAGEREF _Toc69322480 \h </w:instrText>
         </w:r>
         <w:r>
           <w:rPr>
@@ -27392,7 +27290,7 @@
           <w:szCs w:val="22"/>
         </w:rPr>
       </w:pPr>
-      <w:hyperlink w:anchor="_Toc69309382" w:history="1">
+      <w:hyperlink w:anchor="_Toc69322481" w:history="1">
         <w:r>
           <w:rPr>
             <w:rStyle w:val="Hyperlink"/>
@@ -27420,7 +27318,7 @@
             <w:noProof/>
             <w:webHidden/>
           </w:rPr>
-          <w:instrText xml:space="preserve"> PAGEREF _Toc69309382 \h </w:instrText>
+          <w:instrText xml:space="preserve"> PAGEREF _Toc69322481 \h </w:instrText>
         </w:r>
         <w:r>
           <w:rPr>
@@ -27464,7 +27362,7 @@
           <w:szCs w:val="22"/>
         </w:rPr>
       </w:pPr>
-      <w:hyperlink w:anchor="_Toc69309383" w:history="1">
+      <w:hyperlink w:anchor="_Toc69322482" w:history="1">
         <w:r>
           <w:rPr>
             <w:rStyle w:val="Hyperlink"/>
@@ -27492,7 +27390,7 @@
             <w:noProof/>
             <w:webHidden/>
           </w:rPr>
-          <w:instrText xml:space="preserve"> PAGEREF _Toc69309383 \h </w:instrText>
+          <w:instrText xml:space="preserve"> PAGEREF _Toc69322482 \h </w:instrText>
         </w:r>
         <w:r>
           <w:rPr>
@@ -27536,7 +27434,7 @@
           <w:szCs w:val="22"/>
         </w:rPr>
       </w:pPr>
-      <w:hyperlink w:anchor="_Toc69309384" w:history="1">
+      <w:hyperlink w:anchor="_Toc69322483" w:history="1">
         <w:r>
           <w:rPr>
             <w:rStyle w:val="Hyperlink"/>
@@ -27564,7 +27462,7 @@
             <w:noProof/>
             <w:webHidden/>
           </w:rPr>
-          <w:instrText xml:space="preserve"> PAGEREF _Toc69309384 \h </w:instrText>
+          <w:instrText xml:space="preserve"> PAGEREF _Toc69322483 \h </w:instrText>
         </w:r>
         <w:r>
           <w:rPr>
@@ -27608,7 +27506,7 @@
           <w:szCs w:val="22"/>
         </w:rPr>
       </w:pPr>
-      <w:hyperlink w:anchor="_Toc69309385" w:history="1">
+      <w:hyperlink w:anchor="_Toc69322484" w:history="1">
         <w:r>
           <w:rPr>
             <w:rStyle w:val="Hyperlink"/>
@@ -27636,7 +27534,7 @@
             <w:noProof/>
             <w:webHidden/>
           </w:rPr>
-          <w:instrText xml:space="preserve"> PAGEREF _Toc69309385 \h </w:instrText>
+          <w:instrText xml:space="preserve"> PAGEREF _Toc69322484 \h </w:instrText>
         </w:r>
         <w:r>
           <w:rPr>
@@ -27680,7 +27578,7 @@
           <w:szCs w:val="22"/>
         </w:rPr>
       </w:pPr>
-      <w:hyperlink w:anchor="_Toc69309386" w:history="1">
+      <w:hyperlink w:anchor="_Toc69322485" w:history="1">
         <w:r>
           <w:rPr>
             <w:rStyle w:val="Hyperlink"/>
@@ -27708,7 +27606,7 @@
             <w:noProof/>
             <w:webHidden/>
           </w:rPr>
-          <w:instrText xml:space="preserve"> PAGEREF _Toc69309386 \h </w:instrText>
+          <w:instrText xml:space="preserve"> PAGEREF _Toc69322485 \h </w:instrText>
         </w:r>
         <w:r>
           <w:rPr>
@@ -27772,8 +27670,8 @@
         </w:sectPr>
       </w:pPr>
     </w:p>
-    <w:bookmarkStart w:id="252" w:name="_Toc68958812" w:displacedByCustomXml="next"/>
-    <w:bookmarkStart w:id="253" w:name="_Toc68957589" w:displacedByCustomXml="next"/>
+    <w:bookmarkStart w:id="252" w:name="_Toc68957589" w:displacedByCustomXml="next"/>
+    <w:bookmarkStart w:id="253" w:name="_Toc68958812" w:displacedByCustomXml="next"/>
     <w:sdt>
       <w:sdtPr>
         <w:rPr>

</xml_diff>

<commit_message>
📝 Fixed 'History' in some FRs
</commit_message>
<xml_diff>
--- a/Report/Laith_Hussam_Shono-TM471_Project_Report.docx
+++ b/Report/Laith_Hussam_Shono-TM471_Project_Report.docx
@@ -3344,27 +3344,14 @@
       <w:r>
         <w:t xml:space="preserve">Figure </w:t>
       </w:r>
-      <w:r>
-        <w:fldChar w:fldCharType="begin"/>
-      </w:r>
-      <w:r>
-        <w:instrText xml:space="preserve"> SEQ Figure \* ARABIC </w:instrText>
-      </w:r>
-      <w:r>
-        <w:fldChar w:fldCharType="separate"/>
-      </w:r>
-      <w:r>
-        <w:rPr>
-          <w:noProof/>
-        </w:rPr>
-        <w:t>1</w:t>
-      </w:r>
-      <w:r>
-        <w:rPr>
-          <w:noProof/>
-        </w:rPr>
-        <w:fldChar w:fldCharType="end"/>
-      </w:r>
+      <w:fldSimple w:instr=" SEQ Figure \* ARABIC ">
+        <w:r>
+          <w:rPr>
+            <w:noProof/>
+          </w:rPr>
+          <w:t>1</w:t>
+        </w:r>
+      </w:fldSimple>
       <w:bookmarkEnd w:id="13"/>
       <w:r>
         <w:t xml:space="preserve"> - use case diagram</w:t>
@@ -8273,27 +8260,14 @@
       <w:r>
         <w:t xml:space="preserve">Figure </w:t>
       </w:r>
-      <w:r>
-        <w:fldChar w:fldCharType="begin"/>
-      </w:r>
-      <w:r>
-        <w:instrText xml:space="preserve"> SEQ Figure \* ARABIC </w:instrText>
-      </w:r>
-      <w:r>
-        <w:fldChar w:fldCharType="separate"/>
-      </w:r>
-      <w:r>
-        <w:rPr>
-          <w:noProof/>
-        </w:rPr>
-        <w:t>2</w:t>
-      </w:r>
-      <w:r>
-        <w:rPr>
-          <w:noProof/>
-        </w:rPr>
-        <w:fldChar w:fldCharType="end"/>
-      </w:r>
+      <w:fldSimple w:instr=" SEQ Figure \* ARABIC ">
+        <w:r>
+          <w:rPr>
+            <w:noProof/>
+          </w:rPr>
+          <w:t>2</w:t>
+        </w:r>
+      </w:fldSimple>
       <w:bookmarkEnd w:id="21"/>
       <w:r>
         <w:t xml:space="preserve"> - Activity diagram of accepting/rejecting tool-requests</w:t>
@@ -8372,27 +8346,14 @@
       <w:r>
         <w:t xml:space="preserve">Figure </w:t>
       </w:r>
-      <w:r>
-        <w:fldChar w:fldCharType="begin"/>
-      </w:r>
-      <w:r>
-        <w:instrText xml:space="preserve"> SEQ Figure \* ARABIC </w:instrText>
-      </w:r>
-      <w:r>
-        <w:fldChar w:fldCharType="separate"/>
-      </w:r>
-      <w:r>
-        <w:rPr>
-          <w:noProof/>
-        </w:rPr>
-        <w:t>3</w:t>
-      </w:r>
-      <w:r>
-        <w:rPr>
-          <w:noProof/>
-        </w:rPr>
-        <w:fldChar w:fldCharType="end"/>
-      </w:r>
+      <w:fldSimple w:instr=" SEQ Figure \* ARABIC ">
+        <w:r>
+          <w:rPr>
+            <w:noProof/>
+          </w:rPr>
+          <w:t>3</w:t>
+        </w:r>
+      </w:fldSimple>
       <w:bookmarkEnd w:id="25"/>
       <w:r>
         <w:t xml:space="preserve"> - Activity diagram of delivering a tool</w:t>
@@ -8471,27 +8432,14 @@
       <w:r>
         <w:t xml:space="preserve">Figure </w:t>
       </w:r>
-      <w:r>
-        <w:fldChar w:fldCharType="begin"/>
-      </w:r>
-      <w:r>
-        <w:instrText xml:space="preserve"> SEQ Figure \* ARABIC </w:instrText>
-      </w:r>
-      <w:r>
-        <w:fldChar w:fldCharType="separate"/>
-      </w:r>
-      <w:r>
-        <w:rPr>
-          <w:noProof/>
-        </w:rPr>
-        <w:t>4</w:t>
-      </w:r>
-      <w:r>
-        <w:rPr>
-          <w:noProof/>
-        </w:rPr>
-        <w:fldChar w:fldCharType="end"/>
-      </w:r>
+      <w:fldSimple w:instr=" SEQ Figure \* ARABIC ">
+        <w:r>
+          <w:rPr>
+            <w:noProof/>
+          </w:rPr>
+          <w:t>4</w:t>
+        </w:r>
+      </w:fldSimple>
       <w:bookmarkEnd w:id="29"/>
       <w:r>
         <w:t xml:space="preserve"> - Activity diagram of returning a tool</w:t>
@@ -8584,27 +8532,14 @@
       <w:r>
         <w:t xml:space="preserve">Figure </w:t>
       </w:r>
-      <w:r>
-        <w:fldChar w:fldCharType="begin"/>
-      </w:r>
-      <w:r>
-        <w:instrText xml:space="preserve"> SEQ Figure \* ARABIC </w:instrText>
-      </w:r>
-      <w:r>
-        <w:fldChar w:fldCharType="separate"/>
-      </w:r>
-      <w:r>
-        <w:rPr>
-          <w:noProof/>
-        </w:rPr>
-        <w:t>5</w:t>
-      </w:r>
-      <w:r>
-        <w:rPr>
-          <w:noProof/>
-        </w:rPr>
-        <w:fldChar w:fldCharType="end"/>
-      </w:r>
+      <w:fldSimple w:instr=" SEQ Figure \* ARABIC ">
+        <w:r>
+          <w:rPr>
+            <w:noProof/>
+          </w:rPr>
+          <w:t>5</w:t>
+        </w:r>
+      </w:fldSimple>
       <w:r>
         <w:t xml:space="preserve"> - </w:t>
       </w:r>
@@ -10255,10 +10190,6 @@
     <w:p>
       <w:pPr>
         <w:pStyle w:val="ListParagraph"/>
-        <w:numPr>
-          <w:ilvl w:val="0"/>
-          <w:numId w:val="55"/>
-        </w:numPr>
       </w:pPr>
       <w:r>
         <w:t>Edited 9/3/21</w:t>
@@ -10466,10 +10397,6 @@
     <w:p>
       <w:pPr>
         <w:pStyle w:val="ListParagraph"/>
-        <w:numPr>
-          <w:ilvl w:val="0"/>
-          <w:numId w:val="56"/>
-        </w:numPr>
       </w:pPr>
       <w:r>
         <w:t>Edited 9/3/21</w:t>
@@ -11281,10 +11208,6 @@
     <w:p>
       <w:pPr>
         <w:pStyle w:val="ListParagraph"/>
-        <w:numPr>
-          <w:ilvl w:val="0"/>
-          <w:numId w:val="60"/>
-        </w:numPr>
       </w:pPr>
       <w:r>
         <w:t>Edited 9/3/21</w:t>
@@ -12091,10 +12014,6 @@
     <w:p>
       <w:pPr>
         <w:pStyle w:val="ListParagraph"/>
-        <w:numPr>
-          <w:ilvl w:val="0"/>
-          <w:numId w:val="64"/>
-        </w:numPr>
       </w:pPr>
       <w:r>
         <w:t>Edited 9/3/21</w:t>
@@ -12347,10 +12266,6 @@
     <w:p>
       <w:pPr>
         <w:pStyle w:val="ListParagraph"/>
-        <w:numPr>
-          <w:ilvl w:val="0"/>
-          <w:numId w:val="65"/>
-        </w:numPr>
       </w:pPr>
       <w:r>
         <w:t>Edited 9/3/21</w:t>
@@ -12963,10 +12878,6 @@
     <w:p>
       <w:pPr>
         <w:pStyle w:val="ListParagraph"/>
-        <w:numPr>
-          <w:ilvl w:val="0"/>
-          <w:numId w:val="68"/>
-        </w:numPr>
       </w:pPr>
       <w:r>
         <w:t>Edited 9/3/21</w:t>
@@ -13174,10 +13085,6 @@
     <w:p>
       <w:pPr>
         <w:pStyle w:val="ListParagraph"/>
-        <w:numPr>
-          <w:ilvl w:val="0"/>
-          <w:numId w:val="69"/>
-        </w:numPr>
       </w:pPr>
       <w:r>
         <w:t>Edited 9/3/21</w:t>
@@ -15495,10 +15402,6 @@
     <w:p>
       <w:pPr>
         <w:pStyle w:val="ListParagraph"/>
-        <w:numPr>
-          <w:ilvl w:val="0"/>
-          <w:numId w:val="81"/>
-        </w:numPr>
       </w:pPr>
       <w:r>
         <w:t>Edited 9/3/21</w:t>
@@ -17933,9 +17836,21 @@
       <w:pPr>
         <w:pStyle w:val="ListParagraph"/>
       </w:pPr>
-      <w:r>
-        <w:t>self.uid == self.ownedTool.ownerUID</w:t>
-      </w:r>
+      <w:proofErr w:type="spellStart"/>
+      <w:r>
+        <w:t>self.uid</w:t>
+      </w:r>
+      <w:proofErr w:type="spellEnd"/>
+      <w:r>
+        <w:t xml:space="preserve"> == </w:t>
+      </w:r>
+      <w:proofErr w:type="spellStart"/>
+      <w:proofErr w:type="gramStart"/>
+      <w:r>
+        <w:t>self.ownedTool.ownerUID</w:t>
+      </w:r>
+      <w:proofErr w:type="spellEnd"/>
+      <w:proofErr w:type="gramEnd"/>
     </w:p>
     <w:p>
       <w:pPr>
@@ -17980,9 +17895,24 @@
       <w:pPr>
         <w:pStyle w:val="ListParagraph"/>
       </w:pPr>
-      <w:r>
-        <w:t>self.uid == self.request.renterID</w:t>
-      </w:r>
+      <w:proofErr w:type="spellStart"/>
+      <w:r>
+        <w:t>self.uid</w:t>
+      </w:r>
+      <w:proofErr w:type="spellEnd"/>
+      <w:r>
+        <w:t xml:space="preserve"> == </w:t>
+      </w:r>
+      <w:proofErr w:type="spellStart"/>
+      <w:proofErr w:type="gramStart"/>
+      <w:r>
+        <w:t>self.request</w:t>
+      </w:r>
+      <w:proofErr w:type="gramEnd"/>
+      <w:r>
+        <w:t>.renterID</w:t>
+      </w:r>
+      <w:proofErr w:type="spellEnd"/>
     </w:p>
     <w:p>
       <w:pPr>
@@ -18023,9 +17953,24 @@
       <w:pPr>
         <w:pStyle w:val="ListParagraph"/>
       </w:pPr>
-      <w:r>
-        <w:t>self.uid &lt;&gt; Self.request.tool.ownerUID</w:t>
-      </w:r>
+      <w:proofErr w:type="spellStart"/>
+      <w:r>
+        <w:t>self.uid</w:t>
+      </w:r>
+      <w:proofErr w:type="spellEnd"/>
+      <w:r>
+        <w:t xml:space="preserve"> &lt;&gt; </w:t>
+      </w:r>
+      <w:proofErr w:type="spellStart"/>
+      <w:proofErr w:type="gramStart"/>
+      <w:r>
+        <w:t>Self.request.tool</w:t>
+      </w:r>
+      <w:proofErr w:type="gramEnd"/>
+      <w:r>
+        <w:t>.ownerUID</w:t>
+      </w:r>
+      <w:proofErr w:type="spellEnd"/>
     </w:p>
     <w:p>
       <w:pPr>
@@ -18066,8 +18011,15 @@
       <w:pPr>
         <w:pStyle w:val="ListParagraph"/>
       </w:pPr>
-      <w:r>
-        <w:t xml:space="preserve">self.rating &gt;= 0 </w:t>
+      <w:proofErr w:type="spellStart"/>
+      <w:proofErr w:type="gramStart"/>
+      <w:r>
+        <w:t>self.rating</w:t>
+      </w:r>
+      <w:proofErr w:type="spellEnd"/>
+      <w:proofErr w:type="gramEnd"/>
+      <w:r>
+        <w:t xml:space="preserve"> &gt;= 0 </w:t>
       </w:r>
       <w:r>
         <w:rPr>
@@ -18077,7 +18029,15 @@
         <w:t>AND</w:t>
       </w:r>
       <w:r>
-        <w:t xml:space="preserve"> self.rating &lt;= 5</w:t>
+        <w:t xml:space="preserve"> </w:t>
+      </w:r>
+      <w:proofErr w:type="spellStart"/>
+      <w:r>
+        <w:t>self.rating</w:t>
+      </w:r>
+      <w:proofErr w:type="spellEnd"/>
+      <w:r>
+        <w:t xml:space="preserve"> &lt;= 5</w:t>
       </w:r>
     </w:p>
     <w:p/>
@@ -18088,12 +18048,14 @@
       <w:r>
         <w:t xml:space="preserve">3.4.1.2 Constraints on </w:t>
       </w:r>
+      <w:proofErr w:type="spellStart"/>
       <w:r>
         <w:rPr>
           <w:u w:val="single"/>
         </w:rPr>
         <w:t>ToolsRequest</w:t>
       </w:r>
+      <w:proofErr w:type="spellEnd"/>
       <w:r>
         <w:t xml:space="preserve"> objects:</w:t>
       </w:r>
@@ -18113,8 +18075,13 @@
         </w:rPr>
         <w:t xml:space="preserve">Context </w:t>
       </w:r>
-      <w:r>
-        <w:t xml:space="preserve">ToolsRequest </w:t>
+      <w:proofErr w:type="spellStart"/>
+      <w:r>
+        <w:t>ToolsRequest</w:t>
+      </w:r>
+      <w:proofErr w:type="spellEnd"/>
+      <w:r>
+        <w:t xml:space="preserve"> </w:t>
       </w:r>
       <w:r>
         <w:rPr>
@@ -18128,8 +18095,13 @@
       <w:pPr>
         <w:pStyle w:val="ListParagraph"/>
       </w:pPr>
-      <w:r>
-        <w:t xml:space="preserve">Self.isAccepted == true </w:t>
+      <w:proofErr w:type="spellStart"/>
+      <w:r>
+        <w:t>Self.isAccepted</w:t>
+      </w:r>
+      <w:proofErr w:type="spellEnd"/>
+      <w:r>
+        <w:t xml:space="preserve"> == true </w:t>
       </w:r>
       <w:r>
         <w:rPr>
@@ -18139,8 +18111,18 @@
         <w:t>implies</w:t>
       </w:r>
       <w:r>
-        <w:t xml:space="preserve"> self.id == self.tool.acceptedRequestID</w:t>
-      </w:r>
+        <w:t xml:space="preserve"> self.id == </w:t>
+      </w:r>
+      <w:proofErr w:type="spellStart"/>
+      <w:proofErr w:type="gramStart"/>
+      <w:r>
+        <w:t>self.tool</w:t>
+      </w:r>
+      <w:proofErr w:type="gramEnd"/>
+      <w:r>
+        <w:t>.acceptedRequestID</w:t>
+      </w:r>
+      <w:proofErr w:type="spellEnd"/>
     </w:p>
     <w:p>
       <w:pPr>
@@ -18162,8 +18144,13 @@
         </w:rPr>
         <w:t xml:space="preserve">Context </w:t>
       </w:r>
-      <w:r>
-        <w:t xml:space="preserve">ToolsRequest </w:t>
+      <w:proofErr w:type="spellStart"/>
+      <w:r>
+        <w:t>ToolsRequest</w:t>
+      </w:r>
+      <w:proofErr w:type="spellEnd"/>
+      <w:r>
+        <w:t xml:space="preserve"> </w:t>
       </w:r>
       <w:r>
         <w:rPr>
@@ -18177,9 +18164,21 @@
       <w:pPr>
         <w:pStyle w:val="ListParagraph"/>
       </w:pPr>
-      <w:r>
-        <w:t>self.renterUID &lt;&gt; self.tool.ownerUID</w:t>
-      </w:r>
+      <w:proofErr w:type="spellStart"/>
+      <w:proofErr w:type="gramStart"/>
+      <w:r>
+        <w:t>self.renterUID</w:t>
+      </w:r>
+      <w:proofErr w:type="spellEnd"/>
+      <w:proofErr w:type="gramEnd"/>
+      <w:r>
+        <w:t xml:space="preserve"> &lt;&gt; </w:t>
+      </w:r>
+      <w:proofErr w:type="spellStart"/>
+      <w:r>
+        <w:t>self.tool.ownerUID</w:t>
+      </w:r>
+      <w:proofErr w:type="spellEnd"/>
     </w:p>
     <w:p>
       <w:pPr>
@@ -18201,8 +18200,13 @@
         </w:rPr>
         <w:t xml:space="preserve">Context </w:t>
       </w:r>
-      <w:r>
-        <w:t xml:space="preserve">ToolsRequest </w:t>
+      <w:proofErr w:type="spellStart"/>
+      <w:r>
+        <w:t>ToolsRequest</w:t>
+      </w:r>
+      <w:proofErr w:type="spellEnd"/>
+      <w:r>
+        <w:t xml:space="preserve"> </w:t>
       </w:r>
       <w:r>
         <w:rPr>
@@ -18216,8 +18220,15 @@
       <w:pPr>
         <w:pStyle w:val="ListParagraph"/>
       </w:pPr>
-      <w:r>
-        <w:t>self.numOfDays &gt; 0</w:t>
+      <w:proofErr w:type="spellStart"/>
+      <w:proofErr w:type="gramStart"/>
+      <w:r>
+        <w:t>self.numOfDays</w:t>
+      </w:r>
+      <w:proofErr w:type="spellEnd"/>
+      <w:proofErr w:type="gramEnd"/>
+      <w:r>
+        <w:t xml:space="preserve"> &gt; 0</w:t>
       </w:r>
     </w:p>
     <w:p/>
@@ -18275,9 +18286,21 @@
           <w:numId w:val="86"/>
         </w:numPr>
       </w:pPr>
-      <w:r>
-        <w:t>self.toolID == self.request.toolID</w:t>
-      </w:r>
+      <w:proofErr w:type="spellStart"/>
+      <w:proofErr w:type="gramStart"/>
+      <w:r>
+        <w:t>self.toolID</w:t>
+      </w:r>
+      <w:proofErr w:type="spellEnd"/>
+      <w:proofErr w:type="gramEnd"/>
+      <w:r>
+        <w:t xml:space="preserve"> == </w:t>
+      </w:r>
+      <w:proofErr w:type="spellStart"/>
+      <w:r>
+        <w:t>self.request.toolID</w:t>
+      </w:r>
+      <w:proofErr w:type="spellEnd"/>
     </w:p>
     <w:p>
       <w:pPr>
@@ -18321,9 +18344,21 @@
           <w:numId w:val="86"/>
         </w:numPr>
       </w:pPr>
-      <w:r>
-        <w:t>self.tool == self.request.tool</w:t>
-      </w:r>
+      <w:proofErr w:type="spellStart"/>
+      <w:proofErr w:type="gramStart"/>
+      <w:r>
+        <w:t>self.tool</w:t>
+      </w:r>
+      <w:proofErr w:type="spellEnd"/>
+      <w:proofErr w:type="gramEnd"/>
+      <w:r>
+        <w:t xml:space="preserve"> == </w:t>
+      </w:r>
+      <w:proofErr w:type="spellStart"/>
+      <w:r>
+        <w:t>self.request.tool</w:t>
+      </w:r>
+      <w:proofErr w:type="spellEnd"/>
     </w:p>
     <w:p>
       <w:pPr>
@@ -18370,8 +18405,15 @@
           <w:numId w:val="86"/>
         </w:numPr>
       </w:pPr>
-      <w:r>
-        <w:t xml:space="preserve">self.endTime </w:t>
+      <w:proofErr w:type="spellStart"/>
+      <w:proofErr w:type="gramStart"/>
+      <w:r>
+        <w:t>self.endTime</w:t>
+      </w:r>
+      <w:proofErr w:type="spellEnd"/>
+      <w:proofErr w:type="gramEnd"/>
+      <w:r>
+        <w:t xml:space="preserve"> </w:t>
       </w:r>
       <w:r>
         <w:rPr>
@@ -18380,9 +18422,11 @@
         </w:rPr>
         <w:t xml:space="preserve">after </w:t>
       </w:r>
+      <w:proofErr w:type="spellStart"/>
       <w:r>
         <w:t>self.startTime</w:t>
       </w:r>
+      <w:proofErr w:type="spellEnd"/>
     </w:p>
     <w:p/>
     <w:p>
@@ -18392,11 +18436,19 @@
       <w:r>
         <w:t xml:space="preserve">3.4.1.4 Constraints on </w:t>
       </w:r>
+      <w:proofErr w:type="spellStart"/>
       <w:r>
         <w:rPr>
           <w:u w:val="single"/>
         </w:rPr>
-        <w:t xml:space="preserve">UserReview </w:t>
+        <w:t>UserReview</w:t>
+      </w:r>
+      <w:proofErr w:type="spellEnd"/>
+      <w:r>
+        <w:rPr>
+          <w:u w:val="single"/>
+        </w:rPr>
+        <w:t xml:space="preserve"> </w:t>
       </w:r>
       <w:r>
         <w:t>objects:</w:t>
@@ -18418,7 +18470,15 @@
         <w:t>Context</w:t>
       </w:r>
       <w:r>
-        <w:t xml:space="preserve"> UserReview </w:t>
+        <w:t xml:space="preserve"> </w:t>
+      </w:r>
+      <w:proofErr w:type="spellStart"/>
+      <w:r>
+        <w:t>UserReview</w:t>
+      </w:r>
+      <w:proofErr w:type="spellEnd"/>
+      <w:r>
+        <w:t xml:space="preserve"> </w:t>
       </w:r>
       <w:r>
         <w:rPr>
@@ -18439,9 +18499,21 @@
           <w:numId w:val="87"/>
         </w:numPr>
       </w:pPr>
-      <w:r>
-        <w:t>self.creatorUID &lt;&gt; self.targetUID</w:t>
-      </w:r>
+      <w:proofErr w:type="spellStart"/>
+      <w:proofErr w:type="gramStart"/>
+      <w:r>
+        <w:t>self.creatorUID</w:t>
+      </w:r>
+      <w:proofErr w:type="spellEnd"/>
+      <w:proofErr w:type="gramEnd"/>
+      <w:r>
+        <w:t xml:space="preserve"> &lt;&gt; </w:t>
+      </w:r>
+      <w:proofErr w:type="spellStart"/>
+      <w:r>
+        <w:t>self.targetUID</w:t>
+      </w:r>
+      <w:proofErr w:type="spellEnd"/>
     </w:p>
     <w:p>
       <w:pPr>
@@ -18464,7 +18536,15 @@
         <w:t>Context</w:t>
       </w:r>
       <w:r>
-        <w:t xml:space="preserve"> UserReview </w:t>
+        <w:t xml:space="preserve"> </w:t>
+      </w:r>
+      <w:proofErr w:type="spellStart"/>
+      <w:r>
+        <w:t>UserReview</w:t>
+      </w:r>
+      <w:proofErr w:type="spellEnd"/>
+      <w:r>
+        <w:t xml:space="preserve"> </w:t>
       </w:r>
       <w:r>
         <w:rPr>
@@ -18485,8 +18565,13 @@
           <w:numId w:val="86"/>
         </w:numPr>
       </w:pPr>
-      <w:r>
-        <w:t xml:space="preserve">self.value &gt;= 0 </w:t>
+      <w:proofErr w:type="spellStart"/>
+      <w:r>
+        <w:t>self.value</w:t>
+      </w:r>
+      <w:proofErr w:type="spellEnd"/>
+      <w:r>
+        <w:t xml:space="preserve"> &gt;= 0 </w:t>
       </w:r>
       <w:r>
         <w:rPr>
@@ -18503,7 +18588,15 @@
         <w:tab/>
       </w:r>
       <w:r>
-        <w:t xml:space="preserve"> self.value &lt;= 5</w:t>
+        <w:t xml:space="preserve"> </w:t>
+      </w:r>
+      <w:proofErr w:type="spellStart"/>
+      <w:r>
+        <w:t>self.value</w:t>
+      </w:r>
+      <w:proofErr w:type="spellEnd"/>
+      <w:r>
+        <w:t xml:space="preserve"> &lt;= 5</w:t>
       </w:r>
     </w:p>
     <w:p/>
@@ -18564,8 +18657,15 @@
       <w:pPr>
         <w:pStyle w:val="ListParagraph"/>
       </w:pPr>
-      <w:r>
-        <w:t xml:space="preserve">self.requests </w:t>
+      <w:proofErr w:type="spellStart"/>
+      <w:proofErr w:type="gramStart"/>
+      <w:r>
+        <w:t>self.requests</w:t>
+      </w:r>
+      <w:proofErr w:type="spellEnd"/>
+      <w:proofErr w:type="gramEnd"/>
+      <w:r>
+        <w:t xml:space="preserve"> </w:t>
       </w:r>
       <w:r>
         <w:rPr>
@@ -18575,8 +18675,13 @@
         <w:t>include</w:t>
       </w:r>
       <w:r>
-        <w:t xml:space="preserve"> self.acceptedRequest</w:t>
-      </w:r>
+        <w:t xml:space="preserve"> </w:t>
+      </w:r>
+      <w:proofErr w:type="spellStart"/>
+      <w:r>
+        <w:t>self.acceptedRequest</w:t>
+      </w:r>
+      <w:proofErr w:type="spellEnd"/>
     </w:p>
     <w:p>
       <w:pPr>
@@ -18613,8 +18718,18 @@
       <w:pPr>
         <w:pStyle w:val="ListParagraph"/>
       </w:pPr>
-      <w:r>
-        <w:t xml:space="preserve">self.owner.tools </w:t>
+      <w:proofErr w:type="spellStart"/>
+      <w:proofErr w:type="gramStart"/>
+      <w:r>
+        <w:t>self.owner</w:t>
+      </w:r>
+      <w:proofErr w:type="gramEnd"/>
+      <w:r>
+        <w:t>.tools</w:t>
+      </w:r>
+      <w:proofErr w:type="spellEnd"/>
+      <w:r>
+        <w:t xml:space="preserve"> </w:t>
       </w:r>
       <w:r>
         <w:rPr>
@@ -18677,7 +18792,15 @@
         <w:pStyle w:val="Heading4"/>
       </w:pPr>
       <w:r>
-        <w:t>3.4.2.1 User.createPost()</w:t>
+        <w:t xml:space="preserve">3.4.2.1 </w:t>
+      </w:r>
+      <w:proofErr w:type="spellStart"/>
+      <w:r>
+        <w:t>User.createPost</w:t>
+      </w:r>
+      <w:proofErr w:type="spellEnd"/>
+      <w:r>
+        <w:t>()</w:t>
       </w:r>
     </w:p>
     <w:p>
@@ -18689,7 +18812,39 @@
         <w:t>Context</w:t>
       </w:r>
       <w:r>
-        <w:t xml:space="preserve"> User:: createPost(name: String, description: String, rentPrice: Double, insuranceAmount: Double, media: List&lt;String&gt;, location: String)</w:t>
+        <w:t xml:space="preserve"> </w:t>
+      </w:r>
+      <w:proofErr w:type="gramStart"/>
+      <w:r>
+        <w:t>User::</w:t>
+      </w:r>
+      <w:proofErr w:type="gramEnd"/>
+      <w:r>
+        <w:t xml:space="preserve"> </w:t>
+      </w:r>
+      <w:proofErr w:type="spellStart"/>
+      <w:r>
+        <w:t>createPost</w:t>
+      </w:r>
+      <w:proofErr w:type="spellEnd"/>
+      <w:r>
+        <w:t xml:space="preserve">(name: String, description: String, </w:t>
+      </w:r>
+      <w:proofErr w:type="spellStart"/>
+      <w:r>
+        <w:t>rentPrice</w:t>
+      </w:r>
+      <w:proofErr w:type="spellEnd"/>
+      <w:r>
+        <w:t xml:space="preserve">: Double, </w:t>
+      </w:r>
+      <w:proofErr w:type="spellStart"/>
+      <w:r>
+        <w:t>insuranceAmount</w:t>
+      </w:r>
+      <w:proofErr w:type="spellEnd"/>
+      <w:r>
+        <w:t>: Double, media: List&lt;String&gt;, location: String)</w:t>
       </w:r>
     </w:p>
     <w:p>
@@ -18715,8 +18870,15 @@
           <w:numId w:val="88"/>
         </w:numPr>
       </w:pPr>
-      <w:r>
-        <w:t>name.length &gt; 0</w:t>
+      <w:proofErr w:type="spellStart"/>
+      <w:proofErr w:type="gramStart"/>
+      <w:r>
+        <w:t>name.length</w:t>
+      </w:r>
+      <w:proofErr w:type="spellEnd"/>
+      <w:proofErr w:type="gramEnd"/>
+      <w:r>
+        <w:t xml:space="preserve"> &gt; 0</w:t>
       </w:r>
     </w:p>
     <w:p>
@@ -18727,8 +18889,13 @@
           <w:numId w:val="88"/>
         </w:numPr>
       </w:pPr>
-      <w:r>
-        <w:t>rentPrice &gt; 0</w:t>
+      <w:proofErr w:type="spellStart"/>
+      <w:r>
+        <w:t>rentPrice</w:t>
+      </w:r>
+      <w:proofErr w:type="spellEnd"/>
+      <w:r>
+        <w:t xml:space="preserve"> &gt; 0</w:t>
       </w:r>
     </w:p>
     <w:p>
@@ -18739,8 +18906,13 @@
           <w:numId w:val="88"/>
         </w:numPr>
       </w:pPr>
-      <w:r>
-        <w:t>insuranceAmount &gt; 0</w:t>
+      <w:proofErr w:type="spellStart"/>
+      <w:r>
+        <w:t>insuranceAmount</w:t>
+      </w:r>
+      <w:proofErr w:type="spellEnd"/>
+      <w:r>
+        <w:t xml:space="preserve"> &gt; 0</w:t>
       </w:r>
     </w:p>
     <w:p>
@@ -18751,8 +18923,15 @@
           <w:numId w:val="88"/>
         </w:numPr>
       </w:pPr>
-      <w:r>
-        <w:t>location.length &gt; 0</w:t>
+      <w:proofErr w:type="spellStart"/>
+      <w:proofErr w:type="gramStart"/>
+      <w:r>
+        <w:t>location.length</w:t>
+      </w:r>
+      <w:proofErr w:type="spellEnd"/>
+      <w:proofErr w:type="gramEnd"/>
+      <w:r>
+        <w:t xml:space="preserve"> &gt; 0</w:t>
       </w:r>
     </w:p>
     <w:p>
@@ -18824,7 +19003,15 @@
         <w:pStyle w:val="Heading4"/>
       </w:pPr>
       <w:r>
-        <w:t>3.4.2.2 Tool.edit()</w:t>
+        <w:t xml:space="preserve">3.4.2.2 </w:t>
+      </w:r>
+      <w:proofErr w:type="spellStart"/>
+      <w:r>
+        <w:t>Tool.edit</w:t>
+      </w:r>
+      <w:proofErr w:type="spellEnd"/>
+      <w:r>
+        <w:t>()</w:t>
       </w:r>
     </w:p>
     <w:p>
@@ -18836,7 +19023,31 @@
         <w:t>Context</w:t>
       </w:r>
       <w:r>
-        <w:t xml:space="preserve"> Tool::edit(name: String, description: String, rentPrice: Double, insuranceAmount: Double, media: List&lt;String&gt;, location: String)</w:t>
+        <w:t xml:space="preserve"> </w:t>
+      </w:r>
+      <w:proofErr w:type="gramStart"/>
+      <w:r>
+        <w:t>Tool::</w:t>
+      </w:r>
+      <w:proofErr w:type="gramEnd"/>
+      <w:r>
+        <w:t xml:space="preserve">edit(name: String, description: String, </w:t>
+      </w:r>
+      <w:proofErr w:type="spellStart"/>
+      <w:r>
+        <w:t>rentPrice</w:t>
+      </w:r>
+      <w:proofErr w:type="spellEnd"/>
+      <w:r>
+        <w:t xml:space="preserve">: Double, </w:t>
+      </w:r>
+      <w:proofErr w:type="spellStart"/>
+      <w:r>
+        <w:t>insuranceAmount</w:t>
+      </w:r>
+      <w:proofErr w:type="spellEnd"/>
+      <w:r>
+        <w:t>: Double, media: List&lt;String&gt;, location: String)</w:t>
       </w:r>
     </w:p>
     <w:p>
@@ -18859,8 +19070,15 @@
           <w:numId w:val="90"/>
         </w:numPr>
       </w:pPr>
-      <w:r>
-        <w:t>name.length &gt; 0</w:t>
+      <w:proofErr w:type="spellStart"/>
+      <w:proofErr w:type="gramStart"/>
+      <w:r>
+        <w:t>name.length</w:t>
+      </w:r>
+      <w:proofErr w:type="spellEnd"/>
+      <w:proofErr w:type="gramEnd"/>
+      <w:r>
+        <w:t xml:space="preserve"> &gt; 0</w:t>
       </w:r>
     </w:p>
     <w:p>
@@ -18871,8 +19089,13 @@
           <w:numId w:val="90"/>
         </w:numPr>
       </w:pPr>
-      <w:r>
-        <w:t>rentPrice &gt; 0</w:t>
+      <w:proofErr w:type="spellStart"/>
+      <w:r>
+        <w:t>rentPrice</w:t>
+      </w:r>
+      <w:proofErr w:type="spellEnd"/>
+      <w:r>
+        <w:t xml:space="preserve"> &gt; 0</w:t>
       </w:r>
     </w:p>
     <w:p>
@@ -18883,8 +19106,13 @@
           <w:numId w:val="90"/>
         </w:numPr>
       </w:pPr>
-      <w:r>
-        <w:t>insuranceAmount &gt; 0</w:t>
+      <w:proofErr w:type="spellStart"/>
+      <w:r>
+        <w:t>insuranceAmount</w:t>
+      </w:r>
+      <w:proofErr w:type="spellEnd"/>
+      <w:r>
+        <w:t xml:space="preserve"> &gt; 0</w:t>
       </w:r>
     </w:p>
     <w:p>
@@ -18895,8 +19123,15 @@
           <w:numId w:val="90"/>
         </w:numPr>
       </w:pPr>
-      <w:r>
-        <w:t>location.length &gt; 0</w:t>
+      <w:proofErr w:type="spellStart"/>
+      <w:proofErr w:type="gramStart"/>
+      <w:r>
+        <w:t>location.length</w:t>
+      </w:r>
+      <w:proofErr w:type="spellEnd"/>
+      <w:proofErr w:type="gramEnd"/>
+      <w:r>
+        <w:t xml:space="preserve"> &gt; 0</w:t>
       </w:r>
     </w:p>
     <w:p>
@@ -18953,7 +19188,15 @@
         <w:pStyle w:val="Heading4"/>
       </w:pPr>
       <w:r>
-        <w:t>3.4.2.3 Tool.acceptRequest()</w:t>
+        <w:t xml:space="preserve">3.4.2.3 </w:t>
+      </w:r>
+      <w:proofErr w:type="spellStart"/>
+      <w:r>
+        <w:t>Tool.acceptRequest</w:t>
+      </w:r>
+      <w:proofErr w:type="spellEnd"/>
+      <w:r>
+        <w:t>()</w:t>
       </w:r>
     </w:p>
     <w:p>
@@ -18965,7 +19208,28 @@
         <w:t>Context</w:t>
       </w:r>
       <w:r>
-        <w:t xml:space="preserve"> Tool::acceptRequest(toolRequestID)</w:t>
+        <w:t xml:space="preserve"> </w:t>
+      </w:r>
+      <w:proofErr w:type="gramStart"/>
+      <w:r>
+        <w:t>Tool::</w:t>
+      </w:r>
+      <w:proofErr w:type="spellStart"/>
+      <w:proofErr w:type="gramEnd"/>
+      <w:r>
+        <w:t>acceptRequest</w:t>
+      </w:r>
+      <w:proofErr w:type="spellEnd"/>
+      <w:r>
+        <w:t>(</w:t>
+      </w:r>
+      <w:proofErr w:type="spellStart"/>
+      <w:r>
+        <w:t>toolRequestID</w:t>
+      </w:r>
+      <w:proofErr w:type="spellEnd"/>
+      <w:r>
+        <w:t>)</w:t>
       </w:r>
     </w:p>
     <w:p>
@@ -18988,14 +19252,27 @@
           <w:numId w:val="91"/>
         </w:numPr>
       </w:pPr>
-      <w:r>
-        <w:t xml:space="preserve">Tool.requests </w:t>
+      <w:proofErr w:type="spellStart"/>
+      <w:r>
+        <w:t>Tool.requests</w:t>
+      </w:r>
+      <w:proofErr w:type="spellEnd"/>
+      <w:r>
+        <w:t xml:space="preserve"> </w:t>
       </w:r>
       <w:r>
         <w:t>must</w:t>
       </w:r>
       <w:r>
-        <w:t xml:space="preserve"> include toolRequestID.</w:t>
+        <w:t xml:space="preserve"> include </w:t>
+      </w:r>
+      <w:proofErr w:type="spellStart"/>
+      <w:r>
+        <w:t>toolRequestID</w:t>
+      </w:r>
+      <w:proofErr w:type="spellEnd"/>
+      <w:r>
+        <w:t>.</w:t>
       </w:r>
     </w:p>
     <w:p>
@@ -19006,8 +19283,13 @@
           <w:numId w:val="91"/>
         </w:numPr>
       </w:pPr>
-      <w:r>
-        <w:t>Tool.isAvailable == true</w:t>
+      <w:proofErr w:type="spellStart"/>
+      <w:r>
+        <w:t>Tool.isAvailable</w:t>
+      </w:r>
+      <w:proofErr w:type="spellEnd"/>
+      <w:r>
+        <w:t xml:space="preserve"> == true</w:t>
       </w:r>
     </w:p>
     <w:p>
@@ -19030,8 +19312,13 @@
           <w:numId w:val="91"/>
         </w:numPr>
       </w:pPr>
-      <w:r>
-        <w:t>Tool.isAvailable will become false</w:t>
+      <w:proofErr w:type="spellStart"/>
+      <w:r>
+        <w:t>Tool.isAvailable</w:t>
+      </w:r>
+      <w:proofErr w:type="spellEnd"/>
+      <w:r>
+        <w:t xml:space="preserve"> will become false</w:t>
       </w:r>
     </w:p>
     <w:p>
@@ -19042,12 +19329,14 @@
           <w:numId w:val="91"/>
         </w:numPr>
       </w:pPr>
+      <w:proofErr w:type="spellStart"/>
       <w:r>
         <w:t>Tool.</w:t>
       </w:r>
       <w:r>
         <w:t>acceptedRequestID</w:t>
       </w:r>
+      <w:proofErr w:type="spellEnd"/>
       <w:r>
         <w:t xml:space="preserve"> will become toolRequest.id</w:t>
       </w:r>
@@ -19118,7 +19407,15 @@
         <w:pStyle w:val="Heading4"/>
       </w:pPr>
       <w:r>
-        <w:t>3.4.2.4 Tool.startRent()</w:t>
+        <w:t xml:space="preserve">3.4.2.4 </w:t>
+      </w:r>
+      <w:proofErr w:type="spellStart"/>
+      <w:r>
+        <w:t>Tool.startRent</w:t>
+      </w:r>
+      <w:proofErr w:type="spellEnd"/>
+      <w:r>
+        <w:t>()</w:t>
       </w:r>
     </w:p>
     <w:p>
@@ -19130,7 +19427,23 @@
         <w:t>Context</w:t>
       </w:r>
       <w:r>
-        <w:t xml:space="preserve"> Tool :: startRent()</w:t>
+        <w:t xml:space="preserve"> </w:t>
+      </w:r>
+      <w:proofErr w:type="gramStart"/>
+      <w:r>
+        <w:t>Tool :</w:t>
+      </w:r>
+      <w:proofErr w:type="gramEnd"/>
+      <w:r>
+        <w:t xml:space="preserve">: </w:t>
+      </w:r>
+      <w:proofErr w:type="spellStart"/>
+      <w:r>
+        <w:t>startRent</w:t>
+      </w:r>
+      <w:proofErr w:type="spellEnd"/>
+      <w:r>
+        <w:t>()</w:t>
       </w:r>
     </w:p>
     <w:p>
@@ -19160,7 +19473,15 @@
         <w:t>must</w:t>
       </w:r>
       <w:r>
-        <w:t xml:space="preserve"> have an accepted tool-request (i.e., Tool.isAvailable == false)</w:t>
+        <w:t xml:space="preserve"> have an accepted tool-request (i.e., </w:t>
+      </w:r>
+      <w:proofErr w:type="spellStart"/>
+      <w:r>
+        <w:t>Tool.isAvailable</w:t>
+      </w:r>
+      <w:proofErr w:type="spellEnd"/>
+      <w:r>
+        <w:t xml:space="preserve"> == false)</w:t>
       </w:r>
     </w:p>
     <w:p>
@@ -19195,8 +19516,15 @@
           <w:numId w:val="91"/>
         </w:numPr>
       </w:pPr>
-      <w:r>
-        <w:t>rent.toolID will become tool.ID</w:t>
+      <w:proofErr w:type="spellStart"/>
+      <w:proofErr w:type="gramStart"/>
+      <w:r>
+        <w:t>rent.toolID</w:t>
+      </w:r>
+      <w:proofErr w:type="spellEnd"/>
+      <w:proofErr w:type="gramEnd"/>
+      <w:r>
+        <w:t xml:space="preserve"> will become tool.ID</w:t>
       </w:r>
     </w:p>
     <w:p>
@@ -19207,9 +19535,21 @@
           <w:numId w:val="91"/>
         </w:numPr>
       </w:pPr>
-      <w:r>
-        <w:t>rent.requestID will become tool.acceptedRequestID</w:t>
-      </w:r>
+      <w:proofErr w:type="spellStart"/>
+      <w:proofErr w:type="gramStart"/>
+      <w:r>
+        <w:t>rent.requestID</w:t>
+      </w:r>
+      <w:proofErr w:type="spellEnd"/>
+      <w:proofErr w:type="gramEnd"/>
+      <w:r>
+        <w:t xml:space="preserve"> will become </w:t>
+      </w:r>
+      <w:proofErr w:type="spellStart"/>
+      <w:r>
+        <w:t>tool.acceptedRequestID</w:t>
+      </w:r>
+      <w:proofErr w:type="spellEnd"/>
     </w:p>
     <w:p>
       <w:pPr>
@@ -19219,8 +19559,23 @@
           <w:numId w:val="91"/>
         </w:numPr>
       </w:pPr>
-      <w:r>
-        <w:t>rent.startTime will become DateTime.now()</w:t>
+      <w:proofErr w:type="spellStart"/>
+      <w:proofErr w:type="gramStart"/>
+      <w:r>
+        <w:t>rent.startTime</w:t>
+      </w:r>
+      <w:proofErr w:type="spellEnd"/>
+      <w:proofErr w:type="gramEnd"/>
+      <w:r>
+        <w:t xml:space="preserve"> will become </w:t>
+      </w:r>
+      <w:proofErr w:type="spellStart"/>
+      <w:r>
+        <w:t>DateTime.now</w:t>
+      </w:r>
+      <w:proofErr w:type="spellEnd"/>
+      <w:r>
+        <w:t>()</w:t>
       </w:r>
     </w:p>
     <w:p>
@@ -19231,8 +19586,22 @@
           <w:numId w:val="91"/>
         </w:numPr>
       </w:pPr>
-      <w:r>
-        <w:t>tool.currentRent will become rent</w:t>
+      <w:proofErr w:type="spellStart"/>
+      <w:proofErr w:type="gramStart"/>
+      <w:r>
+        <w:t>tool.currentRent</w:t>
+      </w:r>
+      <w:proofErr w:type="spellEnd"/>
+      <w:proofErr w:type="gramEnd"/>
+      <w:r>
+        <w:t xml:space="preserve"> will become </w:t>
+      </w:r>
+      <w:r>
+        <w:rPr>
+          <w:i/>
+          <w:iCs/>
+        </w:rPr>
+        <w:t>rent</w:t>
       </w:r>
     </w:p>
     <w:p>
@@ -19243,8 +19612,15 @@
           <w:numId w:val="91"/>
         </w:numPr>
       </w:pPr>
-      <w:r>
-        <w:t>tool.acceptedToolRequest.isRented will become true</w:t>
+      <w:proofErr w:type="spellStart"/>
+      <w:proofErr w:type="gramStart"/>
+      <w:r>
+        <w:t>tool.acceptedToolRequest.isRented</w:t>
+      </w:r>
+      <w:proofErr w:type="spellEnd"/>
+      <w:proofErr w:type="gramEnd"/>
+      <w:r>
+        <w:t xml:space="preserve"> will become true</w:t>
       </w:r>
     </w:p>
     <w:p>
@@ -19300,7 +19676,15 @@
         <w:pStyle w:val="Heading4"/>
       </w:pPr>
       <w:r>
-        <w:t>3.4.2.5 Tool.addRequest()</w:t>
+        <w:t xml:space="preserve">3.4.2.5 </w:t>
+      </w:r>
+      <w:proofErr w:type="spellStart"/>
+      <w:r>
+        <w:t>Tool.addRequest</w:t>
+      </w:r>
+      <w:proofErr w:type="spellEnd"/>
+      <w:r>
+        <w:t>()</w:t>
       </w:r>
     </w:p>
     <w:p>
@@ -19312,7 +19696,63 @@
         <w:t>Context</w:t>
       </w:r>
       <w:r>
-        <w:t xml:space="preserve"> Tool:: addRequest(renterUID: String, toolID: String, numOfDays: Integer, rentPrice: Double, insuranceAmount: Double)</w:t>
+        <w:t xml:space="preserve"> </w:t>
+      </w:r>
+      <w:proofErr w:type="gramStart"/>
+      <w:r>
+        <w:t>Tool::</w:t>
+      </w:r>
+      <w:proofErr w:type="gramEnd"/>
+      <w:r>
+        <w:t xml:space="preserve"> </w:t>
+      </w:r>
+      <w:proofErr w:type="spellStart"/>
+      <w:r>
+        <w:t>addRequest</w:t>
+      </w:r>
+      <w:proofErr w:type="spellEnd"/>
+      <w:r>
+        <w:t>(</w:t>
+      </w:r>
+      <w:proofErr w:type="spellStart"/>
+      <w:r>
+        <w:t>renterUID</w:t>
+      </w:r>
+      <w:proofErr w:type="spellEnd"/>
+      <w:r>
+        <w:t xml:space="preserve">: String, </w:t>
+      </w:r>
+      <w:proofErr w:type="spellStart"/>
+      <w:r>
+        <w:t>toolID</w:t>
+      </w:r>
+      <w:proofErr w:type="spellEnd"/>
+      <w:r>
+        <w:t xml:space="preserve">: String, </w:t>
+      </w:r>
+      <w:proofErr w:type="spellStart"/>
+      <w:r>
+        <w:t>numOfDays</w:t>
+      </w:r>
+      <w:proofErr w:type="spellEnd"/>
+      <w:r>
+        <w:t xml:space="preserve">: Integer, </w:t>
+      </w:r>
+      <w:proofErr w:type="spellStart"/>
+      <w:r>
+        <w:t>rentPrice</w:t>
+      </w:r>
+      <w:proofErr w:type="spellEnd"/>
+      <w:r>
+        <w:t xml:space="preserve">: Double, </w:t>
+      </w:r>
+      <w:proofErr w:type="spellStart"/>
+      <w:r>
+        <w:t>insuranceAmount</w:t>
+      </w:r>
+      <w:proofErr w:type="spellEnd"/>
+      <w:r>
+        <w:t>: Double)</w:t>
       </w:r>
     </w:p>
     <w:p>
@@ -19347,8 +19787,13 @@
           <w:numId w:val="91"/>
         </w:numPr>
       </w:pPr>
-      <w:r>
-        <w:t>renterUID is a valid user ID</w:t>
+      <w:proofErr w:type="spellStart"/>
+      <w:r>
+        <w:t>renterUID</w:t>
+      </w:r>
+      <w:proofErr w:type="spellEnd"/>
+      <w:r>
+        <w:t xml:space="preserve"> is a valid user ID</w:t>
       </w:r>
     </w:p>
     <w:p>
@@ -19359,8 +19804,13 @@
           <w:numId w:val="91"/>
         </w:numPr>
       </w:pPr>
-      <w:r>
-        <w:t>toolID is a valid tool ID</w:t>
+      <w:proofErr w:type="spellStart"/>
+      <w:r>
+        <w:t>toolID</w:t>
+      </w:r>
+      <w:proofErr w:type="spellEnd"/>
+      <w:r>
+        <w:t xml:space="preserve"> is a valid tool ID</w:t>
       </w:r>
     </w:p>
     <w:p>
@@ -19371,8 +19821,31 @@
           <w:numId w:val="91"/>
         </w:numPr>
       </w:pPr>
-      <w:r>
-        <w:t>toolID doesn’t reference a tool where tool.ownerID == renterID (i.e., a user can’t request his/her own tool)</w:t>
+      <w:proofErr w:type="spellStart"/>
+      <w:r>
+        <w:t>toolID</w:t>
+      </w:r>
+      <w:proofErr w:type="spellEnd"/>
+      <w:r>
+        <w:t xml:space="preserve"> doesn’t reference a tool where </w:t>
+      </w:r>
+      <w:proofErr w:type="spellStart"/>
+      <w:proofErr w:type="gramStart"/>
+      <w:r>
+        <w:t>tool.ownerID</w:t>
+      </w:r>
+      <w:proofErr w:type="spellEnd"/>
+      <w:proofErr w:type="gramEnd"/>
+      <w:r>
+        <w:t xml:space="preserve"> == </w:t>
+      </w:r>
+      <w:proofErr w:type="spellStart"/>
+      <w:r>
+        <w:t>renterID</w:t>
+      </w:r>
+      <w:proofErr w:type="spellEnd"/>
+      <w:r>
+        <w:t xml:space="preserve"> (i.e., a user can’t request his/her own tool)</w:t>
       </w:r>
     </w:p>
     <w:p>
@@ -19383,8 +19856,13 @@
           <w:numId w:val="91"/>
         </w:numPr>
       </w:pPr>
-      <w:r>
-        <w:t>numOfDays &gt; 0</w:t>
+      <w:proofErr w:type="spellStart"/>
+      <w:r>
+        <w:t>numOfDays</w:t>
+      </w:r>
+      <w:proofErr w:type="spellEnd"/>
+      <w:r>
+        <w:t xml:space="preserve"> &gt; 0</w:t>
       </w:r>
     </w:p>
     <w:p>
@@ -19395,8 +19873,13 @@
           <w:numId w:val="91"/>
         </w:numPr>
       </w:pPr>
-      <w:r>
-        <w:t>rentPrice &gt; 0</w:t>
+      <w:proofErr w:type="spellStart"/>
+      <w:r>
+        <w:t>rentPrice</w:t>
+      </w:r>
+      <w:proofErr w:type="spellEnd"/>
+      <w:r>
+        <w:t xml:space="preserve"> &gt; 0</w:t>
       </w:r>
     </w:p>
     <w:p>
@@ -19407,8 +19890,13 @@
           <w:numId w:val="91"/>
         </w:numPr>
       </w:pPr>
-      <w:r>
-        <w:t>insuranceAmount &gt; 0</w:t>
+      <w:proofErr w:type="spellStart"/>
+      <w:r>
+        <w:t>insuranceAmount</w:t>
+      </w:r>
+      <w:proofErr w:type="spellEnd"/>
+      <w:r>
+        <w:t xml:space="preserve"> &gt; 0</w:t>
       </w:r>
     </w:p>
     <w:p>
@@ -19501,7 +19989,15 @@
         <w:pStyle w:val="Heading4"/>
       </w:pPr>
       <w:r>
-        <w:t>3.4.2.6 ToolRequest.edit()</w:t>
+        <w:t xml:space="preserve">3.4.2.6 </w:t>
+      </w:r>
+      <w:proofErr w:type="spellStart"/>
+      <w:r>
+        <w:t>ToolRequest.edit</w:t>
+      </w:r>
+      <w:proofErr w:type="spellEnd"/>
+      <w:r>
+        <w:t>()</w:t>
       </w:r>
     </w:p>
     <w:p>
@@ -19513,7 +20009,39 @@
         <w:t>Context</w:t>
       </w:r>
       <w:r>
-        <w:t xml:space="preserve"> ToolRequest:: edit(numOfDays: Integer, rentPrice: Double, insuranceAmount: Double)</w:t>
+        <w:t xml:space="preserve"> </w:t>
+      </w:r>
+      <w:proofErr w:type="gramStart"/>
+      <w:r>
+        <w:t>ToolRequest::</w:t>
+      </w:r>
+      <w:proofErr w:type="gramEnd"/>
+      <w:r>
+        <w:t xml:space="preserve"> edit(</w:t>
+      </w:r>
+      <w:proofErr w:type="spellStart"/>
+      <w:r>
+        <w:t>numOfDays</w:t>
+      </w:r>
+      <w:proofErr w:type="spellEnd"/>
+      <w:r>
+        <w:t xml:space="preserve">: Integer, </w:t>
+      </w:r>
+      <w:proofErr w:type="spellStart"/>
+      <w:r>
+        <w:t>rentPrice</w:t>
+      </w:r>
+      <w:proofErr w:type="spellEnd"/>
+      <w:r>
+        <w:t xml:space="preserve">: Double, </w:t>
+      </w:r>
+      <w:proofErr w:type="spellStart"/>
+      <w:r>
+        <w:t>insuranceAmount</w:t>
+      </w:r>
+      <w:proofErr w:type="spellEnd"/>
+      <w:r>
+        <w:t>: Double)</w:t>
       </w:r>
     </w:p>
     <w:p>
@@ -19529,8 +20057,13 @@
           <w:numId w:val="91"/>
         </w:numPr>
       </w:pPr>
-      <w:r>
-        <w:t>numOfDays &gt; 0</w:t>
+      <w:proofErr w:type="spellStart"/>
+      <w:r>
+        <w:t>numOfDays</w:t>
+      </w:r>
+      <w:proofErr w:type="spellEnd"/>
+      <w:r>
+        <w:t xml:space="preserve"> &gt; 0</w:t>
       </w:r>
     </w:p>
     <w:p>
@@ -19541,8 +20074,13 @@
           <w:numId w:val="91"/>
         </w:numPr>
       </w:pPr>
-      <w:r>
-        <w:t>rentPrice &gt; 0</w:t>
+      <w:proofErr w:type="spellStart"/>
+      <w:r>
+        <w:t>rentPrice</w:t>
+      </w:r>
+      <w:proofErr w:type="spellEnd"/>
+      <w:r>
+        <w:t xml:space="preserve"> &gt; 0</w:t>
       </w:r>
     </w:p>
     <w:p>
@@ -19553,8 +20091,13 @@
           <w:numId w:val="91"/>
         </w:numPr>
       </w:pPr>
-      <w:r>
-        <w:t>insuranceAmount &gt; 0</w:t>
+      <w:proofErr w:type="spellStart"/>
+      <w:r>
+        <w:t>insuranceAmount</w:t>
+      </w:r>
+      <w:proofErr w:type="spellEnd"/>
+      <w:r>
+        <w:t xml:space="preserve"> &gt; 0</w:t>
       </w:r>
     </w:p>
     <w:p>
@@ -19612,7 +20155,15 @@
         <w:pStyle w:val="Heading4"/>
       </w:pPr>
       <w:r>
-        <w:t>3.4.2.7 Tool.endRent()</w:t>
+        <w:t xml:space="preserve">3.4.2.7 </w:t>
+      </w:r>
+      <w:proofErr w:type="spellStart"/>
+      <w:r>
+        <w:t>Tool.endRent</w:t>
+      </w:r>
+      <w:proofErr w:type="spellEnd"/>
+      <w:r>
+        <w:t>()</w:t>
       </w:r>
     </w:p>
     <w:p>
@@ -19624,7 +20175,23 @@
         <w:t>Context</w:t>
       </w:r>
       <w:r>
-        <w:t xml:space="preserve"> Tool:: endRent()</w:t>
+        <w:t xml:space="preserve"> </w:t>
+      </w:r>
+      <w:proofErr w:type="gramStart"/>
+      <w:r>
+        <w:t>Tool::</w:t>
+      </w:r>
+      <w:proofErr w:type="gramEnd"/>
+      <w:r>
+        <w:t xml:space="preserve"> </w:t>
+      </w:r>
+      <w:proofErr w:type="spellStart"/>
+      <w:r>
+        <w:t>endRent</w:t>
+      </w:r>
+      <w:proofErr w:type="spellEnd"/>
+      <w:r>
+        <w:t>()</w:t>
       </w:r>
     </w:p>
     <w:p>
@@ -19647,8 +20214,13 @@
           <w:numId w:val="91"/>
         </w:numPr>
       </w:pPr>
-      <w:r>
-        <w:t xml:space="preserve">currentRent &lt;&gt; null (i.e., there </w:t>
+      <w:proofErr w:type="spellStart"/>
+      <w:r>
+        <w:t>currentRent</w:t>
+      </w:r>
+      <w:proofErr w:type="spellEnd"/>
+      <w:r>
+        <w:t xml:space="preserve"> &lt;&gt; null (i.e., there </w:t>
       </w:r>
       <w:r>
         <w:t>must</w:t>
@@ -19677,8 +20249,15 @@
           <w:numId w:val="91"/>
         </w:numPr>
       </w:pPr>
-      <w:r>
-        <w:t xml:space="preserve">tool.currentRent will </w:t>
+      <w:proofErr w:type="spellStart"/>
+      <w:proofErr w:type="gramStart"/>
+      <w:r>
+        <w:t>tool.currentRent</w:t>
+      </w:r>
+      <w:proofErr w:type="spellEnd"/>
+      <w:proofErr w:type="gramEnd"/>
+      <w:r>
+        <w:t xml:space="preserve"> will </w:t>
       </w:r>
       <w:r>
         <w:t>be deleted and become null.</w:t>
@@ -19692,8 +20271,15 @@
           <w:numId w:val="91"/>
         </w:numPr>
       </w:pPr>
-      <w:r>
-        <w:t>tool.isAvailable will become true</w:t>
+      <w:proofErr w:type="spellStart"/>
+      <w:proofErr w:type="gramStart"/>
+      <w:r>
+        <w:t>tool.isAvailable</w:t>
+      </w:r>
+      <w:proofErr w:type="spellEnd"/>
+      <w:proofErr w:type="gramEnd"/>
+      <w:r>
+        <w:t xml:space="preserve"> will become true</w:t>
       </w:r>
     </w:p>
     <w:p>
@@ -19704,8 +20290,15 @@
           <w:numId w:val="91"/>
         </w:numPr>
       </w:pPr>
-      <w:r>
-        <w:t xml:space="preserve">tool.acceptedToolRequest will </w:t>
+      <w:proofErr w:type="spellStart"/>
+      <w:proofErr w:type="gramStart"/>
+      <w:r>
+        <w:t>tool.acceptedToolRequest</w:t>
+      </w:r>
+      <w:proofErr w:type="spellEnd"/>
+      <w:proofErr w:type="gramEnd"/>
+      <w:r>
+        <w:t xml:space="preserve"> will </w:t>
       </w:r>
       <w:r>
         <w:t>be deleted.</w:t>
@@ -19719,8 +20312,15 @@
           <w:numId w:val="91"/>
         </w:numPr>
       </w:pPr>
-      <w:r>
-        <w:t>tool.acceptedRequestID will become null</w:t>
+      <w:proofErr w:type="spellStart"/>
+      <w:proofErr w:type="gramStart"/>
+      <w:r>
+        <w:t>tool.acceptedRequestID</w:t>
+      </w:r>
+      <w:proofErr w:type="spellEnd"/>
+      <w:proofErr w:type="gramEnd"/>
+      <w:r>
+        <w:t xml:space="preserve"> will become null</w:t>
       </w:r>
     </w:p>
     <w:p>
@@ -19741,7 +20341,15 @@
         <w:pStyle w:val="Heading4"/>
       </w:pPr>
       <w:r>
-        <w:t>3.4.2.8 User.addReview()</w:t>
+        <w:t xml:space="preserve">3.4.2.8 </w:t>
+      </w:r>
+      <w:proofErr w:type="spellStart"/>
+      <w:r>
+        <w:t>User.addReview</w:t>
+      </w:r>
+      <w:proofErr w:type="spellEnd"/>
+      <w:r>
+        <w:t>()</w:t>
       </w:r>
     </w:p>
     <w:p>
@@ -19753,7 +20361,23 @@
         <w:t>Context</w:t>
       </w:r>
       <w:r>
-        <w:t xml:space="preserve"> User:: addReview(value: Double, description: String)</w:t>
+        <w:t xml:space="preserve"> </w:t>
+      </w:r>
+      <w:proofErr w:type="gramStart"/>
+      <w:r>
+        <w:t>User::</w:t>
+      </w:r>
+      <w:proofErr w:type="gramEnd"/>
+      <w:r>
+        <w:t xml:space="preserve"> </w:t>
+      </w:r>
+      <w:proofErr w:type="spellStart"/>
+      <w:r>
+        <w:t>addReview</w:t>
+      </w:r>
+      <w:proofErr w:type="spellEnd"/>
+      <w:r>
+        <w:t>(value: Double, description: String)</w:t>
       </w:r>
     </w:p>
     <w:p>
@@ -19776,8 +20400,15 @@
           <w:numId w:val="91"/>
         </w:numPr>
       </w:pPr>
-      <w:r>
-        <w:t>user.hadAPreviousRentWith() == true</w:t>
+      <w:proofErr w:type="spellStart"/>
+      <w:proofErr w:type="gramStart"/>
+      <w:r>
+        <w:t>user.hadAPreviousRentWith</w:t>
+      </w:r>
+      <w:proofErr w:type="spellEnd"/>
+      <w:proofErr w:type="gramEnd"/>
+      <w:r>
+        <w:t>() == true</w:t>
       </w:r>
     </w:p>
     <w:p>
@@ -19870,7 +20501,20 @@
         <w:pStyle w:val="Heading4"/>
       </w:pPr>
       <w:r>
-        <w:t>3.4.2.9 User.ban()</w:t>
+        <w:t xml:space="preserve">3.4.2.9 </w:t>
+      </w:r>
+      <w:proofErr w:type="spellStart"/>
+      <w:proofErr w:type="gramStart"/>
+      <w:r>
+        <w:t>User.ban</w:t>
+      </w:r>
+      <w:proofErr w:type="spellEnd"/>
+      <w:r>
+        <w:t>(</w:t>
+      </w:r>
+      <w:proofErr w:type="gramEnd"/>
+      <w:r>
+        <w:t>)</w:t>
       </w:r>
     </w:p>
     <w:p>
@@ -19882,7 +20526,15 @@
         <w:t>Context</w:t>
       </w:r>
       <w:r>
-        <w:t xml:space="preserve"> User:: ban()</w:t>
+        <w:t xml:space="preserve"> </w:t>
+      </w:r>
+      <w:proofErr w:type="gramStart"/>
+      <w:r>
+        <w:t>User::</w:t>
+      </w:r>
+      <w:proofErr w:type="gramEnd"/>
+      <w:r>
+        <w:t xml:space="preserve"> ban()</w:t>
       </w:r>
     </w:p>
     <w:p>
@@ -19905,8 +20557,15 @@
           <w:numId w:val="91"/>
         </w:numPr>
       </w:pPr>
-      <w:r>
-        <w:t>initiator.isAdmin == true (i.e., the initiator must be an administrator)</w:t>
+      <w:proofErr w:type="spellStart"/>
+      <w:proofErr w:type="gramStart"/>
+      <w:r>
+        <w:t>initiator.isAdmin</w:t>
+      </w:r>
+      <w:proofErr w:type="spellEnd"/>
+      <w:proofErr w:type="gramEnd"/>
+      <w:r>
+        <w:t xml:space="preserve"> == true (i.e., the initiator must be an administrator)</w:t>
       </w:r>
     </w:p>
     <w:p>
@@ -19929,8 +20588,15 @@
           <w:numId w:val="91"/>
         </w:numPr>
       </w:pPr>
-      <w:r>
-        <w:t>user.IDNumber will be added to the banned list</w:t>
+      <w:proofErr w:type="spellStart"/>
+      <w:proofErr w:type="gramStart"/>
+      <w:r>
+        <w:t>user.IDNumber</w:t>
+      </w:r>
+      <w:proofErr w:type="spellEnd"/>
+      <w:proofErr w:type="gramEnd"/>
+      <w:r>
+        <w:t xml:space="preserve"> will be added to the banned list</w:t>
       </w:r>
     </w:p>
     <w:p>
@@ -19941,8 +20607,15 @@
           <w:numId w:val="91"/>
         </w:numPr>
       </w:pPr>
-      <w:r>
-        <w:t>user.emailAddress will be added to the banned list</w:t>
+      <w:proofErr w:type="spellStart"/>
+      <w:proofErr w:type="gramStart"/>
+      <w:r>
+        <w:t>user.emailAddress</w:t>
+      </w:r>
+      <w:proofErr w:type="spellEnd"/>
+      <w:proofErr w:type="gramEnd"/>
+      <w:r>
+        <w:t xml:space="preserve"> will be added to the banned list</w:t>
       </w:r>
     </w:p>
     <w:p>
@@ -20034,27 +20707,14 @@
       <w:r>
         <w:t xml:space="preserve">Figure </w:t>
       </w:r>
-      <w:r>
-        <w:fldChar w:fldCharType="begin"/>
-      </w:r>
-      <w:r>
-        <w:instrText xml:space="preserve"> SEQ Figure \* ARABIC </w:instrText>
-      </w:r>
-      <w:r>
-        <w:fldChar w:fldCharType="separate"/>
-      </w:r>
-      <w:r>
-        <w:rPr>
-          <w:noProof/>
-        </w:rPr>
-        <w:t>6</w:t>
-      </w:r>
-      <w:r>
-        <w:rPr>
-          <w:noProof/>
-        </w:rPr>
-        <w:fldChar w:fldCharType="end"/>
-      </w:r>
+      <w:fldSimple w:instr=" SEQ Figure \* ARABIC ">
+        <w:r>
+          <w:rPr>
+            <w:noProof/>
+          </w:rPr>
+          <w:t>6</w:t>
+        </w:r>
+      </w:fldSimple>
       <w:r>
         <w:t xml:space="preserve"> - </w:t>
       </w:r>
@@ -21229,6 +21889,7 @@
                 <w:szCs w:val="22"/>
               </w:rPr>
             </w:pPr>
+            <w:proofErr w:type="spellStart"/>
             <w:r>
               <w:rPr>
                 <w:rFonts w:ascii="Calibri" w:hAnsi="Calibri" w:cs="Calibri"/>
@@ -21238,6 +21899,7 @@
               </w:rPr>
               <w:t>UserReview</w:t>
             </w:r>
+            <w:proofErr w:type="spellEnd"/>
           </w:p>
         </w:tc>
         <w:tc>
@@ -21641,6 +22303,7 @@
                 <w:szCs w:val="22"/>
               </w:rPr>
             </w:pPr>
+            <w:proofErr w:type="spellStart"/>
             <w:r>
               <w:rPr>
                 <w:rFonts w:ascii="Calibri" w:hAnsi="Calibri" w:cs="Calibri"/>
@@ -21650,6 +22313,7 @@
               </w:rPr>
               <w:t>uid</w:t>
             </w:r>
+            <w:proofErr w:type="spellEnd"/>
           </w:p>
         </w:tc>
         <w:tc>
@@ -21908,6 +22572,7 @@
                 <w:szCs w:val="22"/>
               </w:rPr>
             </w:pPr>
+            <w:proofErr w:type="spellStart"/>
             <w:r>
               <w:rPr>
                 <w:rFonts w:ascii="Calibri" w:hAnsi="Calibri" w:cs="Calibri"/>
@@ -21917,6 +22582,7 @@
               </w:rPr>
               <w:t>emailAddress</w:t>
             </w:r>
+            <w:proofErr w:type="spellEnd"/>
           </w:p>
         </w:tc>
         <w:tc>
@@ -22037,6 +22703,7 @@
                 <w:szCs w:val="22"/>
               </w:rPr>
             </w:pPr>
+            <w:proofErr w:type="spellStart"/>
             <w:r>
               <w:rPr>
                 <w:rFonts w:ascii="Calibri" w:hAnsi="Calibri" w:cs="Calibri"/>
@@ -22046,6 +22713,7 @@
               </w:rPr>
               <w:t>IDNumber</w:t>
             </w:r>
+            <w:proofErr w:type="spellEnd"/>
           </w:p>
         </w:tc>
         <w:tc>
@@ -22166,6 +22834,7 @@
                 <w:szCs w:val="22"/>
               </w:rPr>
             </w:pPr>
+            <w:proofErr w:type="spellStart"/>
             <w:r>
               <w:rPr>
                 <w:rFonts w:ascii="Calibri" w:hAnsi="Calibri" w:cs="Calibri"/>
@@ -22175,6 +22844,7 @@
               </w:rPr>
               <w:t>creditCard</w:t>
             </w:r>
+            <w:proofErr w:type="spellEnd"/>
           </w:p>
         </w:tc>
         <w:tc>
@@ -22403,6 +23073,7 @@
               </w:rPr>
               <w:t xml:space="preserve">out of 5, it's the average of all </w:t>
             </w:r>
+            <w:proofErr w:type="spellStart"/>
             <w:r>
               <w:rPr>
                 <w:rFonts w:ascii="Calibri" w:hAnsi="Calibri" w:cs="Calibri"/>
@@ -22414,6 +23085,7 @@
               </w:rPr>
               <w:t>User.reviews</w:t>
             </w:r>
+            <w:proofErr w:type="spellEnd"/>
           </w:p>
         </w:tc>
       </w:tr>
@@ -22532,6 +23204,7 @@
               </w:rPr>
               <w:t xml:space="preserve">A collection of </w:t>
             </w:r>
+            <w:proofErr w:type="spellStart"/>
             <w:r>
               <w:rPr>
                 <w:rFonts w:ascii="Calibri" w:hAnsi="Calibri" w:cs="Calibri"/>
@@ -22541,7 +23214,19 @@
                 <w:sz w:val="22"/>
                 <w:szCs w:val="22"/>
               </w:rPr>
-              <w:t xml:space="preserve">UserReview </w:t>
+              <w:t>UserReview</w:t>
+            </w:r>
+            <w:proofErr w:type="spellEnd"/>
+            <w:r>
+              <w:rPr>
+                <w:rFonts w:ascii="Calibri" w:hAnsi="Calibri" w:cs="Calibri"/>
+                <w:i/>
+                <w:iCs/>
+                <w:color w:val="000000"/>
+                <w:sz w:val="22"/>
+                <w:szCs w:val="22"/>
+              </w:rPr>
+              <w:t xml:space="preserve"> </w:t>
             </w:r>
             <w:r>
               <w:rPr>
@@ -23044,6 +23729,7 @@
                 <w:szCs w:val="22"/>
               </w:rPr>
             </w:pPr>
+            <w:proofErr w:type="spellStart"/>
             <w:r>
               <w:rPr>
                 <w:rFonts w:ascii="Calibri" w:hAnsi="Calibri" w:cs="Calibri"/>
@@ -23053,6 +23739,7 @@
               </w:rPr>
               <w:t>ownerUID</w:t>
             </w:r>
+            <w:proofErr w:type="spellEnd"/>
           </w:p>
         </w:tc>
         <w:tc>
@@ -23172,6 +23859,7 @@
               </w:rPr>
               <w:t xml:space="preserve"> (i.e., the </w:t>
             </w:r>
+            <w:proofErr w:type="spellStart"/>
             <w:r>
               <w:rPr>
                 <w:rFonts w:ascii="Calibri" w:hAnsi="Calibri" w:cs="Calibri"/>
@@ -23183,6 +23871,7 @@
               </w:rPr>
               <w:t>Owner.uid</w:t>
             </w:r>
+            <w:proofErr w:type="spellEnd"/>
             <w:r>
               <w:rPr>
                 <w:rFonts w:ascii="Calibri" w:hAnsi="Calibri" w:cs="Calibri"/>
@@ -23490,6 +24179,7 @@
                 <w:szCs w:val="22"/>
               </w:rPr>
             </w:pPr>
+            <w:proofErr w:type="spellStart"/>
             <w:r>
               <w:rPr>
                 <w:rFonts w:ascii="Calibri" w:hAnsi="Calibri" w:cs="Calibri"/>
@@ -23499,6 +24189,7 @@
               </w:rPr>
               <w:t>rentPrice</w:t>
             </w:r>
+            <w:proofErr w:type="spellEnd"/>
           </w:p>
         </w:tc>
         <w:tc>
@@ -23628,6 +24319,7 @@
                 <w:szCs w:val="22"/>
               </w:rPr>
             </w:pPr>
+            <w:proofErr w:type="spellStart"/>
             <w:r>
               <w:rPr>
                 <w:rFonts w:ascii="Calibri" w:hAnsi="Calibri" w:cs="Calibri"/>
@@ -23637,6 +24329,7 @@
               </w:rPr>
               <w:t>insuranceAmount</w:t>
             </w:r>
+            <w:proofErr w:type="spellEnd"/>
           </w:p>
         </w:tc>
         <w:tc>
@@ -24064,6 +24757,7 @@
                 <w:szCs w:val="22"/>
               </w:rPr>
             </w:pPr>
+            <w:proofErr w:type="spellStart"/>
             <w:r>
               <w:rPr>
                 <w:rFonts w:ascii="Calibri" w:hAnsi="Calibri" w:cs="Calibri"/>
@@ -24073,6 +24767,7 @@
               </w:rPr>
               <w:t>isAvailable</w:t>
             </w:r>
+            <w:proofErr w:type="spellEnd"/>
           </w:p>
         </w:tc>
         <w:tc>
@@ -24222,6 +24917,7 @@
                 <w:szCs w:val="22"/>
               </w:rPr>
             </w:pPr>
+            <w:proofErr w:type="spellStart"/>
             <w:r>
               <w:rPr>
                 <w:rFonts w:ascii="Calibri" w:hAnsi="Calibri" w:cs="Calibri"/>
@@ -24231,6 +24927,7 @@
               </w:rPr>
               <w:t>acceptedRequestID</w:t>
             </w:r>
+            <w:proofErr w:type="spellEnd"/>
           </w:p>
         </w:tc>
         <w:tc>
@@ -24370,6 +25067,7 @@
                 <w:szCs w:val="22"/>
               </w:rPr>
             </w:pPr>
+            <w:proofErr w:type="spellStart"/>
             <w:r>
               <w:rPr>
                 <w:rFonts w:ascii="Calibri" w:hAnsi="Calibri" w:cs="Calibri"/>
@@ -24379,6 +25077,7 @@
               </w:rPr>
               <w:t>currentRent</w:t>
             </w:r>
+            <w:proofErr w:type="spellEnd"/>
           </w:p>
         </w:tc>
         <w:tc>
@@ -24634,6 +25333,7 @@
               </w:rPr>
               <w:t xml:space="preserve">A collection of </w:t>
             </w:r>
+            <w:proofErr w:type="spellStart"/>
             <w:r>
               <w:rPr>
                 <w:rFonts w:ascii="Calibri" w:hAnsi="Calibri" w:cs="Calibri"/>
@@ -24652,7 +25352,17 @@
                 <w:sz w:val="22"/>
                 <w:szCs w:val="22"/>
               </w:rPr>
-              <w:t xml:space="preserve">s that are sent to a </w:t>
+              <w:t>s</w:t>
+            </w:r>
+            <w:proofErr w:type="spellEnd"/>
+            <w:r>
+              <w:rPr>
+                <w:rFonts w:ascii="Calibri" w:hAnsi="Calibri" w:cs="Calibri"/>
+                <w:color w:val="000000"/>
+                <w:sz w:val="22"/>
+                <w:szCs w:val="22"/>
+              </w:rPr>
+              <w:t xml:space="preserve"> that are sent to a </w:t>
             </w:r>
             <w:r>
               <w:rPr>
@@ -24833,6 +25543,7 @@
                 <w:szCs w:val="22"/>
               </w:rPr>
             </w:pPr>
+            <w:proofErr w:type="spellStart"/>
             <w:r>
               <w:rPr>
                 <w:rFonts w:ascii="Calibri" w:hAnsi="Calibri" w:cs="Calibri"/>
@@ -24842,6 +25553,7 @@
               </w:rPr>
               <w:t>renterUID</w:t>
             </w:r>
+            <w:proofErr w:type="spellEnd"/>
           </w:p>
         </w:tc>
         <w:tc>
@@ -24961,6 +25673,7 @@
               </w:rPr>
               <w:t xml:space="preserve"> (i.e., the </w:t>
             </w:r>
+            <w:proofErr w:type="spellStart"/>
             <w:r>
               <w:rPr>
                 <w:rFonts w:ascii="Calibri" w:hAnsi="Calibri" w:cs="Calibri"/>
@@ -24972,6 +25685,7 @@
               </w:rPr>
               <w:t>Renter.uid</w:t>
             </w:r>
+            <w:proofErr w:type="spellEnd"/>
             <w:r>
               <w:rPr>
                 <w:rFonts w:ascii="Calibri" w:hAnsi="Calibri" w:cs="Calibri"/>
@@ -25011,6 +25725,7 @@
                 <w:szCs w:val="22"/>
               </w:rPr>
             </w:pPr>
+            <w:proofErr w:type="spellStart"/>
             <w:r>
               <w:rPr>
                 <w:rFonts w:ascii="Calibri" w:hAnsi="Calibri" w:cs="Calibri"/>
@@ -25020,6 +25735,7 @@
               </w:rPr>
               <w:t>toolID</w:t>
             </w:r>
+            <w:proofErr w:type="spellEnd"/>
           </w:p>
         </w:tc>
         <w:tc>
@@ -25169,6 +25885,7 @@
                 <w:szCs w:val="22"/>
               </w:rPr>
             </w:pPr>
+            <w:proofErr w:type="spellStart"/>
             <w:r>
               <w:rPr>
                 <w:rFonts w:ascii="Calibri" w:hAnsi="Calibri" w:cs="Calibri"/>
@@ -25178,6 +25895,7 @@
               </w:rPr>
               <w:t>numOfDays</w:t>
             </w:r>
+            <w:proofErr w:type="spellEnd"/>
           </w:p>
         </w:tc>
         <w:tc>
@@ -25307,6 +26025,7 @@
                 <w:szCs w:val="22"/>
               </w:rPr>
             </w:pPr>
+            <w:proofErr w:type="spellStart"/>
             <w:r>
               <w:rPr>
                 <w:rFonts w:ascii="Calibri" w:hAnsi="Calibri" w:cs="Calibri"/>
@@ -25316,6 +26035,7 @@
               </w:rPr>
               <w:t>rentPrice</w:t>
             </w:r>
+            <w:proofErr w:type="spellEnd"/>
           </w:p>
         </w:tc>
         <w:tc>
@@ -25445,6 +26165,7 @@
                 <w:szCs w:val="22"/>
               </w:rPr>
             </w:pPr>
+            <w:proofErr w:type="spellStart"/>
             <w:r>
               <w:rPr>
                 <w:rFonts w:ascii="Calibri" w:hAnsi="Calibri" w:cs="Calibri"/>
@@ -25454,6 +26175,7 @@
               </w:rPr>
               <w:t>insuranceAmount</w:t>
             </w:r>
+            <w:proofErr w:type="spellEnd"/>
           </w:p>
         </w:tc>
         <w:tc>
@@ -25623,6 +26345,7 @@
                 <w:szCs w:val="22"/>
               </w:rPr>
             </w:pPr>
+            <w:proofErr w:type="spellStart"/>
             <w:r>
               <w:rPr>
                 <w:rFonts w:ascii="Calibri" w:hAnsi="Calibri" w:cs="Calibri"/>
@@ -25632,6 +26355,7 @@
               </w:rPr>
               <w:t>isAccepted</w:t>
             </w:r>
+            <w:proofErr w:type="spellEnd"/>
           </w:p>
         </w:tc>
         <w:tc>
@@ -25711,6 +26435,7 @@
               </w:rPr>
               <w:t xml:space="preserve">An indicator if a </w:t>
             </w:r>
+            <w:proofErr w:type="spellStart"/>
             <w:r>
               <w:rPr>
                 <w:rFonts w:ascii="Calibri" w:hAnsi="Calibri" w:cs="Calibri"/>
@@ -25720,7 +26445,19 @@
                 <w:sz w:val="22"/>
                 <w:szCs w:val="22"/>
               </w:rPr>
-              <w:t xml:space="preserve">ToolRequset </w:t>
+              <w:t>ToolRequset</w:t>
+            </w:r>
+            <w:proofErr w:type="spellEnd"/>
+            <w:r>
+              <w:rPr>
+                <w:rFonts w:ascii="Calibri" w:hAnsi="Calibri" w:cs="Calibri"/>
+                <w:i/>
+                <w:iCs/>
+                <w:color w:val="000000"/>
+                <w:sz w:val="22"/>
+                <w:szCs w:val="22"/>
+              </w:rPr>
+              <w:t xml:space="preserve"> </w:t>
             </w:r>
             <w:r>
               <w:rPr>
@@ -25760,6 +26497,7 @@
                 <w:szCs w:val="22"/>
               </w:rPr>
             </w:pPr>
+            <w:proofErr w:type="spellStart"/>
             <w:r>
               <w:rPr>
                 <w:rFonts w:ascii="Calibri" w:hAnsi="Calibri" w:cs="Calibri"/>
@@ -25769,6 +26507,7 @@
               </w:rPr>
               <w:t>isRented</w:t>
             </w:r>
+            <w:proofErr w:type="spellEnd"/>
           </w:p>
         </w:tc>
         <w:tc>
@@ -25846,6 +26585,7 @@
               </w:rPr>
               <w:t xml:space="preserve">An indicator if a </w:t>
             </w:r>
+            <w:proofErr w:type="spellStart"/>
             <w:r>
               <w:rPr>
                 <w:rFonts w:ascii="Calibri" w:hAnsi="Calibri" w:cs="Calibri"/>
@@ -25855,7 +26595,19 @@
                 <w:sz w:val="22"/>
                 <w:szCs w:val="22"/>
               </w:rPr>
-              <w:t xml:space="preserve">ToolRequset </w:t>
+              <w:t>ToolRequset</w:t>
+            </w:r>
+            <w:proofErr w:type="spellEnd"/>
+            <w:r>
+              <w:rPr>
+                <w:rFonts w:ascii="Calibri" w:hAnsi="Calibri" w:cs="Calibri"/>
+                <w:i/>
+                <w:iCs/>
+                <w:color w:val="000000"/>
+                <w:sz w:val="22"/>
+                <w:szCs w:val="22"/>
+              </w:rPr>
+              <w:t xml:space="preserve"> </w:t>
             </w:r>
             <w:r>
               <w:rPr>
@@ -25936,6 +26688,7 @@
                 <w:szCs w:val="22"/>
               </w:rPr>
             </w:pPr>
+            <w:proofErr w:type="spellStart"/>
             <w:r>
               <w:rPr>
                 <w:rFonts w:ascii="Calibri" w:hAnsi="Calibri" w:cs="Calibri"/>
@@ -25945,6 +26698,7 @@
               </w:rPr>
               <w:t>toolID</w:t>
             </w:r>
+            <w:proofErr w:type="spellEnd"/>
           </w:p>
         </w:tc>
         <w:tc>
@@ -26094,6 +26848,7 @@
                 <w:szCs w:val="22"/>
               </w:rPr>
             </w:pPr>
+            <w:proofErr w:type="spellStart"/>
             <w:r>
               <w:rPr>
                 <w:rFonts w:ascii="Calibri" w:hAnsi="Calibri" w:cs="Calibri"/>
@@ -26103,6 +26858,7 @@
               </w:rPr>
               <w:t>requestID</w:t>
             </w:r>
+            <w:proofErr w:type="spellEnd"/>
           </w:p>
         </w:tc>
         <w:tc>
@@ -26254,6 +27010,7 @@
                 <w:szCs w:val="22"/>
               </w:rPr>
             </w:pPr>
+            <w:proofErr w:type="spellStart"/>
             <w:r>
               <w:rPr>
                 <w:rFonts w:ascii="Calibri" w:hAnsi="Calibri" w:cs="Calibri"/>
@@ -26263,6 +27020,7 @@
               </w:rPr>
               <w:t>startTime</w:t>
             </w:r>
+            <w:proofErr w:type="spellEnd"/>
           </w:p>
         </w:tc>
         <w:tc>
@@ -26411,6 +27169,7 @@
                 <w:szCs w:val="22"/>
               </w:rPr>
             </w:pPr>
+            <w:proofErr w:type="spellStart"/>
             <w:r>
               <w:rPr>
                 <w:rFonts w:ascii="Calibri" w:hAnsi="Calibri" w:cs="Calibri"/>
@@ -26420,6 +27179,7 @@
               </w:rPr>
               <w:t>endTime</w:t>
             </w:r>
+            <w:proofErr w:type="spellEnd"/>
           </w:p>
         </w:tc>
         <w:tc>
@@ -26567,6 +27327,7 @@
                 <w:szCs w:val="22"/>
               </w:rPr>
             </w:pPr>
+            <w:proofErr w:type="spellStart"/>
             <w:r>
               <w:rPr>
                 <w:rFonts w:ascii="Calibri" w:hAnsi="Calibri" w:cs="Calibri"/>
@@ -26576,6 +27337,7 @@
               </w:rPr>
               <w:t>creatorUID</w:t>
             </w:r>
+            <w:proofErr w:type="spellEnd"/>
           </w:p>
         </w:tc>
         <w:tc>
@@ -26610,6 +27372,7 @@
               </w:rPr>
               <w:t xml:space="preserve">Attribute of </w:t>
             </w:r>
+            <w:proofErr w:type="spellStart"/>
             <w:r>
               <w:rPr>
                 <w:rFonts w:ascii="Calibri" w:hAnsi="Calibri" w:cs="Calibri"/>
@@ -26621,6 +27384,7 @@
               </w:rPr>
               <w:t>UserReviews</w:t>
             </w:r>
+            <w:proofErr w:type="spellEnd"/>
           </w:p>
         </w:tc>
         <w:tc>
@@ -26675,6 +27439,7 @@
               </w:rPr>
               <w:t xml:space="preserve">that is creating a </w:t>
             </w:r>
+            <w:proofErr w:type="spellStart"/>
             <w:r>
               <w:rPr>
                 <w:rFonts w:ascii="Calibri" w:hAnsi="Calibri" w:cs="Calibri"/>
@@ -26686,6 +27451,7 @@
               </w:rPr>
               <w:t>UserReview</w:t>
             </w:r>
+            <w:proofErr w:type="spellEnd"/>
             <w:r>
               <w:rPr>
                 <w:rFonts w:ascii="Calibri" w:hAnsi="Calibri" w:cs="Calibri"/>
@@ -26725,6 +27491,7 @@
                 <w:szCs w:val="22"/>
               </w:rPr>
             </w:pPr>
+            <w:proofErr w:type="spellStart"/>
             <w:r>
               <w:rPr>
                 <w:rFonts w:ascii="Calibri" w:hAnsi="Calibri" w:cs="Calibri"/>
@@ -26734,6 +27501,7 @@
               </w:rPr>
               <w:t>targetUID</w:t>
             </w:r>
+            <w:proofErr w:type="spellEnd"/>
           </w:p>
         </w:tc>
         <w:tc>
@@ -26768,6 +27536,7 @@
               </w:rPr>
               <w:t xml:space="preserve">Attribute of </w:t>
             </w:r>
+            <w:proofErr w:type="spellStart"/>
             <w:r>
               <w:rPr>
                 <w:rFonts w:ascii="Calibri" w:hAnsi="Calibri" w:cs="Calibri"/>
@@ -26779,6 +27548,7 @@
               </w:rPr>
               <w:t>UserReviews</w:t>
             </w:r>
+            <w:proofErr w:type="spellEnd"/>
           </w:p>
         </w:tc>
         <w:tc>
@@ -26833,6 +27603,7 @@
               </w:rPr>
               <w:t xml:space="preserve">that a </w:t>
             </w:r>
+            <w:proofErr w:type="spellStart"/>
             <w:r>
               <w:rPr>
                 <w:rFonts w:ascii="Calibri" w:hAnsi="Calibri" w:cs="Calibri"/>
@@ -26842,7 +27613,19 @@
                 <w:sz w:val="22"/>
                 <w:szCs w:val="22"/>
               </w:rPr>
-              <w:t xml:space="preserve">UserReview </w:t>
+              <w:t>UserReview</w:t>
+            </w:r>
+            <w:proofErr w:type="spellEnd"/>
+            <w:r>
+              <w:rPr>
+                <w:rFonts w:ascii="Calibri" w:hAnsi="Calibri" w:cs="Calibri"/>
+                <w:i/>
+                <w:iCs/>
+                <w:color w:val="000000"/>
+                <w:sz w:val="22"/>
+                <w:szCs w:val="22"/>
+              </w:rPr>
+              <w:t xml:space="preserve"> </w:t>
             </w:r>
             <w:r>
               <w:rPr>
@@ -26926,6 +27709,7 @@
               </w:rPr>
               <w:t xml:space="preserve">Attribute of </w:t>
             </w:r>
+            <w:proofErr w:type="spellStart"/>
             <w:r>
               <w:rPr>
                 <w:rFonts w:ascii="Calibri" w:hAnsi="Calibri" w:cs="Calibri"/>
@@ -26937,6 +27721,7 @@
               </w:rPr>
               <w:t>UserReviews</w:t>
             </w:r>
+            <w:proofErr w:type="spellEnd"/>
           </w:p>
         </w:tc>
         <w:tc>
@@ -26991,6 +27776,7 @@
               </w:rPr>
               <w:t xml:space="preserve">out of 5, it's the average of all </w:t>
             </w:r>
+            <w:proofErr w:type="spellStart"/>
             <w:r>
               <w:rPr>
                 <w:rFonts w:ascii="Calibri" w:hAnsi="Calibri" w:cs="Calibri"/>
@@ -27002,6 +27788,7 @@
               </w:rPr>
               <w:t>User.reviews</w:t>
             </w:r>
+            <w:proofErr w:type="spellEnd"/>
             <w:r>
               <w:rPr>
                 <w:rFonts w:ascii="Calibri" w:hAnsi="Calibri" w:cs="Calibri"/>
@@ -27084,6 +27871,7 @@
               </w:rPr>
               <w:t xml:space="preserve">Attribute of </w:t>
             </w:r>
+            <w:proofErr w:type="spellStart"/>
             <w:r>
               <w:rPr>
                 <w:rFonts w:ascii="Calibri" w:hAnsi="Calibri" w:cs="Calibri"/>
@@ -27095,6 +27883,7 @@
               </w:rPr>
               <w:t>UserReviews</w:t>
             </w:r>
+            <w:proofErr w:type="spellEnd"/>
           </w:p>
         </w:tc>
         <w:tc>
@@ -27129,6 +27918,7 @@
               </w:rPr>
               <w:t xml:space="preserve">A description of a </w:t>
             </w:r>
+            <w:proofErr w:type="spellStart"/>
             <w:r>
               <w:rPr>
                 <w:rFonts w:ascii="Calibri" w:hAnsi="Calibri" w:cs="Calibri"/>
@@ -27140,6 +27930,7 @@
               </w:rPr>
               <w:t>UserReview</w:t>
             </w:r>
+            <w:proofErr w:type="spellEnd"/>
             <w:r>
               <w:rPr>
                 <w:rFonts w:ascii="Calibri" w:hAnsi="Calibri" w:cs="Calibri"/>
@@ -27670,8 +28461,8 @@
         </w:sectPr>
       </w:pPr>
     </w:p>
-    <w:bookmarkStart w:id="252" w:name="_Toc68957589" w:displacedByCustomXml="next"/>
-    <w:bookmarkStart w:id="253" w:name="_Toc68958812" w:displacedByCustomXml="next"/>
+    <w:bookmarkStart w:id="252" w:name="_Toc68958812" w:displacedByCustomXml="next"/>
+    <w:bookmarkStart w:id="253" w:name="_Toc68957589" w:displacedByCustomXml="next"/>
     <w:sdt>
       <w:sdtPr>
         <w:rPr>

</xml_diff>